<commit_message>
merch exitoso 2 programas
</commit_message>
<xml_diff>
--- a/prueba.docx
+++ b/prueba.docx
@@ -3677,6 +3677,10 @@
         <w:jc w:val="center"/>
       </w:pPr>
       <w:r>
+        <w:rPr>
+          <w:rFonts w:ascii="Calibri" w:hAnsi="Calibri"/>
+          <w:sz w:val="19"/>
+        </w:rPr>
         <w:t>Gráfico N°1 – Adherencia Plan de Mantenimiento Preventivo Semana 5.</w:t>
       </w:r>
     </w:p>
@@ -3700,6 +3704,10 @@
     </w:p>
     <w:p>
       <w:r>
+        <w:rPr>
+          <w:rFonts w:ascii="Calibri" w:hAnsi="Calibri"/>
+          <w:sz w:val="19"/>
+        </w:rPr>
         <w:t xml:space="preserve">       </w:t>
         <w:br/>
         <w:t>A continuación, se detallan las desviaciones al plan de mantenimientos que se han presentado durante el mes en estudio.</w:t>
@@ -4822,6 +4830,11 @@
       </w:tr>
     </w:tbl>
     <w:p>
+      <w:r>
+        <w:br w:type="page"/>
+      </w:r>
+    </w:p>
+    <w:p>
       <w:pPr>
         <w:pStyle w:val="Heading3"/>
       </w:pPr>
@@ -4845,19 +4858,21 @@
         <w:tblLook w:firstColumn="1" w:firstRow="1" w:lastColumn="0" w:lastRow="0" w:noHBand="0" w:noVBand="1" w:val="04A0"/>
       </w:tblPr>
       <w:tblGrid>
-        <w:gridCol w:w="1234"/>
-        <w:gridCol w:w="1234"/>
-        <w:gridCol w:w="1234"/>
-        <w:gridCol w:w="1234"/>
-        <w:gridCol w:w="1234"/>
-        <w:gridCol w:w="1234"/>
-        <w:gridCol w:w="1234"/>
+        <w:gridCol w:w="960"/>
+        <w:gridCol w:w="960"/>
+        <w:gridCol w:w="960"/>
+        <w:gridCol w:w="960"/>
+        <w:gridCol w:w="960"/>
+        <w:gridCol w:w="960"/>
+        <w:gridCol w:w="960"/>
+        <w:gridCol w:w="960"/>
+        <w:gridCol w:w="960"/>
       </w:tblGrid>
       <w:tr>
         <w:tc>
           <w:tcPr>
-            <w:tcW w:type="dxa" w:w="8638"/>
-            <w:gridSpan w:val="7"/>
+            <w:tcW w:type="dxa" w:w="8640"/>
+            <w:gridSpan w:val="9"/>
             <w:vAlign w:val="center"/>
           </w:tcPr>
           <w:p>
@@ -4868,7 +4883,7 @@
               <w:rPr>
                 <w:rFonts w:ascii="Calibri" w:hAnsi="Calibri"/>
                 <w:b w:val="0"/>
-                <w:sz w:val="19"/>
+                <w:sz w:val="16"/>
               </w:rPr>
               <w:br/>
               <w:t>MANTENIMIENTO PREVENTIVO</w:t>
@@ -4880,13 +4895,13 @@
       <w:tr>
         <w:tc>
           <w:tcPr>
-            <w:tcW w:type="dxa" w:w="1234"/>
+            <w:tcW w:type="dxa" w:w="960"/>
           </w:tcPr>
           <w:p/>
         </w:tc>
         <w:tc>
           <w:tcPr>
-            <w:tcW w:type="dxa" w:w="1234"/>
+            <w:tcW w:type="dxa" w:w="960"/>
             <w:vAlign w:val="center"/>
           </w:tcPr>
           <w:p>
@@ -4897,17 +4912,15 @@
               <w:rPr>
                 <w:rFonts w:ascii="Calibri" w:hAnsi="Calibri"/>
                 <w:b w:val="0"/>
-                <w:sz w:val="19"/>
+                <w:sz w:val="16"/>
               </w:rPr>
-              <w:br/>
               <w:t>Programado</w:t>
-              <w:br/>
             </w:r>
           </w:p>
         </w:tc>
         <w:tc>
           <w:tcPr>
-            <w:tcW w:type="dxa" w:w="1234"/>
+            <w:tcW w:type="dxa" w:w="960"/>
             <w:vAlign w:val="center"/>
           </w:tcPr>
           <w:p>
@@ -4918,7 +4931,7 @@
               <w:rPr>
                 <w:rFonts w:ascii="Calibri" w:hAnsi="Calibri"/>
                 <w:b w:val="0"/>
-                <w:sz w:val="19"/>
+                <w:sz w:val="16"/>
               </w:rPr>
               <w:t>Ejecutado</w:t>
             </w:r>
@@ -4926,8 +4939,7 @@
         </w:tc>
         <w:tc>
           <w:tcPr>
-            <w:tcW w:type="dxa" w:w="2468"/>
-            <w:gridSpan w:val="2"/>
+            <w:tcW w:type="dxa" w:w="960"/>
             <w:vAlign w:val="center"/>
           </w:tcPr>
           <w:p>
@@ -4938,16 +4950,15 @@
               <w:rPr>
                 <w:rFonts w:ascii="Calibri" w:hAnsi="Calibri"/>
                 <w:b w:val="0"/>
-                <w:sz w:val="19"/>
+                <w:sz w:val="16"/>
               </w:rPr>
-              <w:t>Programado Total</w:t>
+              <w:t>Programado</w:t>
             </w:r>
           </w:p>
         </w:tc>
         <w:tc>
           <w:tcPr>
-            <w:tcW w:type="dxa" w:w="2468"/>
-            <w:gridSpan w:val="2"/>
+            <w:tcW w:type="dxa" w:w="960"/>
             <w:vAlign w:val="center"/>
           </w:tcPr>
           <w:p>
@@ -4958,17 +4969,15 @@
               <w:rPr>
                 <w:rFonts w:ascii="Calibri" w:hAnsi="Calibri"/>
                 <w:b w:val="0"/>
-                <w:sz w:val="19"/>
+                <w:sz w:val="16"/>
               </w:rPr>
-              <w:t>Ejecutado Total</w:t>
+              <w:t>Ejecutado</w:t>
             </w:r>
           </w:p>
         </w:tc>
-      </w:tr>
-      <w:tr>
         <w:tc>
           <w:tcPr>
-            <w:tcW w:type="dxa" w:w="1234"/>
+            <w:tcW w:type="dxa" w:w="960"/>
             <w:vAlign w:val="center"/>
           </w:tcPr>
           <w:p>
@@ -4979,15 +4988,15 @@
               <w:rPr>
                 <w:rFonts w:ascii="Calibri" w:hAnsi="Calibri"/>
                 <w:b w:val="0"/>
-                <w:sz w:val="19"/>
+                <w:sz w:val="16"/>
               </w:rPr>
-              <w:t>Categoría1 (C1)</w:t>
+              <w:t>Programado</w:t>
             </w:r>
           </w:p>
         </w:tc>
         <w:tc>
           <w:tcPr>
-            <w:tcW w:type="dxa" w:w="1234"/>
+            <w:tcW w:type="dxa" w:w="960"/>
             <w:vAlign w:val="center"/>
           </w:tcPr>
           <w:p>
@@ -4998,15 +5007,15 @@
               <w:rPr>
                 <w:rFonts w:ascii="Calibri" w:hAnsi="Calibri"/>
                 <w:b w:val="0"/>
-                <w:sz w:val="19"/>
+                <w:sz w:val="16"/>
               </w:rPr>
-              <w:t>numero</w:t>
+              <w:t>Ejecutado</w:t>
             </w:r>
           </w:p>
         </w:tc>
         <w:tc>
           <w:tcPr>
-            <w:tcW w:type="dxa" w:w="1234"/>
+            <w:tcW w:type="dxa" w:w="960"/>
             <w:vAlign w:val="center"/>
           </w:tcPr>
           <w:p>
@@ -5017,7 +5026,66 @@
               <w:rPr>
                 <w:rFonts w:ascii="Calibri" w:hAnsi="Calibri"/>
                 <w:b w:val="0"/>
-                <w:sz w:val="19"/>
+                <w:sz w:val="16"/>
+              </w:rPr>
+              <w:t>Programado Total</w:t>
+            </w:r>
+          </w:p>
+        </w:tc>
+        <w:tc>
+          <w:tcPr>
+            <w:tcW w:type="dxa" w:w="960"/>
+            <w:vAlign w:val="center"/>
+          </w:tcPr>
+          <w:p>
+            <w:pPr>
+              <w:jc w:val="center"/>
+            </w:pPr>
+            <w:r>
+              <w:rPr>
+                <w:rFonts w:ascii="Calibri" w:hAnsi="Calibri"/>
+                <w:b w:val="0"/>
+                <w:sz w:val="16"/>
+              </w:rPr>
+              <w:t>Ejecutado Total</w:t>
+            </w:r>
+          </w:p>
+        </w:tc>
+      </w:tr>
+      <w:tr>
+        <w:tc>
+          <w:tcPr>
+            <w:tcW w:type="dxa" w:w="960"/>
+            <w:vAlign w:val="center"/>
+          </w:tcPr>
+          <w:p>
+            <w:pPr>
+              <w:jc w:val="center"/>
+            </w:pPr>
+            <w:r>
+              <w:rPr>
+                <w:rFonts w:ascii="Calibri" w:hAnsi="Calibri"/>
+                <w:b w:val="0"/>
+                <w:sz w:val="16"/>
+              </w:rPr>
+              <w:t>Categoría1 (C1)</w:t>
+            </w:r>
+          </w:p>
+        </w:tc>
+        <w:tc>
+          <w:tcPr>
+            <w:tcW w:type="dxa" w:w="960"/>
+            <w:vAlign w:val="center"/>
+          </w:tcPr>
+          <w:p>
+            <w:pPr>
+              <w:jc w:val="center"/>
+            </w:pPr>
+            <w:r>
+              <w:rPr>
+                <w:rFonts w:ascii="Calibri" w:hAnsi="Calibri"/>
+                <w:b w:val="0"/>
+                <w:sz w:val="16"/>
               </w:rPr>
               <w:t>numero</w:t>
             </w:r>
@@ -5025,8 +5093,102 @@
         </w:tc>
         <w:tc>
           <w:tcPr>
-            <w:tcW w:type="dxa" w:w="2468"/>
-            <w:gridSpan w:val="2"/>
+            <w:tcW w:type="dxa" w:w="960"/>
+            <w:vAlign w:val="center"/>
+          </w:tcPr>
+          <w:p>
+            <w:pPr>
+              <w:jc w:val="center"/>
+            </w:pPr>
+            <w:r>
+              <w:rPr>
+                <w:rFonts w:ascii="Calibri" w:hAnsi="Calibri"/>
+                <w:b w:val="0"/>
+                <w:sz w:val="16"/>
+              </w:rPr>
+              <w:t>numero</w:t>
+            </w:r>
+          </w:p>
+        </w:tc>
+        <w:tc>
+          <w:tcPr>
+            <w:tcW w:type="dxa" w:w="960"/>
+            <w:vAlign w:val="center"/>
+          </w:tcPr>
+          <w:p>
+            <w:pPr>
+              <w:jc w:val="center"/>
+            </w:pPr>
+            <w:r>
+              <w:rPr>
+                <w:rFonts w:ascii="Calibri" w:hAnsi="Calibri"/>
+                <w:b w:val="0"/>
+                <w:sz w:val="16"/>
+              </w:rPr>
+              <w:t>-</w:t>
+            </w:r>
+          </w:p>
+        </w:tc>
+        <w:tc>
+          <w:tcPr>
+            <w:tcW w:type="dxa" w:w="960"/>
+            <w:vAlign w:val="center"/>
+          </w:tcPr>
+          <w:p>
+            <w:pPr>
+              <w:jc w:val="center"/>
+            </w:pPr>
+            <w:r>
+              <w:rPr>
+                <w:rFonts w:ascii="Calibri" w:hAnsi="Calibri"/>
+                <w:b w:val="0"/>
+                <w:sz w:val="16"/>
+              </w:rPr>
+              <w:t>-</w:t>
+            </w:r>
+          </w:p>
+        </w:tc>
+        <w:tc>
+          <w:tcPr>
+            <w:tcW w:type="dxa" w:w="960"/>
+            <w:vAlign w:val="center"/>
+          </w:tcPr>
+          <w:p>
+            <w:pPr>
+              <w:jc w:val="center"/>
+            </w:pPr>
+            <w:r>
+              <w:rPr>
+                <w:rFonts w:ascii="Calibri" w:hAnsi="Calibri"/>
+                <w:b w:val="0"/>
+                <w:sz w:val="16"/>
+              </w:rPr>
+              <w:t>-</w:t>
+            </w:r>
+          </w:p>
+        </w:tc>
+        <w:tc>
+          <w:tcPr>
+            <w:tcW w:type="dxa" w:w="960"/>
+            <w:vAlign w:val="center"/>
+          </w:tcPr>
+          <w:p>
+            <w:pPr>
+              <w:jc w:val="center"/>
+            </w:pPr>
+            <w:r>
+              <w:rPr>
+                <w:rFonts w:ascii="Calibri" w:hAnsi="Calibri"/>
+                <w:b w:val="0"/>
+                <w:sz w:val="16"/>
+              </w:rPr>
+              <w:t>-</w:t>
+            </w:r>
+          </w:p>
+        </w:tc>
+        <w:tc>
+          <w:tcPr>
+            <w:tcW w:type="dxa" w:w="960"/>
             <w:vMerge w:val="restart"/>
             <w:vAlign w:val="center"/>
           </w:tcPr>
@@ -5038,7 +5200,7 @@
               <w:rPr>
                 <w:rFonts w:ascii="Calibri" w:hAnsi="Calibri"/>
                 <w:b w:val="0"/>
-                <w:sz w:val="19"/>
+                <w:sz w:val="16"/>
               </w:rPr>
               <w:t>numero</w:t>
             </w:r>
@@ -5046,8 +5208,7 @@
         </w:tc>
         <w:tc>
           <w:tcPr>
-            <w:tcW w:type="dxa" w:w="2468"/>
-            <w:gridSpan w:val="2"/>
+            <w:tcW w:type="dxa" w:w="960"/>
             <w:vMerge w:val="restart"/>
             <w:vAlign w:val="center"/>
           </w:tcPr>
@@ -5059,7 +5220,7 @@
               <w:rPr>
                 <w:rFonts w:ascii="Calibri" w:hAnsi="Calibri"/>
                 <w:b w:val="0"/>
-                <w:sz w:val="19"/>
+                <w:sz w:val="16"/>
               </w:rPr>
               <w:t>numero</w:t>
             </w:r>
@@ -5069,7 +5230,7 @@
       <w:tr>
         <w:tc>
           <w:tcPr>
-            <w:tcW w:type="dxa" w:w="1234"/>
+            <w:tcW w:type="dxa" w:w="960"/>
             <w:vAlign w:val="center"/>
           </w:tcPr>
           <w:p>
@@ -5080,15 +5241,15 @@
               <w:rPr>
                 <w:rFonts w:ascii="Calibri" w:hAnsi="Calibri"/>
                 <w:b w:val="0"/>
-                <w:sz w:val="19"/>
+                <w:sz w:val="16"/>
               </w:rPr>
-              <w:t>Categoría1 (C2)</w:t>
+              <w:t>Categoría2 (C2)</w:t>
             </w:r>
           </w:p>
         </w:tc>
         <w:tc>
           <w:tcPr>
-            <w:tcW w:type="dxa" w:w="1234"/>
+            <w:tcW w:type="dxa" w:w="960"/>
             <w:vAlign w:val="center"/>
           </w:tcPr>
           <w:p>
@@ -5099,15 +5260,15 @@
               <w:rPr>
                 <w:rFonts w:ascii="Calibri" w:hAnsi="Calibri"/>
                 <w:b w:val="0"/>
-                <w:sz w:val="19"/>
+                <w:sz w:val="16"/>
               </w:rPr>
-              <w:t>numero</w:t>
+              <w:t>-</w:t>
             </w:r>
           </w:p>
         </w:tc>
         <w:tc>
           <w:tcPr>
-            <w:tcW w:type="dxa" w:w="1234"/>
+            <w:tcW w:type="dxa" w:w="960"/>
             <w:vAlign w:val="center"/>
           </w:tcPr>
           <w:p>
@@ -5118,33 +5279,15 @@
               <w:rPr>
                 <w:rFonts w:ascii="Calibri" w:hAnsi="Calibri"/>
                 <w:b w:val="0"/>
-                <w:sz w:val="19"/>
+                <w:sz w:val="16"/>
               </w:rPr>
-              <w:t>numero</w:t>
+              <w:t>-</w:t>
             </w:r>
           </w:p>
         </w:tc>
         <w:tc>
           <w:tcPr>
-            <w:tcW w:type="dxa" w:w="2468"/>
-            <w:gridSpan w:val="2"/>
-            <w:vMerge/>
-          </w:tcPr>
-          <w:p/>
-        </w:tc>
-        <w:tc>
-          <w:tcPr>
-            <w:tcW w:type="dxa" w:w="2468"/>
-            <w:gridSpan w:val="2"/>
-            <w:vMerge/>
-          </w:tcPr>
-          <w:p/>
-        </w:tc>
-      </w:tr>
-      <w:tr>
-        <w:tc>
-          <w:tcPr>
-            <w:tcW w:type="dxa" w:w="1234"/>
+            <w:tcW w:type="dxa" w:w="960"/>
             <w:vAlign w:val="center"/>
           </w:tcPr>
           <w:p>
@@ -5155,15 +5298,15 @@
               <w:rPr>
                 <w:rFonts w:ascii="Calibri" w:hAnsi="Calibri"/>
                 <w:b w:val="0"/>
-                <w:sz w:val="19"/>
+                <w:sz w:val="16"/>
               </w:rPr>
-              <w:t>Categoría1 (C3)</w:t>
+              <w:t>numero</w:t>
             </w:r>
           </w:p>
         </w:tc>
         <w:tc>
           <w:tcPr>
-            <w:tcW w:type="dxa" w:w="1234"/>
+            <w:tcW w:type="dxa" w:w="960"/>
             <w:vAlign w:val="center"/>
           </w:tcPr>
           <w:p>
@@ -5174,7 +5317,7 @@
               <w:rPr>
                 <w:rFonts w:ascii="Calibri" w:hAnsi="Calibri"/>
                 <w:b w:val="0"/>
-                <w:sz w:val="19"/>
+                <w:sz w:val="16"/>
               </w:rPr>
               <w:t>numero</w:t>
             </w:r>
@@ -5182,7 +5325,7 @@
         </w:tc>
         <w:tc>
           <w:tcPr>
-            <w:tcW w:type="dxa" w:w="1234"/>
+            <w:tcW w:type="dxa" w:w="960"/>
             <w:vAlign w:val="center"/>
           </w:tcPr>
           <w:p>
@@ -5193,34 +5336,15 @@
               <w:rPr>
                 <w:rFonts w:ascii="Calibri" w:hAnsi="Calibri"/>
                 <w:b w:val="0"/>
-                <w:sz w:val="19"/>
+                <w:sz w:val="16"/>
               </w:rPr>
-              <w:t>numero</w:t>
+              <w:t>-</w:t>
             </w:r>
           </w:p>
         </w:tc>
         <w:tc>
           <w:tcPr>
-            <w:tcW w:type="dxa" w:w="2468"/>
-            <w:gridSpan w:val="2"/>
-            <w:vMerge/>
-          </w:tcPr>
-          <w:p/>
-        </w:tc>
-        <w:tc>
-          <w:tcPr>
-            <w:tcW w:type="dxa" w:w="2468"/>
-            <w:gridSpan w:val="2"/>
-            <w:vMerge/>
-          </w:tcPr>
-          <w:p/>
-        </w:tc>
-      </w:tr>
-      <w:tr>
-        <w:tc>
-          <w:tcPr>
-            <w:tcW w:type="dxa" w:w="4936"/>
-            <w:gridSpan w:val="4"/>
+            <w:tcW w:type="dxa" w:w="960"/>
             <w:vAlign w:val="center"/>
           </w:tcPr>
           <w:p>
@@ -5231,16 +5355,31 @@
               <w:rPr>
                 <w:rFonts w:ascii="Calibri" w:hAnsi="Calibri"/>
                 <w:b w:val="0"/>
-                <w:sz w:val="19"/>
+                <w:sz w:val="16"/>
               </w:rPr>
-              <w:t>Cumplimiento Semana 5</w:t>
+              <w:t>-</w:t>
             </w:r>
           </w:p>
         </w:tc>
         <w:tc>
           <w:tcPr>
-            <w:tcW w:type="dxa" w:w="3702"/>
-            <w:gridSpan w:val="3"/>
+            <w:tcW w:type="dxa" w:w="960"/>
+            <w:vMerge/>
+          </w:tcPr>
+          <w:p/>
+        </w:tc>
+        <w:tc>
+          <w:tcPr>
+            <w:tcW w:type="dxa" w:w="960"/>
+            <w:vMerge/>
+          </w:tcPr>
+          <w:p/>
+        </w:tc>
+      </w:tr>
+      <w:tr>
+        <w:tc>
+          <w:tcPr>
+            <w:tcW w:type="dxa" w:w="960"/>
             <w:vAlign w:val="center"/>
           </w:tcPr>
           <w:p>
@@ -5251,7 +5390,219 @@
               <w:rPr>
                 <w:rFonts w:ascii="Calibri" w:hAnsi="Calibri"/>
                 <w:b w:val="0"/>
-                <w:sz w:val="19"/>
+                <w:sz w:val="16"/>
+              </w:rPr>
+              <w:t>Categoría3 (C3)</w:t>
+            </w:r>
+          </w:p>
+        </w:tc>
+        <w:tc>
+          <w:tcPr>
+            <w:tcW w:type="dxa" w:w="960"/>
+            <w:vAlign w:val="center"/>
+          </w:tcPr>
+          <w:p>
+            <w:pPr>
+              <w:jc w:val="center"/>
+            </w:pPr>
+            <w:r>
+              <w:rPr>
+                <w:rFonts w:ascii="Calibri" w:hAnsi="Calibri"/>
+                <w:b w:val="0"/>
+                <w:sz w:val="16"/>
+              </w:rPr>
+              <w:t>-</w:t>
+            </w:r>
+          </w:p>
+        </w:tc>
+        <w:tc>
+          <w:tcPr>
+            <w:tcW w:type="dxa" w:w="960"/>
+            <w:vAlign w:val="center"/>
+          </w:tcPr>
+          <w:p>
+            <w:pPr>
+              <w:jc w:val="center"/>
+            </w:pPr>
+            <w:r>
+              <w:rPr>
+                <w:rFonts w:ascii="Calibri" w:hAnsi="Calibri"/>
+                <w:b w:val="0"/>
+                <w:sz w:val="16"/>
+              </w:rPr>
+              <w:t>-</w:t>
+            </w:r>
+          </w:p>
+        </w:tc>
+        <w:tc>
+          <w:tcPr>
+            <w:tcW w:type="dxa" w:w="960"/>
+            <w:vAlign w:val="center"/>
+          </w:tcPr>
+          <w:p>
+            <w:pPr>
+              <w:jc w:val="center"/>
+            </w:pPr>
+            <w:r>
+              <w:rPr>
+                <w:rFonts w:ascii="Calibri" w:hAnsi="Calibri"/>
+                <w:b w:val="0"/>
+                <w:sz w:val="16"/>
+              </w:rPr>
+              <w:t>-</w:t>
+            </w:r>
+          </w:p>
+        </w:tc>
+        <w:tc>
+          <w:tcPr>
+            <w:tcW w:type="dxa" w:w="960"/>
+            <w:vAlign w:val="center"/>
+          </w:tcPr>
+          <w:p>
+            <w:pPr>
+              <w:jc w:val="center"/>
+            </w:pPr>
+            <w:r>
+              <w:rPr>
+                <w:rFonts w:ascii="Calibri" w:hAnsi="Calibri"/>
+                <w:b w:val="0"/>
+                <w:sz w:val="16"/>
+              </w:rPr>
+              <w:t>-</w:t>
+            </w:r>
+          </w:p>
+        </w:tc>
+        <w:tc>
+          <w:tcPr>
+            <w:tcW w:type="dxa" w:w="960"/>
+            <w:vAlign w:val="center"/>
+          </w:tcPr>
+          <w:p>
+            <w:pPr>
+              <w:jc w:val="center"/>
+            </w:pPr>
+            <w:r>
+              <w:rPr>
+                <w:rFonts w:ascii="Calibri" w:hAnsi="Calibri"/>
+                <w:b w:val="0"/>
+                <w:sz w:val="16"/>
+              </w:rPr>
+              <w:t>numero</w:t>
+            </w:r>
+          </w:p>
+        </w:tc>
+        <w:tc>
+          <w:tcPr>
+            <w:tcW w:type="dxa" w:w="960"/>
+            <w:vAlign w:val="center"/>
+          </w:tcPr>
+          <w:p>
+            <w:pPr>
+              <w:jc w:val="center"/>
+            </w:pPr>
+            <w:r>
+              <w:rPr>
+                <w:rFonts w:ascii="Calibri" w:hAnsi="Calibri"/>
+                <w:b w:val="0"/>
+                <w:sz w:val="16"/>
+              </w:rPr>
+              <w:t>numero</w:t>
+            </w:r>
+          </w:p>
+        </w:tc>
+        <w:tc>
+          <w:tcPr>
+            <w:tcW w:type="dxa" w:w="960"/>
+            <w:vMerge/>
+          </w:tcPr>
+          <w:p/>
+        </w:tc>
+        <w:tc>
+          <w:tcPr>
+            <w:tcW w:type="dxa" w:w="960"/>
+            <w:vMerge/>
+          </w:tcPr>
+          <w:p/>
+        </w:tc>
+      </w:tr>
+      <w:tr>
+        <w:tc>
+          <w:tcPr>
+            <w:tcW w:type="dxa" w:w="5760"/>
+            <w:gridSpan w:val="6"/>
+            <w:vAlign w:val="center"/>
+          </w:tcPr>
+          <w:p>
+            <w:pPr>
+              <w:jc w:val="center"/>
+            </w:pPr>
+            <w:r>
+              <w:rPr>
+                <w:rFonts w:ascii="Calibri" w:hAnsi="Calibri"/>
+                <w:b w:val="0"/>
+                <w:sz w:val="16"/>
+              </w:rPr>
+              <w:t xml:space="preserve">Cumplimiento </w:t>
+            </w:r>
+          </w:p>
+        </w:tc>
+        <w:tc>
+          <w:tcPr>
+            <w:tcW w:type="dxa" w:w="2880"/>
+            <w:gridSpan w:val="3"/>
+          </w:tcPr>
+          <w:p>
+            <w:pPr>
+              <w:jc w:val="center"/>
+            </w:pPr>
+            <w:r>
+              <w:rPr>
+                <w:rFonts w:ascii="Calibri" w:hAnsi="Calibri"/>
+                <w:b w:val="0"/>
+                <w:sz w:val="16"/>
+              </w:rPr>
+              <w:br/>
+              <w:t>porcentaje</w:t>
+              <w:br/>
+            </w:r>
+          </w:p>
+        </w:tc>
+      </w:tr>
+      <w:tr>
+        <w:tc>
+          <w:tcPr>
+            <w:tcW w:type="dxa" w:w="5760"/>
+            <w:gridSpan w:val="6"/>
+            <w:vAlign w:val="center"/>
+          </w:tcPr>
+          <w:p>
+            <w:pPr>
+              <w:jc w:val="center"/>
+            </w:pPr>
+            <w:r>
+              <w:rPr>
+                <w:rFonts w:ascii="Calibri" w:hAnsi="Calibri"/>
+                <w:b w:val="0"/>
+                <w:sz w:val="16"/>
+              </w:rPr>
+              <w:t xml:space="preserve">Actividades de Noviembre no ejecutadas por responsabilidad de Metro </w:t>
+            </w:r>
+          </w:p>
+        </w:tc>
+        <w:tc>
+          <w:tcPr>
+            <w:tcW w:type="dxa" w:w="2880"/>
+            <w:gridSpan w:val="3"/>
+          </w:tcPr>
+          <w:p>
+            <w:pPr>
+              <w:jc w:val="center"/>
+            </w:pPr>
+            <w:r>
+              <w:rPr>
+                <w:rFonts w:ascii="Calibri" w:hAnsi="Calibri"/>
+                <w:b w:val="0"/>
+                <w:sz w:val="16"/>
               </w:rPr>
               <w:br/>
               <w:t>porcentaje</w:t>
@@ -5262,8 +5613,16 @@
       </w:tr>
     </w:tbl>
     <w:p>
+      <w:pPr>
+        <w:jc w:val="center"/>
+      </w:pPr>
       <w:r>
-        <w:br w:type="page"/>
+        <w:rPr>
+          <w:rFonts w:ascii="Calibri" w:hAnsi="Calibri"/>
+          <w:b w:val="0"/>
+          <w:sz w:val="19"/>
+        </w:rPr>
+        <w:t>Tabla N°6 – Resumen Mantenimientos Preventivos Semana 5</w:t>
       </w:r>
     </w:p>
     <w:p>
@@ -5274,776 +5633,9 @@
         <w:rPr>
           <w:rFonts w:ascii="Calibri" w:hAnsi="Calibri"/>
           <w:b w:val="0"/>
-          <w:color w:val="000000"/>
           <w:sz w:val="19"/>
         </w:rPr>
-        <w:t>Tabla N°6 – Resumen Mantenimientos Preventivos Semana 5</w:t>
-      </w:r>
-    </w:p>
-    <w:p>
-      <w:pPr>
-        <w:jc w:val="center"/>
-      </w:pPr>
-      <w:r>
-        <w:drawing>
-          <wp:inline xmlns:a="http://schemas.openxmlformats.org/drawingml/2006/main" xmlns:pic="http://schemas.openxmlformats.org/drawingml/2006/picture">
-            <wp:extent cx="3657600" cy="2743200"/>
-            <wp:docPr id="3" name="Picture 3"/>
-            <wp:cNvGraphicFramePr>
-              <a:graphicFrameLocks noChangeAspect="1"/>
-            </wp:cNvGraphicFramePr>
-            <a:graphic>
-              <a:graphicData uri="http://schemas.openxmlformats.org/drawingml/2006/picture">
-                <pic:pic>
-                  <pic:nvPicPr>
-                    <pic:cNvPr id="0" name="grafico_temporal.png"/>
-                    <pic:cNvPicPr/>
-                  </pic:nvPicPr>
-                  <pic:blipFill>
-                    <a:blip r:embed="rId13"/>
-                    <a:stretch>
-                      <a:fillRect/>
-                    </a:stretch>
-                  </pic:blipFill>
-                  <pic:spPr>
-                    <a:xfrm>
-                      <a:off x="0" y="0"/>
-                      <a:ext cx="3657600" cy="2743200"/>
-                    </a:xfrm>
-                    <a:prstGeom prst="rect"/>
-                  </pic:spPr>
-                </pic:pic>
-              </a:graphicData>
-            </a:graphic>
-          </wp:inline>
-        </w:drawing>
-      </w:r>
-    </w:p>
-    <w:p>
-      <w:pPr>
-        <w:jc w:val="center"/>
-      </w:pPr>
-      <w:r>
         <w:t>Gráfico N°2 – Adherencia Plan de Mantenimiento Preventivo Semana 5.</w:t>
-      </w:r>
-    </w:p>
-    <w:tbl>
-      <w:tblPr>
-        <w:tblStyle w:val="TableGrid"/>
-        <w:tblW w:type="auto" w:w="0"/>
-        <w:tblLook w:firstColumn="1" w:firstRow="1" w:lastColumn="0" w:lastRow="0" w:noHBand="0" w:noVBand="1" w:val="04A0"/>
-      </w:tblPr>
-      <w:tblGrid>
-        <w:gridCol w:w="720"/>
-        <w:gridCol w:w="720"/>
-        <w:gridCol w:w="720"/>
-        <w:gridCol w:w="720"/>
-        <w:gridCol w:w="720"/>
-        <w:gridCol w:w="720"/>
-        <w:gridCol w:w="720"/>
-        <w:gridCol w:w="720"/>
-        <w:gridCol w:w="720"/>
-        <w:gridCol w:w="720"/>
-        <w:gridCol w:w="720"/>
-        <w:gridCol w:w="720"/>
-      </w:tblGrid>
-      <w:tr>
-        <w:tc>
-          <w:tcPr>
-            <w:tcW w:type="dxa" w:w="720"/>
-            <w:vAlign w:val="center"/>
-          </w:tcPr>
-          <w:p>
-            <w:pPr>
-              <w:jc w:val="center"/>
-            </w:pPr>
-            <w:r>
-              <w:rPr>
-                <w:rFonts w:ascii="Calibri" w:hAnsi="Calibri"/>
-                <w:b w:val="0"/>
-                <w:sz w:val="19"/>
-              </w:rPr>
-              <w:t>Categoría</w:t>
-            </w:r>
-          </w:p>
-        </w:tc>
-        <w:tc>
-          <w:tcPr>
-            <w:tcW w:type="dxa" w:w="720"/>
-            <w:vAlign w:val="center"/>
-          </w:tcPr>
-          <w:p>
-            <w:pPr>
-              <w:jc w:val="center"/>
-            </w:pPr>
-            <w:r>
-              <w:rPr>
-                <w:rFonts w:ascii="Calibri" w:hAnsi="Calibri"/>
-                <w:b w:val="0"/>
-                <w:sz w:val="19"/>
-              </w:rPr>
-              <w:t>RMS</w:t>
-            </w:r>
-          </w:p>
-        </w:tc>
-        <w:tc>
-          <w:tcPr>
-            <w:tcW w:type="dxa" w:w="720"/>
-            <w:vAlign w:val="center"/>
-          </w:tcPr>
-          <w:p>
-            <w:pPr>
-              <w:jc w:val="center"/>
-            </w:pPr>
-            <w:r>
-              <w:rPr>
-                <w:rFonts w:ascii="Calibri" w:hAnsi="Calibri"/>
-                <w:b w:val="0"/>
-                <w:sz w:val="19"/>
-              </w:rPr>
-              <w:t>TETRA</w:t>
-            </w:r>
-          </w:p>
-        </w:tc>
-        <w:tc>
-          <w:tcPr>
-            <w:tcW w:type="dxa" w:w="720"/>
-            <w:vAlign w:val="center"/>
-          </w:tcPr>
-          <w:p>
-            <w:pPr>
-              <w:jc w:val="center"/>
-            </w:pPr>
-            <w:r>
-              <w:rPr>
-                <w:rFonts w:ascii="Calibri" w:hAnsi="Calibri"/>
-                <w:b w:val="0"/>
-                <w:sz w:val="19"/>
-              </w:rPr>
-              <w:t>RBA</w:t>
-            </w:r>
-          </w:p>
-        </w:tc>
-        <w:tc>
-          <w:tcPr>
-            <w:tcW w:type="dxa" w:w="720"/>
-            <w:vAlign w:val="center"/>
-          </w:tcPr>
-          <w:p>
-            <w:pPr>
-              <w:jc w:val="center"/>
-            </w:pPr>
-            <w:r>
-              <w:rPr>
-                <w:rFonts w:ascii="Calibri" w:hAnsi="Calibri"/>
-                <w:b w:val="0"/>
-                <w:sz w:val="19"/>
-              </w:rPr>
-              <w:t>CCTV</w:t>
-            </w:r>
-          </w:p>
-        </w:tc>
-        <w:tc>
-          <w:tcPr>
-            <w:tcW w:type="dxa" w:w="720"/>
-            <w:vAlign w:val="center"/>
-          </w:tcPr>
-          <w:p>
-            <w:pPr>
-              <w:jc w:val="center"/>
-            </w:pPr>
-            <w:r>
-              <w:rPr>
-                <w:rFonts w:ascii="Calibri" w:hAnsi="Calibri"/>
-                <w:b w:val="0"/>
-                <w:sz w:val="19"/>
-              </w:rPr>
-              <w:t>SIP</w:t>
-            </w:r>
-          </w:p>
-        </w:tc>
-        <w:tc>
-          <w:tcPr>
-            <w:tcW w:type="dxa" w:w="720"/>
-            <w:vAlign w:val="center"/>
-          </w:tcPr>
-          <w:p>
-            <w:pPr>
-              <w:jc w:val="center"/>
-            </w:pPr>
-            <w:r>
-              <w:rPr>
-                <w:rFonts w:ascii="Calibri" w:hAnsi="Calibri"/>
-                <w:b w:val="0"/>
-                <w:sz w:val="19"/>
-              </w:rPr>
-              <w:t>SAP</w:t>
-            </w:r>
-          </w:p>
-        </w:tc>
-        <w:tc>
-          <w:tcPr>
-            <w:tcW w:type="dxa" w:w="720"/>
-            <w:vAlign w:val="center"/>
-          </w:tcPr>
-          <w:p>
-            <w:pPr>
-              <w:jc w:val="center"/>
-            </w:pPr>
-            <w:r>
-              <w:rPr>
-                <w:rFonts w:ascii="Calibri" w:hAnsi="Calibri"/>
-                <w:b w:val="0"/>
-                <w:sz w:val="19"/>
-              </w:rPr>
-              <w:t>TEL</w:t>
-            </w:r>
-          </w:p>
-        </w:tc>
-        <w:tc>
-          <w:tcPr>
-            <w:tcW w:type="dxa" w:w="720"/>
-            <w:vAlign w:val="center"/>
-          </w:tcPr>
-          <w:p>
-            <w:pPr>
-              <w:jc w:val="center"/>
-            </w:pPr>
-            <w:r>
-              <w:rPr>
-                <w:rFonts w:ascii="Calibri" w:hAnsi="Calibri"/>
-                <w:b w:val="0"/>
-                <w:sz w:val="19"/>
-              </w:rPr>
-              <w:t>CRO</w:t>
-            </w:r>
-          </w:p>
-        </w:tc>
-        <w:tc>
-          <w:tcPr>
-            <w:tcW w:type="dxa" w:w="720"/>
-            <w:vAlign w:val="center"/>
-          </w:tcPr>
-          <w:p>
-            <w:pPr>
-              <w:jc w:val="center"/>
-            </w:pPr>
-            <w:r>
-              <w:rPr>
-                <w:rFonts w:ascii="Calibri" w:hAnsi="Calibri"/>
-                <w:b w:val="0"/>
-                <w:sz w:val="19"/>
-              </w:rPr>
-              <w:t>SCA</w:t>
-            </w:r>
-          </w:p>
-        </w:tc>
-        <w:tc>
-          <w:tcPr>
-            <w:tcW w:type="dxa" w:w="720"/>
-            <w:vAlign w:val="center"/>
-          </w:tcPr>
-          <w:p>
-            <w:pPr>
-              <w:jc w:val="center"/>
-            </w:pPr>
-            <w:r>
-              <w:rPr>
-                <w:rFonts w:ascii="Calibri" w:hAnsi="Calibri"/>
-                <w:b w:val="0"/>
-                <w:sz w:val="19"/>
-              </w:rPr>
-              <w:t>GRA</w:t>
-            </w:r>
-          </w:p>
-        </w:tc>
-        <w:tc>
-          <w:tcPr>
-            <w:tcW w:type="dxa" w:w="720"/>
-            <w:vAlign w:val="center"/>
-          </w:tcPr>
-          <w:p>
-            <w:pPr>
-              <w:jc w:val="center"/>
-            </w:pPr>
-            <w:r>
-              <w:rPr>
-                <w:rFonts w:ascii="Calibri" w:hAnsi="Calibri"/>
-                <w:b w:val="0"/>
-                <w:sz w:val="19"/>
-              </w:rPr>
-              <w:t>MR SIP/SAP</w:t>
-            </w:r>
-          </w:p>
-        </w:tc>
-      </w:tr>
-      <w:tr>
-        <w:tc>
-          <w:tcPr>
-            <w:tcW w:type="dxa" w:w="720"/>
-            <w:vAlign w:val="center"/>
-          </w:tcPr>
-          <w:p>
-            <w:pPr>
-              <w:jc w:val="center"/>
-            </w:pPr>
-            <w:r>
-              <w:rPr>
-                <w:rFonts w:ascii="Calibri" w:hAnsi="Calibri"/>
-                <w:b w:val="0"/>
-                <w:sz w:val="19"/>
-              </w:rPr>
-              <w:t>PROGRAMADA</w:t>
-            </w:r>
-          </w:p>
-        </w:tc>
-        <w:tc>
-          <w:tcPr>
-            <w:tcW w:type="dxa" w:w="720"/>
-            <w:vAlign w:val="center"/>
-          </w:tcPr>
-          <w:p>
-            <w:pPr>
-              <w:jc w:val="center"/>
-            </w:pPr>
-            <w:r>
-              <w:rPr>
-                <w:rFonts w:ascii="Calibri" w:hAnsi="Calibri"/>
-                <w:b w:val="0"/>
-                <w:sz w:val="19"/>
-              </w:rPr>
-              <w:t>12</w:t>
-            </w:r>
-          </w:p>
-        </w:tc>
-        <w:tc>
-          <w:tcPr>
-            <w:tcW w:type="dxa" w:w="720"/>
-            <w:vAlign w:val="center"/>
-          </w:tcPr>
-          <w:p>
-            <w:pPr>
-              <w:jc w:val="center"/>
-            </w:pPr>
-            <w:r>
-              <w:rPr>
-                <w:rFonts w:ascii="Calibri" w:hAnsi="Calibri"/>
-                <w:b w:val="0"/>
-                <w:sz w:val="19"/>
-              </w:rPr>
-              <w:t>12</w:t>
-            </w:r>
-          </w:p>
-        </w:tc>
-        <w:tc>
-          <w:tcPr>
-            <w:tcW w:type="dxa" w:w="720"/>
-            <w:vAlign w:val="center"/>
-          </w:tcPr>
-          <w:p>
-            <w:pPr>
-              <w:jc w:val="center"/>
-            </w:pPr>
-            <w:r>
-              <w:rPr>
-                <w:rFonts w:ascii="Calibri" w:hAnsi="Calibri"/>
-                <w:b w:val="0"/>
-                <w:sz w:val="19"/>
-              </w:rPr>
-              <w:t>12</w:t>
-            </w:r>
-          </w:p>
-        </w:tc>
-        <w:tc>
-          <w:tcPr>
-            <w:tcW w:type="dxa" w:w="720"/>
-            <w:vAlign w:val="center"/>
-          </w:tcPr>
-          <w:p>
-            <w:pPr>
-              <w:jc w:val="center"/>
-            </w:pPr>
-            <w:r>
-              <w:rPr>
-                <w:rFonts w:ascii="Calibri" w:hAnsi="Calibri"/>
-                <w:b w:val="0"/>
-                <w:sz w:val="19"/>
-              </w:rPr>
-              <w:t>0</w:t>
-            </w:r>
-          </w:p>
-        </w:tc>
-        <w:tc>
-          <w:tcPr>
-            <w:tcW w:type="dxa" w:w="720"/>
-            <w:vAlign w:val="center"/>
-          </w:tcPr>
-          <w:p>
-            <w:pPr>
-              <w:jc w:val="center"/>
-            </w:pPr>
-            <w:r>
-              <w:rPr>
-                <w:rFonts w:ascii="Calibri" w:hAnsi="Calibri"/>
-                <w:b w:val="0"/>
-                <w:sz w:val="19"/>
-              </w:rPr>
-              <w:t>0</w:t>
-            </w:r>
-          </w:p>
-        </w:tc>
-        <w:tc>
-          <w:tcPr>
-            <w:tcW w:type="dxa" w:w="720"/>
-            <w:vAlign w:val="center"/>
-          </w:tcPr>
-          <w:p>
-            <w:pPr>
-              <w:jc w:val="center"/>
-            </w:pPr>
-            <w:r>
-              <w:rPr>
-                <w:rFonts w:ascii="Calibri" w:hAnsi="Calibri"/>
-                <w:b w:val="0"/>
-                <w:sz w:val="19"/>
-              </w:rPr>
-              <w:t>0</w:t>
-            </w:r>
-          </w:p>
-        </w:tc>
-        <w:tc>
-          <w:tcPr>
-            <w:tcW w:type="dxa" w:w="720"/>
-            <w:vAlign w:val="center"/>
-          </w:tcPr>
-          <w:p>
-            <w:pPr>
-              <w:jc w:val="center"/>
-            </w:pPr>
-            <w:r>
-              <w:rPr>
-                <w:rFonts w:ascii="Calibri" w:hAnsi="Calibri"/>
-                <w:b w:val="0"/>
-                <w:sz w:val="19"/>
-              </w:rPr>
-              <w:t>0</w:t>
-            </w:r>
-          </w:p>
-        </w:tc>
-        <w:tc>
-          <w:tcPr>
-            <w:tcW w:type="dxa" w:w="720"/>
-            <w:vAlign w:val="center"/>
-          </w:tcPr>
-          <w:p>
-            <w:pPr>
-              <w:jc w:val="center"/>
-            </w:pPr>
-            <w:r>
-              <w:rPr>
-                <w:rFonts w:ascii="Calibri" w:hAnsi="Calibri"/>
-                <w:b w:val="0"/>
-                <w:sz w:val="19"/>
-              </w:rPr>
-              <w:t>0</w:t>
-            </w:r>
-          </w:p>
-        </w:tc>
-        <w:tc>
-          <w:tcPr>
-            <w:tcW w:type="dxa" w:w="720"/>
-            <w:vAlign w:val="center"/>
-          </w:tcPr>
-          <w:p>
-            <w:pPr>
-              <w:jc w:val="center"/>
-            </w:pPr>
-            <w:r>
-              <w:rPr>
-                <w:rFonts w:ascii="Calibri" w:hAnsi="Calibri"/>
-                <w:b w:val="0"/>
-                <w:sz w:val="19"/>
-              </w:rPr>
-              <w:t>0</w:t>
-            </w:r>
-          </w:p>
-        </w:tc>
-        <w:tc>
-          <w:tcPr>
-            <w:tcW w:type="dxa" w:w="720"/>
-            <w:vAlign w:val="center"/>
-          </w:tcPr>
-          <w:p>
-            <w:pPr>
-              <w:jc w:val="center"/>
-            </w:pPr>
-            <w:r>
-              <w:rPr>
-                <w:rFonts w:ascii="Calibri" w:hAnsi="Calibri"/>
-                <w:b w:val="0"/>
-                <w:sz w:val="19"/>
-              </w:rPr>
-              <w:t>0</w:t>
-            </w:r>
-          </w:p>
-        </w:tc>
-        <w:tc>
-          <w:tcPr>
-            <w:tcW w:type="dxa" w:w="720"/>
-            <w:vAlign w:val="center"/>
-          </w:tcPr>
-          <w:p>
-            <w:pPr>
-              <w:jc w:val="center"/>
-            </w:pPr>
-            <w:r>
-              <w:rPr>
-                <w:rFonts w:ascii="Calibri" w:hAnsi="Calibri"/>
-                <w:b w:val="0"/>
-                <w:sz w:val="19"/>
-              </w:rPr>
-              <w:t>12</w:t>
-            </w:r>
-          </w:p>
-        </w:tc>
-      </w:tr>
-      <w:tr>
-        <w:tc>
-          <w:tcPr>
-            <w:tcW w:type="dxa" w:w="720"/>
-            <w:vAlign w:val="center"/>
-          </w:tcPr>
-          <w:p>
-            <w:pPr>
-              <w:jc w:val="center"/>
-            </w:pPr>
-            <w:r>
-              <w:rPr>
-                <w:rFonts w:ascii="Calibri" w:hAnsi="Calibri"/>
-                <w:b w:val="0"/>
-                <w:sz w:val="19"/>
-              </w:rPr>
-              <w:t>EJECUTADA</w:t>
-            </w:r>
-          </w:p>
-        </w:tc>
-        <w:tc>
-          <w:tcPr>
-            <w:tcW w:type="dxa" w:w="720"/>
-            <w:vAlign w:val="center"/>
-          </w:tcPr>
-          <w:p>
-            <w:pPr>
-              <w:jc w:val="center"/>
-            </w:pPr>
-            <w:r>
-              <w:rPr>
-                <w:rFonts w:ascii="Calibri" w:hAnsi="Calibri"/>
-                <w:b w:val="0"/>
-                <w:sz w:val="19"/>
-              </w:rPr>
-              <w:t>12</w:t>
-            </w:r>
-          </w:p>
-        </w:tc>
-        <w:tc>
-          <w:tcPr>
-            <w:tcW w:type="dxa" w:w="720"/>
-            <w:vAlign w:val="center"/>
-          </w:tcPr>
-          <w:p>
-            <w:pPr>
-              <w:jc w:val="center"/>
-            </w:pPr>
-            <w:r>
-              <w:rPr>
-                <w:rFonts w:ascii="Calibri" w:hAnsi="Calibri"/>
-                <w:b w:val="0"/>
-                <w:sz w:val="19"/>
-              </w:rPr>
-              <w:t>12</w:t>
-            </w:r>
-          </w:p>
-        </w:tc>
-        <w:tc>
-          <w:tcPr>
-            <w:tcW w:type="dxa" w:w="720"/>
-            <w:vAlign w:val="center"/>
-          </w:tcPr>
-          <w:p>
-            <w:pPr>
-              <w:jc w:val="center"/>
-            </w:pPr>
-            <w:r>
-              <w:rPr>
-                <w:rFonts w:ascii="Calibri" w:hAnsi="Calibri"/>
-                <w:b w:val="0"/>
-                <w:sz w:val="19"/>
-              </w:rPr>
-              <w:t>12</w:t>
-            </w:r>
-          </w:p>
-        </w:tc>
-        <w:tc>
-          <w:tcPr>
-            <w:tcW w:type="dxa" w:w="720"/>
-            <w:vAlign w:val="center"/>
-          </w:tcPr>
-          <w:p>
-            <w:pPr>
-              <w:jc w:val="center"/>
-            </w:pPr>
-            <w:r>
-              <w:rPr>
-                <w:rFonts w:ascii="Calibri" w:hAnsi="Calibri"/>
-                <w:b w:val="0"/>
-                <w:sz w:val="19"/>
-              </w:rPr>
-              <w:t>0</w:t>
-            </w:r>
-          </w:p>
-        </w:tc>
-        <w:tc>
-          <w:tcPr>
-            <w:tcW w:type="dxa" w:w="720"/>
-            <w:vAlign w:val="center"/>
-          </w:tcPr>
-          <w:p>
-            <w:pPr>
-              <w:jc w:val="center"/>
-            </w:pPr>
-            <w:r>
-              <w:rPr>
-                <w:rFonts w:ascii="Calibri" w:hAnsi="Calibri"/>
-                <w:b w:val="0"/>
-                <w:sz w:val="19"/>
-              </w:rPr>
-              <w:t>0</w:t>
-            </w:r>
-          </w:p>
-        </w:tc>
-        <w:tc>
-          <w:tcPr>
-            <w:tcW w:type="dxa" w:w="720"/>
-            <w:vAlign w:val="center"/>
-          </w:tcPr>
-          <w:p>
-            <w:pPr>
-              <w:jc w:val="center"/>
-            </w:pPr>
-            <w:r>
-              <w:rPr>
-                <w:rFonts w:ascii="Calibri" w:hAnsi="Calibri"/>
-                <w:b w:val="0"/>
-                <w:sz w:val="19"/>
-              </w:rPr>
-              <w:t>0</w:t>
-            </w:r>
-          </w:p>
-        </w:tc>
-        <w:tc>
-          <w:tcPr>
-            <w:tcW w:type="dxa" w:w="720"/>
-            <w:vAlign w:val="center"/>
-          </w:tcPr>
-          <w:p>
-            <w:pPr>
-              <w:jc w:val="center"/>
-            </w:pPr>
-            <w:r>
-              <w:rPr>
-                <w:rFonts w:ascii="Calibri" w:hAnsi="Calibri"/>
-                <w:b w:val="0"/>
-                <w:sz w:val="19"/>
-              </w:rPr>
-              <w:t>0</w:t>
-            </w:r>
-          </w:p>
-        </w:tc>
-        <w:tc>
-          <w:tcPr>
-            <w:tcW w:type="dxa" w:w="720"/>
-            <w:vAlign w:val="center"/>
-          </w:tcPr>
-          <w:p>
-            <w:pPr>
-              <w:jc w:val="center"/>
-            </w:pPr>
-            <w:r>
-              <w:rPr>
-                <w:rFonts w:ascii="Calibri" w:hAnsi="Calibri"/>
-                <w:b w:val="0"/>
-                <w:sz w:val="19"/>
-              </w:rPr>
-              <w:t>0</w:t>
-            </w:r>
-          </w:p>
-        </w:tc>
-        <w:tc>
-          <w:tcPr>
-            <w:tcW w:type="dxa" w:w="720"/>
-            <w:vAlign w:val="center"/>
-          </w:tcPr>
-          <w:p>
-            <w:pPr>
-              <w:jc w:val="center"/>
-            </w:pPr>
-            <w:r>
-              <w:rPr>
-                <w:rFonts w:ascii="Calibri" w:hAnsi="Calibri"/>
-                <w:b w:val="0"/>
-                <w:sz w:val="19"/>
-              </w:rPr>
-              <w:t>0</w:t>
-            </w:r>
-          </w:p>
-        </w:tc>
-        <w:tc>
-          <w:tcPr>
-            <w:tcW w:type="dxa" w:w="720"/>
-            <w:vAlign w:val="center"/>
-          </w:tcPr>
-          <w:p>
-            <w:pPr>
-              <w:jc w:val="center"/>
-            </w:pPr>
-            <w:r>
-              <w:rPr>
-                <w:rFonts w:ascii="Calibri" w:hAnsi="Calibri"/>
-                <w:b w:val="0"/>
-                <w:sz w:val="19"/>
-              </w:rPr>
-              <w:t>0</w:t>
-            </w:r>
-          </w:p>
-        </w:tc>
-        <w:tc>
-          <w:tcPr>
-            <w:tcW w:type="dxa" w:w="720"/>
-            <w:vAlign w:val="center"/>
-          </w:tcPr>
-          <w:p>
-            <w:pPr>
-              <w:jc w:val="center"/>
-            </w:pPr>
-            <w:r>
-              <w:rPr>
-                <w:rFonts w:ascii="Calibri" w:hAnsi="Calibri"/>
-                <w:b w:val="0"/>
-                <w:sz w:val="19"/>
-              </w:rPr>
-              <w:t>12</w:t>
-            </w:r>
-          </w:p>
-        </w:tc>
-      </w:tr>
-    </w:tbl>
-    <w:p>
-      <w:pPr>
-        <w:jc w:val="center"/>
-      </w:pPr>
-      <w:r>
-        <w:t>Tabla N°6 – Adherencia Plan de Mantenimiento Preventivo Semana 5.</w:t>
       </w:r>
     </w:p>
     <w:p>
@@ -6057,7 +5649,9 @@
       </w:pPr>
       <w:r>
         <w:rPr>
+          <w:rFonts w:ascii="Calibri" w:hAnsi="Calibri"/>
           <w:color w:val="000000"/>
+          <w:sz w:val="20"/>
         </w:rPr>
         <w:t>2.2.4</w:t>
         <w:tab/>
@@ -6066,9 +5660,12 @@
     </w:p>
     <w:p>
       <w:r>
-        <w:t xml:space="preserve">       </w:t>
+        <w:rPr>
+          <w:rFonts w:ascii="Calibri" w:hAnsi="Calibri"/>
+          <w:sz w:val="19"/>
+        </w:rPr>
         <w:br/>
-        <w:t>A continuación, se declara proyección del Mantenimiento Preventivo para las próximas 12 semanas.</w:t>
+        <w:t xml:space="preserve">      A continuación, se declara proyección del Mantenimiento Preventivo para las próximas 12 semanas.</w:t>
       </w:r>
     </w:p>
     <w:p>
@@ -6602,10 +6199,6 @@
     <w:name w:val="Normal"/>
     <w:qFormat/>
     <w:rsid w:val="00FC693F"/>
-    <w:rPr>
-      <w:rFonts w:ascii="Calibri" w:hAnsi="Calibri"/>
-      <w:sz w:val="19"/>
-    </w:rPr>
   </w:style>
   <w:style w:type="paragraph" w:styleId="Header">
     <w:name w:val="header"/>

</xml_diff>

<commit_message>
tabla prox 12 meses lista
</commit_message>
<xml_diff>
--- a/prueba.docx
+++ b/prueba.docx
@@ -68,7 +68,7 @@
         <w:br/>
         <w:t>REPORTE SEMANAL 2025</w:t>
         <w:br/>
-        <w:t>SEMANA 5</w:t>
+        <w:t>SEMANA 6</w:t>
         <w:br/>
         <w:t>CONTRATO N° MN-236-2014-G</w:t>
       </w:r>
@@ -728,7 +728,7 @@
                 <w:b w:val="0"/>
                 <w:sz w:val="19"/>
               </w:rPr>
-              <w:t>2025-02-03</w:t>
+              <w:t>2025-02-06</w:t>
             </w:r>
           </w:p>
         </w:tc>
@@ -866,7 +866,7 @@
           <w:sz w:val="19"/>
         </w:rPr>
         <w:br/>
-        <w:t xml:space="preserve">        Reportar el desarrollo de las actividades de Mantenimiento Preventivo, Correctivo, eventos y Hallazgos asociados a la gestión del contrato de Mantenimiento MN-236-2014-G correspondiente a la Semana 5 del año 2025 del sistema de Comunicaciones de las líneas 6 y 3 del Metro de Santiago.</w:t>
+        <w:t xml:space="preserve">        Reportar el desarrollo de las actividades de Mantenimiento Preventivo, Correctivo, eventos y Hallazgos asociados a la gestión del contrato de Mantenimiento MN-236-2014-G correspondiente a la Semana 6 del año 2025 del sistema de Comunicaciones de las líneas 6 y 3 del Metro de Santiago.</w:t>
       </w:r>
     </w:p>
     <w:p>
@@ -911,7 +911,7 @@
           <w:rFonts w:ascii="Calibri" w:hAnsi="Calibri"/>
           <w:sz w:val="19"/>
         </w:rPr>
-        <w:t>A continuación, se presentan los mantenimientos preventivos según su categoría que fueron planificados para la Semana 5 del año 2025</w:t>
+        <w:t>A continuación, se presentan los mantenimientos preventivos según su categoría que fueron planificados para la Semana 6 del año 2025</w:t>
       </w:r>
     </w:p>
     <w:p>
@@ -4268,7 +4268,7 @@
         </w:rPr>
         <w:t>2.2.1</w:t>
         <w:tab/>
-        <w:t>Adherencia al Plan de Mantenimiento Semana 5</w:t>
+        <w:t>Adherencia al Plan de Mantenimiento Semana 6</w:t>
       </w:r>
     </w:p>
     <w:p>
@@ -4280,7 +4280,7 @@
           <w:rFonts w:ascii="Calibri" w:hAnsi="Calibri"/>
           <w:sz w:val="19"/>
         </w:rPr>
-        <w:t xml:space="preserve">     A continuación, se presenta tabla y gráfico donde se evidencia la adherencia al plan de Mantenimiento en la Semana 5 del año 2025</w:t>
+        <w:t xml:space="preserve">     A continuación, se presenta tabla y gráfico donde se evidencia la adherencia al plan de Mantenimiento en la Semana 6 del año 2025</w:t>
       </w:r>
     </w:p>
     <w:tbl>
@@ -4974,7 +4974,7 @@
                 <w:b w:val="0"/>
                 <w:sz w:val="16"/>
               </w:rPr>
-              <w:t>Cumplimiento Semana 5</w:t>
+              <w:t>Cumplimiento Semana 6</w:t>
             </w:r>
           </w:p>
         </w:tc>
@@ -5144,7 +5144,7 @@
           <w:color w:val="000000"/>
           <w:sz w:val="19"/>
         </w:rPr>
-        <w:t>Tabla N°4 – Resumen Mantenimientos Preventivos Semana 5</w:t>
+        <w:t>Tabla N°4 – Resumen Mantenimientos Preventivos Semana 6</w:t>
       </w:r>
     </w:p>
     <w:p>
@@ -5156,7 +5156,7 @@
           <w:rFonts w:ascii="Calibri" w:hAnsi="Calibri"/>
           <w:sz w:val="19"/>
         </w:rPr>
-        <w:t>Gráfico N°1 – Adherencia Plan de Mantenimiento Preventivo Semana 5.</w:t>
+        <w:t>Gráfico N°1 – Adherencia Plan de Mantenimiento Preventivo Semana 6.</w:t>
       </w:r>
     </w:p>
     <w:p>
@@ -8312,7 +8312,7 @@
           <w:b w:val="0"/>
           <w:sz w:val="19"/>
         </w:rPr>
-        <w:t>Tabla N°6 – Resumen Mantenimientos Preventivos Semana 5</w:t>
+        <w:t>Tabla N°6 – Resumen Mantenimientos Preventivos Semana 6</w:t>
       </w:r>
     </w:p>
     <w:p>
@@ -8325,7 +8325,7 @@
           <w:b w:val="0"/>
           <w:sz w:val="19"/>
         </w:rPr>
-        <w:t>Gráfico N°2 – Adherencia Plan de Mantenimiento Preventivo Semana 5.</w:t>
+        <w:t>Gráfico N°2 – Adherencia Plan de Mantenimiento Preventivo Semana 6.</w:t>
       </w:r>
     </w:p>
     <w:p>
@@ -8358,11 +8358,6 @@
         <w:t xml:space="preserve">      A continuación, se declara proyección del Mantenimiento Preventivo para las próximas 12 semanas.</w:t>
       </w:r>
     </w:p>
-    <w:p>
-      <w:r>
-        <w:br w:type="page"/>
-      </w:r>
-    </w:p>
     <w:tbl>
       <w:tblPr>
         <w:tblStyle w:val="TableGrid"/>
@@ -8370,409 +8365,1502 @@
         <w:tblLook w:firstColumn="1" w:firstRow="1" w:lastColumn="0" w:lastRow="0" w:noHBand="0" w:noVBand="1" w:val="04A0"/>
       </w:tblPr>
       <w:tblGrid>
-        <w:gridCol w:w="960"/>
-        <w:gridCol w:w="960"/>
-        <w:gridCol w:w="960"/>
-        <w:gridCol w:w="960"/>
-        <w:gridCol w:w="960"/>
-        <w:gridCol w:w="960"/>
-        <w:gridCol w:w="960"/>
-        <w:gridCol w:w="960"/>
-        <w:gridCol w:w="960"/>
+        <w:gridCol w:w="1440"/>
+        <w:gridCol w:w="1440"/>
+        <w:gridCol w:w="1440"/>
+        <w:gridCol w:w="1440"/>
+        <w:gridCol w:w="1440"/>
+        <w:gridCol w:w="1440"/>
       </w:tblGrid>
       <w:tr>
         <w:tc>
           <w:tcPr>
-            <w:tcW w:type="dxa" w:w="960"/>
-          </w:tcPr>
-          <w:p/>
-        </w:tc>
-        <w:tc>
-          <w:tcPr>
-            <w:tcW w:type="dxa" w:w="960"/>
-          </w:tcPr>
-          <w:p/>
-        </w:tc>
-        <w:tc>
-          <w:tcPr>
-            <w:tcW w:type="dxa" w:w="960"/>
-          </w:tcPr>
-          <w:p/>
-        </w:tc>
-        <w:tc>
-          <w:tcPr>
-            <w:tcW w:type="dxa" w:w="960"/>
-          </w:tcPr>
-          <w:p/>
-        </w:tc>
-        <w:tc>
-          <w:tcPr>
-            <w:tcW w:type="dxa" w:w="960"/>
-          </w:tcPr>
-          <w:p/>
-        </w:tc>
-        <w:tc>
-          <w:tcPr>
-            <w:tcW w:type="dxa" w:w="960"/>
-          </w:tcPr>
-          <w:p/>
-        </w:tc>
-        <w:tc>
-          <w:tcPr>
-            <w:tcW w:type="dxa" w:w="960"/>
-          </w:tcPr>
-          <w:p/>
-        </w:tc>
-        <w:tc>
-          <w:tcPr>
-            <w:tcW w:type="dxa" w:w="960"/>
-          </w:tcPr>
-          <w:p/>
-        </w:tc>
-        <w:tc>
-          <w:tcPr>
-            <w:tcW w:type="dxa" w:w="960"/>
-          </w:tcPr>
-          <w:p/>
+            <w:tcW w:type="dxa" w:w="8640"/>
+            <w:gridSpan w:val="6"/>
+          </w:tcPr>
+          <w:p>
+            <w:pPr>
+              <w:jc w:val="center"/>
+            </w:pPr>
+            <w:r>
+              <w:rPr>
+                <w:rFonts w:ascii="Calibri" w:hAnsi="Calibri"/>
+                <w:b/>
+                <w:sz w:val="20"/>
+              </w:rPr>
+              <w:t>Proyección de actividades según su categoría</w:t>
+            </w:r>
+          </w:p>
         </w:tc>
       </w:tr>
       <w:tr>
         <w:tc>
           <w:tcPr>
-            <w:tcW w:type="dxa" w:w="960"/>
-          </w:tcPr>
-          <w:p/>
-        </w:tc>
-        <w:tc>
-          <w:tcPr>
-            <w:tcW w:type="dxa" w:w="960"/>
-          </w:tcPr>
-          <w:p/>
-        </w:tc>
-        <w:tc>
-          <w:tcPr>
-            <w:tcW w:type="dxa" w:w="960"/>
-          </w:tcPr>
-          <w:p/>
-        </w:tc>
-        <w:tc>
-          <w:tcPr>
-            <w:tcW w:type="dxa" w:w="960"/>
-          </w:tcPr>
-          <w:p/>
-        </w:tc>
-        <w:tc>
-          <w:tcPr>
-            <w:tcW w:type="dxa" w:w="960"/>
-          </w:tcPr>
-          <w:p/>
-        </w:tc>
-        <w:tc>
-          <w:tcPr>
-            <w:tcW w:type="dxa" w:w="960"/>
-          </w:tcPr>
-          <w:p/>
-        </w:tc>
-        <w:tc>
-          <w:tcPr>
-            <w:tcW w:type="dxa" w:w="960"/>
-          </w:tcPr>
-          <w:p/>
-        </w:tc>
-        <w:tc>
-          <w:tcPr>
-            <w:tcW w:type="dxa" w:w="960"/>
-          </w:tcPr>
-          <w:p/>
-        </w:tc>
-        <w:tc>
-          <w:tcPr>
-            <w:tcW w:type="dxa" w:w="960"/>
-          </w:tcPr>
-          <w:p/>
+            <w:tcW w:type="dxa" w:w="1440"/>
+          </w:tcPr>
+          <w:p>
+            <w:pPr>
+              <w:jc w:val="center"/>
+            </w:pPr>
+            <w:r>
+              <w:rPr>
+                <w:rFonts w:ascii="Calibri" w:hAnsi="Calibri"/>
+                <w:b/>
+                <w:sz w:val="16"/>
+              </w:rPr>
+              <w:t>N°</w:t>
+            </w:r>
+          </w:p>
+        </w:tc>
+        <w:tc>
+          <w:tcPr>
+            <w:tcW w:type="dxa" w:w="1440"/>
+          </w:tcPr>
+          <w:p>
+            <w:pPr>
+              <w:jc w:val="center"/>
+            </w:pPr>
+            <w:r>
+              <w:rPr>
+                <w:rFonts w:ascii="Calibri" w:hAnsi="Calibri"/>
+                <w:b/>
+                <w:sz w:val="16"/>
+              </w:rPr>
+              <w:t>SEMANA</w:t>
+            </w:r>
+          </w:p>
+        </w:tc>
+        <w:tc>
+          <w:tcPr>
+            <w:tcW w:type="dxa" w:w="1440"/>
+          </w:tcPr>
+          <w:p>
+            <w:pPr>
+              <w:jc w:val="center"/>
+            </w:pPr>
+            <w:r>
+              <w:rPr>
+                <w:rFonts w:ascii="Calibri" w:hAnsi="Calibri"/>
+                <w:b/>
+                <w:sz w:val="16"/>
+              </w:rPr>
+              <w:t>CAT 1</w:t>
+            </w:r>
+          </w:p>
+        </w:tc>
+        <w:tc>
+          <w:tcPr>
+            <w:tcW w:type="dxa" w:w="1440"/>
+          </w:tcPr>
+          <w:p>
+            <w:pPr>
+              <w:jc w:val="center"/>
+            </w:pPr>
+            <w:r>
+              <w:rPr>
+                <w:rFonts w:ascii="Calibri" w:hAnsi="Calibri"/>
+                <w:b/>
+                <w:sz w:val="16"/>
+              </w:rPr>
+              <w:t>CAT 2</w:t>
+            </w:r>
+          </w:p>
+        </w:tc>
+        <w:tc>
+          <w:tcPr>
+            <w:tcW w:type="dxa" w:w="1440"/>
+          </w:tcPr>
+          <w:p>
+            <w:pPr>
+              <w:jc w:val="center"/>
+            </w:pPr>
+            <w:r>
+              <w:rPr>
+                <w:rFonts w:ascii="Calibri" w:hAnsi="Calibri"/>
+                <w:b/>
+                <w:sz w:val="16"/>
+              </w:rPr>
+              <w:t>CAT 3</w:t>
+            </w:r>
+          </w:p>
+        </w:tc>
+        <w:tc>
+          <w:tcPr>
+            <w:tcW w:type="dxa" w:w="1440"/>
+          </w:tcPr>
+          <w:p>
+            <w:pPr>
+              <w:jc w:val="center"/>
+            </w:pPr>
+            <w:r>
+              <w:rPr>
+                <w:rFonts w:ascii="Calibri" w:hAnsi="Calibri"/>
+                <w:b/>
+                <w:sz w:val="16"/>
+              </w:rPr>
+              <w:t>TOTAL</w:t>
+            </w:r>
+          </w:p>
         </w:tc>
       </w:tr>
       <w:tr>
         <w:tc>
           <w:tcPr>
-            <w:tcW w:type="dxa" w:w="960"/>
-          </w:tcPr>
-          <w:p/>
-        </w:tc>
-        <w:tc>
-          <w:tcPr>
-            <w:tcW w:type="dxa" w:w="960"/>
-          </w:tcPr>
-          <w:p/>
-        </w:tc>
-        <w:tc>
-          <w:tcPr>
-            <w:tcW w:type="dxa" w:w="960"/>
-          </w:tcPr>
-          <w:p/>
-        </w:tc>
-        <w:tc>
-          <w:tcPr>
-            <w:tcW w:type="dxa" w:w="960"/>
-          </w:tcPr>
-          <w:p/>
-        </w:tc>
-        <w:tc>
-          <w:tcPr>
-            <w:tcW w:type="dxa" w:w="960"/>
-          </w:tcPr>
-          <w:p/>
-        </w:tc>
-        <w:tc>
-          <w:tcPr>
-            <w:tcW w:type="dxa" w:w="960"/>
-          </w:tcPr>
-          <w:p/>
-        </w:tc>
-        <w:tc>
-          <w:tcPr>
-            <w:tcW w:type="dxa" w:w="960"/>
-          </w:tcPr>
-          <w:p/>
-        </w:tc>
-        <w:tc>
-          <w:tcPr>
-            <w:tcW w:type="dxa" w:w="960"/>
-          </w:tcPr>
-          <w:p/>
-        </w:tc>
-        <w:tc>
-          <w:tcPr>
-            <w:tcW w:type="dxa" w:w="960"/>
-          </w:tcPr>
-          <w:p/>
+            <w:tcW w:type="dxa" w:w="1440"/>
+          </w:tcPr>
+          <w:p>
+            <w:pPr>
+              <w:jc w:val="center"/>
+            </w:pPr>
+            <w:r>
+              <w:rPr>
+                <w:rFonts w:ascii="Calibri" w:hAnsi="Calibri"/>
+                <w:sz w:val="16"/>
+              </w:rPr>
+              <w:t>1</w:t>
+            </w:r>
+          </w:p>
+        </w:tc>
+        <w:tc>
+          <w:tcPr>
+            <w:tcW w:type="dxa" w:w="1440"/>
+          </w:tcPr>
+          <w:p>
+            <w:pPr>
+              <w:jc w:val="center"/>
+            </w:pPr>
+            <w:r>
+              <w:rPr>
+                <w:rFonts w:ascii="Calibri" w:hAnsi="Calibri"/>
+                <w:sz w:val="16"/>
+              </w:rPr>
+              <w:t>Semana 3</w:t>
+            </w:r>
+          </w:p>
+        </w:tc>
+        <w:tc>
+          <w:tcPr>
+            <w:tcW w:type="dxa" w:w="1440"/>
+          </w:tcPr>
+          <w:p>
+            <w:pPr>
+              <w:jc w:val="center"/>
+            </w:pPr>
+            <w:r>
+              <w:rPr>
+                <w:rFonts w:ascii="Calibri" w:hAnsi="Calibri"/>
+                <w:sz w:val="16"/>
+              </w:rPr>
+              <w:t>29</w:t>
+            </w:r>
+          </w:p>
+        </w:tc>
+        <w:tc>
+          <w:tcPr>
+            <w:tcW w:type="dxa" w:w="1440"/>
+          </w:tcPr>
+          <w:p>
+            <w:pPr>
+              <w:jc w:val="center"/>
+            </w:pPr>
+            <w:r>
+              <w:rPr>
+                <w:rFonts w:ascii="Calibri" w:hAnsi="Calibri"/>
+                <w:sz w:val="16"/>
+              </w:rPr>
+              <w:t>10</w:t>
+            </w:r>
+          </w:p>
+        </w:tc>
+        <w:tc>
+          <w:tcPr>
+            <w:tcW w:type="dxa" w:w="1440"/>
+          </w:tcPr>
+          <w:p>
+            <w:pPr>
+              <w:jc w:val="center"/>
+            </w:pPr>
+            <w:r>
+              <w:rPr>
+                <w:rFonts w:ascii="Calibri" w:hAnsi="Calibri"/>
+                <w:sz w:val="16"/>
+              </w:rPr>
+              <w:t>8</w:t>
+            </w:r>
+          </w:p>
+        </w:tc>
+        <w:tc>
+          <w:tcPr>
+            <w:tcW w:type="dxa" w:w="1440"/>
+          </w:tcPr>
+          <w:p>
+            <w:pPr>
+              <w:jc w:val="center"/>
+            </w:pPr>
+            <w:r>
+              <w:rPr>
+                <w:rFonts w:ascii="Calibri" w:hAnsi="Calibri"/>
+                <w:sz w:val="16"/>
+              </w:rPr>
+              <w:t>47</w:t>
+            </w:r>
+          </w:p>
         </w:tc>
       </w:tr>
       <w:tr>
         <w:tc>
           <w:tcPr>
-            <w:tcW w:type="dxa" w:w="960"/>
-          </w:tcPr>
-          <w:p/>
-        </w:tc>
-        <w:tc>
-          <w:tcPr>
-            <w:tcW w:type="dxa" w:w="960"/>
-          </w:tcPr>
-          <w:p/>
-        </w:tc>
-        <w:tc>
-          <w:tcPr>
-            <w:tcW w:type="dxa" w:w="960"/>
-          </w:tcPr>
-          <w:p/>
-        </w:tc>
-        <w:tc>
-          <w:tcPr>
-            <w:tcW w:type="dxa" w:w="960"/>
-          </w:tcPr>
-          <w:p/>
-        </w:tc>
-        <w:tc>
-          <w:tcPr>
-            <w:tcW w:type="dxa" w:w="960"/>
-          </w:tcPr>
-          <w:p/>
-        </w:tc>
-        <w:tc>
-          <w:tcPr>
-            <w:tcW w:type="dxa" w:w="960"/>
-          </w:tcPr>
-          <w:p/>
-        </w:tc>
-        <w:tc>
-          <w:tcPr>
-            <w:tcW w:type="dxa" w:w="960"/>
-          </w:tcPr>
-          <w:p/>
-        </w:tc>
-        <w:tc>
-          <w:tcPr>
-            <w:tcW w:type="dxa" w:w="960"/>
-          </w:tcPr>
-          <w:p/>
-        </w:tc>
-        <w:tc>
-          <w:tcPr>
-            <w:tcW w:type="dxa" w:w="960"/>
-          </w:tcPr>
-          <w:p/>
+            <w:tcW w:type="dxa" w:w="1440"/>
+          </w:tcPr>
+          <w:p>
+            <w:pPr>
+              <w:jc w:val="center"/>
+            </w:pPr>
+            <w:r>
+              <w:rPr>
+                <w:rFonts w:ascii="Calibri" w:hAnsi="Calibri"/>
+                <w:sz w:val="16"/>
+              </w:rPr>
+              <w:t>2</w:t>
+            </w:r>
+          </w:p>
+        </w:tc>
+        <w:tc>
+          <w:tcPr>
+            <w:tcW w:type="dxa" w:w="1440"/>
+          </w:tcPr>
+          <w:p>
+            <w:pPr>
+              <w:jc w:val="center"/>
+            </w:pPr>
+            <w:r>
+              <w:rPr>
+                <w:rFonts w:ascii="Calibri" w:hAnsi="Calibri"/>
+                <w:sz w:val="16"/>
+              </w:rPr>
+              <w:t>Semana 4</w:t>
+            </w:r>
+          </w:p>
+        </w:tc>
+        <w:tc>
+          <w:tcPr>
+            <w:tcW w:type="dxa" w:w="1440"/>
+          </w:tcPr>
+          <w:p>
+            <w:pPr>
+              <w:jc w:val="center"/>
+            </w:pPr>
+            <w:r>
+              <w:rPr>
+                <w:rFonts w:ascii="Calibri" w:hAnsi="Calibri"/>
+                <w:sz w:val="16"/>
+              </w:rPr>
+              <w:t>12</w:t>
+            </w:r>
+          </w:p>
+        </w:tc>
+        <w:tc>
+          <w:tcPr>
+            <w:tcW w:type="dxa" w:w="1440"/>
+          </w:tcPr>
+          <w:p>
+            <w:pPr>
+              <w:jc w:val="center"/>
+            </w:pPr>
+            <w:r>
+              <w:rPr>
+                <w:rFonts w:ascii="Calibri" w:hAnsi="Calibri"/>
+                <w:sz w:val="16"/>
+              </w:rPr>
+              <w:t>1</w:t>
+            </w:r>
+          </w:p>
+        </w:tc>
+        <w:tc>
+          <w:tcPr>
+            <w:tcW w:type="dxa" w:w="1440"/>
+          </w:tcPr>
+          <w:p>
+            <w:pPr>
+              <w:jc w:val="center"/>
+            </w:pPr>
+            <w:r>
+              <w:rPr>
+                <w:rFonts w:ascii="Calibri" w:hAnsi="Calibri"/>
+                <w:sz w:val="16"/>
+              </w:rPr>
+              <w:t>7</w:t>
+            </w:r>
+          </w:p>
+        </w:tc>
+        <w:tc>
+          <w:tcPr>
+            <w:tcW w:type="dxa" w:w="1440"/>
+          </w:tcPr>
+          <w:p>
+            <w:pPr>
+              <w:jc w:val="center"/>
+            </w:pPr>
+            <w:r>
+              <w:rPr>
+                <w:rFonts w:ascii="Calibri" w:hAnsi="Calibri"/>
+                <w:sz w:val="16"/>
+              </w:rPr>
+              <w:t>20</w:t>
+            </w:r>
+          </w:p>
         </w:tc>
       </w:tr>
       <w:tr>
         <w:tc>
           <w:tcPr>
-            <w:tcW w:type="dxa" w:w="960"/>
-          </w:tcPr>
-          <w:p/>
-        </w:tc>
-        <w:tc>
-          <w:tcPr>
-            <w:tcW w:type="dxa" w:w="960"/>
-          </w:tcPr>
-          <w:p/>
-        </w:tc>
-        <w:tc>
-          <w:tcPr>
-            <w:tcW w:type="dxa" w:w="960"/>
-          </w:tcPr>
-          <w:p/>
-        </w:tc>
-        <w:tc>
-          <w:tcPr>
-            <w:tcW w:type="dxa" w:w="960"/>
-          </w:tcPr>
-          <w:p/>
-        </w:tc>
-        <w:tc>
-          <w:tcPr>
-            <w:tcW w:type="dxa" w:w="960"/>
-          </w:tcPr>
-          <w:p/>
-        </w:tc>
-        <w:tc>
-          <w:tcPr>
-            <w:tcW w:type="dxa" w:w="960"/>
-          </w:tcPr>
-          <w:p/>
-        </w:tc>
-        <w:tc>
-          <w:tcPr>
-            <w:tcW w:type="dxa" w:w="960"/>
-          </w:tcPr>
-          <w:p/>
-        </w:tc>
-        <w:tc>
-          <w:tcPr>
-            <w:tcW w:type="dxa" w:w="960"/>
-          </w:tcPr>
-          <w:p/>
-        </w:tc>
-        <w:tc>
-          <w:tcPr>
-            <w:tcW w:type="dxa" w:w="960"/>
-          </w:tcPr>
-          <w:p/>
+            <w:tcW w:type="dxa" w:w="1440"/>
+          </w:tcPr>
+          <w:p>
+            <w:pPr>
+              <w:jc w:val="center"/>
+            </w:pPr>
+            <w:r>
+              <w:rPr>
+                <w:rFonts w:ascii="Calibri" w:hAnsi="Calibri"/>
+                <w:sz w:val="16"/>
+              </w:rPr>
+              <w:t>3</w:t>
+            </w:r>
+          </w:p>
+        </w:tc>
+        <w:tc>
+          <w:tcPr>
+            <w:tcW w:type="dxa" w:w="1440"/>
+          </w:tcPr>
+          <w:p>
+            <w:pPr>
+              <w:jc w:val="center"/>
+            </w:pPr>
+            <w:r>
+              <w:rPr>
+                <w:rFonts w:ascii="Calibri" w:hAnsi="Calibri"/>
+                <w:sz w:val="16"/>
+              </w:rPr>
+              <w:t>Semana 5</w:t>
+            </w:r>
+          </w:p>
+        </w:tc>
+        <w:tc>
+          <w:tcPr>
+            <w:tcW w:type="dxa" w:w="1440"/>
+          </w:tcPr>
+          <w:p>
+            <w:pPr>
+              <w:jc w:val="center"/>
+            </w:pPr>
+            <w:r>
+              <w:rPr>
+                <w:rFonts w:ascii="Calibri" w:hAnsi="Calibri"/>
+                <w:sz w:val="16"/>
+              </w:rPr>
+              <w:t>0</w:t>
+            </w:r>
+          </w:p>
+        </w:tc>
+        <w:tc>
+          <w:tcPr>
+            <w:tcW w:type="dxa" w:w="1440"/>
+          </w:tcPr>
+          <w:p>
+            <w:pPr>
+              <w:jc w:val="center"/>
+            </w:pPr>
+            <w:r>
+              <w:rPr>
+                <w:rFonts w:ascii="Calibri" w:hAnsi="Calibri"/>
+                <w:sz w:val="16"/>
+              </w:rPr>
+              <w:t>0</w:t>
+            </w:r>
+          </w:p>
+        </w:tc>
+        <w:tc>
+          <w:tcPr>
+            <w:tcW w:type="dxa" w:w="1440"/>
+          </w:tcPr>
+          <w:p>
+            <w:pPr>
+              <w:jc w:val="center"/>
+            </w:pPr>
+            <w:r>
+              <w:rPr>
+                <w:rFonts w:ascii="Calibri" w:hAnsi="Calibri"/>
+                <w:sz w:val="16"/>
+              </w:rPr>
+              <w:t>0</w:t>
+            </w:r>
+          </w:p>
+        </w:tc>
+        <w:tc>
+          <w:tcPr>
+            <w:tcW w:type="dxa" w:w="1440"/>
+          </w:tcPr>
+          <w:p>
+            <w:pPr>
+              <w:jc w:val="center"/>
+            </w:pPr>
+            <w:r>
+              <w:rPr>
+                <w:rFonts w:ascii="Calibri" w:hAnsi="Calibri"/>
+                <w:sz w:val="16"/>
+              </w:rPr>
+              <w:t>0</w:t>
+            </w:r>
+          </w:p>
         </w:tc>
       </w:tr>
       <w:tr>
         <w:tc>
           <w:tcPr>
-            <w:tcW w:type="dxa" w:w="960"/>
-          </w:tcPr>
-          <w:p/>
-        </w:tc>
-        <w:tc>
-          <w:tcPr>
-            <w:tcW w:type="dxa" w:w="960"/>
-          </w:tcPr>
-          <w:p/>
-        </w:tc>
-        <w:tc>
-          <w:tcPr>
-            <w:tcW w:type="dxa" w:w="960"/>
-          </w:tcPr>
-          <w:p/>
-        </w:tc>
-        <w:tc>
-          <w:tcPr>
-            <w:tcW w:type="dxa" w:w="960"/>
-          </w:tcPr>
-          <w:p/>
-        </w:tc>
-        <w:tc>
-          <w:tcPr>
-            <w:tcW w:type="dxa" w:w="960"/>
-          </w:tcPr>
-          <w:p/>
-        </w:tc>
-        <w:tc>
-          <w:tcPr>
-            <w:tcW w:type="dxa" w:w="960"/>
-          </w:tcPr>
-          <w:p/>
-        </w:tc>
-        <w:tc>
-          <w:tcPr>
-            <w:tcW w:type="dxa" w:w="960"/>
-          </w:tcPr>
-          <w:p/>
-        </w:tc>
-        <w:tc>
-          <w:tcPr>
-            <w:tcW w:type="dxa" w:w="960"/>
-          </w:tcPr>
-          <w:p/>
-        </w:tc>
-        <w:tc>
-          <w:tcPr>
-            <w:tcW w:type="dxa" w:w="960"/>
-          </w:tcPr>
-          <w:p/>
+            <w:tcW w:type="dxa" w:w="1440"/>
+          </w:tcPr>
+          <w:p>
+            <w:pPr>
+              <w:jc w:val="center"/>
+            </w:pPr>
+            <w:r>
+              <w:rPr>
+                <w:rFonts w:ascii="Calibri" w:hAnsi="Calibri"/>
+                <w:sz w:val="16"/>
+              </w:rPr>
+              <w:t>4</w:t>
+            </w:r>
+          </w:p>
+        </w:tc>
+        <w:tc>
+          <w:tcPr>
+            <w:tcW w:type="dxa" w:w="1440"/>
+          </w:tcPr>
+          <w:p>
+            <w:pPr>
+              <w:jc w:val="center"/>
+            </w:pPr>
+            <w:r>
+              <w:rPr>
+                <w:rFonts w:ascii="Calibri" w:hAnsi="Calibri"/>
+                <w:sz w:val="16"/>
+              </w:rPr>
+              <w:t>Semana 6</w:t>
+            </w:r>
+          </w:p>
+        </w:tc>
+        <w:tc>
+          <w:tcPr>
+            <w:tcW w:type="dxa" w:w="1440"/>
+          </w:tcPr>
+          <w:p>
+            <w:pPr>
+              <w:jc w:val="center"/>
+            </w:pPr>
+            <w:r>
+              <w:rPr>
+                <w:rFonts w:ascii="Calibri" w:hAnsi="Calibri"/>
+                <w:sz w:val="16"/>
+              </w:rPr>
+              <w:t>0</w:t>
+            </w:r>
+          </w:p>
+        </w:tc>
+        <w:tc>
+          <w:tcPr>
+            <w:tcW w:type="dxa" w:w="1440"/>
+          </w:tcPr>
+          <w:p>
+            <w:pPr>
+              <w:jc w:val="center"/>
+            </w:pPr>
+            <w:r>
+              <w:rPr>
+                <w:rFonts w:ascii="Calibri" w:hAnsi="Calibri"/>
+                <w:sz w:val="16"/>
+              </w:rPr>
+              <w:t>0</w:t>
+            </w:r>
+          </w:p>
+        </w:tc>
+        <w:tc>
+          <w:tcPr>
+            <w:tcW w:type="dxa" w:w="1440"/>
+          </w:tcPr>
+          <w:p>
+            <w:pPr>
+              <w:jc w:val="center"/>
+            </w:pPr>
+            <w:r>
+              <w:rPr>
+                <w:rFonts w:ascii="Calibri" w:hAnsi="Calibri"/>
+                <w:sz w:val="16"/>
+              </w:rPr>
+              <w:t>0</w:t>
+            </w:r>
+          </w:p>
+        </w:tc>
+        <w:tc>
+          <w:tcPr>
+            <w:tcW w:type="dxa" w:w="1440"/>
+          </w:tcPr>
+          <w:p>
+            <w:pPr>
+              <w:jc w:val="center"/>
+            </w:pPr>
+            <w:r>
+              <w:rPr>
+                <w:rFonts w:ascii="Calibri" w:hAnsi="Calibri"/>
+                <w:sz w:val="16"/>
+              </w:rPr>
+              <w:t>0</w:t>
+            </w:r>
+          </w:p>
         </w:tc>
       </w:tr>
       <w:tr>
         <w:tc>
           <w:tcPr>
-            <w:tcW w:type="dxa" w:w="960"/>
-          </w:tcPr>
-          <w:p/>
-        </w:tc>
-        <w:tc>
-          <w:tcPr>
-            <w:tcW w:type="dxa" w:w="960"/>
-          </w:tcPr>
-          <w:p/>
-        </w:tc>
-        <w:tc>
-          <w:tcPr>
-            <w:tcW w:type="dxa" w:w="960"/>
-          </w:tcPr>
-          <w:p/>
-        </w:tc>
-        <w:tc>
-          <w:tcPr>
-            <w:tcW w:type="dxa" w:w="960"/>
-          </w:tcPr>
-          <w:p/>
-        </w:tc>
-        <w:tc>
-          <w:tcPr>
-            <w:tcW w:type="dxa" w:w="960"/>
-          </w:tcPr>
-          <w:p/>
-        </w:tc>
-        <w:tc>
-          <w:tcPr>
-            <w:tcW w:type="dxa" w:w="960"/>
-          </w:tcPr>
-          <w:p/>
-        </w:tc>
-        <w:tc>
-          <w:tcPr>
-            <w:tcW w:type="dxa" w:w="960"/>
-          </w:tcPr>
-          <w:p/>
-        </w:tc>
-        <w:tc>
-          <w:tcPr>
-            <w:tcW w:type="dxa" w:w="960"/>
-          </w:tcPr>
-          <w:p/>
-        </w:tc>
-        <w:tc>
-          <w:tcPr>
-            <w:tcW w:type="dxa" w:w="960"/>
-          </w:tcPr>
-          <w:p/>
+            <w:tcW w:type="dxa" w:w="1440"/>
+          </w:tcPr>
+          <w:p>
+            <w:pPr>
+              <w:jc w:val="center"/>
+            </w:pPr>
+            <w:r>
+              <w:rPr>
+                <w:rFonts w:ascii="Calibri" w:hAnsi="Calibri"/>
+                <w:sz w:val="16"/>
+              </w:rPr>
+              <w:t>5</w:t>
+            </w:r>
+          </w:p>
+        </w:tc>
+        <w:tc>
+          <w:tcPr>
+            <w:tcW w:type="dxa" w:w="1440"/>
+          </w:tcPr>
+          <w:p>
+            <w:pPr>
+              <w:jc w:val="center"/>
+            </w:pPr>
+            <w:r>
+              <w:rPr>
+                <w:rFonts w:ascii="Calibri" w:hAnsi="Calibri"/>
+                <w:sz w:val="16"/>
+              </w:rPr>
+              <w:t>Semana 7</w:t>
+            </w:r>
+          </w:p>
+        </w:tc>
+        <w:tc>
+          <w:tcPr>
+            <w:tcW w:type="dxa" w:w="1440"/>
+          </w:tcPr>
+          <w:p>
+            <w:pPr>
+              <w:jc w:val="center"/>
+            </w:pPr>
+            <w:r>
+              <w:rPr>
+                <w:rFonts w:ascii="Calibri" w:hAnsi="Calibri"/>
+                <w:sz w:val="16"/>
+              </w:rPr>
+              <w:t>2</w:t>
+            </w:r>
+          </w:p>
+        </w:tc>
+        <w:tc>
+          <w:tcPr>
+            <w:tcW w:type="dxa" w:w="1440"/>
+          </w:tcPr>
+          <w:p>
+            <w:pPr>
+              <w:jc w:val="center"/>
+            </w:pPr>
+            <w:r>
+              <w:rPr>
+                <w:rFonts w:ascii="Calibri" w:hAnsi="Calibri"/>
+                <w:sz w:val="16"/>
+              </w:rPr>
+              <w:t>2</w:t>
+            </w:r>
+          </w:p>
+        </w:tc>
+        <w:tc>
+          <w:tcPr>
+            <w:tcW w:type="dxa" w:w="1440"/>
+          </w:tcPr>
+          <w:p>
+            <w:pPr>
+              <w:jc w:val="center"/>
+            </w:pPr>
+            <w:r>
+              <w:rPr>
+                <w:rFonts w:ascii="Calibri" w:hAnsi="Calibri"/>
+                <w:sz w:val="16"/>
+              </w:rPr>
+              <w:t>0</w:t>
+            </w:r>
+          </w:p>
+        </w:tc>
+        <w:tc>
+          <w:tcPr>
+            <w:tcW w:type="dxa" w:w="1440"/>
+          </w:tcPr>
+          <w:p>
+            <w:pPr>
+              <w:jc w:val="center"/>
+            </w:pPr>
+            <w:r>
+              <w:rPr>
+                <w:rFonts w:ascii="Calibri" w:hAnsi="Calibri"/>
+                <w:sz w:val="16"/>
+              </w:rPr>
+              <w:t>4</w:t>
+            </w:r>
+          </w:p>
+        </w:tc>
+      </w:tr>
+      <w:tr>
+        <w:tc>
+          <w:tcPr>
+            <w:tcW w:type="dxa" w:w="1440"/>
+          </w:tcPr>
+          <w:p>
+            <w:pPr>
+              <w:jc w:val="center"/>
+            </w:pPr>
+            <w:r>
+              <w:rPr>
+                <w:rFonts w:ascii="Calibri" w:hAnsi="Calibri"/>
+                <w:sz w:val="16"/>
+              </w:rPr>
+              <w:t>6</w:t>
+            </w:r>
+          </w:p>
+        </w:tc>
+        <w:tc>
+          <w:tcPr>
+            <w:tcW w:type="dxa" w:w="1440"/>
+          </w:tcPr>
+          <w:p>
+            <w:pPr>
+              <w:jc w:val="center"/>
+            </w:pPr>
+            <w:r>
+              <w:rPr>
+                <w:rFonts w:ascii="Calibri" w:hAnsi="Calibri"/>
+                <w:sz w:val="16"/>
+              </w:rPr>
+              <w:t>Semana 8</w:t>
+            </w:r>
+          </w:p>
+        </w:tc>
+        <w:tc>
+          <w:tcPr>
+            <w:tcW w:type="dxa" w:w="1440"/>
+          </w:tcPr>
+          <w:p>
+            <w:pPr>
+              <w:jc w:val="center"/>
+            </w:pPr>
+            <w:r>
+              <w:rPr>
+                <w:rFonts w:ascii="Calibri" w:hAnsi="Calibri"/>
+                <w:sz w:val="16"/>
+              </w:rPr>
+              <w:t>16</w:t>
+            </w:r>
+          </w:p>
+        </w:tc>
+        <w:tc>
+          <w:tcPr>
+            <w:tcW w:type="dxa" w:w="1440"/>
+          </w:tcPr>
+          <w:p>
+            <w:pPr>
+              <w:jc w:val="center"/>
+            </w:pPr>
+            <w:r>
+              <w:rPr>
+                <w:rFonts w:ascii="Calibri" w:hAnsi="Calibri"/>
+                <w:sz w:val="16"/>
+              </w:rPr>
+              <w:t>13</w:t>
+            </w:r>
+          </w:p>
+        </w:tc>
+        <w:tc>
+          <w:tcPr>
+            <w:tcW w:type="dxa" w:w="1440"/>
+          </w:tcPr>
+          <w:p>
+            <w:pPr>
+              <w:jc w:val="center"/>
+            </w:pPr>
+            <w:r>
+              <w:rPr>
+                <w:rFonts w:ascii="Calibri" w:hAnsi="Calibri"/>
+                <w:sz w:val="16"/>
+              </w:rPr>
+              <w:t>3</w:t>
+            </w:r>
+          </w:p>
+        </w:tc>
+        <w:tc>
+          <w:tcPr>
+            <w:tcW w:type="dxa" w:w="1440"/>
+          </w:tcPr>
+          <w:p>
+            <w:pPr>
+              <w:jc w:val="center"/>
+            </w:pPr>
+            <w:r>
+              <w:rPr>
+                <w:rFonts w:ascii="Calibri" w:hAnsi="Calibri"/>
+                <w:sz w:val="16"/>
+              </w:rPr>
+              <w:t>32</w:t>
+            </w:r>
+          </w:p>
+        </w:tc>
+      </w:tr>
+      <w:tr>
+        <w:tc>
+          <w:tcPr>
+            <w:tcW w:type="dxa" w:w="1440"/>
+          </w:tcPr>
+          <w:p>
+            <w:pPr>
+              <w:jc w:val="center"/>
+            </w:pPr>
+            <w:r>
+              <w:rPr>
+                <w:rFonts w:ascii="Calibri" w:hAnsi="Calibri"/>
+                <w:sz w:val="16"/>
+              </w:rPr>
+              <w:t>7</w:t>
+            </w:r>
+          </w:p>
+        </w:tc>
+        <w:tc>
+          <w:tcPr>
+            <w:tcW w:type="dxa" w:w="1440"/>
+          </w:tcPr>
+          <w:p>
+            <w:pPr>
+              <w:jc w:val="center"/>
+            </w:pPr>
+            <w:r>
+              <w:rPr>
+                <w:rFonts w:ascii="Calibri" w:hAnsi="Calibri"/>
+                <w:sz w:val="16"/>
+              </w:rPr>
+              <w:t>Semana 9</w:t>
+            </w:r>
+          </w:p>
+        </w:tc>
+        <w:tc>
+          <w:tcPr>
+            <w:tcW w:type="dxa" w:w="1440"/>
+          </w:tcPr>
+          <w:p>
+            <w:pPr>
+              <w:jc w:val="center"/>
+            </w:pPr>
+            <w:r>
+              <w:rPr>
+                <w:rFonts w:ascii="Calibri" w:hAnsi="Calibri"/>
+                <w:sz w:val="16"/>
+              </w:rPr>
+              <w:t>18</w:t>
+            </w:r>
+          </w:p>
+        </w:tc>
+        <w:tc>
+          <w:tcPr>
+            <w:tcW w:type="dxa" w:w="1440"/>
+          </w:tcPr>
+          <w:p>
+            <w:pPr>
+              <w:jc w:val="center"/>
+            </w:pPr>
+            <w:r>
+              <w:rPr>
+                <w:rFonts w:ascii="Calibri" w:hAnsi="Calibri"/>
+                <w:sz w:val="16"/>
+              </w:rPr>
+              <w:t>15</w:t>
+            </w:r>
+          </w:p>
+        </w:tc>
+        <w:tc>
+          <w:tcPr>
+            <w:tcW w:type="dxa" w:w="1440"/>
+          </w:tcPr>
+          <w:p>
+            <w:pPr>
+              <w:jc w:val="center"/>
+            </w:pPr>
+            <w:r>
+              <w:rPr>
+                <w:rFonts w:ascii="Calibri" w:hAnsi="Calibri"/>
+                <w:sz w:val="16"/>
+              </w:rPr>
+              <w:t>3</w:t>
+            </w:r>
+          </w:p>
+        </w:tc>
+        <w:tc>
+          <w:tcPr>
+            <w:tcW w:type="dxa" w:w="1440"/>
+          </w:tcPr>
+          <w:p>
+            <w:pPr>
+              <w:jc w:val="center"/>
+            </w:pPr>
+            <w:r>
+              <w:rPr>
+                <w:rFonts w:ascii="Calibri" w:hAnsi="Calibri"/>
+                <w:sz w:val="16"/>
+              </w:rPr>
+              <w:t>36</w:t>
+            </w:r>
+          </w:p>
+        </w:tc>
+      </w:tr>
+      <w:tr>
+        <w:tc>
+          <w:tcPr>
+            <w:tcW w:type="dxa" w:w="1440"/>
+          </w:tcPr>
+          <w:p>
+            <w:pPr>
+              <w:jc w:val="center"/>
+            </w:pPr>
+            <w:r>
+              <w:rPr>
+                <w:rFonts w:ascii="Calibri" w:hAnsi="Calibri"/>
+                <w:sz w:val="16"/>
+              </w:rPr>
+              <w:t>8</w:t>
+            </w:r>
+          </w:p>
+        </w:tc>
+        <w:tc>
+          <w:tcPr>
+            <w:tcW w:type="dxa" w:w="1440"/>
+          </w:tcPr>
+          <w:p>
+            <w:pPr>
+              <w:jc w:val="center"/>
+            </w:pPr>
+            <w:r>
+              <w:rPr>
+                <w:rFonts w:ascii="Calibri" w:hAnsi="Calibri"/>
+                <w:sz w:val="16"/>
+              </w:rPr>
+              <w:t>Semana 10</w:t>
+            </w:r>
+          </w:p>
+        </w:tc>
+        <w:tc>
+          <w:tcPr>
+            <w:tcW w:type="dxa" w:w="1440"/>
+          </w:tcPr>
+          <w:p>
+            <w:pPr>
+              <w:jc w:val="center"/>
+            </w:pPr>
+            <w:r>
+              <w:rPr>
+                <w:rFonts w:ascii="Calibri" w:hAnsi="Calibri"/>
+                <w:sz w:val="16"/>
+              </w:rPr>
+              <w:t>17</w:t>
+            </w:r>
+          </w:p>
+        </w:tc>
+        <w:tc>
+          <w:tcPr>
+            <w:tcW w:type="dxa" w:w="1440"/>
+          </w:tcPr>
+          <w:p>
+            <w:pPr>
+              <w:jc w:val="center"/>
+            </w:pPr>
+            <w:r>
+              <w:rPr>
+                <w:rFonts w:ascii="Calibri" w:hAnsi="Calibri"/>
+                <w:sz w:val="16"/>
+              </w:rPr>
+              <w:t>14</w:t>
+            </w:r>
+          </w:p>
+        </w:tc>
+        <w:tc>
+          <w:tcPr>
+            <w:tcW w:type="dxa" w:w="1440"/>
+          </w:tcPr>
+          <w:p>
+            <w:pPr>
+              <w:jc w:val="center"/>
+            </w:pPr>
+            <w:r>
+              <w:rPr>
+                <w:rFonts w:ascii="Calibri" w:hAnsi="Calibri"/>
+                <w:sz w:val="16"/>
+              </w:rPr>
+              <w:t>6</w:t>
+            </w:r>
+          </w:p>
+        </w:tc>
+        <w:tc>
+          <w:tcPr>
+            <w:tcW w:type="dxa" w:w="1440"/>
+          </w:tcPr>
+          <w:p>
+            <w:pPr>
+              <w:jc w:val="center"/>
+            </w:pPr>
+            <w:r>
+              <w:rPr>
+                <w:rFonts w:ascii="Calibri" w:hAnsi="Calibri"/>
+                <w:sz w:val="16"/>
+              </w:rPr>
+              <w:t>37</w:t>
+            </w:r>
+          </w:p>
+        </w:tc>
+      </w:tr>
+      <w:tr>
+        <w:tc>
+          <w:tcPr>
+            <w:tcW w:type="dxa" w:w="1440"/>
+          </w:tcPr>
+          <w:p>
+            <w:pPr>
+              <w:jc w:val="center"/>
+            </w:pPr>
+            <w:r>
+              <w:rPr>
+                <w:rFonts w:ascii="Calibri" w:hAnsi="Calibri"/>
+                <w:sz w:val="16"/>
+              </w:rPr>
+              <w:t>9</w:t>
+            </w:r>
+          </w:p>
+        </w:tc>
+        <w:tc>
+          <w:tcPr>
+            <w:tcW w:type="dxa" w:w="1440"/>
+          </w:tcPr>
+          <w:p>
+            <w:pPr>
+              <w:jc w:val="center"/>
+            </w:pPr>
+            <w:r>
+              <w:rPr>
+                <w:rFonts w:ascii="Calibri" w:hAnsi="Calibri"/>
+                <w:sz w:val="16"/>
+              </w:rPr>
+              <w:t>Semana 11</w:t>
+            </w:r>
+          </w:p>
+        </w:tc>
+        <w:tc>
+          <w:tcPr>
+            <w:tcW w:type="dxa" w:w="1440"/>
+          </w:tcPr>
+          <w:p>
+            <w:pPr>
+              <w:jc w:val="center"/>
+            </w:pPr>
+            <w:r>
+              <w:rPr>
+                <w:rFonts w:ascii="Calibri" w:hAnsi="Calibri"/>
+                <w:sz w:val="16"/>
+              </w:rPr>
+              <w:t>15</w:t>
+            </w:r>
+          </w:p>
+        </w:tc>
+        <w:tc>
+          <w:tcPr>
+            <w:tcW w:type="dxa" w:w="1440"/>
+          </w:tcPr>
+          <w:p>
+            <w:pPr>
+              <w:jc w:val="center"/>
+            </w:pPr>
+            <w:r>
+              <w:rPr>
+                <w:rFonts w:ascii="Calibri" w:hAnsi="Calibri"/>
+                <w:sz w:val="16"/>
+              </w:rPr>
+              <w:t>13</w:t>
+            </w:r>
+          </w:p>
+        </w:tc>
+        <w:tc>
+          <w:tcPr>
+            <w:tcW w:type="dxa" w:w="1440"/>
+          </w:tcPr>
+          <w:p>
+            <w:pPr>
+              <w:jc w:val="center"/>
+            </w:pPr>
+            <w:r>
+              <w:rPr>
+                <w:rFonts w:ascii="Calibri" w:hAnsi="Calibri"/>
+                <w:sz w:val="16"/>
+              </w:rPr>
+              <w:t>1</w:t>
+            </w:r>
+          </w:p>
+        </w:tc>
+        <w:tc>
+          <w:tcPr>
+            <w:tcW w:type="dxa" w:w="1440"/>
+          </w:tcPr>
+          <w:p>
+            <w:pPr>
+              <w:jc w:val="center"/>
+            </w:pPr>
+            <w:r>
+              <w:rPr>
+                <w:rFonts w:ascii="Calibri" w:hAnsi="Calibri"/>
+                <w:sz w:val="16"/>
+              </w:rPr>
+              <w:t>29</w:t>
+            </w:r>
+          </w:p>
+        </w:tc>
+      </w:tr>
+      <w:tr>
+        <w:tc>
+          <w:tcPr>
+            <w:tcW w:type="dxa" w:w="1440"/>
+          </w:tcPr>
+          <w:p>
+            <w:pPr>
+              <w:jc w:val="center"/>
+            </w:pPr>
+            <w:r>
+              <w:rPr>
+                <w:rFonts w:ascii="Calibri" w:hAnsi="Calibri"/>
+                <w:sz w:val="16"/>
+              </w:rPr>
+              <w:t>10</w:t>
+            </w:r>
+          </w:p>
+        </w:tc>
+        <w:tc>
+          <w:tcPr>
+            <w:tcW w:type="dxa" w:w="1440"/>
+          </w:tcPr>
+          <w:p>
+            <w:pPr>
+              <w:jc w:val="center"/>
+            </w:pPr>
+            <w:r>
+              <w:rPr>
+                <w:rFonts w:ascii="Calibri" w:hAnsi="Calibri"/>
+                <w:sz w:val="16"/>
+              </w:rPr>
+              <w:t>Semana 12</w:t>
+            </w:r>
+          </w:p>
+        </w:tc>
+        <w:tc>
+          <w:tcPr>
+            <w:tcW w:type="dxa" w:w="1440"/>
+          </w:tcPr>
+          <w:p>
+            <w:pPr>
+              <w:jc w:val="center"/>
+            </w:pPr>
+            <w:r>
+              <w:rPr>
+                <w:rFonts w:ascii="Calibri" w:hAnsi="Calibri"/>
+                <w:sz w:val="16"/>
+              </w:rPr>
+              <w:t>19</w:t>
+            </w:r>
+          </w:p>
+        </w:tc>
+        <w:tc>
+          <w:tcPr>
+            <w:tcW w:type="dxa" w:w="1440"/>
+          </w:tcPr>
+          <w:p>
+            <w:pPr>
+              <w:jc w:val="center"/>
+            </w:pPr>
+            <w:r>
+              <w:rPr>
+                <w:rFonts w:ascii="Calibri" w:hAnsi="Calibri"/>
+                <w:sz w:val="16"/>
+              </w:rPr>
+              <w:t>17</w:t>
+            </w:r>
+          </w:p>
+        </w:tc>
+        <w:tc>
+          <w:tcPr>
+            <w:tcW w:type="dxa" w:w="1440"/>
+          </w:tcPr>
+          <w:p>
+            <w:pPr>
+              <w:jc w:val="center"/>
+            </w:pPr>
+            <w:r>
+              <w:rPr>
+                <w:rFonts w:ascii="Calibri" w:hAnsi="Calibri"/>
+                <w:sz w:val="16"/>
+              </w:rPr>
+              <w:t>6</w:t>
+            </w:r>
+          </w:p>
+        </w:tc>
+        <w:tc>
+          <w:tcPr>
+            <w:tcW w:type="dxa" w:w="1440"/>
+          </w:tcPr>
+          <w:p>
+            <w:pPr>
+              <w:jc w:val="center"/>
+            </w:pPr>
+            <w:r>
+              <w:rPr>
+                <w:rFonts w:ascii="Calibri" w:hAnsi="Calibri"/>
+                <w:sz w:val="16"/>
+              </w:rPr>
+              <w:t>42</w:t>
+            </w:r>
+          </w:p>
+        </w:tc>
+      </w:tr>
+      <w:tr>
+        <w:tc>
+          <w:tcPr>
+            <w:tcW w:type="dxa" w:w="1440"/>
+          </w:tcPr>
+          <w:p>
+            <w:pPr>
+              <w:jc w:val="center"/>
+            </w:pPr>
+            <w:r>
+              <w:rPr>
+                <w:rFonts w:ascii="Calibri" w:hAnsi="Calibri"/>
+                <w:sz w:val="16"/>
+              </w:rPr>
+              <w:t>11</w:t>
+            </w:r>
+          </w:p>
+        </w:tc>
+        <w:tc>
+          <w:tcPr>
+            <w:tcW w:type="dxa" w:w="1440"/>
+          </w:tcPr>
+          <w:p>
+            <w:pPr>
+              <w:jc w:val="center"/>
+            </w:pPr>
+            <w:r>
+              <w:rPr>
+                <w:rFonts w:ascii="Calibri" w:hAnsi="Calibri"/>
+                <w:sz w:val="16"/>
+              </w:rPr>
+              <w:t>Semana 13</w:t>
+            </w:r>
+          </w:p>
+        </w:tc>
+        <w:tc>
+          <w:tcPr>
+            <w:tcW w:type="dxa" w:w="1440"/>
+          </w:tcPr>
+          <w:p>
+            <w:pPr>
+              <w:jc w:val="center"/>
+            </w:pPr>
+            <w:r>
+              <w:rPr>
+                <w:rFonts w:ascii="Calibri" w:hAnsi="Calibri"/>
+                <w:sz w:val="16"/>
+              </w:rPr>
+              <w:t>17</w:t>
+            </w:r>
+          </w:p>
+        </w:tc>
+        <w:tc>
+          <w:tcPr>
+            <w:tcW w:type="dxa" w:w="1440"/>
+          </w:tcPr>
+          <w:p>
+            <w:pPr>
+              <w:jc w:val="center"/>
+            </w:pPr>
+            <w:r>
+              <w:rPr>
+                <w:rFonts w:ascii="Calibri" w:hAnsi="Calibri"/>
+                <w:sz w:val="16"/>
+              </w:rPr>
+              <w:t>11</w:t>
+            </w:r>
+          </w:p>
+        </w:tc>
+        <w:tc>
+          <w:tcPr>
+            <w:tcW w:type="dxa" w:w="1440"/>
+          </w:tcPr>
+          <w:p>
+            <w:pPr>
+              <w:jc w:val="center"/>
+            </w:pPr>
+            <w:r>
+              <w:rPr>
+                <w:rFonts w:ascii="Calibri" w:hAnsi="Calibri"/>
+                <w:sz w:val="16"/>
+              </w:rPr>
+              <w:t>3</w:t>
+            </w:r>
+          </w:p>
+        </w:tc>
+        <w:tc>
+          <w:tcPr>
+            <w:tcW w:type="dxa" w:w="1440"/>
+          </w:tcPr>
+          <w:p>
+            <w:pPr>
+              <w:jc w:val="center"/>
+            </w:pPr>
+            <w:r>
+              <w:rPr>
+                <w:rFonts w:ascii="Calibri" w:hAnsi="Calibri"/>
+                <w:sz w:val="16"/>
+              </w:rPr>
+              <w:t>31</w:t>
+            </w:r>
+          </w:p>
+        </w:tc>
+      </w:tr>
+      <w:tr>
+        <w:tc>
+          <w:tcPr>
+            <w:tcW w:type="dxa" w:w="1440"/>
+          </w:tcPr>
+          <w:p>
+            <w:pPr>
+              <w:jc w:val="center"/>
+            </w:pPr>
+            <w:r>
+              <w:rPr>
+                <w:rFonts w:ascii="Calibri" w:hAnsi="Calibri"/>
+                <w:sz w:val="16"/>
+              </w:rPr>
+              <w:t>12</w:t>
+            </w:r>
+          </w:p>
+        </w:tc>
+        <w:tc>
+          <w:tcPr>
+            <w:tcW w:type="dxa" w:w="1440"/>
+          </w:tcPr>
+          <w:p>
+            <w:pPr>
+              <w:jc w:val="center"/>
+            </w:pPr>
+            <w:r>
+              <w:rPr>
+                <w:rFonts w:ascii="Calibri" w:hAnsi="Calibri"/>
+                <w:sz w:val="16"/>
+              </w:rPr>
+              <w:t>Semana 14</w:t>
+            </w:r>
+          </w:p>
+        </w:tc>
+        <w:tc>
+          <w:tcPr>
+            <w:tcW w:type="dxa" w:w="1440"/>
+          </w:tcPr>
+          <w:p>
+            <w:pPr>
+              <w:jc w:val="center"/>
+            </w:pPr>
+            <w:r>
+              <w:rPr>
+                <w:rFonts w:ascii="Calibri" w:hAnsi="Calibri"/>
+                <w:sz w:val="16"/>
+              </w:rPr>
+              <w:t>16</w:t>
+            </w:r>
+          </w:p>
+        </w:tc>
+        <w:tc>
+          <w:tcPr>
+            <w:tcW w:type="dxa" w:w="1440"/>
+          </w:tcPr>
+          <w:p>
+            <w:pPr>
+              <w:jc w:val="center"/>
+            </w:pPr>
+            <w:r>
+              <w:rPr>
+                <w:rFonts w:ascii="Calibri" w:hAnsi="Calibri"/>
+                <w:sz w:val="16"/>
+              </w:rPr>
+              <w:t>13</w:t>
+            </w:r>
+          </w:p>
+        </w:tc>
+        <w:tc>
+          <w:tcPr>
+            <w:tcW w:type="dxa" w:w="1440"/>
+          </w:tcPr>
+          <w:p>
+            <w:pPr>
+              <w:jc w:val="center"/>
+            </w:pPr>
+            <w:r>
+              <w:rPr>
+                <w:rFonts w:ascii="Calibri" w:hAnsi="Calibri"/>
+                <w:sz w:val="16"/>
+              </w:rPr>
+              <w:t>3</w:t>
+            </w:r>
+          </w:p>
+        </w:tc>
+        <w:tc>
+          <w:tcPr>
+            <w:tcW w:type="dxa" w:w="1440"/>
+          </w:tcPr>
+          <w:p>
+            <w:pPr>
+              <w:jc w:val="center"/>
+            </w:pPr>
+            <w:r>
+              <w:rPr>
+                <w:rFonts w:ascii="Calibri" w:hAnsi="Calibri"/>
+                <w:sz w:val="16"/>
+              </w:rPr>
+              <w:t>32</w:t>
+            </w:r>
+          </w:p>
+        </w:tc>
+      </w:tr>
+      <w:tr>
+        <w:tc>
+          <w:tcPr>
+            <w:tcW w:type="dxa" w:w="1440"/>
+          </w:tcPr>
+          <w:p>
+            <w:pPr>
+              <w:jc w:val="center"/>
+            </w:pPr>
+            <w:r>
+              <w:rPr>
+                <w:rFonts w:ascii="Calibri" w:hAnsi="Calibri"/>
+                <w:sz w:val="16"/>
+              </w:rPr>
+              <w:t>0</w:t>
+            </w:r>
+          </w:p>
+        </w:tc>
+        <w:tc>
+          <w:tcPr>
+            <w:tcW w:type="dxa" w:w="1440"/>
+          </w:tcPr>
+          <w:p>
+            <w:pPr>
+              <w:jc w:val="center"/>
+            </w:pPr>
+            <w:r>
+              <w:rPr>
+                <w:rFonts w:ascii="Calibri" w:hAnsi="Calibri"/>
+                <w:sz w:val="16"/>
+              </w:rPr>
+              <w:t>TOTAL:</w:t>
+            </w:r>
+          </w:p>
+        </w:tc>
+        <w:tc>
+          <w:tcPr>
+            <w:tcW w:type="dxa" w:w="1440"/>
+          </w:tcPr>
+          <w:p>
+            <w:pPr>
+              <w:jc w:val="center"/>
+            </w:pPr>
+            <w:r>
+              <w:rPr>
+                <w:rFonts w:ascii="Calibri" w:hAnsi="Calibri"/>
+                <w:sz w:val="16"/>
+              </w:rPr>
+              <w:t>161</w:t>
+            </w:r>
+          </w:p>
+        </w:tc>
+        <w:tc>
+          <w:tcPr>
+            <w:tcW w:type="dxa" w:w="1440"/>
+          </w:tcPr>
+          <w:p>
+            <w:pPr>
+              <w:jc w:val="center"/>
+            </w:pPr>
+            <w:r>
+              <w:rPr>
+                <w:rFonts w:ascii="Calibri" w:hAnsi="Calibri"/>
+                <w:sz w:val="16"/>
+              </w:rPr>
+              <w:t>109</w:t>
+            </w:r>
+          </w:p>
+        </w:tc>
+        <w:tc>
+          <w:tcPr>
+            <w:tcW w:type="dxa" w:w="1440"/>
+          </w:tcPr>
+          <w:p>
+            <w:pPr>
+              <w:jc w:val="center"/>
+            </w:pPr>
+            <w:r>
+              <w:rPr>
+                <w:rFonts w:ascii="Calibri" w:hAnsi="Calibri"/>
+                <w:sz w:val="16"/>
+              </w:rPr>
+              <w:t>40</w:t>
+            </w:r>
+          </w:p>
+        </w:tc>
+        <w:tc>
+          <w:tcPr>
+            <w:tcW w:type="dxa" w:w="1440"/>
+          </w:tcPr>
+          <w:p>
+            <w:pPr>
+              <w:jc w:val="center"/>
+            </w:pPr>
+            <w:r>
+              <w:rPr>
+                <w:rFonts w:ascii="Calibri" w:hAnsi="Calibri"/>
+                <w:sz w:val="16"/>
+              </w:rPr>
+              <w:t>310</w:t>
+            </w:r>
+          </w:p>
         </w:tc>
       </w:tr>
     </w:tbl>
+    <w:p>
+      <w:r>
+        <w:br w:type="page"/>
+      </w:r>
+    </w:p>
     <w:sectPr>
       <w:footerReference w:type="default" r:id="rId10"/>
       <w:headerReference w:type="default" r:id="rId11"/>
@@ -8881,7 +9969,7 @@
             </w:rPr>
             <w:t xml:space="preserve">METRO DE SANTIAGO LÍNEAS 6 Y 3 </w:t>
             <w:br/>
-            <w:t>INFORME SEMANA 5</w:t>
+            <w:t>INFORME SEMANA 6</w:t>
             <w:br/>
             <w:t xml:space="preserve"> Contrato N° MN-236-2014-G</w:t>
           </w:r>

</xml_diff>

<commit_message>
cambio a tabla ultima
</commit_message>
<xml_diff>
--- a/prueba.docx
+++ b/prueba.docx
@@ -9754,35 +9754,20 @@
       <w:tr>
         <w:tc>
           <w:tcPr>
-            <w:tcW w:type="dxa" w:w="1440"/>
-          </w:tcPr>
-          <w:p>
-            <w:pPr>
-              <w:jc w:val="center"/>
-            </w:pPr>
-            <w:r>
-              <w:rPr>
-                <w:rFonts w:ascii="Calibri" w:hAnsi="Calibri"/>
+            <w:tcW w:type="dxa" w:w="2880"/>
+            <w:gridSpan w:val="2"/>
+          </w:tcPr>
+          <w:p>
+            <w:pPr>
+              <w:jc w:val="center"/>
+            </w:pPr>
+            <w:r>
+              <w:rPr>
+                <w:rFonts w:ascii="Calibri" w:hAnsi="Calibri"/>
+                <w:b/>
                 <w:sz w:val="16"/>
               </w:rPr>
-              <w:t>0</w:t>
-            </w:r>
-          </w:p>
-        </w:tc>
-        <w:tc>
-          <w:tcPr>
-            <w:tcW w:type="dxa" w:w="1440"/>
-          </w:tcPr>
-          <w:p>
-            <w:pPr>
-              <w:jc w:val="center"/>
-            </w:pPr>
-            <w:r>
-              <w:rPr>
-                <w:rFonts w:ascii="Calibri" w:hAnsi="Calibri"/>
-                <w:sz w:val="16"/>
-              </w:rPr>
-              <w:t>TOTAL:</w:t>
+              <w:t>TOTAL</w:t>
             </w:r>
           </w:p>
         </w:tc>

</xml_diff>

<commit_message>
TABLAS FUERA DE PROGRAMACION
</commit_message>
<xml_diff>
--- a/prueba.docx
+++ b/prueba.docx
@@ -9842,8 +9842,234 @@
       </w:tr>
     </w:tbl>
     <w:p>
+      <w:pPr>
+        <w:jc w:val="center"/>
+      </w:pPr>
+      <w:r>
+        <w:rPr>
+          <w:rFonts w:ascii="Calibri" w:hAnsi="Calibri"/>
+          <w:b w:val="0"/>
+          <w:sz w:val="19"/>
+        </w:rPr>
+        <w:t>Tabla N°6 – Proyección Mantenimientos Preventivos próximas 12 semanas.</w:t>
+      </w:r>
+    </w:p>
+    <w:p>
       <w:r>
         <w:br w:type="page"/>
+      </w:r>
+    </w:p>
+    <w:p>
+      <w:pPr>
+        <w:pStyle w:val="Heading2"/>
+      </w:pPr>
+      <w:r>
+        <w:rPr>
+          <w:rFonts w:ascii="Calibri" w:hAnsi="Calibri"/>
+          <w:color w:val="000000"/>
+          <w:sz w:val="20"/>
+        </w:rPr>
+        <w:t xml:space="preserve">2.3 </w:t>
+        <w:tab/>
+        <w:t>Actividades fuera del Plan de Mantenimiento</w:t>
+      </w:r>
+    </w:p>
+    <w:p>
+      <w:r>
+        <w:rPr>
+          <w:rFonts w:ascii="Calibri" w:hAnsi="Calibri"/>
+          <w:sz w:val="19"/>
+        </w:rPr>
+        <w:br/>
+        <w:t xml:space="preserve">      A continuación, se presentan las actividades fuera del plan de Mantenimiento.</w:t>
+      </w:r>
+    </w:p>
+    <w:tbl>
+      <w:tblPr>
+        <w:tblStyle w:val="TableGrid"/>
+        <w:tblW w:type="auto" w:w="0"/>
+        <w:tblLook w:firstColumn="1" w:firstRow="1" w:lastColumn="0" w:lastRow="0" w:noHBand="0" w:noVBand="1" w:val="04A0"/>
+      </w:tblPr>
+      <w:tblGrid>
+        <w:gridCol w:w="1234"/>
+        <w:gridCol w:w="1234"/>
+        <w:gridCol w:w="1234"/>
+        <w:gridCol w:w="1234"/>
+        <w:gridCol w:w="1234"/>
+        <w:gridCol w:w="1234"/>
+        <w:gridCol w:w="1234"/>
+      </w:tblGrid>
+      <w:tr>
+        <w:tc>
+          <w:tcPr>
+            <w:tcW w:type="dxa" w:w="8638"/>
+            <w:gridSpan w:val="7"/>
+            <w:vAlign w:val="center"/>
+          </w:tcPr>
+          <w:p>
+            <w:pPr>
+              <w:jc w:val="center"/>
+            </w:pPr>
+            <w:r>
+              <w:rPr>
+                <w:rFonts w:ascii="Calibri" w:hAnsi="Calibri"/>
+                <w:b/>
+                <w:sz w:val="16"/>
+              </w:rPr>
+              <w:br/>
+              <w:t>Actividades fuera del plan de Mantenimiento</w:t>
+              <w:br/>
+            </w:r>
+          </w:p>
+        </w:tc>
+      </w:tr>
+      <w:tr>
+        <w:tc>
+          <w:tcPr>
+            <w:tcW w:type="dxa" w:w="1234"/>
+            <w:vAlign w:val="center"/>
+          </w:tcPr>
+          <w:p>
+            <w:pPr>
+              <w:jc w:val="center"/>
+            </w:pPr>
+            <w:r>
+              <w:rPr>
+                <w:rFonts w:ascii="Calibri" w:hAnsi="Calibri"/>
+                <w:b w:val="0"/>
+                <w:sz w:val="16"/>
+              </w:rPr>
+              <w:t>N°</w:t>
+            </w:r>
+          </w:p>
+        </w:tc>
+        <w:tc>
+          <w:tcPr>
+            <w:tcW w:type="dxa" w:w="1234"/>
+            <w:vAlign w:val="center"/>
+          </w:tcPr>
+          <w:p>
+            <w:pPr>
+              <w:jc w:val="center"/>
+            </w:pPr>
+            <w:r>
+              <w:rPr>
+                <w:rFonts w:ascii="Calibri" w:hAnsi="Calibri"/>
+                <w:b w:val="0"/>
+                <w:sz w:val="16"/>
+              </w:rPr>
+              <w:t>Descripción</w:t>
+            </w:r>
+          </w:p>
+        </w:tc>
+        <w:tc>
+          <w:tcPr>
+            <w:tcW w:type="dxa" w:w="1234"/>
+            <w:vAlign w:val="center"/>
+          </w:tcPr>
+          <w:p>
+            <w:pPr>
+              <w:jc w:val="center"/>
+            </w:pPr>
+            <w:r>
+              <w:rPr>
+                <w:rFonts w:ascii="Calibri" w:hAnsi="Calibri"/>
+                <w:b w:val="0"/>
+                <w:sz w:val="16"/>
+              </w:rPr>
+              <w:t>Línea</w:t>
+            </w:r>
+          </w:p>
+        </w:tc>
+        <w:tc>
+          <w:tcPr>
+            <w:tcW w:type="dxa" w:w="1234"/>
+            <w:vAlign w:val="center"/>
+          </w:tcPr>
+          <w:p>
+            <w:pPr>
+              <w:jc w:val="center"/>
+            </w:pPr>
+            <w:r>
+              <w:rPr>
+                <w:rFonts w:ascii="Calibri" w:hAnsi="Calibri"/>
+                <w:b w:val="0"/>
+                <w:sz w:val="16"/>
+              </w:rPr>
+              <w:t>Estación</w:t>
+            </w:r>
+          </w:p>
+        </w:tc>
+        <w:tc>
+          <w:tcPr>
+            <w:tcW w:type="dxa" w:w="1234"/>
+            <w:vAlign w:val="center"/>
+          </w:tcPr>
+          <w:p>
+            <w:pPr>
+              <w:jc w:val="center"/>
+            </w:pPr>
+            <w:r>
+              <w:rPr>
+                <w:rFonts w:ascii="Calibri" w:hAnsi="Calibri"/>
+                <w:b w:val="0"/>
+                <w:sz w:val="16"/>
+              </w:rPr>
+              <w:t>Semana</w:t>
+            </w:r>
+          </w:p>
+        </w:tc>
+        <w:tc>
+          <w:tcPr>
+            <w:tcW w:type="dxa" w:w="1234"/>
+            <w:vAlign w:val="center"/>
+          </w:tcPr>
+          <w:p>
+            <w:pPr>
+              <w:jc w:val="center"/>
+            </w:pPr>
+            <w:r>
+              <w:rPr>
+                <w:rFonts w:ascii="Calibri" w:hAnsi="Calibri"/>
+                <w:b w:val="0"/>
+                <w:sz w:val="16"/>
+              </w:rPr>
+              <w:t>Fecha</w:t>
+            </w:r>
+          </w:p>
+        </w:tc>
+        <w:tc>
+          <w:tcPr>
+            <w:tcW w:type="dxa" w:w="1234"/>
+            <w:vAlign w:val="center"/>
+          </w:tcPr>
+          <w:p>
+            <w:pPr>
+              <w:jc w:val="center"/>
+            </w:pPr>
+            <w:r>
+              <w:rPr>
+                <w:rFonts w:ascii="Calibri" w:hAnsi="Calibri"/>
+                <w:b w:val="0"/>
+                <w:sz w:val="16"/>
+              </w:rPr>
+              <w:t>Observaciones</w:t>
+            </w:r>
+          </w:p>
+        </w:tc>
+      </w:tr>
+    </w:tbl>
+    <w:p>
+      <w:pPr>
+        <w:jc w:val="center"/>
+      </w:pPr>
+      <w:r>
+        <w:rPr>
+          <w:rFonts w:ascii="Calibri" w:hAnsi="Calibri"/>
+          <w:b w:val="0"/>
+          <w:sz w:val="19"/>
+        </w:rPr>
+        <w:t>Tabla N°8 – Actividades fuera del Plan de Mantenimiento Semana 6.</w:t>
       </w:r>
     </w:p>
     <w:sectPr>

</xml_diff>

<commit_message>
arreglo final con var glob
</commit_message>
<xml_diff>
--- a/prueba.docx
+++ b/prueba.docx
@@ -68,7 +68,7 @@
         <w:br/>
         <w:t>REPORTE SEMANAL 2025</w:t>
         <w:br/>
-        <w:t>SEMANA 6</w:t>
+        <w:t>SEMANA 7</w:t>
         <w:br/>
         <w:t>CONTRATO N° MN-236-2014-G</w:t>
       </w:r>
@@ -728,7 +728,7 @@
                 <w:b w:val="0"/>
                 <w:sz w:val="19"/>
               </w:rPr>
-              <w:t>2025-02-10</w:t>
+              <w:t>2025-02-14</w:t>
             </w:r>
           </w:p>
         </w:tc>
@@ -866,7 +866,7 @@
           <w:sz w:val="19"/>
         </w:rPr>
         <w:br/>
-        <w:t xml:space="preserve">        Reportar el desarrollo de las actividades de Mantenimiento Preventivo, Correctivo, eventos y Hallazgos asociados a la gestión del contrato de Mantenimiento MN-236-2014-G correspondiente a la Semana 6 del año 2025 del sistema de Comunicaciones de las líneas 6 y 3 del Metro de Santiago.</w:t>
+        <w:t xml:space="preserve">        Reportar el desarrollo de las actividades de Mantenimiento Preventivo, Correctivo, eventos y Hallazgos asociados a la gestión del contrato de Mantenimiento MN-236-2014-G correspondiente a la Semana 7 del año 2025 del sistema de Comunicaciones de las líneas 6 y 3 del Metro de Santiago.</w:t>
       </w:r>
     </w:p>
     <w:p>
@@ -911,7 +911,7 @@
           <w:rFonts w:ascii="Calibri" w:hAnsi="Calibri"/>
           <w:sz w:val="19"/>
         </w:rPr>
-        <w:t>A continuación, se presentan los mantenimientos preventivos según su categoría que fueron planificados para la Semana 6 del año 2025</w:t>
+        <w:t>A continuación, se presentan los mantenimientos preventivos según su categoría que fueron planificados para la Semana 7 del año 2025</w:t>
       </w:r>
     </w:p>
     <w:p>
@@ -2932,6 +2932,1646 @@
                 <w:sz w:val="12"/>
               </w:rPr>
               <w:t>2258796</w:t>
+            </w:r>
+          </w:p>
+        </w:tc>
+      </w:tr>
+      <w:tr>
+        <w:tc>
+          <w:tcPr>
+            <w:tcW w:type="dxa" w:w="960"/>
+            <w:vAlign w:val="center"/>
+          </w:tcPr>
+          <w:p>
+            <w:pPr>
+              <w:jc w:val="center"/>
+            </w:pPr>
+            <w:r>
+              <w:rPr>
+                <w:rFonts w:ascii="Calibri" w:hAnsi="Calibri"/>
+                <w:sz w:val="12"/>
+              </w:rPr>
+              <w:t>12</w:t>
+            </w:r>
+          </w:p>
+        </w:tc>
+        <w:tc>
+          <w:tcPr>
+            <w:tcW w:type="dxa" w:w="4320"/>
+            <w:vAlign w:val="center"/>
+          </w:tcPr>
+          <w:p>
+            <w:pPr>
+              <w:jc w:val="center"/>
+            </w:pPr>
+            <w:r>
+              <w:rPr>
+                <w:rFonts w:ascii="Calibri" w:hAnsi="Calibri"/>
+                <w:sz w:val="12"/>
+              </w:rPr>
+              <w:t>Mantenimiento preventivo al sistema CCTV en 06E54-LTCD01 de la Estación NUO</w:t>
+            </w:r>
+          </w:p>
+        </w:tc>
+        <w:tc>
+          <w:tcPr>
+            <w:tcW w:type="dxa" w:w="960"/>
+            <w:vAlign w:val="center"/>
+          </w:tcPr>
+          <w:p>
+            <w:pPr>
+              <w:jc w:val="center"/>
+            </w:pPr>
+            <w:r>
+              <w:rPr>
+                <w:rFonts w:ascii="Calibri" w:hAnsi="Calibri"/>
+                <w:sz w:val="12"/>
+              </w:rPr>
+              <w:t>R60.608</w:t>
+            </w:r>
+          </w:p>
+        </w:tc>
+        <w:tc>
+          <w:tcPr>
+            <w:tcW w:type="dxa" w:w="960"/>
+            <w:vAlign w:val="center"/>
+          </w:tcPr>
+          <w:p>
+            <w:pPr>
+              <w:jc w:val="center"/>
+            </w:pPr>
+            <w:r>
+              <w:rPr>
+                <w:rFonts w:ascii="Calibri" w:hAnsi="Calibri"/>
+                <w:sz w:val="12"/>
+              </w:rPr>
+              <w:t>L6</w:t>
+            </w:r>
+          </w:p>
+        </w:tc>
+        <w:tc>
+          <w:tcPr>
+            <w:tcW w:type="dxa" w:w="960"/>
+            <w:vAlign w:val="center"/>
+          </w:tcPr>
+          <w:p>
+            <w:pPr>
+              <w:jc w:val="center"/>
+            </w:pPr>
+            <w:r>
+              <w:rPr>
+                <w:rFonts w:ascii="Calibri" w:hAnsi="Calibri"/>
+                <w:sz w:val="12"/>
+              </w:rPr>
+              <w:t>NUO</w:t>
+            </w:r>
+          </w:p>
+        </w:tc>
+        <w:tc>
+          <w:tcPr>
+            <w:tcW w:type="dxa" w:w="960"/>
+            <w:vAlign w:val="center"/>
+          </w:tcPr>
+          <w:p>
+            <w:pPr>
+              <w:jc w:val="center"/>
+            </w:pPr>
+            <w:r>
+              <w:rPr>
+                <w:rFonts w:ascii="Calibri" w:hAnsi="Calibri"/>
+                <w:sz w:val="12"/>
+              </w:rPr>
+              <w:t>CCTV</w:t>
+            </w:r>
+          </w:p>
+        </w:tc>
+        <w:tc>
+          <w:tcPr>
+            <w:tcW w:type="dxa" w:w="1584"/>
+            <w:vAlign w:val="center"/>
+          </w:tcPr>
+          <w:p>
+            <w:pPr>
+              <w:jc w:val="center"/>
+            </w:pPr>
+            <w:r>
+              <w:rPr>
+                <w:rFonts w:ascii="Calibri" w:hAnsi="Calibri"/>
+                <w:sz w:val="12"/>
+              </w:rPr>
+              <w:t>2025-01-10</w:t>
+            </w:r>
+          </w:p>
+        </w:tc>
+        <w:tc>
+          <w:tcPr>
+            <w:tcW w:type="dxa" w:w="960"/>
+            <w:vAlign w:val="center"/>
+          </w:tcPr>
+          <w:p>
+            <w:pPr>
+              <w:jc w:val="center"/>
+            </w:pPr>
+            <w:r>
+              <w:rPr>
+                <w:rFonts w:ascii="Calibri" w:hAnsi="Calibri"/>
+                <w:sz w:val="12"/>
+              </w:rPr>
+              <w:t>2025-01-13</w:t>
+            </w:r>
+          </w:p>
+        </w:tc>
+        <w:tc>
+          <w:tcPr>
+            <w:tcW w:type="dxa" w:w="960"/>
+            <w:vAlign w:val="center"/>
+          </w:tcPr>
+          <w:p>
+            <w:pPr>
+              <w:jc w:val="center"/>
+            </w:pPr>
+            <w:r>
+              <w:rPr>
+                <w:rFonts w:ascii="Calibri" w:hAnsi="Calibri"/>
+                <w:sz w:val="12"/>
+              </w:rPr>
+              <w:t>2258868</w:t>
+            </w:r>
+          </w:p>
+        </w:tc>
+      </w:tr>
+      <w:tr>
+        <w:tc>
+          <w:tcPr>
+            <w:tcW w:type="dxa" w:w="960"/>
+            <w:vAlign w:val="center"/>
+          </w:tcPr>
+          <w:p>
+            <w:pPr>
+              <w:jc w:val="center"/>
+            </w:pPr>
+            <w:r>
+              <w:rPr>
+                <w:rFonts w:ascii="Calibri" w:hAnsi="Calibri"/>
+                <w:sz w:val="12"/>
+              </w:rPr>
+              <w:t>13</w:t>
+            </w:r>
+          </w:p>
+        </w:tc>
+        <w:tc>
+          <w:tcPr>
+            <w:tcW w:type="dxa" w:w="4320"/>
+            <w:vAlign w:val="center"/>
+          </w:tcPr>
+          <w:p>
+            <w:pPr>
+              <w:jc w:val="center"/>
+            </w:pPr>
+            <w:r>
+              <w:rPr>
+                <w:rFonts w:ascii="Calibri" w:hAnsi="Calibri"/>
+                <w:sz w:val="12"/>
+              </w:rPr>
+              <w:t>Mantenimiento preventivo al sistema RMS en 06E54-LTCD01 de la Estación NUO</w:t>
+            </w:r>
+          </w:p>
+        </w:tc>
+        <w:tc>
+          <w:tcPr>
+            <w:tcW w:type="dxa" w:w="960"/>
+            <w:vAlign w:val="center"/>
+          </w:tcPr>
+          <w:p>
+            <w:pPr>
+              <w:jc w:val="center"/>
+            </w:pPr>
+            <w:r>
+              <w:rPr>
+                <w:rFonts w:ascii="Calibri" w:hAnsi="Calibri"/>
+                <w:sz w:val="12"/>
+              </w:rPr>
+              <w:t>P10.608</w:t>
+            </w:r>
+          </w:p>
+        </w:tc>
+        <w:tc>
+          <w:tcPr>
+            <w:tcW w:type="dxa" w:w="960"/>
+            <w:vAlign w:val="center"/>
+          </w:tcPr>
+          <w:p>
+            <w:pPr>
+              <w:jc w:val="center"/>
+            </w:pPr>
+            <w:r>
+              <w:rPr>
+                <w:rFonts w:ascii="Calibri" w:hAnsi="Calibri"/>
+                <w:sz w:val="12"/>
+              </w:rPr>
+              <w:t>L6</w:t>
+            </w:r>
+          </w:p>
+        </w:tc>
+        <w:tc>
+          <w:tcPr>
+            <w:tcW w:type="dxa" w:w="960"/>
+            <w:vAlign w:val="center"/>
+          </w:tcPr>
+          <w:p>
+            <w:pPr>
+              <w:jc w:val="center"/>
+            </w:pPr>
+            <w:r>
+              <w:rPr>
+                <w:rFonts w:ascii="Calibri" w:hAnsi="Calibri"/>
+                <w:sz w:val="12"/>
+              </w:rPr>
+              <w:t>NUO</w:t>
+            </w:r>
+          </w:p>
+        </w:tc>
+        <w:tc>
+          <w:tcPr>
+            <w:tcW w:type="dxa" w:w="960"/>
+            <w:vAlign w:val="center"/>
+          </w:tcPr>
+          <w:p>
+            <w:pPr>
+              <w:jc w:val="center"/>
+            </w:pPr>
+            <w:r>
+              <w:rPr>
+                <w:rFonts w:ascii="Calibri" w:hAnsi="Calibri"/>
+                <w:sz w:val="12"/>
+              </w:rPr>
+              <w:t>RMS</w:t>
+            </w:r>
+          </w:p>
+        </w:tc>
+        <w:tc>
+          <w:tcPr>
+            <w:tcW w:type="dxa" w:w="1584"/>
+            <w:vAlign w:val="center"/>
+          </w:tcPr>
+          <w:p>
+            <w:pPr>
+              <w:jc w:val="center"/>
+            </w:pPr>
+            <w:r>
+              <w:rPr>
+                <w:rFonts w:ascii="Calibri" w:hAnsi="Calibri"/>
+                <w:sz w:val="12"/>
+              </w:rPr>
+              <w:t>2025-01-10</w:t>
+            </w:r>
+          </w:p>
+        </w:tc>
+        <w:tc>
+          <w:tcPr>
+            <w:tcW w:type="dxa" w:w="960"/>
+            <w:vAlign w:val="center"/>
+          </w:tcPr>
+          <w:p>
+            <w:pPr>
+              <w:jc w:val="center"/>
+            </w:pPr>
+            <w:r>
+              <w:rPr>
+                <w:rFonts w:ascii="Calibri" w:hAnsi="Calibri"/>
+                <w:sz w:val="12"/>
+              </w:rPr>
+              <w:t>2025-01-13</w:t>
+            </w:r>
+          </w:p>
+        </w:tc>
+        <w:tc>
+          <w:tcPr>
+            <w:tcW w:type="dxa" w:w="960"/>
+            <w:vAlign w:val="center"/>
+          </w:tcPr>
+          <w:p>
+            <w:pPr>
+              <w:jc w:val="center"/>
+            </w:pPr>
+            <w:r>
+              <w:rPr>
+                <w:rFonts w:ascii="Calibri" w:hAnsi="Calibri"/>
+                <w:sz w:val="12"/>
+              </w:rPr>
+              <w:t>2258793</w:t>
+            </w:r>
+          </w:p>
+        </w:tc>
+      </w:tr>
+      <w:tr>
+        <w:tc>
+          <w:tcPr>
+            <w:tcW w:type="dxa" w:w="960"/>
+            <w:vAlign w:val="center"/>
+          </w:tcPr>
+          <w:p>
+            <w:pPr>
+              <w:jc w:val="center"/>
+            </w:pPr>
+            <w:r>
+              <w:rPr>
+                <w:rFonts w:ascii="Calibri" w:hAnsi="Calibri"/>
+                <w:sz w:val="12"/>
+              </w:rPr>
+              <w:t>14</w:t>
+            </w:r>
+          </w:p>
+        </w:tc>
+        <w:tc>
+          <w:tcPr>
+            <w:tcW w:type="dxa" w:w="4320"/>
+            <w:vAlign w:val="center"/>
+          </w:tcPr>
+          <w:p>
+            <w:pPr>
+              <w:jc w:val="center"/>
+            </w:pPr>
+            <w:r>
+              <w:rPr>
+                <w:rFonts w:ascii="Calibri" w:hAnsi="Calibri"/>
+                <w:sz w:val="12"/>
+              </w:rPr>
+              <w:t>Mantenimiento preventivo al sistema TETRA en 06E54-LTCD01 de la Estación NUO</w:t>
+            </w:r>
+          </w:p>
+        </w:tc>
+        <w:tc>
+          <w:tcPr>
+            <w:tcW w:type="dxa" w:w="960"/>
+            <w:vAlign w:val="center"/>
+          </w:tcPr>
+          <w:p>
+            <w:pPr>
+              <w:jc w:val="center"/>
+            </w:pPr>
+            <w:r>
+              <w:rPr>
+                <w:rFonts w:ascii="Calibri" w:hAnsi="Calibri"/>
+                <w:sz w:val="12"/>
+              </w:rPr>
+              <w:t>R10.608</w:t>
+            </w:r>
+          </w:p>
+        </w:tc>
+        <w:tc>
+          <w:tcPr>
+            <w:tcW w:type="dxa" w:w="960"/>
+            <w:vAlign w:val="center"/>
+          </w:tcPr>
+          <w:p>
+            <w:pPr>
+              <w:jc w:val="center"/>
+            </w:pPr>
+            <w:r>
+              <w:rPr>
+                <w:rFonts w:ascii="Calibri" w:hAnsi="Calibri"/>
+                <w:sz w:val="12"/>
+              </w:rPr>
+              <w:t>L6</w:t>
+            </w:r>
+          </w:p>
+        </w:tc>
+        <w:tc>
+          <w:tcPr>
+            <w:tcW w:type="dxa" w:w="960"/>
+            <w:vAlign w:val="center"/>
+          </w:tcPr>
+          <w:p>
+            <w:pPr>
+              <w:jc w:val="center"/>
+            </w:pPr>
+            <w:r>
+              <w:rPr>
+                <w:rFonts w:ascii="Calibri" w:hAnsi="Calibri"/>
+                <w:sz w:val="12"/>
+              </w:rPr>
+              <w:t>NUO</w:t>
+            </w:r>
+          </w:p>
+        </w:tc>
+        <w:tc>
+          <w:tcPr>
+            <w:tcW w:type="dxa" w:w="960"/>
+            <w:vAlign w:val="center"/>
+          </w:tcPr>
+          <w:p>
+            <w:pPr>
+              <w:jc w:val="center"/>
+            </w:pPr>
+            <w:r>
+              <w:rPr>
+                <w:rFonts w:ascii="Calibri" w:hAnsi="Calibri"/>
+                <w:sz w:val="12"/>
+              </w:rPr>
+              <w:t>TETRA</w:t>
+            </w:r>
+          </w:p>
+        </w:tc>
+        <w:tc>
+          <w:tcPr>
+            <w:tcW w:type="dxa" w:w="1584"/>
+            <w:vAlign w:val="center"/>
+          </w:tcPr>
+          <w:p>
+            <w:pPr>
+              <w:jc w:val="center"/>
+            </w:pPr>
+            <w:r>
+              <w:rPr>
+                <w:rFonts w:ascii="Calibri" w:hAnsi="Calibri"/>
+                <w:sz w:val="12"/>
+              </w:rPr>
+              <w:t>2025-01-10</w:t>
+            </w:r>
+          </w:p>
+        </w:tc>
+        <w:tc>
+          <w:tcPr>
+            <w:tcW w:type="dxa" w:w="960"/>
+            <w:vAlign w:val="center"/>
+          </w:tcPr>
+          <w:p>
+            <w:pPr>
+              <w:jc w:val="center"/>
+            </w:pPr>
+            <w:r>
+              <w:rPr>
+                <w:rFonts w:ascii="Calibri" w:hAnsi="Calibri"/>
+                <w:sz w:val="12"/>
+              </w:rPr>
+              <w:t>2025-01-13</w:t>
+            </w:r>
+          </w:p>
+        </w:tc>
+        <w:tc>
+          <w:tcPr>
+            <w:tcW w:type="dxa" w:w="960"/>
+            <w:vAlign w:val="center"/>
+          </w:tcPr>
+          <w:p>
+            <w:pPr>
+              <w:jc w:val="center"/>
+            </w:pPr>
+            <w:r>
+              <w:rPr>
+                <w:rFonts w:ascii="Calibri" w:hAnsi="Calibri"/>
+                <w:sz w:val="12"/>
+              </w:rPr>
+              <w:t>2258823</w:t>
+            </w:r>
+          </w:p>
+        </w:tc>
+      </w:tr>
+      <w:tr>
+        <w:tc>
+          <w:tcPr>
+            <w:tcW w:type="dxa" w:w="960"/>
+            <w:vAlign w:val="center"/>
+          </w:tcPr>
+          <w:p>
+            <w:pPr>
+              <w:jc w:val="center"/>
+            </w:pPr>
+            <w:r>
+              <w:rPr>
+                <w:rFonts w:ascii="Calibri" w:hAnsi="Calibri"/>
+                <w:sz w:val="12"/>
+              </w:rPr>
+              <w:t>15</w:t>
+            </w:r>
+          </w:p>
+        </w:tc>
+        <w:tc>
+          <w:tcPr>
+            <w:tcW w:type="dxa" w:w="4320"/>
+            <w:vAlign w:val="center"/>
+          </w:tcPr>
+          <w:p>
+            <w:pPr>
+              <w:jc w:val="center"/>
+            </w:pPr>
+            <w:r>
+              <w:rPr>
+                <w:rFonts w:ascii="Calibri" w:hAnsi="Calibri"/>
+                <w:sz w:val="12"/>
+              </w:rPr>
+              <w:t>Mantenimiento preventivo al sistema RMS en 06E54-LTCD02 de la Estación NUO</w:t>
+            </w:r>
+          </w:p>
+        </w:tc>
+        <w:tc>
+          <w:tcPr>
+            <w:tcW w:type="dxa" w:w="960"/>
+            <w:vAlign w:val="center"/>
+          </w:tcPr>
+          <w:p>
+            <w:pPr>
+              <w:jc w:val="center"/>
+            </w:pPr>
+            <w:r>
+              <w:rPr>
+                <w:rFonts w:ascii="Calibri" w:hAnsi="Calibri"/>
+                <w:sz w:val="12"/>
+              </w:rPr>
+              <w:t>P10.608</w:t>
+            </w:r>
+          </w:p>
+        </w:tc>
+        <w:tc>
+          <w:tcPr>
+            <w:tcW w:type="dxa" w:w="960"/>
+            <w:vAlign w:val="center"/>
+          </w:tcPr>
+          <w:p>
+            <w:pPr>
+              <w:jc w:val="center"/>
+            </w:pPr>
+            <w:r>
+              <w:rPr>
+                <w:rFonts w:ascii="Calibri" w:hAnsi="Calibri"/>
+                <w:sz w:val="12"/>
+              </w:rPr>
+              <w:t>L6</w:t>
+            </w:r>
+          </w:p>
+        </w:tc>
+        <w:tc>
+          <w:tcPr>
+            <w:tcW w:type="dxa" w:w="960"/>
+            <w:vAlign w:val="center"/>
+          </w:tcPr>
+          <w:p>
+            <w:pPr>
+              <w:jc w:val="center"/>
+            </w:pPr>
+            <w:r>
+              <w:rPr>
+                <w:rFonts w:ascii="Calibri" w:hAnsi="Calibri"/>
+                <w:sz w:val="12"/>
+              </w:rPr>
+              <w:t>NUO</w:t>
+            </w:r>
+          </w:p>
+        </w:tc>
+        <w:tc>
+          <w:tcPr>
+            <w:tcW w:type="dxa" w:w="960"/>
+            <w:vAlign w:val="center"/>
+          </w:tcPr>
+          <w:p>
+            <w:pPr>
+              <w:jc w:val="center"/>
+            </w:pPr>
+            <w:r>
+              <w:rPr>
+                <w:rFonts w:ascii="Calibri" w:hAnsi="Calibri"/>
+                <w:sz w:val="12"/>
+              </w:rPr>
+              <w:t>RMS</w:t>
+            </w:r>
+          </w:p>
+        </w:tc>
+        <w:tc>
+          <w:tcPr>
+            <w:tcW w:type="dxa" w:w="1584"/>
+            <w:vAlign w:val="center"/>
+          </w:tcPr>
+          <w:p>
+            <w:pPr>
+              <w:jc w:val="center"/>
+            </w:pPr>
+            <w:r>
+              <w:rPr>
+                <w:rFonts w:ascii="Calibri" w:hAnsi="Calibri"/>
+                <w:sz w:val="12"/>
+              </w:rPr>
+              <w:t>2025-01-10</w:t>
+            </w:r>
+          </w:p>
+        </w:tc>
+        <w:tc>
+          <w:tcPr>
+            <w:tcW w:type="dxa" w:w="960"/>
+            <w:vAlign w:val="center"/>
+          </w:tcPr>
+          <w:p>
+            <w:pPr>
+              <w:jc w:val="center"/>
+            </w:pPr>
+            <w:r>
+              <w:rPr>
+                <w:rFonts w:ascii="Calibri" w:hAnsi="Calibri"/>
+                <w:sz w:val="12"/>
+              </w:rPr>
+              <w:t>2025-01-13</w:t>
+            </w:r>
+          </w:p>
+        </w:tc>
+        <w:tc>
+          <w:tcPr>
+            <w:tcW w:type="dxa" w:w="960"/>
+            <w:vAlign w:val="center"/>
+          </w:tcPr>
+          <w:p>
+            <w:pPr>
+              <w:jc w:val="center"/>
+            </w:pPr>
+            <w:r>
+              <w:rPr>
+                <w:rFonts w:ascii="Calibri" w:hAnsi="Calibri"/>
+                <w:sz w:val="12"/>
+              </w:rPr>
+              <w:t>2258794</w:t>
+            </w:r>
+          </w:p>
+        </w:tc>
+      </w:tr>
+      <w:tr>
+        <w:tc>
+          <w:tcPr>
+            <w:tcW w:type="dxa" w:w="960"/>
+            <w:vAlign w:val="center"/>
+          </w:tcPr>
+          <w:p>
+            <w:pPr>
+              <w:jc w:val="center"/>
+            </w:pPr>
+            <w:r>
+              <w:rPr>
+                <w:rFonts w:ascii="Calibri" w:hAnsi="Calibri"/>
+                <w:sz w:val="12"/>
+              </w:rPr>
+              <w:t>16</w:t>
+            </w:r>
+          </w:p>
+        </w:tc>
+        <w:tc>
+          <w:tcPr>
+            <w:tcW w:type="dxa" w:w="4320"/>
+            <w:vAlign w:val="center"/>
+          </w:tcPr>
+          <w:p>
+            <w:pPr>
+              <w:jc w:val="center"/>
+            </w:pPr>
+            <w:r>
+              <w:rPr>
+                <w:rFonts w:ascii="Calibri" w:hAnsi="Calibri"/>
+                <w:sz w:val="12"/>
+              </w:rPr>
+              <w:t>Mantenimiento preventivo al sistema RMS en 06E54-LTCD03 de la Estación NUO</w:t>
+            </w:r>
+          </w:p>
+        </w:tc>
+        <w:tc>
+          <w:tcPr>
+            <w:tcW w:type="dxa" w:w="960"/>
+            <w:vAlign w:val="center"/>
+          </w:tcPr>
+          <w:p>
+            <w:pPr>
+              <w:jc w:val="center"/>
+            </w:pPr>
+            <w:r>
+              <w:rPr>
+                <w:rFonts w:ascii="Calibri" w:hAnsi="Calibri"/>
+                <w:sz w:val="12"/>
+              </w:rPr>
+              <w:t>P10.608</w:t>
+            </w:r>
+          </w:p>
+        </w:tc>
+        <w:tc>
+          <w:tcPr>
+            <w:tcW w:type="dxa" w:w="960"/>
+            <w:vAlign w:val="center"/>
+          </w:tcPr>
+          <w:p>
+            <w:pPr>
+              <w:jc w:val="center"/>
+            </w:pPr>
+            <w:r>
+              <w:rPr>
+                <w:rFonts w:ascii="Calibri" w:hAnsi="Calibri"/>
+                <w:sz w:val="12"/>
+              </w:rPr>
+              <w:t>L6</w:t>
+            </w:r>
+          </w:p>
+        </w:tc>
+        <w:tc>
+          <w:tcPr>
+            <w:tcW w:type="dxa" w:w="960"/>
+            <w:vAlign w:val="center"/>
+          </w:tcPr>
+          <w:p>
+            <w:pPr>
+              <w:jc w:val="center"/>
+            </w:pPr>
+            <w:r>
+              <w:rPr>
+                <w:rFonts w:ascii="Calibri" w:hAnsi="Calibri"/>
+                <w:sz w:val="12"/>
+              </w:rPr>
+              <w:t>NUO</w:t>
+            </w:r>
+          </w:p>
+        </w:tc>
+        <w:tc>
+          <w:tcPr>
+            <w:tcW w:type="dxa" w:w="960"/>
+            <w:vAlign w:val="center"/>
+          </w:tcPr>
+          <w:p>
+            <w:pPr>
+              <w:jc w:val="center"/>
+            </w:pPr>
+            <w:r>
+              <w:rPr>
+                <w:rFonts w:ascii="Calibri" w:hAnsi="Calibri"/>
+                <w:sz w:val="12"/>
+              </w:rPr>
+              <w:t>RMS</w:t>
+            </w:r>
+          </w:p>
+        </w:tc>
+        <w:tc>
+          <w:tcPr>
+            <w:tcW w:type="dxa" w:w="1584"/>
+            <w:vAlign w:val="center"/>
+          </w:tcPr>
+          <w:p>
+            <w:pPr>
+              <w:jc w:val="center"/>
+            </w:pPr>
+            <w:r>
+              <w:rPr>
+                <w:rFonts w:ascii="Calibri" w:hAnsi="Calibri"/>
+                <w:sz w:val="12"/>
+              </w:rPr>
+              <w:t>2025-01-10</w:t>
+            </w:r>
+          </w:p>
+        </w:tc>
+        <w:tc>
+          <w:tcPr>
+            <w:tcW w:type="dxa" w:w="960"/>
+            <w:vAlign w:val="center"/>
+          </w:tcPr>
+          <w:p>
+            <w:pPr>
+              <w:jc w:val="center"/>
+            </w:pPr>
+            <w:r>
+              <w:rPr>
+                <w:rFonts w:ascii="Calibri" w:hAnsi="Calibri"/>
+                <w:sz w:val="12"/>
+              </w:rPr>
+              <w:t>2025-01-13</w:t>
+            </w:r>
+          </w:p>
+        </w:tc>
+        <w:tc>
+          <w:tcPr>
+            <w:tcW w:type="dxa" w:w="960"/>
+            <w:vAlign w:val="center"/>
+          </w:tcPr>
+          <w:p>
+            <w:pPr>
+              <w:jc w:val="center"/>
+            </w:pPr>
+            <w:r>
+              <w:rPr>
+                <w:rFonts w:ascii="Calibri" w:hAnsi="Calibri"/>
+                <w:sz w:val="12"/>
+              </w:rPr>
+              <w:t>2258792</w:t>
+            </w:r>
+          </w:p>
+        </w:tc>
+      </w:tr>
+      <w:tr>
+        <w:tc>
+          <w:tcPr>
+            <w:tcW w:type="dxa" w:w="960"/>
+            <w:vAlign w:val="center"/>
+          </w:tcPr>
+          <w:p>
+            <w:pPr>
+              <w:jc w:val="center"/>
+            </w:pPr>
+            <w:r>
+              <w:rPr>
+                <w:rFonts w:ascii="Calibri" w:hAnsi="Calibri"/>
+                <w:sz w:val="12"/>
+              </w:rPr>
+              <w:t>17</w:t>
+            </w:r>
+          </w:p>
+        </w:tc>
+        <w:tc>
+          <w:tcPr>
+            <w:tcW w:type="dxa" w:w="4320"/>
+            <w:vAlign w:val="center"/>
+          </w:tcPr>
+          <w:p>
+            <w:pPr>
+              <w:jc w:val="center"/>
+            </w:pPr>
+            <w:r>
+              <w:rPr>
+                <w:rFonts w:ascii="Calibri" w:hAnsi="Calibri"/>
+                <w:sz w:val="12"/>
+              </w:rPr>
+              <w:t>Mantenimiento preventivo al sistema CCTV en 06E52-LTCD01 de la Estación ESN</w:t>
+            </w:r>
+          </w:p>
+        </w:tc>
+        <w:tc>
+          <w:tcPr>
+            <w:tcW w:type="dxa" w:w="960"/>
+            <w:vAlign w:val="center"/>
+          </w:tcPr>
+          <w:p>
+            <w:pPr>
+              <w:jc w:val="center"/>
+            </w:pPr>
+            <w:r>
+              <w:rPr>
+                <w:rFonts w:ascii="Calibri" w:hAnsi="Calibri"/>
+                <w:sz w:val="12"/>
+              </w:rPr>
+              <w:t>R60.607</w:t>
+            </w:r>
+          </w:p>
+        </w:tc>
+        <w:tc>
+          <w:tcPr>
+            <w:tcW w:type="dxa" w:w="960"/>
+            <w:vAlign w:val="center"/>
+          </w:tcPr>
+          <w:p>
+            <w:pPr>
+              <w:jc w:val="center"/>
+            </w:pPr>
+            <w:r>
+              <w:rPr>
+                <w:rFonts w:ascii="Calibri" w:hAnsi="Calibri"/>
+                <w:sz w:val="12"/>
+              </w:rPr>
+              <w:t>L6</w:t>
+            </w:r>
+          </w:p>
+        </w:tc>
+        <w:tc>
+          <w:tcPr>
+            <w:tcW w:type="dxa" w:w="960"/>
+            <w:vAlign w:val="center"/>
+          </w:tcPr>
+          <w:p>
+            <w:pPr>
+              <w:jc w:val="center"/>
+            </w:pPr>
+            <w:r>
+              <w:rPr>
+                <w:rFonts w:ascii="Calibri" w:hAnsi="Calibri"/>
+                <w:sz w:val="12"/>
+              </w:rPr>
+              <w:t>ESN</w:t>
+            </w:r>
+          </w:p>
+        </w:tc>
+        <w:tc>
+          <w:tcPr>
+            <w:tcW w:type="dxa" w:w="960"/>
+            <w:vAlign w:val="center"/>
+          </w:tcPr>
+          <w:p>
+            <w:pPr>
+              <w:jc w:val="center"/>
+            </w:pPr>
+            <w:r>
+              <w:rPr>
+                <w:rFonts w:ascii="Calibri" w:hAnsi="Calibri"/>
+                <w:sz w:val="12"/>
+              </w:rPr>
+              <w:t>CCTV</w:t>
+            </w:r>
+          </w:p>
+        </w:tc>
+        <w:tc>
+          <w:tcPr>
+            <w:tcW w:type="dxa" w:w="1584"/>
+            <w:vAlign w:val="center"/>
+          </w:tcPr>
+          <w:p>
+            <w:pPr>
+              <w:jc w:val="center"/>
+            </w:pPr>
+            <w:r>
+              <w:rPr>
+                <w:rFonts w:ascii="Calibri" w:hAnsi="Calibri"/>
+                <w:sz w:val="12"/>
+              </w:rPr>
+              <w:t>2025-01-11</w:t>
+            </w:r>
+          </w:p>
+        </w:tc>
+        <w:tc>
+          <w:tcPr>
+            <w:tcW w:type="dxa" w:w="960"/>
+            <w:vAlign w:val="center"/>
+          </w:tcPr>
+          <w:p>
+            <w:pPr>
+              <w:jc w:val="center"/>
+            </w:pPr>
+            <w:r>
+              <w:rPr>
+                <w:rFonts w:ascii="Calibri" w:hAnsi="Calibri"/>
+                <w:sz w:val="12"/>
+              </w:rPr>
+              <w:t>2025-01-14</w:t>
+            </w:r>
+          </w:p>
+        </w:tc>
+        <w:tc>
+          <w:tcPr>
+            <w:tcW w:type="dxa" w:w="960"/>
+            <w:vAlign w:val="center"/>
+          </w:tcPr>
+          <w:p>
+            <w:pPr>
+              <w:jc w:val="center"/>
+            </w:pPr>
+            <w:r>
+              <w:rPr>
+                <w:rFonts w:ascii="Calibri" w:hAnsi="Calibri"/>
+                <w:sz w:val="12"/>
+              </w:rPr>
+              <w:t>2258867</w:t>
+            </w:r>
+          </w:p>
+        </w:tc>
+      </w:tr>
+      <w:tr>
+        <w:tc>
+          <w:tcPr>
+            <w:tcW w:type="dxa" w:w="960"/>
+            <w:vAlign w:val="center"/>
+          </w:tcPr>
+          <w:p>
+            <w:pPr>
+              <w:jc w:val="center"/>
+            </w:pPr>
+            <w:r>
+              <w:rPr>
+                <w:rFonts w:ascii="Calibri" w:hAnsi="Calibri"/>
+                <w:sz w:val="12"/>
+              </w:rPr>
+              <w:t>18</w:t>
+            </w:r>
+          </w:p>
+        </w:tc>
+        <w:tc>
+          <w:tcPr>
+            <w:tcW w:type="dxa" w:w="4320"/>
+            <w:vAlign w:val="center"/>
+          </w:tcPr>
+          <w:p>
+            <w:pPr>
+              <w:jc w:val="center"/>
+            </w:pPr>
+            <w:r>
+              <w:rPr>
+                <w:rFonts w:ascii="Calibri" w:hAnsi="Calibri"/>
+                <w:sz w:val="12"/>
+              </w:rPr>
+              <w:t>Mantenimiento preventivo al sistema RMS en 06E52-LTCD01 de la Estación ESN</w:t>
+            </w:r>
+          </w:p>
+        </w:tc>
+        <w:tc>
+          <w:tcPr>
+            <w:tcW w:type="dxa" w:w="960"/>
+            <w:vAlign w:val="center"/>
+          </w:tcPr>
+          <w:p>
+            <w:pPr>
+              <w:jc w:val="center"/>
+            </w:pPr>
+            <w:r>
+              <w:rPr>
+                <w:rFonts w:ascii="Calibri" w:hAnsi="Calibri"/>
+                <w:sz w:val="12"/>
+              </w:rPr>
+              <w:t>P10.607</w:t>
+            </w:r>
+          </w:p>
+        </w:tc>
+        <w:tc>
+          <w:tcPr>
+            <w:tcW w:type="dxa" w:w="960"/>
+            <w:vAlign w:val="center"/>
+          </w:tcPr>
+          <w:p>
+            <w:pPr>
+              <w:jc w:val="center"/>
+            </w:pPr>
+            <w:r>
+              <w:rPr>
+                <w:rFonts w:ascii="Calibri" w:hAnsi="Calibri"/>
+                <w:sz w:val="12"/>
+              </w:rPr>
+              <w:t>L6</w:t>
+            </w:r>
+          </w:p>
+        </w:tc>
+        <w:tc>
+          <w:tcPr>
+            <w:tcW w:type="dxa" w:w="960"/>
+            <w:vAlign w:val="center"/>
+          </w:tcPr>
+          <w:p>
+            <w:pPr>
+              <w:jc w:val="center"/>
+            </w:pPr>
+            <w:r>
+              <w:rPr>
+                <w:rFonts w:ascii="Calibri" w:hAnsi="Calibri"/>
+                <w:sz w:val="12"/>
+              </w:rPr>
+              <w:t>ESN</w:t>
+            </w:r>
+          </w:p>
+        </w:tc>
+        <w:tc>
+          <w:tcPr>
+            <w:tcW w:type="dxa" w:w="960"/>
+            <w:vAlign w:val="center"/>
+          </w:tcPr>
+          <w:p>
+            <w:pPr>
+              <w:jc w:val="center"/>
+            </w:pPr>
+            <w:r>
+              <w:rPr>
+                <w:rFonts w:ascii="Calibri" w:hAnsi="Calibri"/>
+                <w:sz w:val="12"/>
+              </w:rPr>
+              <w:t>RMS</w:t>
+            </w:r>
+          </w:p>
+        </w:tc>
+        <w:tc>
+          <w:tcPr>
+            <w:tcW w:type="dxa" w:w="1584"/>
+            <w:vAlign w:val="center"/>
+          </w:tcPr>
+          <w:p>
+            <w:pPr>
+              <w:jc w:val="center"/>
+            </w:pPr>
+            <w:r>
+              <w:rPr>
+                <w:rFonts w:ascii="Calibri" w:hAnsi="Calibri"/>
+                <w:sz w:val="12"/>
+              </w:rPr>
+              <w:t>2025-01-11</w:t>
+            </w:r>
+          </w:p>
+        </w:tc>
+        <w:tc>
+          <w:tcPr>
+            <w:tcW w:type="dxa" w:w="960"/>
+            <w:vAlign w:val="center"/>
+          </w:tcPr>
+          <w:p>
+            <w:pPr>
+              <w:jc w:val="center"/>
+            </w:pPr>
+            <w:r>
+              <w:rPr>
+                <w:rFonts w:ascii="Calibri" w:hAnsi="Calibri"/>
+                <w:sz w:val="12"/>
+              </w:rPr>
+              <w:t>2025-01-14</w:t>
+            </w:r>
+          </w:p>
+        </w:tc>
+        <w:tc>
+          <w:tcPr>
+            <w:tcW w:type="dxa" w:w="960"/>
+            <w:vAlign w:val="center"/>
+          </w:tcPr>
+          <w:p>
+            <w:pPr>
+              <w:jc w:val="center"/>
+            </w:pPr>
+            <w:r>
+              <w:rPr>
+                <w:rFonts w:ascii="Calibri" w:hAnsi="Calibri"/>
+                <w:sz w:val="12"/>
+              </w:rPr>
+              <w:t>2258790</w:t>
+            </w:r>
+          </w:p>
+        </w:tc>
+      </w:tr>
+      <w:tr>
+        <w:tc>
+          <w:tcPr>
+            <w:tcW w:type="dxa" w:w="960"/>
+            <w:vAlign w:val="center"/>
+          </w:tcPr>
+          <w:p>
+            <w:pPr>
+              <w:jc w:val="center"/>
+            </w:pPr>
+            <w:r>
+              <w:rPr>
+                <w:rFonts w:ascii="Calibri" w:hAnsi="Calibri"/>
+                <w:sz w:val="12"/>
+              </w:rPr>
+              <w:t>19</w:t>
+            </w:r>
+          </w:p>
+        </w:tc>
+        <w:tc>
+          <w:tcPr>
+            <w:tcW w:type="dxa" w:w="4320"/>
+            <w:vAlign w:val="center"/>
+          </w:tcPr>
+          <w:p>
+            <w:pPr>
+              <w:jc w:val="center"/>
+            </w:pPr>
+            <w:r>
+              <w:rPr>
+                <w:rFonts w:ascii="Calibri" w:hAnsi="Calibri"/>
+                <w:sz w:val="12"/>
+              </w:rPr>
+              <w:t>Mantenimiento preventivo al sistema TETRA en 06E52-LTCD01 de la Estación ESN</w:t>
+            </w:r>
+          </w:p>
+        </w:tc>
+        <w:tc>
+          <w:tcPr>
+            <w:tcW w:type="dxa" w:w="960"/>
+            <w:vAlign w:val="center"/>
+          </w:tcPr>
+          <w:p>
+            <w:pPr>
+              <w:jc w:val="center"/>
+            </w:pPr>
+            <w:r>
+              <w:rPr>
+                <w:rFonts w:ascii="Calibri" w:hAnsi="Calibri"/>
+                <w:sz w:val="12"/>
+              </w:rPr>
+              <w:t>R10.607</w:t>
+            </w:r>
+          </w:p>
+        </w:tc>
+        <w:tc>
+          <w:tcPr>
+            <w:tcW w:type="dxa" w:w="960"/>
+            <w:vAlign w:val="center"/>
+          </w:tcPr>
+          <w:p>
+            <w:pPr>
+              <w:jc w:val="center"/>
+            </w:pPr>
+            <w:r>
+              <w:rPr>
+                <w:rFonts w:ascii="Calibri" w:hAnsi="Calibri"/>
+                <w:sz w:val="12"/>
+              </w:rPr>
+              <w:t>L6</w:t>
+            </w:r>
+          </w:p>
+        </w:tc>
+        <w:tc>
+          <w:tcPr>
+            <w:tcW w:type="dxa" w:w="960"/>
+            <w:vAlign w:val="center"/>
+          </w:tcPr>
+          <w:p>
+            <w:pPr>
+              <w:jc w:val="center"/>
+            </w:pPr>
+            <w:r>
+              <w:rPr>
+                <w:rFonts w:ascii="Calibri" w:hAnsi="Calibri"/>
+                <w:sz w:val="12"/>
+              </w:rPr>
+              <w:t>ESN</w:t>
+            </w:r>
+          </w:p>
+        </w:tc>
+        <w:tc>
+          <w:tcPr>
+            <w:tcW w:type="dxa" w:w="960"/>
+            <w:vAlign w:val="center"/>
+          </w:tcPr>
+          <w:p>
+            <w:pPr>
+              <w:jc w:val="center"/>
+            </w:pPr>
+            <w:r>
+              <w:rPr>
+                <w:rFonts w:ascii="Calibri" w:hAnsi="Calibri"/>
+                <w:sz w:val="12"/>
+              </w:rPr>
+              <w:t>TETRA</w:t>
+            </w:r>
+          </w:p>
+        </w:tc>
+        <w:tc>
+          <w:tcPr>
+            <w:tcW w:type="dxa" w:w="1584"/>
+            <w:vAlign w:val="center"/>
+          </w:tcPr>
+          <w:p>
+            <w:pPr>
+              <w:jc w:val="center"/>
+            </w:pPr>
+            <w:r>
+              <w:rPr>
+                <w:rFonts w:ascii="Calibri" w:hAnsi="Calibri"/>
+                <w:sz w:val="12"/>
+              </w:rPr>
+              <w:t>2025-01-11</w:t>
+            </w:r>
+          </w:p>
+        </w:tc>
+        <w:tc>
+          <w:tcPr>
+            <w:tcW w:type="dxa" w:w="960"/>
+            <w:vAlign w:val="center"/>
+          </w:tcPr>
+          <w:p>
+            <w:pPr>
+              <w:jc w:val="center"/>
+            </w:pPr>
+            <w:r>
+              <w:rPr>
+                <w:rFonts w:ascii="Calibri" w:hAnsi="Calibri"/>
+                <w:sz w:val="12"/>
+              </w:rPr>
+              <w:t>2025-01-14</w:t>
+            </w:r>
+          </w:p>
+        </w:tc>
+        <w:tc>
+          <w:tcPr>
+            <w:tcW w:type="dxa" w:w="960"/>
+            <w:vAlign w:val="center"/>
+          </w:tcPr>
+          <w:p>
+            <w:pPr>
+              <w:jc w:val="center"/>
+            </w:pPr>
+            <w:r>
+              <w:rPr>
+                <w:rFonts w:ascii="Calibri" w:hAnsi="Calibri"/>
+                <w:sz w:val="12"/>
+              </w:rPr>
+              <w:t>2258822</w:t>
+            </w:r>
+          </w:p>
+        </w:tc>
+      </w:tr>
+      <w:tr>
+        <w:tc>
+          <w:tcPr>
+            <w:tcW w:type="dxa" w:w="960"/>
+            <w:vAlign w:val="center"/>
+          </w:tcPr>
+          <w:p>
+            <w:pPr>
+              <w:jc w:val="center"/>
+            </w:pPr>
+            <w:r>
+              <w:rPr>
+                <w:rFonts w:ascii="Calibri" w:hAnsi="Calibri"/>
+                <w:sz w:val="12"/>
+              </w:rPr>
+              <w:t>20</w:t>
+            </w:r>
+          </w:p>
+        </w:tc>
+        <w:tc>
+          <w:tcPr>
+            <w:tcW w:type="dxa" w:w="4320"/>
+            <w:vAlign w:val="center"/>
+          </w:tcPr>
+          <w:p>
+            <w:pPr>
+              <w:jc w:val="center"/>
+            </w:pPr>
+            <w:r>
+              <w:rPr>
+                <w:rFonts w:ascii="Calibri" w:hAnsi="Calibri"/>
+                <w:sz w:val="12"/>
+              </w:rPr>
+              <w:t>Mantenimiento preventivo al sistema RMS en 06E52-LTCD02 de la Estación ESN</w:t>
+            </w:r>
+          </w:p>
+        </w:tc>
+        <w:tc>
+          <w:tcPr>
+            <w:tcW w:type="dxa" w:w="960"/>
+            <w:vAlign w:val="center"/>
+          </w:tcPr>
+          <w:p>
+            <w:pPr>
+              <w:jc w:val="center"/>
+            </w:pPr>
+            <w:r>
+              <w:rPr>
+                <w:rFonts w:ascii="Calibri" w:hAnsi="Calibri"/>
+                <w:sz w:val="12"/>
+              </w:rPr>
+              <w:t>P10.607</w:t>
+            </w:r>
+          </w:p>
+        </w:tc>
+        <w:tc>
+          <w:tcPr>
+            <w:tcW w:type="dxa" w:w="960"/>
+            <w:vAlign w:val="center"/>
+          </w:tcPr>
+          <w:p>
+            <w:pPr>
+              <w:jc w:val="center"/>
+            </w:pPr>
+            <w:r>
+              <w:rPr>
+                <w:rFonts w:ascii="Calibri" w:hAnsi="Calibri"/>
+                <w:sz w:val="12"/>
+              </w:rPr>
+              <w:t>L6</w:t>
+            </w:r>
+          </w:p>
+        </w:tc>
+        <w:tc>
+          <w:tcPr>
+            <w:tcW w:type="dxa" w:w="960"/>
+            <w:vAlign w:val="center"/>
+          </w:tcPr>
+          <w:p>
+            <w:pPr>
+              <w:jc w:val="center"/>
+            </w:pPr>
+            <w:r>
+              <w:rPr>
+                <w:rFonts w:ascii="Calibri" w:hAnsi="Calibri"/>
+                <w:sz w:val="12"/>
+              </w:rPr>
+              <w:t>ESN</w:t>
+            </w:r>
+          </w:p>
+        </w:tc>
+        <w:tc>
+          <w:tcPr>
+            <w:tcW w:type="dxa" w:w="960"/>
+            <w:vAlign w:val="center"/>
+          </w:tcPr>
+          <w:p>
+            <w:pPr>
+              <w:jc w:val="center"/>
+            </w:pPr>
+            <w:r>
+              <w:rPr>
+                <w:rFonts w:ascii="Calibri" w:hAnsi="Calibri"/>
+                <w:sz w:val="12"/>
+              </w:rPr>
+              <w:t>RMS</w:t>
+            </w:r>
+          </w:p>
+        </w:tc>
+        <w:tc>
+          <w:tcPr>
+            <w:tcW w:type="dxa" w:w="1584"/>
+            <w:vAlign w:val="center"/>
+          </w:tcPr>
+          <w:p>
+            <w:pPr>
+              <w:jc w:val="center"/>
+            </w:pPr>
+            <w:r>
+              <w:rPr>
+                <w:rFonts w:ascii="Calibri" w:hAnsi="Calibri"/>
+                <w:sz w:val="12"/>
+              </w:rPr>
+              <w:t>2025-01-11</w:t>
+            </w:r>
+          </w:p>
+        </w:tc>
+        <w:tc>
+          <w:tcPr>
+            <w:tcW w:type="dxa" w:w="960"/>
+            <w:vAlign w:val="center"/>
+          </w:tcPr>
+          <w:p>
+            <w:pPr>
+              <w:jc w:val="center"/>
+            </w:pPr>
+            <w:r>
+              <w:rPr>
+                <w:rFonts w:ascii="Calibri" w:hAnsi="Calibri"/>
+                <w:sz w:val="12"/>
+              </w:rPr>
+              <w:t>2025-01-14</w:t>
+            </w:r>
+          </w:p>
+        </w:tc>
+        <w:tc>
+          <w:tcPr>
+            <w:tcW w:type="dxa" w:w="960"/>
+            <w:vAlign w:val="center"/>
+          </w:tcPr>
+          <w:p>
+            <w:pPr>
+              <w:jc w:val="center"/>
+            </w:pPr>
+            <w:r>
+              <w:rPr>
+                <w:rFonts w:ascii="Calibri" w:hAnsi="Calibri"/>
+                <w:sz w:val="12"/>
+              </w:rPr>
+              <w:t>2258791</w:t>
+            </w:r>
+          </w:p>
+        </w:tc>
+      </w:tr>
+      <w:tr>
+        <w:tc>
+          <w:tcPr>
+            <w:tcW w:type="dxa" w:w="960"/>
+            <w:vAlign w:val="center"/>
+          </w:tcPr>
+          <w:p>
+            <w:pPr>
+              <w:jc w:val="center"/>
+            </w:pPr>
+            <w:r>
+              <w:rPr>
+                <w:rFonts w:ascii="Calibri" w:hAnsi="Calibri"/>
+                <w:sz w:val="12"/>
+              </w:rPr>
+              <w:t>21</w:t>
+            </w:r>
+          </w:p>
+        </w:tc>
+        <w:tc>
+          <w:tcPr>
+            <w:tcW w:type="dxa" w:w="4320"/>
+            <w:vAlign w:val="center"/>
+          </w:tcPr>
+          <w:p>
+            <w:pPr>
+              <w:jc w:val="center"/>
+            </w:pPr>
+            <w:r>
+              <w:rPr>
+                <w:rFonts w:ascii="Calibri" w:hAnsi="Calibri"/>
+                <w:sz w:val="12"/>
+              </w:rPr>
+              <w:t>Mantenimiento preventivo al sistema RMS en 06E52-LTCD03 de la Estación ESN</w:t>
+            </w:r>
+          </w:p>
+        </w:tc>
+        <w:tc>
+          <w:tcPr>
+            <w:tcW w:type="dxa" w:w="960"/>
+            <w:vAlign w:val="center"/>
+          </w:tcPr>
+          <w:p>
+            <w:pPr>
+              <w:jc w:val="center"/>
+            </w:pPr>
+            <w:r>
+              <w:rPr>
+                <w:rFonts w:ascii="Calibri" w:hAnsi="Calibri"/>
+                <w:sz w:val="12"/>
+              </w:rPr>
+              <w:t>P10.607</w:t>
+            </w:r>
+          </w:p>
+        </w:tc>
+        <w:tc>
+          <w:tcPr>
+            <w:tcW w:type="dxa" w:w="960"/>
+            <w:vAlign w:val="center"/>
+          </w:tcPr>
+          <w:p>
+            <w:pPr>
+              <w:jc w:val="center"/>
+            </w:pPr>
+            <w:r>
+              <w:rPr>
+                <w:rFonts w:ascii="Calibri" w:hAnsi="Calibri"/>
+                <w:sz w:val="12"/>
+              </w:rPr>
+              <w:t>L6</w:t>
+            </w:r>
+          </w:p>
+        </w:tc>
+        <w:tc>
+          <w:tcPr>
+            <w:tcW w:type="dxa" w:w="960"/>
+            <w:vAlign w:val="center"/>
+          </w:tcPr>
+          <w:p>
+            <w:pPr>
+              <w:jc w:val="center"/>
+            </w:pPr>
+            <w:r>
+              <w:rPr>
+                <w:rFonts w:ascii="Calibri" w:hAnsi="Calibri"/>
+                <w:sz w:val="12"/>
+              </w:rPr>
+              <w:t>ESN</w:t>
+            </w:r>
+          </w:p>
+        </w:tc>
+        <w:tc>
+          <w:tcPr>
+            <w:tcW w:type="dxa" w:w="960"/>
+            <w:vAlign w:val="center"/>
+          </w:tcPr>
+          <w:p>
+            <w:pPr>
+              <w:jc w:val="center"/>
+            </w:pPr>
+            <w:r>
+              <w:rPr>
+                <w:rFonts w:ascii="Calibri" w:hAnsi="Calibri"/>
+                <w:sz w:val="12"/>
+              </w:rPr>
+              <w:t>RMS</w:t>
+            </w:r>
+          </w:p>
+        </w:tc>
+        <w:tc>
+          <w:tcPr>
+            <w:tcW w:type="dxa" w:w="1584"/>
+            <w:vAlign w:val="center"/>
+          </w:tcPr>
+          <w:p>
+            <w:pPr>
+              <w:jc w:val="center"/>
+            </w:pPr>
+            <w:r>
+              <w:rPr>
+                <w:rFonts w:ascii="Calibri" w:hAnsi="Calibri"/>
+                <w:sz w:val="12"/>
+              </w:rPr>
+              <w:t>2025-01-11</w:t>
+            </w:r>
+          </w:p>
+        </w:tc>
+        <w:tc>
+          <w:tcPr>
+            <w:tcW w:type="dxa" w:w="960"/>
+            <w:vAlign w:val="center"/>
+          </w:tcPr>
+          <w:p>
+            <w:pPr>
+              <w:jc w:val="center"/>
+            </w:pPr>
+            <w:r>
+              <w:rPr>
+                <w:rFonts w:ascii="Calibri" w:hAnsi="Calibri"/>
+                <w:sz w:val="12"/>
+              </w:rPr>
+              <w:t>2025-01-14</w:t>
+            </w:r>
+          </w:p>
+        </w:tc>
+        <w:tc>
+          <w:tcPr>
+            <w:tcW w:type="dxa" w:w="960"/>
+            <w:vAlign w:val="center"/>
+          </w:tcPr>
+          <w:p>
+            <w:pPr>
+              <w:jc w:val="center"/>
+            </w:pPr>
+            <w:r>
+              <w:rPr>
+                <w:rFonts w:ascii="Calibri" w:hAnsi="Calibri"/>
+                <w:sz w:val="12"/>
+              </w:rPr>
+              <w:t>2258789</w:t>
             </w:r>
           </w:p>
         </w:tc>
@@ -3660,6 +5300,662 @@
           </w:p>
         </w:tc>
       </w:tr>
+      <w:tr>
+        <w:tc>
+          <w:tcPr>
+            <w:tcW w:type="dxa" w:w="960"/>
+            <w:vAlign w:val="center"/>
+          </w:tcPr>
+          <w:p>
+            <w:pPr>
+              <w:jc w:val="center"/>
+            </w:pPr>
+            <w:r>
+              <w:rPr>
+                <w:rFonts w:ascii="Calibri" w:hAnsi="Calibri"/>
+                <w:sz w:val="12"/>
+              </w:rPr>
+              <w:t>4</w:t>
+            </w:r>
+          </w:p>
+        </w:tc>
+        <w:tc>
+          <w:tcPr>
+            <w:tcW w:type="dxa" w:w="4320"/>
+            <w:vAlign w:val="center"/>
+          </w:tcPr>
+          <w:p>
+            <w:pPr>
+              <w:jc w:val="center"/>
+            </w:pPr>
+            <w:r>
+              <w:rPr>
+                <w:rFonts w:ascii="Calibri" w:hAnsi="Calibri"/>
+                <w:sz w:val="12"/>
+              </w:rPr>
+              <w:t>Mantenimiento preventivo al sistema SAP en 06E54-LTCD01 de la Estación NUO</w:t>
+            </w:r>
+          </w:p>
+        </w:tc>
+        <w:tc>
+          <w:tcPr>
+            <w:tcW w:type="dxa" w:w="960"/>
+            <w:vAlign w:val="center"/>
+          </w:tcPr>
+          <w:p>
+            <w:pPr>
+              <w:jc w:val="center"/>
+            </w:pPr>
+            <w:r>
+              <w:rPr>
+                <w:rFonts w:ascii="Calibri" w:hAnsi="Calibri"/>
+                <w:sz w:val="12"/>
+              </w:rPr>
+              <w:t>R42.608</w:t>
+            </w:r>
+          </w:p>
+        </w:tc>
+        <w:tc>
+          <w:tcPr>
+            <w:tcW w:type="dxa" w:w="960"/>
+            <w:vAlign w:val="center"/>
+          </w:tcPr>
+          <w:p>
+            <w:pPr>
+              <w:jc w:val="center"/>
+            </w:pPr>
+            <w:r>
+              <w:rPr>
+                <w:rFonts w:ascii="Calibri" w:hAnsi="Calibri"/>
+                <w:sz w:val="12"/>
+              </w:rPr>
+              <w:t>L6</w:t>
+            </w:r>
+          </w:p>
+        </w:tc>
+        <w:tc>
+          <w:tcPr>
+            <w:tcW w:type="dxa" w:w="960"/>
+            <w:vAlign w:val="center"/>
+          </w:tcPr>
+          <w:p>
+            <w:pPr>
+              <w:jc w:val="center"/>
+            </w:pPr>
+            <w:r>
+              <w:rPr>
+                <w:rFonts w:ascii="Calibri" w:hAnsi="Calibri"/>
+                <w:sz w:val="12"/>
+              </w:rPr>
+              <w:t>NUO</w:t>
+            </w:r>
+          </w:p>
+        </w:tc>
+        <w:tc>
+          <w:tcPr>
+            <w:tcW w:type="dxa" w:w="960"/>
+            <w:vAlign w:val="center"/>
+          </w:tcPr>
+          <w:p>
+            <w:pPr>
+              <w:jc w:val="center"/>
+            </w:pPr>
+            <w:r>
+              <w:rPr>
+                <w:rFonts w:ascii="Calibri" w:hAnsi="Calibri"/>
+                <w:sz w:val="12"/>
+              </w:rPr>
+              <w:t>SAP</w:t>
+            </w:r>
+          </w:p>
+        </w:tc>
+        <w:tc>
+          <w:tcPr>
+            <w:tcW w:type="dxa" w:w="1584"/>
+            <w:vAlign w:val="center"/>
+          </w:tcPr>
+          <w:p>
+            <w:pPr>
+              <w:jc w:val="center"/>
+            </w:pPr>
+            <w:r>
+              <w:rPr>
+                <w:rFonts w:ascii="Calibri" w:hAnsi="Calibri"/>
+                <w:sz w:val="12"/>
+              </w:rPr>
+              <w:t>2025-01-10</w:t>
+            </w:r>
+          </w:p>
+        </w:tc>
+        <w:tc>
+          <w:tcPr>
+            <w:tcW w:type="dxa" w:w="960"/>
+            <w:vAlign w:val="center"/>
+          </w:tcPr>
+          <w:p>
+            <w:pPr>
+              <w:jc w:val="center"/>
+            </w:pPr>
+            <w:r>
+              <w:rPr>
+                <w:rFonts w:ascii="Calibri" w:hAnsi="Calibri"/>
+                <w:sz w:val="12"/>
+              </w:rPr>
+              <w:t>2025-01-13</w:t>
+            </w:r>
+          </w:p>
+        </w:tc>
+        <w:tc>
+          <w:tcPr>
+            <w:tcW w:type="dxa" w:w="960"/>
+            <w:vAlign w:val="center"/>
+          </w:tcPr>
+          <w:p>
+            <w:pPr>
+              <w:jc w:val="center"/>
+            </w:pPr>
+            <w:r>
+              <w:rPr>
+                <w:rFonts w:ascii="Calibri" w:hAnsi="Calibri"/>
+                <w:sz w:val="12"/>
+              </w:rPr>
+              <w:t>2258844</w:t>
+            </w:r>
+          </w:p>
+        </w:tc>
+      </w:tr>
+      <w:tr>
+        <w:tc>
+          <w:tcPr>
+            <w:tcW w:type="dxa" w:w="960"/>
+            <w:vAlign w:val="center"/>
+          </w:tcPr>
+          <w:p>
+            <w:pPr>
+              <w:jc w:val="center"/>
+            </w:pPr>
+            <w:r>
+              <w:rPr>
+                <w:rFonts w:ascii="Calibri" w:hAnsi="Calibri"/>
+                <w:sz w:val="12"/>
+              </w:rPr>
+              <w:t>5</w:t>
+            </w:r>
+          </w:p>
+        </w:tc>
+        <w:tc>
+          <w:tcPr>
+            <w:tcW w:type="dxa" w:w="4320"/>
+            <w:vAlign w:val="center"/>
+          </w:tcPr>
+          <w:p>
+            <w:pPr>
+              <w:jc w:val="center"/>
+            </w:pPr>
+            <w:r>
+              <w:rPr>
+                <w:rFonts w:ascii="Calibri" w:hAnsi="Calibri"/>
+                <w:sz w:val="12"/>
+              </w:rPr>
+              <w:t>Mantenimiento preventivo al sistema SIP en 06E54-LTCD01 de la Estación NUO</w:t>
+            </w:r>
+          </w:p>
+        </w:tc>
+        <w:tc>
+          <w:tcPr>
+            <w:tcW w:type="dxa" w:w="960"/>
+            <w:vAlign w:val="center"/>
+          </w:tcPr>
+          <w:p>
+            <w:pPr>
+              <w:jc w:val="center"/>
+            </w:pPr>
+            <w:r>
+              <w:rPr>
+                <w:rFonts w:ascii="Calibri" w:hAnsi="Calibri"/>
+                <w:sz w:val="12"/>
+              </w:rPr>
+              <w:t>R44.608</w:t>
+            </w:r>
+          </w:p>
+        </w:tc>
+        <w:tc>
+          <w:tcPr>
+            <w:tcW w:type="dxa" w:w="960"/>
+            <w:vAlign w:val="center"/>
+          </w:tcPr>
+          <w:p>
+            <w:pPr>
+              <w:jc w:val="center"/>
+            </w:pPr>
+            <w:r>
+              <w:rPr>
+                <w:rFonts w:ascii="Calibri" w:hAnsi="Calibri"/>
+                <w:sz w:val="12"/>
+              </w:rPr>
+              <w:t>L6</w:t>
+            </w:r>
+          </w:p>
+        </w:tc>
+        <w:tc>
+          <w:tcPr>
+            <w:tcW w:type="dxa" w:w="960"/>
+            <w:vAlign w:val="center"/>
+          </w:tcPr>
+          <w:p>
+            <w:pPr>
+              <w:jc w:val="center"/>
+            </w:pPr>
+            <w:r>
+              <w:rPr>
+                <w:rFonts w:ascii="Calibri" w:hAnsi="Calibri"/>
+                <w:sz w:val="12"/>
+              </w:rPr>
+              <w:t>NUO</w:t>
+            </w:r>
+          </w:p>
+        </w:tc>
+        <w:tc>
+          <w:tcPr>
+            <w:tcW w:type="dxa" w:w="960"/>
+            <w:vAlign w:val="center"/>
+          </w:tcPr>
+          <w:p>
+            <w:pPr>
+              <w:jc w:val="center"/>
+            </w:pPr>
+            <w:r>
+              <w:rPr>
+                <w:rFonts w:ascii="Calibri" w:hAnsi="Calibri"/>
+                <w:sz w:val="12"/>
+              </w:rPr>
+              <w:t>SIP</w:t>
+            </w:r>
+          </w:p>
+        </w:tc>
+        <w:tc>
+          <w:tcPr>
+            <w:tcW w:type="dxa" w:w="1584"/>
+            <w:vAlign w:val="center"/>
+          </w:tcPr>
+          <w:p>
+            <w:pPr>
+              <w:jc w:val="center"/>
+            </w:pPr>
+            <w:r>
+              <w:rPr>
+                <w:rFonts w:ascii="Calibri" w:hAnsi="Calibri"/>
+                <w:sz w:val="12"/>
+              </w:rPr>
+              <w:t>2025-01-10</w:t>
+            </w:r>
+          </w:p>
+        </w:tc>
+        <w:tc>
+          <w:tcPr>
+            <w:tcW w:type="dxa" w:w="960"/>
+            <w:vAlign w:val="center"/>
+          </w:tcPr>
+          <w:p>
+            <w:pPr>
+              <w:jc w:val="center"/>
+            </w:pPr>
+            <w:r>
+              <w:rPr>
+                <w:rFonts w:ascii="Calibri" w:hAnsi="Calibri"/>
+                <w:sz w:val="12"/>
+              </w:rPr>
+              <w:t>2025-01-13</w:t>
+            </w:r>
+          </w:p>
+        </w:tc>
+        <w:tc>
+          <w:tcPr>
+            <w:tcW w:type="dxa" w:w="960"/>
+            <w:vAlign w:val="center"/>
+          </w:tcPr>
+          <w:p>
+            <w:pPr>
+              <w:jc w:val="center"/>
+            </w:pPr>
+            <w:r>
+              <w:rPr>
+                <w:rFonts w:ascii="Calibri" w:hAnsi="Calibri"/>
+                <w:sz w:val="12"/>
+              </w:rPr>
+              <w:t>2258857</w:t>
+            </w:r>
+          </w:p>
+        </w:tc>
+      </w:tr>
+      <w:tr>
+        <w:tc>
+          <w:tcPr>
+            <w:tcW w:type="dxa" w:w="960"/>
+            <w:vAlign w:val="center"/>
+          </w:tcPr>
+          <w:p>
+            <w:pPr>
+              <w:jc w:val="center"/>
+            </w:pPr>
+            <w:r>
+              <w:rPr>
+                <w:rFonts w:ascii="Calibri" w:hAnsi="Calibri"/>
+                <w:sz w:val="12"/>
+              </w:rPr>
+              <w:t>6</w:t>
+            </w:r>
+          </w:p>
+        </w:tc>
+        <w:tc>
+          <w:tcPr>
+            <w:tcW w:type="dxa" w:w="4320"/>
+            <w:vAlign w:val="center"/>
+          </w:tcPr>
+          <w:p>
+            <w:pPr>
+              <w:jc w:val="center"/>
+            </w:pPr>
+            <w:r>
+              <w:rPr>
+                <w:rFonts w:ascii="Calibri" w:hAnsi="Calibri"/>
+                <w:sz w:val="12"/>
+              </w:rPr>
+              <w:t>Mantenimiento preventivo al sistema SAP en 06E52-LTCD01 de la Estación ESN</w:t>
+            </w:r>
+          </w:p>
+        </w:tc>
+        <w:tc>
+          <w:tcPr>
+            <w:tcW w:type="dxa" w:w="960"/>
+            <w:vAlign w:val="center"/>
+          </w:tcPr>
+          <w:p>
+            <w:pPr>
+              <w:jc w:val="center"/>
+            </w:pPr>
+            <w:r>
+              <w:rPr>
+                <w:rFonts w:ascii="Calibri" w:hAnsi="Calibri"/>
+                <w:sz w:val="12"/>
+              </w:rPr>
+              <w:t>R42.607</w:t>
+            </w:r>
+          </w:p>
+        </w:tc>
+        <w:tc>
+          <w:tcPr>
+            <w:tcW w:type="dxa" w:w="960"/>
+            <w:vAlign w:val="center"/>
+          </w:tcPr>
+          <w:p>
+            <w:pPr>
+              <w:jc w:val="center"/>
+            </w:pPr>
+            <w:r>
+              <w:rPr>
+                <w:rFonts w:ascii="Calibri" w:hAnsi="Calibri"/>
+                <w:sz w:val="12"/>
+              </w:rPr>
+              <w:t>L6</w:t>
+            </w:r>
+          </w:p>
+        </w:tc>
+        <w:tc>
+          <w:tcPr>
+            <w:tcW w:type="dxa" w:w="960"/>
+            <w:vAlign w:val="center"/>
+          </w:tcPr>
+          <w:p>
+            <w:pPr>
+              <w:jc w:val="center"/>
+            </w:pPr>
+            <w:r>
+              <w:rPr>
+                <w:rFonts w:ascii="Calibri" w:hAnsi="Calibri"/>
+                <w:sz w:val="12"/>
+              </w:rPr>
+              <w:t>ESN</w:t>
+            </w:r>
+          </w:p>
+        </w:tc>
+        <w:tc>
+          <w:tcPr>
+            <w:tcW w:type="dxa" w:w="960"/>
+            <w:vAlign w:val="center"/>
+          </w:tcPr>
+          <w:p>
+            <w:pPr>
+              <w:jc w:val="center"/>
+            </w:pPr>
+            <w:r>
+              <w:rPr>
+                <w:rFonts w:ascii="Calibri" w:hAnsi="Calibri"/>
+                <w:sz w:val="12"/>
+              </w:rPr>
+              <w:t>SAP</w:t>
+            </w:r>
+          </w:p>
+        </w:tc>
+        <w:tc>
+          <w:tcPr>
+            <w:tcW w:type="dxa" w:w="1584"/>
+            <w:vAlign w:val="center"/>
+          </w:tcPr>
+          <w:p>
+            <w:pPr>
+              <w:jc w:val="center"/>
+            </w:pPr>
+            <w:r>
+              <w:rPr>
+                <w:rFonts w:ascii="Calibri" w:hAnsi="Calibri"/>
+                <w:sz w:val="12"/>
+              </w:rPr>
+              <w:t>2025-01-11</w:t>
+            </w:r>
+          </w:p>
+        </w:tc>
+        <w:tc>
+          <w:tcPr>
+            <w:tcW w:type="dxa" w:w="960"/>
+            <w:vAlign w:val="center"/>
+          </w:tcPr>
+          <w:p>
+            <w:pPr>
+              <w:jc w:val="center"/>
+            </w:pPr>
+            <w:r>
+              <w:rPr>
+                <w:rFonts w:ascii="Calibri" w:hAnsi="Calibri"/>
+                <w:sz w:val="12"/>
+              </w:rPr>
+              <w:t>2025-01-14</w:t>
+            </w:r>
+          </w:p>
+        </w:tc>
+        <w:tc>
+          <w:tcPr>
+            <w:tcW w:type="dxa" w:w="960"/>
+            <w:vAlign w:val="center"/>
+          </w:tcPr>
+          <w:p>
+            <w:pPr>
+              <w:jc w:val="center"/>
+            </w:pPr>
+            <w:r>
+              <w:rPr>
+                <w:rFonts w:ascii="Calibri" w:hAnsi="Calibri"/>
+                <w:sz w:val="12"/>
+              </w:rPr>
+              <w:t>2258843</w:t>
+            </w:r>
+          </w:p>
+        </w:tc>
+      </w:tr>
+      <w:tr>
+        <w:tc>
+          <w:tcPr>
+            <w:tcW w:type="dxa" w:w="960"/>
+            <w:vAlign w:val="center"/>
+          </w:tcPr>
+          <w:p>
+            <w:pPr>
+              <w:jc w:val="center"/>
+            </w:pPr>
+            <w:r>
+              <w:rPr>
+                <w:rFonts w:ascii="Calibri" w:hAnsi="Calibri"/>
+                <w:sz w:val="12"/>
+              </w:rPr>
+              <w:t>7</w:t>
+            </w:r>
+          </w:p>
+        </w:tc>
+        <w:tc>
+          <w:tcPr>
+            <w:tcW w:type="dxa" w:w="4320"/>
+            <w:vAlign w:val="center"/>
+          </w:tcPr>
+          <w:p>
+            <w:pPr>
+              <w:jc w:val="center"/>
+            </w:pPr>
+            <w:r>
+              <w:rPr>
+                <w:rFonts w:ascii="Calibri" w:hAnsi="Calibri"/>
+                <w:sz w:val="12"/>
+              </w:rPr>
+              <w:t>Mantenimiento preventivo al sistema SIP en 06E52-LTCD01 de la Estación ESN</w:t>
+            </w:r>
+          </w:p>
+        </w:tc>
+        <w:tc>
+          <w:tcPr>
+            <w:tcW w:type="dxa" w:w="960"/>
+            <w:vAlign w:val="center"/>
+          </w:tcPr>
+          <w:p>
+            <w:pPr>
+              <w:jc w:val="center"/>
+            </w:pPr>
+            <w:r>
+              <w:rPr>
+                <w:rFonts w:ascii="Calibri" w:hAnsi="Calibri"/>
+                <w:sz w:val="12"/>
+              </w:rPr>
+              <w:t>R44.607</w:t>
+            </w:r>
+          </w:p>
+        </w:tc>
+        <w:tc>
+          <w:tcPr>
+            <w:tcW w:type="dxa" w:w="960"/>
+            <w:vAlign w:val="center"/>
+          </w:tcPr>
+          <w:p>
+            <w:pPr>
+              <w:jc w:val="center"/>
+            </w:pPr>
+            <w:r>
+              <w:rPr>
+                <w:rFonts w:ascii="Calibri" w:hAnsi="Calibri"/>
+                <w:sz w:val="12"/>
+              </w:rPr>
+              <w:t>L6</w:t>
+            </w:r>
+          </w:p>
+        </w:tc>
+        <w:tc>
+          <w:tcPr>
+            <w:tcW w:type="dxa" w:w="960"/>
+            <w:vAlign w:val="center"/>
+          </w:tcPr>
+          <w:p>
+            <w:pPr>
+              <w:jc w:val="center"/>
+            </w:pPr>
+            <w:r>
+              <w:rPr>
+                <w:rFonts w:ascii="Calibri" w:hAnsi="Calibri"/>
+                <w:sz w:val="12"/>
+              </w:rPr>
+              <w:t>ESN</w:t>
+            </w:r>
+          </w:p>
+        </w:tc>
+        <w:tc>
+          <w:tcPr>
+            <w:tcW w:type="dxa" w:w="960"/>
+            <w:vAlign w:val="center"/>
+          </w:tcPr>
+          <w:p>
+            <w:pPr>
+              <w:jc w:val="center"/>
+            </w:pPr>
+            <w:r>
+              <w:rPr>
+                <w:rFonts w:ascii="Calibri" w:hAnsi="Calibri"/>
+                <w:sz w:val="12"/>
+              </w:rPr>
+              <w:t>SIP</w:t>
+            </w:r>
+          </w:p>
+        </w:tc>
+        <w:tc>
+          <w:tcPr>
+            <w:tcW w:type="dxa" w:w="1584"/>
+            <w:vAlign w:val="center"/>
+          </w:tcPr>
+          <w:p>
+            <w:pPr>
+              <w:jc w:val="center"/>
+            </w:pPr>
+            <w:r>
+              <w:rPr>
+                <w:rFonts w:ascii="Calibri" w:hAnsi="Calibri"/>
+                <w:sz w:val="12"/>
+              </w:rPr>
+              <w:t>2025-01-11</w:t>
+            </w:r>
+          </w:p>
+        </w:tc>
+        <w:tc>
+          <w:tcPr>
+            <w:tcW w:type="dxa" w:w="960"/>
+            <w:vAlign w:val="center"/>
+          </w:tcPr>
+          <w:p>
+            <w:pPr>
+              <w:jc w:val="center"/>
+            </w:pPr>
+            <w:r>
+              <w:rPr>
+                <w:rFonts w:ascii="Calibri" w:hAnsi="Calibri"/>
+                <w:sz w:val="12"/>
+              </w:rPr>
+              <w:t>2025-01-14</w:t>
+            </w:r>
+          </w:p>
+        </w:tc>
+        <w:tc>
+          <w:tcPr>
+            <w:tcW w:type="dxa" w:w="960"/>
+            <w:vAlign w:val="center"/>
+          </w:tcPr>
+          <w:p>
+            <w:pPr>
+              <w:jc w:val="center"/>
+            </w:pPr>
+            <w:r>
+              <w:rPr>
+                <w:rFonts w:ascii="Calibri" w:hAnsi="Calibri"/>
+                <w:sz w:val="12"/>
+              </w:rPr>
+              <w:t>2258856</w:t>
+            </w:r>
+          </w:p>
+        </w:tc>
+      </w:tr>
     </w:tbl>
     <w:p>
       <w:pPr>
@@ -4220,6 +6516,334 @@
           </w:p>
         </w:tc>
       </w:tr>
+      <w:tr>
+        <w:tc>
+          <w:tcPr>
+            <w:tcW w:type="dxa" w:w="960"/>
+            <w:vAlign w:val="center"/>
+          </w:tcPr>
+          <w:p>
+            <w:pPr>
+              <w:jc w:val="center"/>
+            </w:pPr>
+            <w:r>
+              <w:rPr>
+                <w:rFonts w:ascii="Calibri" w:hAnsi="Calibri"/>
+                <w:sz w:val="12"/>
+              </w:rPr>
+              <w:t>3</w:t>
+            </w:r>
+          </w:p>
+        </w:tc>
+        <w:tc>
+          <w:tcPr>
+            <w:tcW w:type="dxa" w:w="4320"/>
+            <w:vAlign w:val="center"/>
+          </w:tcPr>
+          <w:p>
+            <w:pPr>
+              <w:jc w:val="center"/>
+            </w:pPr>
+            <w:r>
+              <w:rPr>
+                <w:rFonts w:ascii="Calibri" w:hAnsi="Calibri"/>
+                <w:sz w:val="12"/>
+              </w:rPr>
+              <w:t>Mantenimiento preventivo al sistema SCA en 06E54-MEZ01 de la Estación NUO</w:t>
+            </w:r>
+          </w:p>
+        </w:tc>
+        <w:tc>
+          <w:tcPr>
+            <w:tcW w:type="dxa" w:w="960"/>
+            <w:vAlign w:val="center"/>
+          </w:tcPr>
+          <w:p>
+            <w:pPr>
+              <w:jc w:val="center"/>
+            </w:pPr>
+            <w:r>
+              <w:rPr>
+                <w:rFonts w:ascii="Calibri" w:hAnsi="Calibri"/>
+                <w:sz w:val="12"/>
+              </w:rPr>
+              <w:t>S80.608</w:t>
+            </w:r>
+          </w:p>
+        </w:tc>
+        <w:tc>
+          <w:tcPr>
+            <w:tcW w:type="dxa" w:w="960"/>
+            <w:vAlign w:val="center"/>
+          </w:tcPr>
+          <w:p>
+            <w:pPr>
+              <w:jc w:val="center"/>
+            </w:pPr>
+            <w:r>
+              <w:rPr>
+                <w:rFonts w:ascii="Calibri" w:hAnsi="Calibri"/>
+                <w:sz w:val="12"/>
+              </w:rPr>
+              <w:t>L6</w:t>
+            </w:r>
+          </w:p>
+        </w:tc>
+        <w:tc>
+          <w:tcPr>
+            <w:tcW w:type="dxa" w:w="960"/>
+            <w:vAlign w:val="center"/>
+          </w:tcPr>
+          <w:p>
+            <w:pPr>
+              <w:jc w:val="center"/>
+            </w:pPr>
+            <w:r>
+              <w:rPr>
+                <w:rFonts w:ascii="Calibri" w:hAnsi="Calibri"/>
+                <w:sz w:val="12"/>
+              </w:rPr>
+              <w:t>NUO</w:t>
+            </w:r>
+          </w:p>
+        </w:tc>
+        <w:tc>
+          <w:tcPr>
+            <w:tcW w:type="dxa" w:w="960"/>
+            <w:vAlign w:val="center"/>
+          </w:tcPr>
+          <w:p>
+            <w:pPr>
+              <w:jc w:val="center"/>
+            </w:pPr>
+            <w:r>
+              <w:rPr>
+                <w:rFonts w:ascii="Calibri" w:hAnsi="Calibri"/>
+                <w:sz w:val="12"/>
+              </w:rPr>
+              <w:t>SCA</w:t>
+            </w:r>
+          </w:p>
+        </w:tc>
+        <w:tc>
+          <w:tcPr>
+            <w:tcW w:type="dxa" w:w="1584"/>
+            <w:vAlign w:val="center"/>
+          </w:tcPr>
+          <w:p>
+            <w:pPr>
+              <w:jc w:val="center"/>
+            </w:pPr>
+            <w:r>
+              <w:rPr>
+                <w:rFonts w:ascii="Calibri" w:hAnsi="Calibri"/>
+                <w:sz w:val="12"/>
+              </w:rPr>
+              <w:t>2025-01-10</w:t>
+            </w:r>
+          </w:p>
+        </w:tc>
+        <w:tc>
+          <w:tcPr>
+            <w:tcW w:type="dxa" w:w="960"/>
+            <w:vAlign w:val="center"/>
+          </w:tcPr>
+          <w:p>
+            <w:pPr>
+              <w:jc w:val="center"/>
+            </w:pPr>
+            <w:r>
+              <w:rPr>
+                <w:rFonts w:ascii="Calibri" w:hAnsi="Calibri"/>
+                <w:sz w:val="12"/>
+              </w:rPr>
+              <w:t>2025-01-13</w:t>
+            </w:r>
+          </w:p>
+        </w:tc>
+        <w:tc>
+          <w:tcPr>
+            <w:tcW w:type="dxa" w:w="960"/>
+            <w:vAlign w:val="center"/>
+          </w:tcPr>
+          <w:p>
+            <w:pPr>
+              <w:jc w:val="center"/>
+            </w:pPr>
+            <w:r>
+              <w:rPr>
+                <w:rFonts w:ascii="Calibri" w:hAnsi="Calibri"/>
+                <w:sz w:val="12"/>
+              </w:rPr>
+              <w:t>2258888</w:t>
+            </w:r>
+          </w:p>
+        </w:tc>
+      </w:tr>
+      <w:tr>
+        <w:tc>
+          <w:tcPr>
+            <w:tcW w:type="dxa" w:w="960"/>
+            <w:vAlign w:val="center"/>
+          </w:tcPr>
+          <w:p>
+            <w:pPr>
+              <w:jc w:val="center"/>
+            </w:pPr>
+            <w:r>
+              <w:rPr>
+                <w:rFonts w:ascii="Calibri" w:hAnsi="Calibri"/>
+                <w:sz w:val="12"/>
+              </w:rPr>
+              <w:t>4</w:t>
+            </w:r>
+          </w:p>
+        </w:tc>
+        <w:tc>
+          <w:tcPr>
+            <w:tcW w:type="dxa" w:w="4320"/>
+            <w:vAlign w:val="center"/>
+          </w:tcPr>
+          <w:p>
+            <w:pPr>
+              <w:jc w:val="center"/>
+            </w:pPr>
+            <w:r>
+              <w:rPr>
+                <w:rFonts w:ascii="Calibri" w:hAnsi="Calibri"/>
+                <w:sz w:val="12"/>
+              </w:rPr>
+              <w:t>Mantenimiento preventivo al sistema SCA en 06E52-MEZ01 de la Estación ESN</w:t>
+            </w:r>
+          </w:p>
+        </w:tc>
+        <w:tc>
+          <w:tcPr>
+            <w:tcW w:type="dxa" w:w="960"/>
+            <w:vAlign w:val="center"/>
+          </w:tcPr>
+          <w:p>
+            <w:pPr>
+              <w:jc w:val="center"/>
+            </w:pPr>
+            <w:r>
+              <w:rPr>
+                <w:rFonts w:ascii="Calibri" w:hAnsi="Calibri"/>
+                <w:sz w:val="12"/>
+              </w:rPr>
+              <w:t>S80.607</w:t>
+            </w:r>
+          </w:p>
+        </w:tc>
+        <w:tc>
+          <w:tcPr>
+            <w:tcW w:type="dxa" w:w="960"/>
+            <w:vAlign w:val="center"/>
+          </w:tcPr>
+          <w:p>
+            <w:pPr>
+              <w:jc w:val="center"/>
+            </w:pPr>
+            <w:r>
+              <w:rPr>
+                <w:rFonts w:ascii="Calibri" w:hAnsi="Calibri"/>
+                <w:sz w:val="12"/>
+              </w:rPr>
+              <w:t>L6</w:t>
+            </w:r>
+          </w:p>
+        </w:tc>
+        <w:tc>
+          <w:tcPr>
+            <w:tcW w:type="dxa" w:w="960"/>
+            <w:vAlign w:val="center"/>
+          </w:tcPr>
+          <w:p>
+            <w:pPr>
+              <w:jc w:val="center"/>
+            </w:pPr>
+            <w:r>
+              <w:rPr>
+                <w:rFonts w:ascii="Calibri" w:hAnsi="Calibri"/>
+                <w:sz w:val="12"/>
+              </w:rPr>
+              <w:t>ESN</w:t>
+            </w:r>
+          </w:p>
+        </w:tc>
+        <w:tc>
+          <w:tcPr>
+            <w:tcW w:type="dxa" w:w="960"/>
+            <w:vAlign w:val="center"/>
+          </w:tcPr>
+          <w:p>
+            <w:pPr>
+              <w:jc w:val="center"/>
+            </w:pPr>
+            <w:r>
+              <w:rPr>
+                <w:rFonts w:ascii="Calibri" w:hAnsi="Calibri"/>
+                <w:sz w:val="12"/>
+              </w:rPr>
+              <w:t>SCA</w:t>
+            </w:r>
+          </w:p>
+        </w:tc>
+        <w:tc>
+          <w:tcPr>
+            <w:tcW w:type="dxa" w:w="1584"/>
+            <w:vAlign w:val="center"/>
+          </w:tcPr>
+          <w:p>
+            <w:pPr>
+              <w:jc w:val="center"/>
+            </w:pPr>
+            <w:r>
+              <w:rPr>
+                <w:rFonts w:ascii="Calibri" w:hAnsi="Calibri"/>
+                <w:sz w:val="12"/>
+              </w:rPr>
+              <w:t>2025-01-11</w:t>
+            </w:r>
+          </w:p>
+        </w:tc>
+        <w:tc>
+          <w:tcPr>
+            <w:tcW w:type="dxa" w:w="960"/>
+            <w:vAlign w:val="center"/>
+          </w:tcPr>
+          <w:p>
+            <w:pPr>
+              <w:jc w:val="center"/>
+            </w:pPr>
+            <w:r>
+              <w:rPr>
+                <w:rFonts w:ascii="Calibri" w:hAnsi="Calibri"/>
+                <w:sz w:val="12"/>
+              </w:rPr>
+              <w:t>2025-01-14</w:t>
+            </w:r>
+          </w:p>
+        </w:tc>
+        <w:tc>
+          <w:tcPr>
+            <w:tcW w:type="dxa" w:w="960"/>
+            <w:vAlign w:val="center"/>
+          </w:tcPr>
+          <w:p>
+            <w:pPr>
+              <w:jc w:val="center"/>
+            </w:pPr>
+            <w:r>
+              <w:rPr>
+                <w:rFonts w:ascii="Calibri" w:hAnsi="Calibri"/>
+                <w:sz w:val="12"/>
+              </w:rPr>
+              <w:t>2258887</w:t>
+            </w:r>
+          </w:p>
+        </w:tc>
+      </w:tr>
     </w:tbl>
     <w:p>
       <w:pPr>
@@ -4268,7 +6892,7 @@
         </w:rPr>
         <w:t>2.2.1</w:t>
         <w:tab/>
-        <w:t>Adherencia al Plan de Mantenimiento Semana 6</w:t>
+        <w:t>Adherencia al Plan de Mantenimiento Semana 7</w:t>
       </w:r>
     </w:p>
     <w:p>
@@ -4280,7 +6904,7 @@
           <w:rFonts w:ascii="Calibri" w:hAnsi="Calibri"/>
           <w:sz w:val="19"/>
         </w:rPr>
-        <w:t xml:space="preserve">     A continuación, se presenta tabla y gráfico donde se evidencia la adherencia al plan de Mantenimiento en la Semana 6 del año 2025</w:t>
+        <w:t xml:space="preserve">     A continuación, se presenta tabla y gráfico donde se evidencia la adherencia al plan de Mantenimiento en la Semana 7 del año 2025</w:t>
       </w:r>
     </w:p>
     <w:tbl>
@@ -4974,7 +7598,7 @@
                 <w:b w:val="0"/>
                 <w:sz w:val="16"/>
               </w:rPr>
-              <w:t>Cumplimiento Semana 6</w:t>
+              <w:t>Cumplimiento Semana 7</w:t>
             </w:r>
           </w:p>
         </w:tc>
@@ -5144,7 +7768,7 @@
           <w:color w:val="000000"/>
           <w:sz w:val="19"/>
         </w:rPr>
-        <w:t>Tabla N°4 – Resumen Mantenimientos Preventivos Semana 6</w:t>
+        <w:t>Tabla N°4 – Resumen Mantenimientos Preventivos Semana 7</w:t>
       </w:r>
     </w:p>
     <w:p>
@@ -5156,7 +7780,7 @@
           <w:rFonts w:ascii="Calibri" w:hAnsi="Calibri"/>
           <w:sz w:val="19"/>
         </w:rPr>
-        <w:t>Gráfico N°1 – Adherencia Plan de Mantenimiento Preventivo Semana 6.</w:t>
+        <w:t>Gráfico N°1 – Adherencia Plan de Mantenimiento Preventivo Semana 7.</w:t>
       </w:r>
     </w:p>
     <w:p>
@@ -7518,6 +10142,2166 @@
           <w:p/>
         </w:tc>
       </w:tr>
+      <w:tr>
+        <w:tc>
+          <w:tcPr>
+            <w:tcW w:type="dxa" w:w="1080"/>
+            <w:vAlign w:val="center"/>
+          </w:tcPr>
+          <w:p>
+            <w:pPr>
+              <w:jc w:val="center"/>
+            </w:pPr>
+            <w:r>
+              <w:rPr>
+                <w:rFonts w:ascii="Calibri" w:hAnsi="Calibri"/>
+                <w:sz w:val="12"/>
+              </w:rPr>
+              <w:t>17</w:t>
+            </w:r>
+          </w:p>
+        </w:tc>
+        <w:tc>
+          <w:tcPr>
+            <w:tcW w:type="dxa" w:w="4320"/>
+            <w:vAlign w:val="center"/>
+          </w:tcPr>
+          <w:p>
+            <w:pPr>
+              <w:jc w:val="center"/>
+            </w:pPr>
+            <w:r>
+              <w:rPr>
+                <w:rFonts w:ascii="Calibri" w:hAnsi="Calibri"/>
+                <w:sz w:val="12"/>
+              </w:rPr>
+              <w:t>Mantenimiento preventivo al sistema SAP en 06E54-LTCD01 de la Estación NUO</w:t>
+            </w:r>
+          </w:p>
+        </w:tc>
+        <w:tc>
+          <w:tcPr>
+            <w:tcW w:type="dxa" w:w="1080"/>
+            <w:vAlign w:val="center"/>
+          </w:tcPr>
+          <w:p>
+            <w:pPr>
+              <w:jc w:val="center"/>
+            </w:pPr>
+            <w:r>
+              <w:rPr>
+                <w:rFonts w:ascii="Calibri" w:hAnsi="Calibri"/>
+                <w:sz w:val="12"/>
+              </w:rPr>
+              <w:t>L6</w:t>
+            </w:r>
+          </w:p>
+        </w:tc>
+        <w:tc>
+          <w:tcPr>
+            <w:tcW w:type="dxa" w:w="1080"/>
+            <w:vAlign w:val="center"/>
+          </w:tcPr>
+          <w:p>
+            <w:pPr>
+              <w:jc w:val="center"/>
+            </w:pPr>
+            <w:r>
+              <w:rPr>
+                <w:rFonts w:ascii="Calibri" w:hAnsi="Calibri"/>
+                <w:sz w:val="12"/>
+              </w:rPr>
+              <w:t>NUO</w:t>
+            </w:r>
+          </w:p>
+        </w:tc>
+        <w:tc>
+          <w:tcPr>
+            <w:tcW w:type="dxa" w:w="1080"/>
+            <w:vAlign w:val="center"/>
+          </w:tcPr>
+          <w:p>
+            <w:pPr>
+              <w:jc w:val="center"/>
+            </w:pPr>
+            <w:r>
+              <w:rPr>
+                <w:rFonts w:ascii="Calibri" w:hAnsi="Calibri"/>
+                <w:sz w:val="12"/>
+              </w:rPr>
+              <w:t>CAT 2</w:t>
+            </w:r>
+          </w:p>
+        </w:tc>
+        <w:tc>
+          <w:tcPr>
+            <w:tcW w:type="dxa" w:w="1080"/>
+            <w:vAlign w:val="center"/>
+          </w:tcPr>
+          <w:p>
+            <w:pPr>
+              <w:jc w:val="center"/>
+            </w:pPr>
+            <w:r>
+              <w:rPr>
+                <w:rFonts w:ascii="Calibri" w:hAnsi="Calibri"/>
+                <w:sz w:val="12"/>
+              </w:rPr>
+              <w:t>2258844</w:t>
+            </w:r>
+          </w:p>
+        </w:tc>
+        <w:tc>
+          <w:tcPr>
+            <w:tcW w:type="dxa" w:w="1584"/>
+            <w:vAlign w:val="center"/>
+          </w:tcPr>
+          <w:p>
+            <w:pPr>
+              <w:jc w:val="center"/>
+            </w:pPr>
+            <w:r>
+              <w:rPr>
+                <w:rFonts w:ascii="Calibri" w:hAnsi="Calibri"/>
+                <w:sz w:val="12"/>
+              </w:rPr>
+              <w:t>2025-01-13</w:t>
+            </w:r>
+          </w:p>
+        </w:tc>
+        <w:tc>
+          <w:tcPr>
+            <w:tcW w:type="dxa" w:w="1080"/>
+            <w:vAlign w:val="center"/>
+          </w:tcPr>
+          <w:p/>
+        </w:tc>
+      </w:tr>
+      <w:tr>
+        <w:tc>
+          <w:tcPr>
+            <w:tcW w:type="dxa" w:w="1080"/>
+            <w:vAlign w:val="center"/>
+          </w:tcPr>
+          <w:p>
+            <w:pPr>
+              <w:jc w:val="center"/>
+            </w:pPr>
+            <w:r>
+              <w:rPr>
+                <w:rFonts w:ascii="Calibri" w:hAnsi="Calibri"/>
+                <w:sz w:val="12"/>
+              </w:rPr>
+              <w:t>18</w:t>
+            </w:r>
+          </w:p>
+        </w:tc>
+        <w:tc>
+          <w:tcPr>
+            <w:tcW w:type="dxa" w:w="4320"/>
+            <w:vAlign w:val="center"/>
+          </w:tcPr>
+          <w:p>
+            <w:pPr>
+              <w:jc w:val="center"/>
+            </w:pPr>
+            <w:r>
+              <w:rPr>
+                <w:rFonts w:ascii="Calibri" w:hAnsi="Calibri"/>
+                <w:sz w:val="12"/>
+              </w:rPr>
+              <w:t>Mantenimiento preventivo al sistema CCTV en 06E54-LTCD01 de la Estación NUO</w:t>
+            </w:r>
+          </w:p>
+        </w:tc>
+        <w:tc>
+          <w:tcPr>
+            <w:tcW w:type="dxa" w:w="1080"/>
+            <w:vAlign w:val="center"/>
+          </w:tcPr>
+          <w:p>
+            <w:pPr>
+              <w:jc w:val="center"/>
+            </w:pPr>
+            <w:r>
+              <w:rPr>
+                <w:rFonts w:ascii="Calibri" w:hAnsi="Calibri"/>
+                <w:sz w:val="12"/>
+              </w:rPr>
+              <w:t>L6</w:t>
+            </w:r>
+          </w:p>
+        </w:tc>
+        <w:tc>
+          <w:tcPr>
+            <w:tcW w:type="dxa" w:w="1080"/>
+            <w:vAlign w:val="center"/>
+          </w:tcPr>
+          <w:p>
+            <w:pPr>
+              <w:jc w:val="center"/>
+            </w:pPr>
+            <w:r>
+              <w:rPr>
+                <w:rFonts w:ascii="Calibri" w:hAnsi="Calibri"/>
+                <w:sz w:val="12"/>
+              </w:rPr>
+              <w:t>NUO</w:t>
+            </w:r>
+          </w:p>
+        </w:tc>
+        <w:tc>
+          <w:tcPr>
+            <w:tcW w:type="dxa" w:w="1080"/>
+            <w:vAlign w:val="center"/>
+          </w:tcPr>
+          <w:p>
+            <w:pPr>
+              <w:jc w:val="center"/>
+            </w:pPr>
+            <w:r>
+              <w:rPr>
+                <w:rFonts w:ascii="Calibri" w:hAnsi="Calibri"/>
+                <w:sz w:val="12"/>
+              </w:rPr>
+              <w:t>CAT 1</w:t>
+            </w:r>
+          </w:p>
+        </w:tc>
+        <w:tc>
+          <w:tcPr>
+            <w:tcW w:type="dxa" w:w="1080"/>
+            <w:vAlign w:val="center"/>
+          </w:tcPr>
+          <w:p>
+            <w:pPr>
+              <w:jc w:val="center"/>
+            </w:pPr>
+            <w:r>
+              <w:rPr>
+                <w:rFonts w:ascii="Calibri" w:hAnsi="Calibri"/>
+                <w:sz w:val="12"/>
+              </w:rPr>
+              <w:t>2258868</w:t>
+            </w:r>
+          </w:p>
+        </w:tc>
+        <w:tc>
+          <w:tcPr>
+            <w:tcW w:type="dxa" w:w="1584"/>
+            <w:vAlign w:val="center"/>
+          </w:tcPr>
+          <w:p>
+            <w:pPr>
+              <w:jc w:val="center"/>
+            </w:pPr>
+            <w:r>
+              <w:rPr>
+                <w:rFonts w:ascii="Calibri" w:hAnsi="Calibri"/>
+                <w:sz w:val="12"/>
+              </w:rPr>
+              <w:t>2025-01-13</w:t>
+            </w:r>
+          </w:p>
+        </w:tc>
+        <w:tc>
+          <w:tcPr>
+            <w:tcW w:type="dxa" w:w="1080"/>
+            <w:vAlign w:val="center"/>
+          </w:tcPr>
+          <w:p/>
+        </w:tc>
+      </w:tr>
+      <w:tr>
+        <w:tc>
+          <w:tcPr>
+            <w:tcW w:type="dxa" w:w="1080"/>
+            <w:vAlign w:val="center"/>
+          </w:tcPr>
+          <w:p>
+            <w:pPr>
+              <w:jc w:val="center"/>
+            </w:pPr>
+            <w:r>
+              <w:rPr>
+                <w:rFonts w:ascii="Calibri" w:hAnsi="Calibri"/>
+                <w:sz w:val="12"/>
+              </w:rPr>
+              <w:t>19</w:t>
+            </w:r>
+          </w:p>
+        </w:tc>
+        <w:tc>
+          <w:tcPr>
+            <w:tcW w:type="dxa" w:w="4320"/>
+            <w:vAlign w:val="center"/>
+          </w:tcPr>
+          <w:p>
+            <w:pPr>
+              <w:jc w:val="center"/>
+            </w:pPr>
+            <w:r>
+              <w:rPr>
+                <w:rFonts w:ascii="Calibri" w:hAnsi="Calibri"/>
+                <w:sz w:val="12"/>
+              </w:rPr>
+              <w:t>Mantenimiento preventivo al sistema RMS en 06E54-LTCD01 de la Estación NUO</w:t>
+            </w:r>
+          </w:p>
+        </w:tc>
+        <w:tc>
+          <w:tcPr>
+            <w:tcW w:type="dxa" w:w="1080"/>
+            <w:vAlign w:val="center"/>
+          </w:tcPr>
+          <w:p>
+            <w:pPr>
+              <w:jc w:val="center"/>
+            </w:pPr>
+            <w:r>
+              <w:rPr>
+                <w:rFonts w:ascii="Calibri" w:hAnsi="Calibri"/>
+                <w:sz w:val="12"/>
+              </w:rPr>
+              <w:t>L6</w:t>
+            </w:r>
+          </w:p>
+        </w:tc>
+        <w:tc>
+          <w:tcPr>
+            <w:tcW w:type="dxa" w:w="1080"/>
+            <w:vAlign w:val="center"/>
+          </w:tcPr>
+          <w:p>
+            <w:pPr>
+              <w:jc w:val="center"/>
+            </w:pPr>
+            <w:r>
+              <w:rPr>
+                <w:rFonts w:ascii="Calibri" w:hAnsi="Calibri"/>
+                <w:sz w:val="12"/>
+              </w:rPr>
+              <w:t>NUO</w:t>
+            </w:r>
+          </w:p>
+        </w:tc>
+        <w:tc>
+          <w:tcPr>
+            <w:tcW w:type="dxa" w:w="1080"/>
+            <w:vAlign w:val="center"/>
+          </w:tcPr>
+          <w:p>
+            <w:pPr>
+              <w:jc w:val="center"/>
+            </w:pPr>
+            <w:r>
+              <w:rPr>
+                <w:rFonts w:ascii="Calibri" w:hAnsi="Calibri"/>
+                <w:sz w:val="12"/>
+              </w:rPr>
+              <w:t>CAT 1</w:t>
+            </w:r>
+          </w:p>
+        </w:tc>
+        <w:tc>
+          <w:tcPr>
+            <w:tcW w:type="dxa" w:w="1080"/>
+            <w:vAlign w:val="center"/>
+          </w:tcPr>
+          <w:p>
+            <w:pPr>
+              <w:jc w:val="center"/>
+            </w:pPr>
+            <w:r>
+              <w:rPr>
+                <w:rFonts w:ascii="Calibri" w:hAnsi="Calibri"/>
+                <w:sz w:val="12"/>
+              </w:rPr>
+              <w:t>2258793</w:t>
+            </w:r>
+          </w:p>
+        </w:tc>
+        <w:tc>
+          <w:tcPr>
+            <w:tcW w:type="dxa" w:w="1584"/>
+            <w:vAlign w:val="center"/>
+          </w:tcPr>
+          <w:p>
+            <w:pPr>
+              <w:jc w:val="center"/>
+            </w:pPr>
+            <w:r>
+              <w:rPr>
+                <w:rFonts w:ascii="Calibri" w:hAnsi="Calibri"/>
+                <w:sz w:val="12"/>
+              </w:rPr>
+              <w:t>2025-01-13</w:t>
+            </w:r>
+          </w:p>
+        </w:tc>
+        <w:tc>
+          <w:tcPr>
+            <w:tcW w:type="dxa" w:w="1080"/>
+            <w:vAlign w:val="center"/>
+          </w:tcPr>
+          <w:p/>
+        </w:tc>
+      </w:tr>
+      <w:tr>
+        <w:tc>
+          <w:tcPr>
+            <w:tcW w:type="dxa" w:w="1080"/>
+            <w:vAlign w:val="center"/>
+          </w:tcPr>
+          <w:p>
+            <w:pPr>
+              <w:jc w:val="center"/>
+            </w:pPr>
+            <w:r>
+              <w:rPr>
+                <w:rFonts w:ascii="Calibri" w:hAnsi="Calibri"/>
+                <w:sz w:val="12"/>
+              </w:rPr>
+              <w:t>20</w:t>
+            </w:r>
+          </w:p>
+        </w:tc>
+        <w:tc>
+          <w:tcPr>
+            <w:tcW w:type="dxa" w:w="4320"/>
+            <w:vAlign w:val="center"/>
+          </w:tcPr>
+          <w:p>
+            <w:pPr>
+              <w:jc w:val="center"/>
+            </w:pPr>
+            <w:r>
+              <w:rPr>
+                <w:rFonts w:ascii="Calibri" w:hAnsi="Calibri"/>
+                <w:sz w:val="12"/>
+              </w:rPr>
+              <w:t>Mantenimiento preventivo al sistema SIP en 06E54-LTCD01 de la Estación NUO</w:t>
+            </w:r>
+          </w:p>
+        </w:tc>
+        <w:tc>
+          <w:tcPr>
+            <w:tcW w:type="dxa" w:w="1080"/>
+            <w:vAlign w:val="center"/>
+          </w:tcPr>
+          <w:p>
+            <w:pPr>
+              <w:jc w:val="center"/>
+            </w:pPr>
+            <w:r>
+              <w:rPr>
+                <w:rFonts w:ascii="Calibri" w:hAnsi="Calibri"/>
+                <w:sz w:val="12"/>
+              </w:rPr>
+              <w:t>L6</w:t>
+            </w:r>
+          </w:p>
+        </w:tc>
+        <w:tc>
+          <w:tcPr>
+            <w:tcW w:type="dxa" w:w="1080"/>
+            <w:vAlign w:val="center"/>
+          </w:tcPr>
+          <w:p>
+            <w:pPr>
+              <w:jc w:val="center"/>
+            </w:pPr>
+            <w:r>
+              <w:rPr>
+                <w:rFonts w:ascii="Calibri" w:hAnsi="Calibri"/>
+                <w:sz w:val="12"/>
+              </w:rPr>
+              <w:t>NUO</w:t>
+            </w:r>
+          </w:p>
+        </w:tc>
+        <w:tc>
+          <w:tcPr>
+            <w:tcW w:type="dxa" w:w="1080"/>
+            <w:vAlign w:val="center"/>
+          </w:tcPr>
+          <w:p>
+            <w:pPr>
+              <w:jc w:val="center"/>
+            </w:pPr>
+            <w:r>
+              <w:rPr>
+                <w:rFonts w:ascii="Calibri" w:hAnsi="Calibri"/>
+                <w:sz w:val="12"/>
+              </w:rPr>
+              <w:t>CAT 2</w:t>
+            </w:r>
+          </w:p>
+        </w:tc>
+        <w:tc>
+          <w:tcPr>
+            <w:tcW w:type="dxa" w:w="1080"/>
+            <w:vAlign w:val="center"/>
+          </w:tcPr>
+          <w:p>
+            <w:pPr>
+              <w:jc w:val="center"/>
+            </w:pPr>
+            <w:r>
+              <w:rPr>
+                <w:rFonts w:ascii="Calibri" w:hAnsi="Calibri"/>
+                <w:sz w:val="12"/>
+              </w:rPr>
+              <w:t>2258857</w:t>
+            </w:r>
+          </w:p>
+        </w:tc>
+        <w:tc>
+          <w:tcPr>
+            <w:tcW w:type="dxa" w:w="1584"/>
+            <w:vAlign w:val="center"/>
+          </w:tcPr>
+          <w:p>
+            <w:pPr>
+              <w:jc w:val="center"/>
+            </w:pPr>
+            <w:r>
+              <w:rPr>
+                <w:rFonts w:ascii="Calibri" w:hAnsi="Calibri"/>
+                <w:sz w:val="12"/>
+              </w:rPr>
+              <w:t>2025-01-13</w:t>
+            </w:r>
+          </w:p>
+        </w:tc>
+        <w:tc>
+          <w:tcPr>
+            <w:tcW w:type="dxa" w:w="1080"/>
+            <w:vAlign w:val="center"/>
+          </w:tcPr>
+          <w:p/>
+        </w:tc>
+      </w:tr>
+      <w:tr>
+        <w:tc>
+          <w:tcPr>
+            <w:tcW w:type="dxa" w:w="1080"/>
+            <w:vAlign w:val="center"/>
+          </w:tcPr>
+          <w:p>
+            <w:pPr>
+              <w:jc w:val="center"/>
+            </w:pPr>
+            <w:r>
+              <w:rPr>
+                <w:rFonts w:ascii="Calibri" w:hAnsi="Calibri"/>
+                <w:sz w:val="12"/>
+              </w:rPr>
+              <w:t>21</w:t>
+            </w:r>
+          </w:p>
+        </w:tc>
+        <w:tc>
+          <w:tcPr>
+            <w:tcW w:type="dxa" w:w="4320"/>
+            <w:vAlign w:val="center"/>
+          </w:tcPr>
+          <w:p>
+            <w:pPr>
+              <w:jc w:val="center"/>
+            </w:pPr>
+            <w:r>
+              <w:rPr>
+                <w:rFonts w:ascii="Calibri" w:hAnsi="Calibri"/>
+                <w:sz w:val="12"/>
+              </w:rPr>
+              <w:t>Mantenimiento preventivo al sistema TETRA en 06E54-LTCD01 de la Estación NUO</w:t>
+            </w:r>
+          </w:p>
+        </w:tc>
+        <w:tc>
+          <w:tcPr>
+            <w:tcW w:type="dxa" w:w="1080"/>
+            <w:vAlign w:val="center"/>
+          </w:tcPr>
+          <w:p>
+            <w:pPr>
+              <w:jc w:val="center"/>
+            </w:pPr>
+            <w:r>
+              <w:rPr>
+                <w:rFonts w:ascii="Calibri" w:hAnsi="Calibri"/>
+                <w:sz w:val="12"/>
+              </w:rPr>
+              <w:t>L6</w:t>
+            </w:r>
+          </w:p>
+        </w:tc>
+        <w:tc>
+          <w:tcPr>
+            <w:tcW w:type="dxa" w:w="1080"/>
+            <w:vAlign w:val="center"/>
+          </w:tcPr>
+          <w:p>
+            <w:pPr>
+              <w:jc w:val="center"/>
+            </w:pPr>
+            <w:r>
+              <w:rPr>
+                <w:rFonts w:ascii="Calibri" w:hAnsi="Calibri"/>
+                <w:sz w:val="12"/>
+              </w:rPr>
+              <w:t>NUO</w:t>
+            </w:r>
+          </w:p>
+        </w:tc>
+        <w:tc>
+          <w:tcPr>
+            <w:tcW w:type="dxa" w:w="1080"/>
+            <w:vAlign w:val="center"/>
+          </w:tcPr>
+          <w:p>
+            <w:pPr>
+              <w:jc w:val="center"/>
+            </w:pPr>
+            <w:r>
+              <w:rPr>
+                <w:rFonts w:ascii="Calibri" w:hAnsi="Calibri"/>
+                <w:sz w:val="12"/>
+              </w:rPr>
+              <w:t>CAT 1</w:t>
+            </w:r>
+          </w:p>
+        </w:tc>
+        <w:tc>
+          <w:tcPr>
+            <w:tcW w:type="dxa" w:w="1080"/>
+            <w:vAlign w:val="center"/>
+          </w:tcPr>
+          <w:p>
+            <w:pPr>
+              <w:jc w:val="center"/>
+            </w:pPr>
+            <w:r>
+              <w:rPr>
+                <w:rFonts w:ascii="Calibri" w:hAnsi="Calibri"/>
+                <w:sz w:val="12"/>
+              </w:rPr>
+              <w:t>2258823</w:t>
+            </w:r>
+          </w:p>
+        </w:tc>
+        <w:tc>
+          <w:tcPr>
+            <w:tcW w:type="dxa" w:w="1584"/>
+            <w:vAlign w:val="center"/>
+          </w:tcPr>
+          <w:p>
+            <w:pPr>
+              <w:jc w:val="center"/>
+            </w:pPr>
+            <w:r>
+              <w:rPr>
+                <w:rFonts w:ascii="Calibri" w:hAnsi="Calibri"/>
+                <w:sz w:val="12"/>
+              </w:rPr>
+              <w:t>2025-01-13</w:t>
+            </w:r>
+          </w:p>
+        </w:tc>
+        <w:tc>
+          <w:tcPr>
+            <w:tcW w:type="dxa" w:w="1080"/>
+            <w:vAlign w:val="center"/>
+          </w:tcPr>
+          <w:p/>
+        </w:tc>
+      </w:tr>
+      <w:tr>
+        <w:tc>
+          <w:tcPr>
+            <w:tcW w:type="dxa" w:w="1080"/>
+            <w:vAlign w:val="center"/>
+          </w:tcPr>
+          <w:p>
+            <w:pPr>
+              <w:jc w:val="center"/>
+            </w:pPr>
+            <w:r>
+              <w:rPr>
+                <w:rFonts w:ascii="Calibri" w:hAnsi="Calibri"/>
+                <w:sz w:val="12"/>
+              </w:rPr>
+              <w:t>22</w:t>
+            </w:r>
+          </w:p>
+        </w:tc>
+        <w:tc>
+          <w:tcPr>
+            <w:tcW w:type="dxa" w:w="4320"/>
+            <w:vAlign w:val="center"/>
+          </w:tcPr>
+          <w:p>
+            <w:pPr>
+              <w:jc w:val="center"/>
+            </w:pPr>
+            <w:r>
+              <w:rPr>
+                <w:rFonts w:ascii="Calibri" w:hAnsi="Calibri"/>
+                <w:sz w:val="12"/>
+              </w:rPr>
+              <w:t>Mantenimiento preventivo al sistema RMS en 06E54-LTCD02 de la Estación NUO</w:t>
+            </w:r>
+          </w:p>
+        </w:tc>
+        <w:tc>
+          <w:tcPr>
+            <w:tcW w:type="dxa" w:w="1080"/>
+            <w:vAlign w:val="center"/>
+          </w:tcPr>
+          <w:p>
+            <w:pPr>
+              <w:jc w:val="center"/>
+            </w:pPr>
+            <w:r>
+              <w:rPr>
+                <w:rFonts w:ascii="Calibri" w:hAnsi="Calibri"/>
+                <w:sz w:val="12"/>
+              </w:rPr>
+              <w:t>L6</w:t>
+            </w:r>
+          </w:p>
+        </w:tc>
+        <w:tc>
+          <w:tcPr>
+            <w:tcW w:type="dxa" w:w="1080"/>
+            <w:vAlign w:val="center"/>
+          </w:tcPr>
+          <w:p>
+            <w:pPr>
+              <w:jc w:val="center"/>
+            </w:pPr>
+            <w:r>
+              <w:rPr>
+                <w:rFonts w:ascii="Calibri" w:hAnsi="Calibri"/>
+                <w:sz w:val="12"/>
+              </w:rPr>
+              <w:t>NUO</w:t>
+            </w:r>
+          </w:p>
+        </w:tc>
+        <w:tc>
+          <w:tcPr>
+            <w:tcW w:type="dxa" w:w="1080"/>
+            <w:vAlign w:val="center"/>
+          </w:tcPr>
+          <w:p>
+            <w:pPr>
+              <w:jc w:val="center"/>
+            </w:pPr>
+            <w:r>
+              <w:rPr>
+                <w:rFonts w:ascii="Calibri" w:hAnsi="Calibri"/>
+                <w:sz w:val="12"/>
+              </w:rPr>
+              <w:t>CAT 1</w:t>
+            </w:r>
+          </w:p>
+        </w:tc>
+        <w:tc>
+          <w:tcPr>
+            <w:tcW w:type="dxa" w:w="1080"/>
+            <w:vAlign w:val="center"/>
+          </w:tcPr>
+          <w:p>
+            <w:pPr>
+              <w:jc w:val="center"/>
+            </w:pPr>
+            <w:r>
+              <w:rPr>
+                <w:rFonts w:ascii="Calibri" w:hAnsi="Calibri"/>
+                <w:sz w:val="12"/>
+              </w:rPr>
+              <w:t>2258794</w:t>
+            </w:r>
+          </w:p>
+        </w:tc>
+        <w:tc>
+          <w:tcPr>
+            <w:tcW w:type="dxa" w:w="1584"/>
+            <w:vAlign w:val="center"/>
+          </w:tcPr>
+          <w:p>
+            <w:pPr>
+              <w:jc w:val="center"/>
+            </w:pPr>
+            <w:r>
+              <w:rPr>
+                <w:rFonts w:ascii="Calibri" w:hAnsi="Calibri"/>
+                <w:sz w:val="12"/>
+              </w:rPr>
+              <w:t>2025-01-13</w:t>
+            </w:r>
+          </w:p>
+        </w:tc>
+        <w:tc>
+          <w:tcPr>
+            <w:tcW w:type="dxa" w:w="1080"/>
+            <w:vAlign w:val="center"/>
+          </w:tcPr>
+          <w:p/>
+        </w:tc>
+      </w:tr>
+      <w:tr>
+        <w:tc>
+          <w:tcPr>
+            <w:tcW w:type="dxa" w:w="1080"/>
+            <w:vAlign w:val="center"/>
+          </w:tcPr>
+          <w:p>
+            <w:pPr>
+              <w:jc w:val="center"/>
+            </w:pPr>
+            <w:r>
+              <w:rPr>
+                <w:rFonts w:ascii="Calibri" w:hAnsi="Calibri"/>
+                <w:sz w:val="12"/>
+              </w:rPr>
+              <w:t>23</w:t>
+            </w:r>
+          </w:p>
+        </w:tc>
+        <w:tc>
+          <w:tcPr>
+            <w:tcW w:type="dxa" w:w="4320"/>
+            <w:vAlign w:val="center"/>
+          </w:tcPr>
+          <w:p>
+            <w:pPr>
+              <w:jc w:val="center"/>
+            </w:pPr>
+            <w:r>
+              <w:rPr>
+                <w:rFonts w:ascii="Calibri" w:hAnsi="Calibri"/>
+                <w:sz w:val="12"/>
+              </w:rPr>
+              <w:t>Mantenimiento preventivo al sistema RMS en 06E54-LTCD03 de la Estación NUO</w:t>
+            </w:r>
+          </w:p>
+        </w:tc>
+        <w:tc>
+          <w:tcPr>
+            <w:tcW w:type="dxa" w:w="1080"/>
+            <w:vAlign w:val="center"/>
+          </w:tcPr>
+          <w:p>
+            <w:pPr>
+              <w:jc w:val="center"/>
+            </w:pPr>
+            <w:r>
+              <w:rPr>
+                <w:rFonts w:ascii="Calibri" w:hAnsi="Calibri"/>
+                <w:sz w:val="12"/>
+              </w:rPr>
+              <w:t>L6</w:t>
+            </w:r>
+          </w:p>
+        </w:tc>
+        <w:tc>
+          <w:tcPr>
+            <w:tcW w:type="dxa" w:w="1080"/>
+            <w:vAlign w:val="center"/>
+          </w:tcPr>
+          <w:p>
+            <w:pPr>
+              <w:jc w:val="center"/>
+            </w:pPr>
+            <w:r>
+              <w:rPr>
+                <w:rFonts w:ascii="Calibri" w:hAnsi="Calibri"/>
+                <w:sz w:val="12"/>
+              </w:rPr>
+              <w:t>NUO</w:t>
+            </w:r>
+          </w:p>
+        </w:tc>
+        <w:tc>
+          <w:tcPr>
+            <w:tcW w:type="dxa" w:w="1080"/>
+            <w:vAlign w:val="center"/>
+          </w:tcPr>
+          <w:p>
+            <w:pPr>
+              <w:jc w:val="center"/>
+            </w:pPr>
+            <w:r>
+              <w:rPr>
+                <w:rFonts w:ascii="Calibri" w:hAnsi="Calibri"/>
+                <w:sz w:val="12"/>
+              </w:rPr>
+              <w:t>CAT 1</w:t>
+            </w:r>
+          </w:p>
+        </w:tc>
+        <w:tc>
+          <w:tcPr>
+            <w:tcW w:type="dxa" w:w="1080"/>
+            <w:vAlign w:val="center"/>
+          </w:tcPr>
+          <w:p>
+            <w:pPr>
+              <w:jc w:val="center"/>
+            </w:pPr>
+            <w:r>
+              <w:rPr>
+                <w:rFonts w:ascii="Calibri" w:hAnsi="Calibri"/>
+                <w:sz w:val="12"/>
+              </w:rPr>
+              <w:t>2258792</w:t>
+            </w:r>
+          </w:p>
+        </w:tc>
+        <w:tc>
+          <w:tcPr>
+            <w:tcW w:type="dxa" w:w="1584"/>
+            <w:vAlign w:val="center"/>
+          </w:tcPr>
+          <w:p>
+            <w:pPr>
+              <w:jc w:val="center"/>
+            </w:pPr>
+            <w:r>
+              <w:rPr>
+                <w:rFonts w:ascii="Calibri" w:hAnsi="Calibri"/>
+                <w:sz w:val="12"/>
+              </w:rPr>
+              <w:t>2025-01-13</w:t>
+            </w:r>
+          </w:p>
+        </w:tc>
+        <w:tc>
+          <w:tcPr>
+            <w:tcW w:type="dxa" w:w="1080"/>
+            <w:vAlign w:val="center"/>
+          </w:tcPr>
+          <w:p/>
+        </w:tc>
+      </w:tr>
+      <w:tr>
+        <w:tc>
+          <w:tcPr>
+            <w:tcW w:type="dxa" w:w="1080"/>
+            <w:vAlign w:val="center"/>
+          </w:tcPr>
+          <w:p>
+            <w:pPr>
+              <w:jc w:val="center"/>
+            </w:pPr>
+            <w:r>
+              <w:rPr>
+                <w:rFonts w:ascii="Calibri" w:hAnsi="Calibri"/>
+                <w:sz w:val="12"/>
+              </w:rPr>
+              <w:t>24</w:t>
+            </w:r>
+          </w:p>
+        </w:tc>
+        <w:tc>
+          <w:tcPr>
+            <w:tcW w:type="dxa" w:w="4320"/>
+            <w:vAlign w:val="center"/>
+          </w:tcPr>
+          <w:p>
+            <w:pPr>
+              <w:jc w:val="center"/>
+            </w:pPr>
+            <w:r>
+              <w:rPr>
+                <w:rFonts w:ascii="Calibri" w:hAnsi="Calibri"/>
+                <w:sz w:val="12"/>
+              </w:rPr>
+              <w:t>Mantenimiento preventivo al sistema SCA en 06E54-MEZ01 de la Estación NUO</w:t>
+            </w:r>
+          </w:p>
+        </w:tc>
+        <w:tc>
+          <w:tcPr>
+            <w:tcW w:type="dxa" w:w="1080"/>
+            <w:vAlign w:val="center"/>
+          </w:tcPr>
+          <w:p>
+            <w:pPr>
+              <w:jc w:val="center"/>
+            </w:pPr>
+            <w:r>
+              <w:rPr>
+                <w:rFonts w:ascii="Calibri" w:hAnsi="Calibri"/>
+                <w:sz w:val="12"/>
+              </w:rPr>
+              <w:t>L6</w:t>
+            </w:r>
+          </w:p>
+        </w:tc>
+        <w:tc>
+          <w:tcPr>
+            <w:tcW w:type="dxa" w:w="1080"/>
+            <w:vAlign w:val="center"/>
+          </w:tcPr>
+          <w:p>
+            <w:pPr>
+              <w:jc w:val="center"/>
+            </w:pPr>
+            <w:r>
+              <w:rPr>
+                <w:rFonts w:ascii="Calibri" w:hAnsi="Calibri"/>
+                <w:sz w:val="12"/>
+              </w:rPr>
+              <w:t>NUO</w:t>
+            </w:r>
+          </w:p>
+        </w:tc>
+        <w:tc>
+          <w:tcPr>
+            <w:tcW w:type="dxa" w:w="1080"/>
+            <w:vAlign w:val="center"/>
+          </w:tcPr>
+          <w:p>
+            <w:pPr>
+              <w:jc w:val="center"/>
+            </w:pPr>
+            <w:r>
+              <w:rPr>
+                <w:rFonts w:ascii="Calibri" w:hAnsi="Calibri"/>
+                <w:sz w:val="12"/>
+              </w:rPr>
+              <w:t>CAT 3</w:t>
+            </w:r>
+          </w:p>
+        </w:tc>
+        <w:tc>
+          <w:tcPr>
+            <w:tcW w:type="dxa" w:w="1080"/>
+            <w:vAlign w:val="center"/>
+          </w:tcPr>
+          <w:p>
+            <w:pPr>
+              <w:jc w:val="center"/>
+            </w:pPr>
+            <w:r>
+              <w:rPr>
+                <w:rFonts w:ascii="Calibri" w:hAnsi="Calibri"/>
+                <w:sz w:val="12"/>
+              </w:rPr>
+              <w:t>2258888</w:t>
+            </w:r>
+          </w:p>
+        </w:tc>
+        <w:tc>
+          <w:tcPr>
+            <w:tcW w:type="dxa" w:w="1584"/>
+            <w:vAlign w:val="center"/>
+          </w:tcPr>
+          <w:p>
+            <w:pPr>
+              <w:jc w:val="center"/>
+            </w:pPr>
+            <w:r>
+              <w:rPr>
+                <w:rFonts w:ascii="Calibri" w:hAnsi="Calibri"/>
+                <w:sz w:val="12"/>
+              </w:rPr>
+              <w:t>2025-01-13</w:t>
+            </w:r>
+          </w:p>
+        </w:tc>
+        <w:tc>
+          <w:tcPr>
+            <w:tcW w:type="dxa" w:w="1080"/>
+            <w:vAlign w:val="center"/>
+          </w:tcPr>
+          <w:p/>
+        </w:tc>
+      </w:tr>
+      <w:tr>
+        <w:tc>
+          <w:tcPr>
+            <w:tcW w:type="dxa" w:w="1080"/>
+            <w:vAlign w:val="center"/>
+          </w:tcPr>
+          <w:p>
+            <w:pPr>
+              <w:jc w:val="center"/>
+            </w:pPr>
+            <w:r>
+              <w:rPr>
+                <w:rFonts w:ascii="Calibri" w:hAnsi="Calibri"/>
+                <w:sz w:val="12"/>
+              </w:rPr>
+              <w:t>25</w:t>
+            </w:r>
+          </w:p>
+        </w:tc>
+        <w:tc>
+          <w:tcPr>
+            <w:tcW w:type="dxa" w:w="4320"/>
+            <w:vAlign w:val="center"/>
+          </w:tcPr>
+          <w:p>
+            <w:pPr>
+              <w:jc w:val="center"/>
+            </w:pPr>
+            <w:r>
+              <w:rPr>
+                <w:rFonts w:ascii="Calibri" w:hAnsi="Calibri"/>
+                <w:sz w:val="12"/>
+              </w:rPr>
+              <w:t>Mantenimiento preventivo al sistema SAP en 06E52-LTCD01 de la Estación ESN</w:t>
+            </w:r>
+          </w:p>
+        </w:tc>
+        <w:tc>
+          <w:tcPr>
+            <w:tcW w:type="dxa" w:w="1080"/>
+            <w:vAlign w:val="center"/>
+          </w:tcPr>
+          <w:p>
+            <w:pPr>
+              <w:jc w:val="center"/>
+            </w:pPr>
+            <w:r>
+              <w:rPr>
+                <w:rFonts w:ascii="Calibri" w:hAnsi="Calibri"/>
+                <w:sz w:val="12"/>
+              </w:rPr>
+              <w:t>L6</w:t>
+            </w:r>
+          </w:p>
+        </w:tc>
+        <w:tc>
+          <w:tcPr>
+            <w:tcW w:type="dxa" w:w="1080"/>
+            <w:vAlign w:val="center"/>
+          </w:tcPr>
+          <w:p>
+            <w:pPr>
+              <w:jc w:val="center"/>
+            </w:pPr>
+            <w:r>
+              <w:rPr>
+                <w:rFonts w:ascii="Calibri" w:hAnsi="Calibri"/>
+                <w:sz w:val="12"/>
+              </w:rPr>
+              <w:t>ESN</w:t>
+            </w:r>
+          </w:p>
+        </w:tc>
+        <w:tc>
+          <w:tcPr>
+            <w:tcW w:type="dxa" w:w="1080"/>
+            <w:vAlign w:val="center"/>
+          </w:tcPr>
+          <w:p>
+            <w:pPr>
+              <w:jc w:val="center"/>
+            </w:pPr>
+            <w:r>
+              <w:rPr>
+                <w:rFonts w:ascii="Calibri" w:hAnsi="Calibri"/>
+                <w:sz w:val="12"/>
+              </w:rPr>
+              <w:t>CAT 2</w:t>
+            </w:r>
+          </w:p>
+        </w:tc>
+        <w:tc>
+          <w:tcPr>
+            <w:tcW w:type="dxa" w:w="1080"/>
+            <w:vAlign w:val="center"/>
+          </w:tcPr>
+          <w:p>
+            <w:pPr>
+              <w:jc w:val="center"/>
+            </w:pPr>
+            <w:r>
+              <w:rPr>
+                <w:rFonts w:ascii="Calibri" w:hAnsi="Calibri"/>
+                <w:sz w:val="12"/>
+              </w:rPr>
+              <w:t>2258843</w:t>
+            </w:r>
+          </w:p>
+        </w:tc>
+        <w:tc>
+          <w:tcPr>
+            <w:tcW w:type="dxa" w:w="1584"/>
+            <w:vAlign w:val="center"/>
+          </w:tcPr>
+          <w:p>
+            <w:pPr>
+              <w:jc w:val="center"/>
+            </w:pPr>
+            <w:r>
+              <w:rPr>
+                <w:rFonts w:ascii="Calibri" w:hAnsi="Calibri"/>
+                <w:sz w:val="12"/>
+              </w:rPr>
+              <w:t>2025-01-14</w:t>
+            </w:r>
+          </w:p>
+        </w:tc>
+        <w:tc>
+          <w:tcPr>
+            <w:tcW w:type="dxa" w:w="1080"/>
+            <w:vAlign w:val="center"/>
+          </w:tcPr>
+          <w:p/>
+        </w:tc>
+      </w:tr>
+      <w:tr>
+        <w:tc>
+          <w:tcPr>
+            <w:tcW w:type="dxa" w:w="1080"/>
+            <w:vAlign w:val="center"/>
+          </w:tcPr>
+          <w:p>
+            <w:pPr>
+              <w:jc w:val="center"/>
+            </w:pPr>
+            <w:r>
+              <w:rPr>
+                <w:rFonts w:ascii="Calibri" w:hAnsi="Calibri"/>
+                <w:sz w:val="12"/>
+              </w:rPr>
+              <w:t>26</w:t>
+            </w:r>
+          </w:p>
+        </w:tc>
+        <w:tc>
+          <w:tcPr>
+            <w:tcW w:type="dxa" w:w="4320"/>
+            <w:vAlign w:val="center"/>
+          </w:tcPr>
+          <w:p>
+            <w:pPr>
+              <w:jc w:val="center"/>
+            </w:pPr>
+            <w:r>
+              <w:rPr>
+                <w:rFonts w:ascii="Calibri" w:hAnsi="Calibri"/>
+                <w:sz w:val="12"/>
+              </w:rPr>
+              <w:t>Mantenimiento preventivo al sistema CCTV en 06E52-LTCD01 de la Estación ESN</w:t>
+            </w:r>
+          </w:p>
+        </w:tc>
+        <w:tc>
+          <w:tcPr>
+            <w:tcW w:type="dxa" w:w="1080"/>
+            <w:vAlign w:val="center"/>
+          </w:tcPr>
+          <w:p>
+            <w:pPr>
+              <w:jc w:val="center"/>
+            </w:pPr>
+            <w:r>
+              <w:rPr>
+                <w:rFonts w:ascii="Calibri" w:hAnsi="Calibri"/>
+                <w:sz w:val="12"/>
+              </w:rPr>
+              <w:t>L6</w:t>
+            </w:r>
+          </w:p>
+        </w:tc>
+        <w:tc>
+          <w:tcPr>
+            <w:tcW w:type="dxa" w:w="1080"/>
+            <w:vAlign w:val="center"/>
+          </w:tcPr>
+          <w:p>
+            <w:pPr>
+              <w:jc w:val="center"/>
+            </w:pPr>
+            <w:r>
+              <w:rPr>
+                <w:rFonts w:ascii="Calibri" w:hAnsi="Calibri"/>
+                <w:sz w:val="12"/>
+              </w:rPr>
+              <w:t>ESN</w:t>
+            </w:r>
+          </w:p>
+        </w:tc>
+        <w:tc>
+          <w:tcPr>
+            <w:tcW w:type="dxa" w:w="1080"/>
+            <w:vAlign w:val="center"/>
+          </w:tcPr>
+          <w:p>
+            <w:pPr>
+              <w:jc w:val="center"/>
+            </w:pPr>
+            <w:r>
+              <w:rPr>
+                <w:rFonts w:ascii="Calibri" w:hAnsi="Calibri"/>
+                <w:sz w:val="12"/>
+              </w:rPr>
+              <w:t>CAT 1</w:t>
+            </w:r>
+          </w:p>
+        </w:tc>
+        <w:tc>
+          <w:tcPr>
+            <w:tcW w:type="dxa" w:w="1080"/>
+            <w:vAlign w:val="center"/>
+          </w:tcPr>
+          <w:p>
+            <w:pPr>
+              <w:jc w:val="center"/>
+            </w:pPr>
+            <w:r>
+              <w:rPr>
+                <w:rFonts w:ascii="Calibri" w:hAnsi="Calibri"/>
+                <w:sz w:val="12"/>
+              </w:rPr>
+              <w:t>2258867</w:t>
+            </w:r>
+          </w:p>
+        </w:tc>
+        <w:tc>
+          <w:tcPr>
+            <w:tcW w:type="dxa" w:w="1584"/>
+            <w:vAlign w:val="center"/>
+          </w:tcPr>
+          <w:p>
+            <w:pPr>
+              <w:jc w:val="center"/>
+            </w:pPr>
+            <w:r>
+              <w:rPr>
+                <w:rFonts w:ascii="Calibri" w:hAnsi="Calibri"/>
+                <w:sz w:val="12"/>
+              </w:rPr>
+              <w:t>2025-01-14</w:t>
+            </w:r>
+          </w:p>
+        </w:tc>
+        <w:tc>
+          <w:tcPr>
+            <w:tcW w:type="dxa" w:w="1080"/>
+            <w:vAlign w:val="center"/>
+          </w:tcPr>
+          <w:p/>
+        </w:tc>
+      </w:tr>
+      <w:tr>
+        <w:tc>
+          <w:tcPr>
+            <w:tcW w:type="dxa" w:w="1080"/>
+            <w:vAlign w:val="center"/>
+          </w:tcPr>
+          <w:p>
+            <w:pPr>
+              <w:jc w:val="center"/>
+            </w:pPr>
+            <w:r>
+              <w:rPr>
+                <w:rFonts w:ascii="Calibri" w:hAnsi="Calibri"/>
+                <w:sz w:val="12"/>
+              </w:rPr>
+              <w:t>27</w:t>
+            </w:r>
+          </w:p>
+        </w:tc>
+        <w:tc>
+          <w:tcPr>
+            <w:tcW w:type="dxa" w:w="4320"/>
+            <w:vAlign w:val="center"/>
+          </w:tcPr>
+          <w:p>
+            <w:pPr>
+              <w:jc w:val="center"/>
+            </w:pPr>
+            <w:r>
+              <w:rPr>
+                <w:rFonts w:ascii="Calibri" w:hAnsi="Calibri"/>
+                <w:sz w:val="12"/>
+              </w:rPr>
+              <w:t>Mantenimiento preventivo al sistema RMS en 06E52-LTCD01 de la Estación ESN</w:t>
+            </w:r>
+          </w:p>
+        </w:tc>
+        <w:tc>
+          <w:tcPr>
+            <w:tcW w:type="dxa" w:w="1080"/>
+            <w:vAlign w:val="center"/>
+          </w:tcPr>
+          <w:p>
+            <w:pPr>
+              <w:jc w:val="center"/>
+            </w:pPr>
+            <w:r>
+              <w:rPr>
+                <w:rFonts w:ascii="Calibri" w:hAnsi="Calibri"/>
+                <w:sz w:val="12"/>
+              </w:rPr>
+              <w:t>L6</w:t>
+            </w:r>
+          </w:p>
+        </w:tc>
+        <w:tc>
+          <w:tcPr>
+            <w:tcW w:type="dxa" w:w="1080"/>
+            <w:vAlign w:val="center"/>
+          </w:tcPr>
+          <w:p>
+            <w:pPr>
+              <w:jc w:val="center"/>
+            </w:pPr>
+            <w:r>
+              <w:rPr>
+                <w:rFonts w:ascii="Calibri" w:hAnsi="Calibri"/>
+                <w:sz w:val="12"/>
+              </w:rPr>
+              <w:t>ESN</w:t>
+            </w:r>
+          </w:p>
+        </w:tc>
+        <w:tc>
+          <w:tcPr>
+            <w:tcW w:type="dxa" w:w="1080"/>
+            <w:vAlign w:val="center"/>
+          </w:tcPr>
+          <w:p>
+            <w:pPr>
+              <w:jc w:val="center"/>
+            </w:pPr>
+            <w:r>
+              <w:rPr>
+                <w:rFonts w:ascii="Calibri" w:hAnsi="Calibri"/>
+                <w:sz w:val="12"/>
+              </w:rPr>
+              <w:t>CAT 1</w:t>
+            </w:r>
+          </w:p>
+        </w:tc>
+        <w:tc>
+          <w:tcPr>
+            <w:tcW w:type="dxa" w:w="1080"/>
+            <w:vAlign w:val="center"/>
+          </w:tcPr>
+          <w:p>
+            <w:pPr>
+              <w:jc w:val="center"/>
+            </w:pPr>
+            <w:r>
+              <w:rPr>
+                <w:rFonts w:ascii="Calibri" w:hAnsi="Calibri"/>
+                <w:sz w:val="12"/>
+              </w:rPr>
+              <w:t>2258790</w:t>
+            </w:r>
+          </w:p>
+        </w:tc>
+        <w:tc>
+          <w:tcPr>
+            <w:tcW w:type="dxa" w:w="1584"/>
+            <w:vAlign w:val="center"/>
+          </w:tcPr>
+          <w:p>
+            <w:pPr>
+              <w:jc w:val="center"/>
+            </w:pPr>
+            <w:r>
+              <w:rPr>
+                <w:rFonts w:ascii="Calibri" w:hAnsi="Calibri"/>
+                <w:sz w:val="12"/>
+              </w:rPr>
+              <w:t>2025-01-14</w:t>
+            </w:r>
+          </w:p>
+        </w:tc>
+        <w:tc>
+          <w:tcPr>
+            <w:tcW w:type="dxa" w:w="1080"/>
+            <w:vAlign w:val="center"/>
+          </w:tcPr>
+          <w:p/>
+        </w:tc>
+      </w:tr>
+      <w:tr>
+        <w:tc>
+          <w:tcPr>
+            <w:tcW w:type="dxa" w:w="1080"/>
+            <w:vAlign w:val="center"/>
+          </w:tcPr>
+          <w:p>
+            <w:pPr>
+              <w:jc w:val="center"/>
+            </w:pPr>
+            <w:r>
+              <w:rPr>
+                <w:rFonts w:ascii="Calibri" w:hAnsi="Calibri"/>
+                <w:sz w:val="12"/>
+              </w:rPr>
+              <w:t>28</w:t>
+            </w:r>
+          </w:p>
+        </w:tc>
+        <w:tc>
+          <w:tcPr>
+            <w:tcW w:type="dxa" w:w="4320"/>
+            <w:vAlign w:val="center"/>
+          </w:tcPr>
+          <w:p>
+            <w:pPr>
+              <w:jc w:val="center"/>
+            </w:pPr>
+            <w:r>
+              <w:rPr>
+                <w:rFonts w:ascii="Calibri" w:hAnsi="Calibri"/>
+                <w:sz w:val="12"/>
+              </w:rPr>
+              <w:t>Mantenimiento preventivo al sistema SIP en 06E52-LTCD01 de la Estación ESN</w:t>
+            </w:r>
+          </w:p>
+        </w:tc>
+        <w:tc>
+          <w:tcPr>
+            <w:tcW w:type="dxa" w:w="1080"/>
+            <w:vAlign w:val="center"/>
+          </w:tcPr>
+          <w:p>
+            <w:pPr>
+              <w:jc w:val="center"/>
+            </w:pPr>
+            <w:r>
+              <w:rPr>
+                <w:rFonts w:ascii="Calibri" w:hAnsi="Calibri"/>
+                <w:sz w:val="12"/>
+              </w:rPr>
+              <w:t>L6</w:t>
+            </w:r>
+          </w:p>
+        </w:tc>
+        <w:tc>
+          <w:tcPr>
+            <w:tcW w:type="dxa" w:w="1080"/>
+            <w:vAlign w:val="center"/>
+          </w:tcPr>
+          <w:p>
+            <w:pPr>
+              <w:jc w:val="center"/>
+            </w:pPr>
+            <w:r>
+              <w:rPr>
+                <w:rFonts w:ascii="Calibri" w:hAnsi="Calibri"/>
+                <w:sz w:val="12"/>
+              </w:rPr>
+              <w:t>ESN</w:t>
+            </w:r>
+          </w:p>
+        </w:tc>
+        <w:tc>
+          <w:tcPr>
+            <w:tcW w:type="dxa" w:w="1080"/>
+            <w:vAlign w:val="center"/>
+          </w:tcPr>
+          <w:p>
+            <w:pPr>
+              <w:jc w:val="center"/>
+            </w:pPr>
+            <w:r>
+              <w:rPr>
+                <w:rFonts w:ascii="Calibri" w:hAnsi="Calibri"/>
+                <w:sz w:val="12"/>
+              </w:rPr>
+              <w:t>CAT 2</w:t>
+            </w:r>
+          </w:p>
+        </w:tc>
+        <w:tc>
+          <w:tcPr>
+            <w:tcW w:type="dxa" w:w="1080"/>
+            <w:vAlign w:val="center"/>
+          </w:tcPr>
+          <w:p>
+            <w:pPr>
+              <w:jc w:val="center"/>
+            </w:pPr>
+            <w:r>
+              <w:rPr>
+                <w:rFonts w:ascii="Calibri" w:hAnsi="Calibri"/>
+                <w:sz w:val="12"/>
+              </w:rPr>
+              <w:t>2258856</w:t>
+            </w:r>
+          </w:p>
+        </w:tc>
+        <w:tc>
+          <w:tcPr>
+            <w:tcW w:type="dxa" w:w="1584"/>
+            <w:vAlign w:val="center"/>
+          </w:tcPr>
+          <w:p>
+            <w:pPr>
+              <w:jc w:val="center"/>
+            </w:pPr>
+            <w:r>
+              <w:rPr>
+                <w:rFonts w:ascii="Calibri" w:hAnsi="Calibri"/>
+                <w:sz w:val="12"/>
+              </w:rPr>
+              <w:t>2025-01-14</w:t>
+            </w:r>
+          </w:p>
+        </w:tc>
+        <w:tc>
+          <w:tcPr>
+            <w:tcW w:type="dxa" w:w="1080"/>
+            <w:vAlign w:val="center"/>
+          </w:tcPr>
+          <w:p/>
+        </w:tc>
+      </w:tr>
+      <w:tr>
+        <w:tc>
+          <w:tcPr>
+            <w:tcW w:type="dxa" w:w="1080"/>
+            <w:vAlign w:val="center"/>
+          </w:tcPr>
+          <w:p>
+            <w:pPr>
+              <w:jc w:val="center"/>
+            </w:pPr>
+            <w:r>
+              <w:rPr>
+                <w:rFonts w:ascii="Calibri" w:hAnsi="Calibri"/>
+                <w:sz w:val="12"/>
+              </w:rPr>
+              <w:t>29</w:t>
+            </w:r>
+          </w:p>
+        </w:tc>
+        <w:tc>
+          <w:tcPr>
+            <w:tcW w:type="dxa" w:w="4320"/>
+            <w:vAlign w:val="center"/>
+          </w:tcPr>
+          <w:p>
+            <w:pPr>
+              <w:jc w:val="center"/>
+            </w:pPr>
+            <w:r>
+              <w:rPr>
+                <w:rFonts w:ascii="Calibri" w:hAnsi="Calibri"/>
+                <w:sz w:val="12"/>
+              </w:rPr>
+              <w:t>Mantenimiento preventivo al sistema TETRA en 06E52-LTCD01 de la Estación ESN</w:t>
+            </w:r>
+          </w:p>
+        </w:tc>
+        <w:tc>
+          <w:tcPr>
+            <w:tcW w:type="dxa" w:w="1080"/>
+            <w:vAlign w:val="center"/>
+          </w:tcPr>
+          <w:p>
+            <w:pPr>
+              <w:jc w:val="center"/>
+            </w:pPr>
+            <w:r>
+              <w:rPr>
+                <w:rFonts w:ascii="Calibri" w:hAnsi="Calibri"/>
+                <w:sz w:val="12"/>
+              </w:rPr>
+              <w:t>L6</w:t>
+            </w:r>
+          </w:p>
+        </w:tc>
+        <w:tc>
+          <w:tcPr>
+            <w:tcW w:type="dxa" w:w="1080"/>
+            <w:vAlign w:val="center"/>
+          </w:tcPr>
+          <w:p>
+            <w:pPr>
+              <w:jc w:val="center"/>
+            </w:pPr>
+            <w:r>
+              <w:rPr>
+                <w:rFonts w:ascii="Calibri" w:hAnsi="Calibri"/>
+                <w:sz w:val="12"/>
+              </w:rPr>
+              <w:t>ESN</w:t>
+            </w:r>
+          </w:p>
+        </w:tc>
+        <w:tc>
+          <w:tcPr>
+            <w:tcW w:type="dxa" w:w="1080"/>
+            <w:vAlign w:val="center"/>
+          </w:tcPr>
+          <w:p>
+            <w:pPr>
+              <w:jc w:val="center"/>
+            </w:pPr>
+            <w:r>
+              <w:rPr>
+                <w:rFonts w:ascii="Calibri" w:hAnsi="Calibri"/>
+                <w:sz w:val="12"/>
+              </w:rPr>
+              <w:t>CAT 1</w:t>
+            </w:r>
+          </w:p>
+        </w:tc>
+        <w:tc>
+          <w:tcPr>
+            <w:tcW w:type="dxa" w:w="1080"/>
+            <w:vAlign w:val="center"/>
+          </w:tcPr>
+          <w:p>
+            <w:pPr>
+              <w:jc w:val="center"/>
+            </w:pPr>
+            <w:r>
+              <w:rPr>
+                <w:rFonts w:ascii="Calibri" w:hAnsi="Calibri"/>
+                <w:sz w:val="12"/>
+              </w:rPr>
+              <w:t>2258822</w:t>
+            </w:r>
+          </w:p>
+        </w:tc>
+        <w:tc>
+          <w:tcPr>
+            <w:tcW w:type="dxa" w:w="1584"/>
+            <w:vAlign w:val="center"/>
+          </w:tcPr>
+          <w:p>
+            <w:pPr>
+              <w:jc w:val="center"/>
+            </w:pPr>
+            <w:r>
+              <w:rPr>
+                <w:rFonts w:ascii="Calibri" w:hAnsi="Calibri"/>
+                <w:sz w:val="12"/>
+              </w:rPr>
+              <w:t>2025-01-14</w:t>
+            </w:r>
+          </w:p>
+        </w:tc>
+        <w:tc>
+          <w:tcPr>
+            <w:tcW w:type="dxa" w:w="1080"/>
+            <w:vAlign w:val="center"/>
+          </w:tcPr>
+          <w:p/>
+        </w:tc>
+      </w:tr>
+      <w:tr>
+        <w:tc>
+          <w:tcPr>
+            <w:tcW w:type="dxa" w:w="1080"/>
+            <w:vAlign w:val="center"/>
+          </w:tcPr>
+          <w:p>
+            <w:pPr>
+              <w:jc w:val="center"/>
+            </w:pPr>
+            <w:r>
+              <w:rPr>
+                <w:rFonts w:ascii="Calibri" w:hAnsi="Calibri"/>
+                <w:sz w:val="12"/>
+              </w:rPr>
+              <w:t>30</w:t>
+            </w:r>
+          </w:p>
+        </w:tc>
+        <w:tc>
+          <w:tcPr>
+            <w:tcW w:type="dxa" w:w="4320"/>
+            <w:vAlign w:val="center"/>
+          </w:tcPr>
+          <w:p>
+            <w:pPr>
+              <w:jc w:val="center"/>
+            </w:pPr>
+            <w:r>
+              <w:rPr>
+                <w:rFonts w:ascii="Calibri" w:hAnsi="Calibri"/>
+                <w:sz w:val="12"/>
+              </w:rPr>
+              <w:t>Mantenimiento preventivo al sistema RMS en 06E52-LTCD02 de la Estación ESN</w:t>
+            </w:r>
+          </w:p>
+        </w:tc>
+        <w:tc>
+          <w:tcPr>
+            <w:tcW w:type="dxa" w:w="1080"/>
+            <w:vAlign w:val="center"/>
+          </w:tcPr>
+          <w:p>
+            <w:pPr>
+              <w:jc w:val="center"/>
+            </w:pPr>
+            <w:r>
+              <w:rPr>
+                <w:rFonts w:ascii="Calibri" w:hAnsi="Calibri"/>
+                <w:sz w:val="12"/>
+              </w:rPr>
+              <w:t>L6</w:t>
+            </w:r>
+          </w:p>
+        </w:tc>
+        <w:tc>
+          <w:tcPr>
+            <w:tcW w:type="dxa" w:w="1080"/>
+            <w:vAlign w:val="center"/>
+          </w:tcPr>
+          <w:p>
+            <w:pPr>
+              <w:jc w:val="center"/>
+            </w:pPr>
+            <w:r>
+              <w:rPr>
+                <w:rFonts w:ascii="Calibri" w:hAnsi="Calibri"/>
+                <w:sz w:val="12"/>
+              </w:rPr>
+              <w:t>ESN</w:t>
+            </w:r>
+          </w:p>
+        </w:tc>
+        <w:tc>
+          <w:tcPr>
+            <w:tcW w:type="dxa" w:w="1080"/>
+            <w:vAlign w:val="center"/>
+          </w:tcPr>
+          <w:p>
+            <w:pPr>
+              <w:jc w:val="center"/>
+            </w:pPr>
+            <w:r>
+              <w:rPr>
+                <w:rFonts w:ascii="Calibri" w:hAnsi="Calibri"/>
+                <w:sz w:val="12"/>
+              </w:rPr>
+              <w:t>CAT 1</w:t>
+            </w:r>
+          </w:p>
+        </w:tc>
+        <w:tc>
+          <w:tcPr>
+            <w:tcW w:type="dxa" w:w="1080"/>
+            <w:vAlign w:val="center"/>
+          </w:tcPr>
+          <w:p>
+            <w:pPr>
+              <w:jc w:val="center"/>
+            </w:pPr>
+            <w:r>
+              <w:rPr>
+                <w:rFonts w:ascii="Calibri" w:hAnsi="Calibri"/>
+                <w:sz w:val="12"/>
+              </w:rPr>
+              <w:t>2258791</w:t>
+            </w:r>
+          </w:p>
+        </w:tc>
+        <w:tc>
+          <w:tcPr>
+            <w:tcW w:type="dxa" w:w="1584"/>
+            <w:vAlign w:val="center"/>
+          </w:tcPr>
+          <w:p>
+            <w:pPr>
+              <w:jc w:val="center"/>
+            </w:pPr>
+            <w:r>
+              <w:rPr>
+                <w:rFonts w:ascii="Calibri" w:hAnsi="Calibri"/>
+                <w:sz w:val="12"/>
+              </w:rPr>
+              <w:t>2025-01-14</w:t>
+            </w:r>
+          </w:p>
+        </w:tc>
+        <w:tc>
+          <w:tcPr>
+            <w:tcW w:type="dxa" w:w="1080"/>
+            <w:vAlign w:val="center"/>
+          </w:tcPr>
+          <w:p/>
+        </w:tc>
+      </w:tr>
+      <w:tr>
+        <w:tc>
+          <w:tcPr>
+            <w:tcW w:type="dxa" w:w="1080"/>
+            <w:vAlign w:val="center"/>
+          </w:tcPr>
+          <w:p>
+            <w:pPr>
+              <w:jc w:val="center"/>
+            </w:pPr>
+            <w:r>
+              <w:rPr>
+                <w:rFonts w:ascii="Calibri" w:hAnsi="Calibri"/>
+                <w:sz w:val="12"/>
+              </w:rPr>
+              <w:t>31</w:t>
+            </w:r>
+          </w:p>
+        </w:tc>
+        <w:tc>
+          <w:tcPr>
+            <w:tcW w:type="dxa" w:w="4320"/>
+            <w:vAlign w:val="center"/>
+          </w:tcPr>
+          <w:p>
+            <w:pPr>
+              <w:jc w:val="center"/>
+            </w:pPr>
+            <w:r>
+              <w:rPr>
+                <w:rFonts w:ascii="Calibri" w:hAnsi="Calibri"/>
+                <w:sz w:val="12"/>
+              </w:rPr>
+              <w:t>Mantenimiento preventivo al sistema RMS en 06E52-LTCD03 de la Estación ESN</w:t>
+            </w:r>
+          </w:p>
+        </w:tc>
+        <w:tc>
+          <w:tcPr>
+            <w:tcW w:type="dxa" w:w="1080"/>
+            <w:vAlign w:val="center"/>
+          </w:tcPr>
+          <w:p>
+            <w:pPr>
+              <w:jc w:val="center"/>
+            </w:pPr>
+            <w:r>
+              <w:rPr>
+                <w:rFonts w:ascii="Calibri" w:hAnsi="Calibri"/>
+                <w:sz w:val="12"/>
+              </w:rPr>
+              <w:t>L6</w:t>
+            </w:r>
+          </w:p>
+        </w:tc>
+        <w:tc>
+          <w:tcPr>
+            <w:tcW w:type="dxa" w:w="1080"/>
+            <w:vAlign w:val="center"/>
+          </w:tcPr>
+          <w:p>
+            <w:pPr>
+              <w:jc w:val="center"/>
+            </w:pPr>
+            <w:r>
+              <w:rPr>
+                <w:rFonts w:ascii="Calibri" w:hAnsi="Calibri"/>
+                <w:sz w:val="12"/>
+              </w:rPr>
+              <w:t>ESN</w:t>
+            </w:r>
+          </w:p>
+        </w:tc>
+        <w:tc>
+          <w:tcPr>
+            <w:tcW w:type="dxa" w:w="1080"/>
+            <w:vAlign w:val="center"/>
+          </w:tcPr>
+          <w:p>
+            <w:pPr>
+              <w:jc w:val="center"/>
+            </w:pPr>
+            <w:r>
+              <w:rPr>
+                <w:rFonts w:ascii="Calibri" w:hAnsi="Calibri"/>
+                <w:sz w:val="12"/>
+              </w:rPr>
+              <w:t>CAT 1</w:t>
+            </w:r>
+          </w:p>
+        </w:tc>
+        <w:tc>
+          <w:tcPr>
+            <w:tcW w:type="dxa" w:w="1080"/>
+            <w:vAlign w:val="center"/>
+          </w:tcPr>
+          <w:p>
+            <w:pPr>
+              <w:jc w:val="center"/>
+            </w:pPr>
+            <w:r>
+              <w:rPr>
+                <w:rFonts w:ascii="Calibri" w:hAnsi="Calibri"/>
+                <w:sz w:val="12"/>
+              </w:rPr>
+              <w:t>2258789</w:t>
+            </w:r>
+          </w:p>
+        </w:tc>
+        <w:tc>
+          <w:tcPr>
+            <w:tcW w:type="dxa" w:w="1584"/>
+            <w:vAlign w:val="center"/>
+          </w:tcPr>
+          <w:p>
+            <w:pPr>
+              <w:jc w:val="center"/>
+            </w:pPr>
+            <w:r>
+              <w:rPr>
+                <w:rFonts w:ascii="Calibri" w:hAnsi="Calibri"/>
+                <w:sz w:val="12"/>
+              </w:rPr>
+              <w:t>2025-01-14</w:t>
+            </w:r>
+          </w:p>
+        </w:tc>
+        <w:tc>
+          <w:tcPr>
+            <w:tcW w:type="dxa" w:w="1080"/>
+            <w:vAlign w:val="center"/>
+          </w:tcPr>
+          <w:p/>
+        </w:tc>
+      </w:tr>
+      <w:tr>
+        <w:tc>
+          <w:tcPr>
+            <w:tcW w:type="dxa" w:w="1080"/>
+            <w:vAlign w:val="center"/>
+          </w:tcPr>
+          <w:p>
+            <w:pPr>
+              <w:jc w:val="center"/>
+            </w:pPr>
+            <w:r>
+              <w:rPr>
+                <w:rFonts w:ascii="Calibri" w:hAnsi="Calibri"/>
+                <w:sz w:val="12"/>
+              </w:rPr>
+              <w:t>32</w:t>
+            </w:r>
+          </w:p>
+        </w:tc>
+        <w:tc>
+          <w:tcPr>
+            <w:tcW w:type="dxa" w:w="4320"/>
+            <w:vAlign w:val="center"/>
+          </w:tcPr>
+          <w:p>
+            <w:pPr>
+              <w:jc w:val="center"/>
+            </w:pPr>
+            <w:r>
+              <w:rPr>
+                <w:rFonts w:ascii="Calibri" w:hAnsi="Calibri"/>
+                <w:sz w:val="12"/>
+              </w:rPr>
+              <w:t>Mantenimiento preventivo al sistema SCA en 06E52-MEZ01 de la Estación ESN</w:t>
+            </w:r>
+          </w:p>
+        </w:tc>
+        <w:tc>
+          <w:tcPr>
+            <w:tcW w:type="dxa" w:w="1080"/>
+            <w:vAlign w:val="center"/>
+          </w:tcPr>
+          <w:p>
+            <w:pPr>
+              <w:jc w:val="center"/>
+            </w:pPr>
+            <w:r>
+              <w:rPr>
+                <w:rFonts w:ascii="Calibri" w:hAnsi="Calibri"/>
+                <w:sz w:val="12"/>
+              </w:rPr>
+              <w:t>L6</w:t>
+            </w:r>
+          </w:p>
+        </w:tc>
+        <w:tc>
+          <w:tcPr>
+            <w:tcW w:type="dxa" w:w="1080"/>
+            <w:vAlign w:val="center"/>
+          </w:tcPr>
+          <w:p>
+            <w:pPr>
+              <w:jc w:val="center"/>
+            </w:pPr>
+            <w:r>
+              <w:rPr>
+                <w:rFonts w:ascii="Calibri" w:hAnsi="Calibri"/>
+                <w:sz w:val="12"/>
+              </w:rPr>
+              <w:t>ESN</w:t>
+            </w:r>
+          </w:p>
+        </w:tc>
+        <w:tc>
+          <w:tcPr>
+            <w:tcW w:type="dxa" w:w="1080"/>
+            <w:vAlign w:val="center"/>
+          </w:tcPr>
+          <w:p>
+            <w:pPr>
+              <w:jc w:val="center"/>
+            </w:pPr>
+            <w:r>
+              <w:rPr>
+                <w:rFonts w:ascii="Calibri" w:hAnsi="Calibri"/>
+                <w:sz w:val="12"/>
+              </w:rPr>
+              <w:t>CAT 3</w:t>
+            </w:r>
+          </w:p>
+        </w:tc>
+        <w:tc>
+          <w:tcPr>
+            <w:tcW w:type="dxa" w:w="1080"/>
+            <w:vAlign w:val="center"/>
+          </w:tcPr>
+          <w:p>
+            <w:pPr>
+              <w:jc w:val="center"/>
+            </w:pPr>
+            <w:r>
+              <w:rPr>
+                <w:rFonts w:ascii="Calibri" w:hAnsi="Calibri"/>
+                <w:sz w:val="12"/>
+              </w:rPr>
+              <w:t>2258887</w:t>
+            </w:r>
+          </w:p>
+        </w:tc>
+        <w:tc>
+          <w:tcPr>
+            <w:tcW w:type="dxa" w:w="1584"/>
+            <w:vAlign w:val="center"/>
+          </w:tcPr>
+          <w:p>
+            <w:pPr>
+              <w:jc w:val="center"/>
+            </w:pPr>
+            <w:r>
+              <w:rPr>
+                <w:rFonts w:ascii="Calibri" w:hAnsi="Calibri"/>
+                <w:sz w:val="12"/>
+              </w:rPr>
+              <w:t>2025-01-14</w:t>
+            </w:r>
+          </w:p>
+        </w:tc>
+        <w:tc>
+          <w:tcPr>
+            <w:tcW w:type="dxa" w:w="1080"/>
+            <w:vAlign w:val="center"/>
+          </w:tcPr>
+          <w:p/>
+        </w:tc>
+      </w:tr>
     </w:tbl>
     <w:p>
       <w:r>
@@ -8312,7 +13096,7 @@
           <w:b w:val="0"/>
           <w:sz w:val="19"/>
         </w:rPr>
-        <w:t>Tabla N°6 – Resumen Mantenimientos Preventivos Semana 6</w:t>
+        <w:t>Tabla N°6 – Resumen Mantenimientos Preventivos Semana 7</w:t>
       </w:r>
     </w:p>
     <w:p>
@@ -8325,7 +13109,7 @@
           <w:b w:val="0"/>
           <w:sz w:val="19"/>
         </w:rPr>
-        <w:t>Gráfico N°2 – Adherencia Plan de Mantenimiento Preventivo Semana 6.</w:t>
+        <w:t>Gráfico N°2 – Adherencia Plan de Mantenimiento Preventivo Semana 7.</w:t>
       </w:r>
     </w:p>
     <w:p>
@@ -10069,7 +14853,7 @@
           <w:b w:val="0"/>
           <w:sz w:val="19"/>
         </w:rPr>
-        <w:t>Tabla N°8 – Actividades fuera del Plan de Mantenimiento Semana 6.</w:t>
+        <w:t>Tabla N°8 – Actividades fuera del Plan de Mantenimiento Semana 7.</w:t>
       </w:r>
     </w:p>
     <w:p>
@@ -10102,7 +14886,7 @@
         </w:rPr>
         <w:t>3.1</w:t>
         <w:tab/>
-        <w:t>Fallas Operacionales Semana 6.</w:t>
+        <w:t>Fallas Operacionales Semana 7.</w:t>
       </w:r>
     </w:p>
     <w:p>
@@ -10127,7 +14911,7 @@
           <w:sz w:val="19"/>
         </w:rPr>
         <w:br/>
-        <w:t xml:space="preserve">      A continuación, se detallan las averías presentadas durante la Semana 6 del año 2025.</w:t>
+        <w:t xml:space="preserve">      A continuación, se detallan las averías presentadas durante la Semana 7 del año 2025.</w:t>
       </w:r>
     </w:p>
     <w:sectPr>
@@ -10238,7 +15022,7 @@
             </w:rPr>
             <w:t xml:space="preserve">METRO DE SANTIAGO LÍNEAS 6 Y 3 </w:t>
             <w:br/>
-            <w:t>INFORME SEMANA 6</w:t>
+            <w:t>INFORME SEMANA 7</w:t>
             <w:br/>
             <w:t xml:space="preserve"> Contrato N° MN-236-2014-G</w:t>
           </w:r>

</xml_diff>

<commit_message>
informe semanal terminado V1
</commit_message>
<xml_diff>
--- a/prueba.docx
+++ b/prueba.docx
@@ -2936,826 +2936,6 @@
           </w:p>
         </w:tc>
       </w:tr>
-      <w:tr>
-        <w:tc>
-          <w:tcPr>
-            <w:tcW w:type="dxa" w:w="960"/>
-            <w:vAlign w:val="center"/>
-          </w:tcPr>
-          <w:p>
-            <w:pPr>
-              <w:jc w:val="center"/>
-            </w:pPr>
-            <w:r>
-              <w:rPr>
-                <w:rFonts w:ascii="Calibri" w:hAnsi="Calibri"/>
-                <w:sz w:val="12"/>
-              </w:rPr>
-              <w:t>12</w:t>
-            </w:r>
-          </w:p>
-        </w:tc>
-        <w:tc>
-          <w:tcPr>
-            <w:tcW w:type="dxa" w:w="4320"/>
-            <w:vAlign w:val="center"/>
-          </w:tcPr>
-          <w:p>
-            <w:pPr>
-              <w:jc w:val="center"/>
-            </w:pPr>
-            <w:r>
-              <w:rPr>
-                <w:rFonts w:ascii="Calibri" w:hAnsi="Calibri"/>
-                <w:sz w:val="12"/>
-              </w:rPr>
-              <w:t>Mantenimiento preventivo al sistema CCTV en 06E54-LTCD01 de la Estación NUO</w:t>
-            </w:r>
-          </w:p>
-        </w:tc>
-        <w:tc>
-          <w:tcPr>
-            <w:tcW w:type="dxa" w:w="960"/>
-            <w:vAlign w:val="center"/>
-          </w:tcPr>
-          <w:p>
-            <w:pPr>
-              <w:jc w:val="center"/>
-            </w:pPr>
-            <w:r>
-              <w:rPr>
-                <w:rFonts w:ascii="Calibri" w:hAnsi="Calibri"/>
-                <w:sz w:val="12"/>
-              </w:rPr>
-              <w:t>R60.608</w:t>
-            </w:r>
-          </w:p>
-        </w:tc>
-        <w:tc>
-          <w:tcPr>
-            <w:tcW w:type="dxa" w:w="960"/>
-            <w:vAlign w:val="center"/>
-          </w:tcPr>
-          <w:p>
-            <w:pPr>
-              <w:jc w:val="center"/>
-            </w:pPr>
-            <w:r>
-              <w:rPr>
-                <w:rFonts w:ascii="Calibri" w:hAnsi="Calibri"/>
-                <w:sz w:val="12"/>
-              </w:rPr>
-              <w:t>L6</w:t>
-            </w:r>
-          </w:p>
-        </w:tc>
-        <w:tc>
-          <w:tcPr>
-            <w:tcW w:type="dxa" w:w="960"/>
-            <w:vAlign w:val="center"/>
-          </w:tcPr>
-          <w:p>
-            <w:pPr>
-              <w:jc w:val="center"/>
-            </w:pPr>
-            <w:r>
-              <w:rPr>
-                <w:rFonts w:ascii="Calibri" w:hAnsi="Calibri"/>
-                <w:sz w:val="12"/>
-              </w:rPr>
-              <w:t>NUO</w:t>
-            </w:r>
-          </w:p>
-        </w:tc>
-        <w:tc>
-          <w:tcPr>
-            <w:tcW w:type="dxa" w:w="960"/>
-            <w:vAlign w:val="center"/>
-          </w:tcPr>
-          <w:p>
-            <w:pPr>
-              <w:jc w:val="center"/>
-            </w:pPr>
-            <w:r>
-              <w:rPr>
-                <w:rFonts w:ascii="Calibri" w:hAnsi="Calibri"/>
-                <w:sz w:val="12"/>
-              </w:rPr>
-              <w:t>CCTV</w:t>
-            </w:r>
-          </w:p>
-        </w:tc>
-        <w:tc>
-          <w:tcPr>
-            <w:tcW w:type="dxa" w:w="1584"/>
-            <w:vAlign w:val="center"/>
-          </w:tcPr>
-          <w:p>
-            <w:pPr>
-              <w:jc w:val="center"/>
-            </w:pPr>
-            <w:r>
-              <w:rPr>
-                <w:rFonts w:ascii="Calibri" w:hAnsi="Calibri"/>
-                <w:sz w:val="12"/>
-              </w:rPr>
-              <w:t>2025-01-10</w:t>
-            </w:r>
-          </w:p>
-        </w:tc>
-        <w:tc>
-          <w:tcPr>
-            <w:tcW w:type="dxa" w:w="960"/>
-            <w:vAlign w:val="center"/>
-          </w:tcPr>
-          <w:p>
-            <w:pPr>
-              <w:jc w:val="center"/>
-            </w:pPr>
-            <w:r>
-              <w:rPr>
-                <w:rFonts w:ascii="Calibri" w:hAnsi="Calibri"/>
-                <w:sz w:val="12"/>
-              </w:rPr>
-              <w:t>2025-01-13</w:t>
-            </w:r>
-          </w:p>
-        </w:tc>
-        <w:tc>
-          <w:tcPr>
-            <w:tcW w:type="dxa" w:w="960"/>
-            <w:vAlign w:val="center"/>
-          </w:tcPr>
-          <w:p>
-            <w:pPr>
-              <w:jc w:val="center"/>
-            </w:pPr>
-            <w:r>
-              <w:rPr>
-                <w:rFonts w:ascii="Calibri" w:hAnsi="Calibri"/>
-                <w:sz w:val="12"/>
-              </w:rPr>
-              <w:t>2258868</w:t>
-            </w:r>
-          </w:p>
-        </w:tc>
-      </w:tr>
-      <w:tr>
-        <w:tc>
-          <w:tcPr>
-            <w:tcW w:type="dxa" w:w="960"/>
-            <w:vAlign w:val="center"/>
-          </w:tcPr>
-          <w:p>
-            <w:pPr>
-              <w:jc w:val="center"/>
-            </w:pPr>
-            <w:r>
-              <w:rPr>
-                <w:rFonts w:ascii="Calibri" w:hAnsi="Calibri"/>
-                <w:sz w:val="12"/>
-              </w:rPr>
-              <w:t>13</w:t>
-            </w:r>
-          </w:p>
-        </w:tc>
-        <w:tc>
-          <w:tcPr>
-            <w:tcW w:type="dxa" w:w="4320"/>
-            <w:vAlign w:val="center"/>
-          </w:tcPr>
-          <w:p>
-            <w:pPr>
-              <w:jc w:val="center"/>
-            </w:pPr>
-            <w:r>
-              <w:rPr>
-                <w:rFonts w:ascii="Calibri" w:hAnsi="Calibri"/>
-                <w:sz w:val="12"/>
-              </w:rPr>
-              <w:t>Mantenimiento preventivo al sistema RMS en 06E54-LTCD01 de la Estación NUO</w:t>
-            </w:r>
-          </w:p>
-        </w:tc>
-        <w:tc>
-          <w:tcPr>
-            <w:tcW w:type="dxa" w:w="960"/>
-            <w:vAlign w:val="center"/>
-          </w:tcPr>
-          <w:p>
-            <w:pPr>
-              <w:jc w:val="center"/>
-            </w:pPr>
-            <w:r>
-              <w:rPr>
-                <w:rFonts w:ascii="Calibri" w:hAnsi="Calibri"/>
-                <w:sz w:val="12"/>
-              </w:rPr>
-              <w:t>P10.608</w:t>
-            </w:r>
-          </w:p>
-        </w:tc>
-        <w:tc>
-          <w:tcPr>
-            <w:tcW w:type="dxa" w:w="960"/>
-            <w:vAlign w:val="center"/>
-          </w:tcPr>
-          <w:p>
-            <w:pPr>
-              <w:jc w:val="center"/>
-            </w:pPr>
-            <w:r>
-              <w:rPr>
-                <w:rFonts w:ascii="Calibri" w:hAnsi="Calibri"/>
-                <w:sz w:val="12"/>
-              </w:rPr>
-              <w:t>L6</w:t>
-            </w:r>
-          </w:p>
-        </w:tc>
-        <w:tc>
-          <w:tcPr>
-            <w:tcW w:type="dxa" w:w="960"/>
-            <w:vAlign w:val="center"/>
-          </w:tcPr>
-          <w:p>
-            <w:pPr>
-              <w:jc w:val="center"/>
-            </w:pPr>
-            <w:r>
-              <w:rPr>
-                <w:rFonts w:ascii="Calibri" w:hAnsi="Calibri"/>
-                <w:sz w:val="12"/>
-              </w:rPr>
-              <w:t>NUO</w:t>
-            </w:r>
-          </w:p>
-        </w:tc>
-        <w:tc>
-          <w:tcPr>
-            <w:tcW w:type="dxa" w:w="960"/>
-            <w:vAlign w:val="center"/>
-          </w:tcPr>
-          <w:p>
-            <w:pPr>
-              <w:jc w:val="center"/>
-            </w:pPr>
-            <w:r>
-              <w:rPr>
-                <w:rFonts w:ascii="Calibri" w:hAnsi="Calibri"/>
-                <w:sz w:val="12"/>
-              </w:rPr>
-              <w:t>RMS</w:t>
-            </w:r>
-          </w:p>
-        </w:tc>
-        <w:tc>
-          <w:tcPr>
-            <w:tcW w:type="dxa" w:w="1584"/>
-            <w:vAlign w:val="center"/>
-          </w:tcPr>
-          <w:p>
-            <w:pPr>
-              <w:jc w:val="center"/>
-            </w:pPr>
-            <w:r>
-              <w:rPr>
-                <w:rFonts w:ascii="Calibri" w:hAnsi="Calibri"/>
-                <w:sz w:val="12"/>
-              </w:rPr>
-              <w:t>2025-01-10</w:t>
-            </w:r>
-          </w:p>
-        </w:tc>
-        <w:tc>
-          <w:tcPr>
-            <w:tcW w:type="dxa" w:w="960"/>
-            <w:vAlign w:val="center"/>
-          </w:tcPr>
-          <w:p>
-            <w:pPr>
-              <w:jc w:val="center"/>
-            </w:pPr>
-            <w:r>
-              <w:rPr>
-                <w:rFonts w:ascii="Calibri" w:hAnsi="Calibri"/>
-                <w:sz w:val="12"/>
-              </w:rPr>
-              <w:t>2025-01-13</w:t>
-            </w:r>
-          </w:p>
-        </w:tc>
-        <w:tc>
-          <w:tcPr>
-            <w:tcW w:type="dxa" w:w="960"/>
-            <w:vAlign w:val="center"/>
-          </w:tcPr>
-          <w:p>
-            <w:pPr>
-              <w:jc w:val="center"/>
-            </w:pPr>
-            <w:r>
-              <w:rPr>
-                <w:rFonts w:ascii="Calibri" w:hAnsi="Calibri"/>
-                <w:sz w:val="12"/>
-              </w:rPr>
-              <w:t>2258793</w:t>
-            </w:r>
-          </w:p>
-        </w:tc>
-      </w:tr>
-      <w:tr>
-        <w:tc>
-          <w:tcPr>
-            <w:tcW w:type="dxa" w:w="960"/>
-            <w:vAlign w:val="center"/>
-          </w:tcPr>
-          <w:p>
-            <w:pPr>
-              <w:jc w:val="center"/>
-            </w:pPr>
-            <w:r>
-              <w:rPr>
-                <w:rFonts w:ascii="Calibri" w:hAnsi="Calibri"/>
-                <w:sz w:val="12"/>
-              </w:rPr>
-              <w:t>14</w:t>
-            </w:r>
-          </w:p>
-        </w:tc>
-        <w:tc>
-          <w:tcPr>
-            <w:tcW w:type="dxa" w:w="4320"/>
-            <w:vAlign w:val="center"/>
-          </w:tcPr>
-          <w:p>
-            <w:pPr>
-              <w:jc w:val="center"/>
-            </w:pPr>
-            <w:r>
-              <w:rPr>
-                <w:rFonts w:ascii="Calibri" w:hAnsi="Calibri"/>
-                <w:sz w:val="12"/>
-              </w:rPr>
-              <w:t>Mantenimiento preventivo al sistema TETRA en 06E54-LTCD01 de la Estación NUO</w:t>
-            </w:r>
-          </w:p>
-        </w:tc>
-        <w:tc>
-          <w:tcPr>
-            <w:tcW w:type="dxa" w:w="960"/>
-            <w:vAlign w:val="center"/>
-          </w:tcPr>
-          <w:p>
-            <w:pPr>
-              <w:jc w:val="center"/>
-            </w:pPr>
-            <w:r>
-              <w:rPr>
-                <w:rFonts w:ascii="Calibri" w:hAnsi="Calibri"/>
-                <w:sz w:val="12"/>
-              </w:rPr>
-              <w:t>R10.608</w:t>
-            </w:r>
-          </w:p>
-        </w:tc>
-        <w:tc>
-          <w:tcPr>
-            <w:tcW w:type="dxa" w:w="960"/>
-            <w:vAlign w:val="center"/>
-          </w:tcPr>
-          <w:p>
-            <w:pPr>
-              <w:jc w:val="center"/>
-            </w:pPr>
-            <w:r>
-              <w:rPr>
-                <w:rFonts w:ascii="Calibri" w:hAnsi="Calibri"/>
-                <w:sz w:val="12"/>
-              </w:rPr>
-              <w:t>L6</w:t>
-            </w:r>
-          </w:p>
-        </w:tc>
-        <w:tc>
-          <w:tcPr>
-            <w:tcW w:type="dxa" w:w="960"/>
-            <w:vAlign w:val="center"/>
-          </w:tcPr>
-          <w:p>
-            <w:pPr>
-              <w:jc w:val="center"/>
-            </w:pPr>
-            <w:r>
-              <w:rPr>
-                <w:rFonts w:ascii="Calibri" w:hAnsi="Calibri"/>
-                <w:sz w:val="12"/>
-              </w:rPr>
-              <w:t>NUO</w:t>
-            </w:r>
-          </w:p>
-        </w:tc>
-        <w:tc>
-          <w:tcPr>
-            <w:tcW w:type="dxa" w:w="960"/>
-            <w:vAlign w:val="center"/>
-          </w:tcPr>
-          <w:p>
-            <w:pPr>
-              <w:jc w:val="center"/>
-            </w:pPr>
-            <w:r>
-              <w:rPr>
-                <w:rFonts w:ascii="Calibri" w:hAnsi="Calibri"/>
-                <w:sz w:val="12"/>
-              </w:rPr>
-              <w:t>TETRA</w:t>
-            </w:r>
-          </w:p>
-        </w:tc>
-        <w:tc>
-          <w:tcPr>
-            <w:tcW w:type="dxa" w:w="1584"/>
-            <w:vAlign w:val="center"/>
-          </w:tcPr>
-          <w:p>
-            <w:pPr>
-              <w:jc w:val="center"/>
-            </w:pPr>
-            <w:r>
-              <w:rPr>
-                <w:rFonts w:ascii="Calibri" w:hAnsi="Calibri"/>
-                <w:sz w:val="12"/>
-              </w:rPr>
-              <w:t>2025-01-10</w:t>
-            </w:r>
-          </w:p>
-        </w:tc>
-        <w:tc>
-          <w:tcPr>
-            <w:tcW w:type="dxa" w:w="960"/>
-            <w:vAlign w:val="center"/>
-          </w:tcPr>
-          <w:p>
-            <w:pPr>
-              <w:jc w:val="center"/>
-            </w:pPr>
-            <w:r>
-              <w:rPr>
-                <w:rFonts w:ascii="Calibri" w:hAnsi="Calibri"/>
-                <w:sz w:val="12"/>
-              </w:rPr>
-              <w:t>2025-01-13</w:t>
-            </w:r>
-          </w:p>
-        </w:tc>
-        <w:tc>
-          <w:tcPr>
-            <w:tcW w:type="dxa" w:w="960"/>
-            <w:vAlign w:val="center"/>
-          </w:tcPr>
-          <w:p>
-            <w:pPr>
-              <w:jc w:val="center"/>
-            </w:pPr>
-            <w:r>
-              <w:rPr>
-                <w:rFonts w:ascii="Calibri" w:hAnsi="Calibri"/>
-                <w:sz w:val="12"/>
-              </w:rPr>
-              <w:t>2258823</w:t>
-            </w:r>
-          </w:p>
-        </w:tc>
-      </w:tr>
-      <w:tr>
-        <w:tc>
-          <w:tcPr>
-            <w:tcW w:type="dxa" w:w="960"/>
-            <w:vAlign w:val="center"/>
-          </w:tcPr>
-          <w:p>
-            <w:pPr>
-              <w:jc w:val="center"/>
-            </w:pPr>
-            <w:r>
-              <w:rPr>
-                <w:rFonts w:ascii="Calibri" w:hAnsi="Calibri"/>
-                <w:sz w:val="12"/>
-              </w:rPr>
-              <w:t>15</w:t>
-            </w:r>
-          </w:p>
-        </w:tc>
-        <w:tc>
-          <w:tcPr>
-            <w:tcW w:type="dxa" w:w="4320"/>
-            <w:vAlign w:val="center"/>
-          </w:tcPr>
-          <w:p>
-            <w:pPr>
-              <w:jc w:val="center"/>
-            </w:pPr>
-            <w:r>
-              <w:rPr>
-                <w:rFonts w:ascii="Calibri" w:hAnsi="Calibri"/>
-                <w:sz w:val="12"/>
-              </w:rPr>
-              <w:t>Mantenimiento preventivo al sistema RMS en 06E54-LTCD02 de la Estación NUO</w:t>
-            </w:r>
-          </w:p>
-        </w:tc>
-        <w:tc>
-          <w:tcPr>
-            <w:tcW w:type="dxa" w:w="960"/>
-            <w:vAlign w:val="center"/>
-          </w:tcPr>
-          <w:p>
-            <w:pPr>
-              <w:jc w:val="center"/>
-            </w:pPr>
-            <w:r>
-              <w:rPr>
-                <w:rFonts w:ascii="Calibri" w:hAnsi="Calibri"/>
-                <w:sz w:val="12"/>
-              </w:rPr>
-              <w:t>P10.608</w:t>
-            </w:r>
-          </w:p>
-        </w:tc>
-        <w:tc>
-          <w:tcPr>
-            <w:tcW w:type="dxa" w:w="960"/>
-            <w:vAlign w:val="center"/>
-          </w:tcPr>
-          <w:p>
-            <w:pPr>
-              <w:jc w:val="center"/>
-            </w:pPr>
-            <w:r>
-              <w:rPr>
-                <w:rFonts w:ascii="Calibri" w:hAnsi="Calibri"/>
-                <w:sz w:val="12"/>
-              </w:rPr>
-              <w:t>L6</w:t>
-            </w:r>
-          </w:p>
-        </w:tc>
-        <w:tc>
-          <w:tcPr>
-            <w:tcW w:type="dxa" w:w="960"/>
-            <w:vAlign w:val="center"/>
-          </w:tcPr>
-          <w:p>
-            <w:pPr>
-              <w:jc w:val="center"/>
-            </w:pPr>
-            <w:r>
-              <w:rPr>
-                <w:rFonts w:ascii="Calibri" w:hAnsi="Calibri"/>
-                <w:sz w:val="12"/>
-              </w:rPr>
-              <w:t>NUO</w:t>
-            </w:r>
-          </w:p>
-        </w:tc>
-        <w:tc>
-          <w:tcPr>
-            <w:tcW w:type="dxa" w:w="960"/>
-            <w:vAlign w:val="center"/>
-          </w:tcPr>
-          <w:p>
-            <w:pPr>
-              <w:jc w:val="center"/>
-            </w:pPr>
-            <w:r>
-              <w:rPr>
-                <w:rFonts w:ascii="Calibri" w:hAnsi="Calibri"/>
-                <w:sz w:val="12"/>
-              </w:rPr>
-              <w:t>RMS</w:t>
-            </w:r>
-          </w:p>
-        </w:tc>
-        <w:tc>
-          <w:tcPr>
-            <w:tcW w:type="dxa" w:w="1584"/>
-            <w:vAlign w:val="center"/>
-          </w:tcPr>
-          <w:p>
-            <w:pPr>
-              <w:jc w:val="center"/>
-            </w:pPr>
-            <w:r>
-              <w:rPr>
-                <w:rFonts w:ascii="Calibri" w:hAnsi="Calibri"/>
-                <w:sz w:val="12"/>
-              </w:rPr>
-              <w:t>2025-01-10</w:t>
-            </w:r>
-          </w:p>
-        </w:tc>
-        <w:tc>
-          <w:tcPr>
-            <w:tcW w:type="dxa" w:w="960"/>
-            <w:vAlign w:val="center"/>
-          </w:tcPr>
-          <w:p>
-            <w:pPr>
-              <w:jc w:val="center"/>
-            </w:pPr>
-            <w:r>
-              <w:rPr>
-                <w:rFonts w:ascii="Calibri" w:hAnsi="Calibri"/>
-                <w:sz w:val="12"/>
-              </w:rPr>
-              <w:t>2025-01-13</w:t>
-            </w:r>
-          </w:p>
-        </w:tc>
-        <w:tc>
-          <w:tcPr>
-            <w:tcW w:type="dxa" w:w="960"/>
-            <w:vAlign w:val="center"/>
-          </w:tcPr>
-          <w:p>
-            <w:pPr>
-              <w:jc w:val="center"/>
-            </w:pPr>
-            <w:r>
-              <w:rPr>
-                <w:rFonts w:ascii="Calibri" w:hAnsi="Calibri"/>
-                <w:sz w:val="12"/>
-              </w:rPr>
-              <w:t>2258794</w:t>
-            </w:r>
-          </w:p>
-        </w:tc>
-      </w:tr>
-      <w:tr>
-        <w:tc>
-          <w:tcPr>
-            <w:tcW w:type="dxa" w:w="960"/>
-            <w:vAlign w:val="center"/>
-          </w:tcPr>
-          <w:p>
-            <w:pPr>
-              <w:jc w:val="center"/>
-            </w:pPr>
-            <w:r>
-              <w:rPr>
-                <w:rFonts w:ascii="Calibri" w:hAnsi="Calibri"/>
-                <w:sz w:val="12"/>
-              </w:rPr>
-              <w:t>16</w:t>
-            </w:r>
-          </w:p>
-        </w:tc>
-        <w:tc>
-          <w:tcPr>
-            <w:tcW w:type="dxa" w:w="4320"/>
-            <w:vAlign w:val="center"/>
-          </w:tcPr>
-          <w:p>
-            <w:pPr>
-              <w:jc w:val="center"/>
-            </w:pPr>
-            <w:r>
-              <w:rPr>
-                <w:rFonts w:ascii="Calibri" w:hAnsi="Calibri"/>
-                <w:sz w:val="12"/>
-              </w:rPr>
-              <w:t>Mantenimiento preventivo al sistema RMS en 06E54-LTCD03 de la Estación NUO</w:t>
-            </w:r>
-          </w:p>
-        </w:tc>
-        <w:tc>
-          <w:tcPr>
-            <w:tcW w:type="dxa" w:w="960"/>
-            <w:vAlign w:val="center"/>
-          </w:tcPr>
-          <w:p>
-            <w:pPr>
-              <w:jc w:val="center"/>
-            </w:pPr>
-            <w:r>
-              <w:rPr>
-                <w:rFonts w:ascii="Calibri" w:hAnsi="Calibri"/>
-                <w:sz w:val="12"/>
-              </w:rPr>
-              <w:t>P10.608</w:t>
-            </w:r>
-          </w:p>
-        </w:tc>
-        <w:tc>
-          <w:tcPr>
-            <w:tcW w:type="dxa" w:w="960"/>
-            <w:vAlign w:val="center"/>
-          </w:tcPr>
-          <w:p>
-            <w:pPr>
-              <w:jc w:val="center"/>
-            </w:pPr>
-            <w:r>
-              <w:rPr>
-                <w:rFonts w:ascii="Calibri" w:hAnsi="Calibri"/>
-                <w:sz w:val="12"/>
-              </w:rPr>
-              <w:t>L6</w:t>
-            </w:r>
-          </w:p>
-        </w:tc>
-        <w:tc>
-          <w:tcPr>
-            <w:tcW w:type="dxa" w:w="960"/>
-            <w:vAlign w:val="center"/>
-          </w:tcPr>
-          <w:p>
-            <w:pPr>
-              <w:jc w:val="center"/>
-            </w:pPr>
-            <w:r>
-              <w:rPr>
-                <w:rFonts w:ascii="Calibri" w:hAnsi="Calibri"/>
-                <w:sz w:val="12"/>
-              </w:rPr>
-              <w:t>NUO</w:t>
-            </w:r>
-          </w:p>
-        </w:tc>
-        <w:tc>
-          <w:tcPr>
-            <w:tcW w:type="dxa" w:w="960"/>
-            <w:vAlign w:val="center"/>
-          </w:tcPr>
-          <w:p>
-            <w:pPr>
-              <w:jc w:val="center"/>
-            </w:pPr>
-            <w:r>
-              <w:rPr>
-                <w:rFonts w:ascii="Calibri" w:hAnsi="Calibri"/>
-                <w:sz w:val="12"/>
-              </w:rPr>
-              <w:t>RMS</w:t>
-            </w:r>
-          </w:p>
-        </w:tc>
-        <w:tc>
-          <w:tcPr>
-            <w:tcW w:type="dxa" w:w="1584"/>
-            <w:vAlign w:val="center"/>
-          </w:tcPr>
-          <w:p>
-            <w:pPr>
-              <w:jc w:val="center"/>
-            </w:pPr>
-            <w:r>
-              <w:rPr>
-                <w:rFonts w:ascii="Calibri" w:hAnsi="Calibri"/>
-                <w:sz w:val="12"/>
-              </w:rPr>
-              <w:t>2025-01-10</w:t>
-            </w:r>
-          </w:p>
-        </w:tc>
-        <w:tc>
-          <w:tcPr>
-            <w:tcW w:type="dxa" w:w="960"/>
-            <w:vAlign w:val="center"/>
-          </w:tcPr>
-          <w:p>
-            <w:pPr>
-              <w:jc w:val="center"/>
-            </w:pPr>
-            <w:r>
-              <w:rPr>
-                <w:rFonts w:ascii="Calibri" w:hAnsi="Calibri"/>
-                <w:sz w:val="12"/>
-              </w:rPr>
-              <w:t>2025-01-13</w:t>
-            </w:r>
-          </w:p>
-        </w:tc>
-        <w:tc>
-          <w:tcPr>
-            <w:tcW w:type="dxa" w:w="960"/>
-            <w:vAlign w:val="center"/>
-          </w:tcPr>
-          <w:p>
-            <w:pPr>
-              <w:jc w:val="center"/>
-            </w:pPr>
-            <w:r>
-              <w:rPr>
-                <w:rFonts w:ascii="Calibri" w:hAnsi="Calibri"/>
-                <w:sz w:val="12"/>
-              </w:rPr>
-              <w:t>2258792</w:t>
-            </w:r>
-          </w:p>
-        </w:tc>
-      </w:tr>
     </w:tbl>
     <w:p>
       <w:pPr>
@@ -4476,334 +3656,6 @@
                 <w:sz w:val="12"/>
               </w:rPr>
               <w:t>2258858</w:t>
-            </w:r>
-          </w:p>
-        </w:tc>
-      </w:tr>
-      <w:tr>
-        <w:tc>
-          <w:tcPr>
-            <w:tcW w:type="dxa" w:w="960"/>
-            <w:vAlign w:val="center"/>
-          </w:tcPr>
-          <w:p>
-            <w:pPr>
-              <w:jc w:val="center"/>
-            </w:pPr>
-            <w:r>
-              <w:rPr>
-                <w:rFonts w:ascii="Calibri" w:hAnsi="Calibri"/>
-                <w:sz w:val="12"/>
-              </w:rPr>
-              <w:t>4</w:t>
-            </w:r>
-          </w:p>
-        </w:tc>
-        <w:tc>
-          <w:tcPr>
-            <w:tcW w:type="dxa" w:w="4320"/>
-            <w:vAlign w:val="center"/>
-          </w:tcPr>
-          <w:p>
-            <w:pPr>
-              <w:jc w:val="center"/>
-            </w:pPr>
-            <w:r>
-              <w:rPr>
-                <w:rFonts w:ascii="Calibri" w:hAnsi="Calibri"/>
-                <w:sz w:val="12"/>
-              </w:rPr>
-              <w:t>Mantenimiento preventivo al sistema SAP en 06E54-LTCD01 de la Estación NUO</w:t>
-            </w:r>
-          </w:p>
-        </w:tc>
-        <w:tc>
-          <w:tcPr>
-            <w:tcW w:type="dxa" w:w="960"/>
-            <w:vAlign w:val="center"/>
-          </w:tcPr>
-          <w:p>
-            <w:pPr>
-              <w:jc w:val="center"/>
-            </w:pPr>
-            <w:r>
-              <w:rPr>
-                <w:rFonts w:ascii="Calibri" w:hAnsi="Calibri"/>
-                <w:sz w:val="12"/>
-              </w:rPr>
-              <w:t>R42.608</w:t>
-            </w:r>
-          </w:p>
-        </w:tc>
-        <w:tc>
-          <w:tcPr>
-            <w:tcW w:type="dxa" w:w="960"/>
-            <w:vAlign w:val="center"/>
-          </w:tcPr>
-          <w:p>
-            <w:pPr>
-              <w:jc w:val="center"/>
-            </w:pPr>
-            <w:r>
-              <w:rPr>
-                <w:rFonts w:ascii="Calibri" w:hAnsi="Calibri"/>
-                <w:sz w:val="12"/>
-              </w:rPr>
-              <w:t>L6</w:t>
-            </w:r>
-          </w:p>
-        </w:tc>
-        <w:tc>
-          <w:tcPr>
-            <w:tcW w:type="dxa" w:w="960"/>
-            <w:vAlign w:val="center"/>
-          </w:tcPr>
-          <w:p>
-            <w:pPr>
-              <w:jc w:val="center"/>
-            </w:pPr>
-            <w:r>
-              <w:rPr>
-                <w:rFonts w:ascii="Calibri" w:hAnsi="Calibri"/>
-                <w:sz w:val="12"/>
-              </w:rPr>
-              <w:t>NUO</w:t>
-            </w:r>
-          </w:p>
-        </w:tc>
-        <w:tc>
-          <w:tcPr>
-            <w:tcW w:type="dxa" w:w="960"/>
-            <w:vAlign w:val="center"/>
-          </w:tcPr>
-          <w:p>
-            <w:pPr>
-              <w:jc w:val="center"/>
-            </w:pPr>
-            <w:r>
-              <w:rPr>
-                <w:rFonts w:ascii="Calibri" w:hAnsi="Calibri"/>
-                <w:sz w:val="12"/>
-              </w:rPr>
-              <w:t>SAP</w:t>
-            </w:r>
-          </w:p>
-        </w:tc>
-        <w:tc>
-          <w:tcPr>
-            <w:tcW w:type="dxa" w:w="1584"/>
-            <w:vAlign w:val="center"/>
-          </w:tcPr>
-          <w:p>
-            <w:pPr>
-              <w:jc w:val="center"/>
-            </w:pPr>
-            <w:r>
-              <w:rPr>
-                <w:rFonts w:ascii="Calibri" w:hAnsi="Calibri"/>
-                <w:sz w:val="12"/>
-              </w:rPr>
-              <w:t>2025-01-10</w:t>
-            </w:r>
-          </w:p>
-        </w:tc>
-        <w:tc>
-          <w:tcPr>
-            <w:tcW w:type="dxa" w:w="960"/>
-            <w:vAlign w:val="center"/>
-          </w:tcPr>
-          <w:p>
-            <w:pPr>
-              <w:jc w:val="center"/>
-            </w:pPr>
-            <w:r>
-              <w:rPr>
-                <w:rFonts w:ascii="Calibri" w:hAnsi="Calibri"/>
-                <w:sz w:val="12"/>
-              </w:rPr>
-              <w:t>2025-01-13</w:t>
-            </w:r>
-          </w:p>
-        </w:tc>
-        <w:tc>
-          <w:tcPr>
-            <w:tcW w:type="dxa" w:w="960"/>
-            <w:vAlign w:val="center"/>
-          </w:tcPr>
-          <w:p>
-            <w:pPr>
-              <w:jc w:val="center"/>
-            </w:pPr>
-            <w:r>
-              <w:rPr>
-                <w:rFonts w:ascii="Calibri" w:hAnsi="Calibri"/>
-                <w:sz w:val="12"/>
-              </w:rPr>
-              <w:t>2258844</w:t>
-            </w:r>
-          </w:p>
-        </w:tc>
-      </w:tr>
-      <w:tr>
-        <w:tc>
-          <w:tcPr>
-            <w:tcW w:type="dxa" w:w="960"/>
-            <w:vAlign w:val="center"/>
-          </w:tcPr>
-          <w:p>
-            <w:pPr>
-              <w:jc w:val="center"/>
-            </w:pPr>
-            <w:r>
-              <w:rPr>
-                <w:rFonts w:ascii="Calibri" w:hAnsi="Calibri"/>
-                <w:sz w:val="12"/>
-              </w:rPr>
-              <w:t>5</w:t>
-            </w:r>
-          </w:p>
-        </w:tc>
-        <w:tc>
-          <w:tcPr>
-            <w:tcW w:type="dxa" w:w="4320"/>
-            <w:vAlign w:val="center"/>
-          </w:tcPr>
-          <w:p>
-            <w:pPr>
-              <w:jc w:val="center"/>
-            </w:pPr>
-            <w:r>
-              <w:rPr>
-                <w:rFonts w:ascii="Calibri" w:hAnsi="Calibri"/>
-                <w:sz w:val="12"/>
-              </w:rPr>
-              <w:t>Mantenimiento preventivo al sistema SIP en 06E54-LTCD01 de la Estación NUO</w:t>
-            </w:r>
-          </w:p>
-        </w:tc>
-        <w:tc>
-          <w:tcPr>
-            <w:tcW w:type="dxa" w:w="960"/>
-            <w:vAlign w:val="center"/>
-          </w:tcPr>
-          <w:p>
-            <w:pPr>
-              <w:jc w:val="center"/>
-            </w:pPr>
-            <w:r>
-              <w:rPr>
-                <w:rFonts w:ascii="Calibri" w:hAnsi="Calibri"/>
-                <w:sz w:val="12"/>
-              </w:rPr>
-              <w:t>R44.608</w:t>
-            </w:r>
-          </w:p>
-        </w:tc>
-        <w:tc>
-          <w:tcPr>
-            <w:tcW w:type="dxa" w:w="960"/>
-            <w:vAlign w:val="center"/>
-          </w:tcPr>
-          <w:p>
-            <w:pPr>
-              <w:jc w:val="center"/>
-            </w:pPr>
-            <w:r>
-              <w:rPr>
-                <w:rFonts w:ascii="Calibri" w:hAnsi="Calibri"/>
-                <w:sz w:val="12"/>
-              </w:rPr>
-              <w:t>L6</w:t>
-            </w:r>
-          </w:p>
-        </w:tc>
-        <w:tc>
-          <w:tcPr>
-            <w:tcW w:type="dxa" w:w="960"/>
-            <w:vAlign w:val="center"/>
-          </w:tcPr>
-          <w:p>
-            <w:pPr>
-              <w:jc w:val="center"/>
-            </w:pPr>
-            <w:r>
-              <w:rPr>
-                <w:rFonts w:ascii="Calibri" w:hAnsi="Calibri"/>
-                <w:sz w:val="12"/>
-              </w:rPr>
-              <w:t>NUO</w:t>
-            </w:r>
-          </w:p>
-        </w:tc>
-        <w:tc>
-          <w:tcPr>
-            <w:tcW w:type="dxa" w:w="960"/>
-            <w:vAlign w:val="center"/>
-          </w:tcPr>
-          <w:p>
-            <w:pPr>
-              <w:jc w:val="center"/>
-            </w:pPr>
-            <w:r>
-              <w:rPr>
-                <w:rFonts w:ascii="Calibri" w:hAnsi="Calibri"/>
-                <w:sz w:val="12"/>
-              </w:rPr>
-              <w:t>SIP</w:t>
-            </w:r>
-          </w:p>
-        </w:tc>
-        <w:tc>
-          <w:tcPr>
-            <w:tcW w:type="dxa" w:w="1584"/>
-            <w:vAlign w:val="center"/>
-          </w:tcPr>
-          <w:p>
-            <w:pPr>
-              <w:jc w:val="center"/>
-            </w:pPr>
-            <w:r>
-              <w:rPr>
-                <w:rFonts w:ascii="Calibri" w:hAnsi="Calibri"/>
-                <w:sz w:val="12"/>
-              </w:rPr>
-              <w:t>2025-01-10</w:t>
-            </w:r>
-          </w:p>
-        </w:tc>
-        <w:tc>
-          <w:tcPr>
-            <w:tcW w:type="dxa" w:w="960"/>
-            <w:vAlign w:val="center"/>
-          </w:tcPr>
-          <w:p>
-            <w:pPr>
-              <w:jc w:val="center"/>
-            </w:pPr>
-            <w:r>
-              <w:rPr>
-                <w:rFonts w:ascii="Calibri" w:hAnsi="Calibri"/>
-                <w:sz w:val="12"/>
-              </w:rPr>
-              <w:t>2025-01-13</w:t>
-            </w:r>
-          </w:p>
-        </w:tc>
-        <w:tc>
-          <w:tcPr>
-            <w:tcW w:type="dxa" w:w="960"/>
-            <w:vAlign w:val="center"/>
-          </w:tcPr>
-          <w:p>
-            <w:pPr>
-              <w:jc w:val="center"/>
-            </w:pPr>
-            <w:r>
-              <w:rPr>
-                <w:rFonts w:ascii="Calibri" w:hAnsi="Calibri"/>
-                <w:sz w:val="12"/>
-              </w:rPr>
-              <w:t>2258857</w:t>
             </w:r>
           </w:p>
         </w:tc>
@@ -5364,170 +4216,6 @@
                 <w:sz w:val="12"/>
               </w:rPr>
               <w:t>2258889</w:t>
-            </w:r>
-          </w:p>
-        </w:tc>
-      </w:tr>
-      <w:tr>
-        <w:tc>
-          <w:tcPr>
-            <w:tcW w:type="dxa" w:w="960"/>
-            <w:vAlign w:val="center"/>
-          </w:tcPr>
-          <w:p>
-            <w:pPr>
-              <w:jc w:val="center"/>
-            </w:pPr>
-            <w:r>
-              <w:rPr>
-                <w:rFonts w:ascii="Calibri" w:hAnsi="Calibri"/>
-                <w:sz w:val="12"/>
-              </w:rPr>
-              <w:t>3</w:t>
-            </w:r>
-          </w:p>
-        </w:tc>
-        <w:tc>
-          <w:tcPr>
-            <w:tcW w:type="dxa" w:w="4320"/>
-            <w:vAlign w:val="center"/>
-          </w:tcPr>
-          <w:p>
-            <w:pPr>
-              <w:jc w:val="center"/>
-            </w:pPr>
-            <w:r>
-              <w:rPr>
-                <w:rFonts w:ascii="Calibri" w:hAnsi="Calibri"/>
-                <w:sz w:val="12"/>
-              </w:rPr>
-              <w:t>Mantenimiento preventivo al sistema SCA en 06E54-MEZ01 de la Estación NUO</w:t>
-            </w:r>
-          </w:p>
-        </w:tc>
-        <w:tc>
-          <w:tcPr>
-            <w:tcW w:type="dxa" w:w="960"/>
-            <w:vAlign w:val="center"/>
-          </w:tcPr>
-          <w:p>
-            <w:pPr>
-              <w:jc w:val="center"/>
-            </w:pPr>
-            <w:r>
-              <w:rPr>
-                <w:rFonts w:ascii="Calibri" w:hAnsi="Calibri"/>
-                <w:sz w:val="12"/>
-              </w:rPr>
-              <w:t>S80.608</w:t>
-            </w:r>
-          </w:p>
-        </w:tc>
-        <w:tc>
-          <w:tcPr>
-            <w:tcW w:type="dxa" w:w="960"/>
-            <w:vAlign w:val="center"/>
-          </w:tcPr>
-          <w:p>
-            <w:pPr>
-              <w:jc w:val="center"/>
-            </w:pPr>
-            <w:r>
-              <w:rPr>
-                <w:rFonts w:ascii="Calibri" w:hAnsi="Calibri"/>
-                <w:sz w:val="12"/>
-              </w:rPr>
-              <w:t>L6</w:t>
-            </w:r>
-          </w:p>
-        </w:tc>
-        <w:tc>
-          <w:tcPr>
-            <w:tcW w:type="dxa" w:w="960"/>
-            <w:vAlign w:val="center"/>
-          </w:tcPr>
-          <w:p>
-            <w:pPr>
-              <w:jc w:val="center"/>
-            </w:pPr>
-            <w:r>
-              <w:rPr>
-                <w:rFonts w:ascii="Calibri" w:hAnsi="Calibri"/>
-                <w:sz w:val="12"/>
-              </w:rPr>
-              <w:t>NUO</w:t>
-            </w:r>
-          </w:p>
-        </w:tc>
-        <w:tc>
-          <w:tcPr>
-            <w:tcW w:type="dxa" w:w="960"/>
-            <w:vAlign w:val="center"/>
-          </w:tcPr>
-          <w:p>
-            <w:pPr>
-              <w:jc w:val="center"/>
-            </w:pPr>
-            <w:r>
-              <w:rPr>
-                <w:rFonts w:ascii="Calibri" w:hAnsi="Calibri"/>
-                <w:sz w:val="12"/>
-              </w:rPr>
-              <w:t>SCA</w:t>
-            </w:r>
-          </w:p>
-        </w:tc>
-        <w:tc>
-          <w:tcPr>
-            <w:tcW w:type="dxa" w:w="1584"/>
-            <w:vAlign w:val="center"/>
-          </w:tcPr>
-          <w:p>
-            <w:pPr>
-              <w:jc w:val="center"/>
-            </w:pPr>
-            <w:r>
-              <w:rPr>
-                <w:rFonts w:ascii="Calibri" w:hAnsi="Calibri"/>
-                <w:sz w:val="12"/>
-              </w:rPr>
-              <w:t>2025-01-10</w:t>
-            </w:r>
-          </w:p>
-        </w:tc>
-        <w:tc>
-          <w:tcPr>
-            <w:tcW w:type="dxa" w:w="960"/>
-            <w:vAlign w:val="center"/>
-          </w:tcPr>
-          <w:p>
-            <w:pPr>
-              <w:jc w:val="center"/>
-            </w:pPr>
-            <w:r>
-              <w:rPr>
-                <w:rFonts w:ascii="Calibri" w:hAnsi="Calibri"/>
-                <w:sz w:val="12"/>
-              </w:rPr>
-              <w:t>2025-01-13</w:t>
-            </w:r>
-          </w:p>
-        </w:tc>
-        <w:tc>
-          <w:tcPr>
-            <w:tcW w:type="dxa" w:w="960"/>
-            <w:vAlign w:val="center"/>
-          </w:tcPr>
-          <w:p>
-            <w:pPr>
-              <w:jc w:val="center"/>
-            </w:pPr>
-            <w:r>
-              <w:rPr>
-                <w:rFonts w:ascii="Calibri" w:hAnsi="Calibri"/>
-                <w:sz w:val="12"/>
-              </w:rPr>
-              <w:t>2258888</w:t>
             </w:r>
           </w:p>
         </w:tc>
@@ -8819,1086 +7507,6 @@
                 <w:sz w:val="12"/>
               </w:rPr>
               <w:t>2025-01-12</w:t>
-            </w:r>
-          </w:p>
-        </w:tc>
-        <w:tc>
-          <w:tcPr>
-            <w:tcW w:type="dxa" w:w="1080"/>
-            <w:vAlign w:val="center"/>
-          </w:tcPr>
-          <w:p/>
-        </w:tc>
-      </w:tr>
-      <w:tr>
-        <w:tc>
-          <w:tcPr>
-            <w:tcW w:type="dxa" w:w="1080"/>
-            <w:vAlign w:val="center"/>
-          </w:tcPr>
-          <w:p>
-            <w:pPr>
-              <w:jc w:val="center"/>
-            </w:pPr>
-            <w:r>
-              <w:rPr>
-                <w:rFonts w:ascii="Calibri" w:hAnsi="Calibri"/>
-                <w:sz w:val="12"/>
-              </w:rPr>
-              <w:t>17</w:t>
-            </w:r>
-          </w:p>
-        </w:tc>
-        <w:tc>
-          <w:tcPr>
-            <w:tcW w:type="dxa" w:w="4320"/>
-            <w:vAlign w:val="center"/>
-          </w:tcPr>
-          <w:p>
-            <w:pPr>
-              <w:jc w:val="center"/>
-            </w:pPr>
-            <w:r>
-              <w:rPr>
-                <w:rFonts w:ascii="Calibri" w:hAnsi="Calibri"/>
-                <w:sz w:val="12"/>
-              </w:rPr>
-              <w:t>Mantenimiento preventivo al sistema SAP en 06E54-LTCD01 de la Estación NUO</w:t>
-            </w:r>
-          </w:p>
-        </w:tc>
-        <w:tc>
-          <w:tcPr>
-            <w:tcW w:type="dxa" w:w="1080"/>
-            <w:vAlign w:val="center"/>
-          </w:tcPr>
-          <w:p>
-            <w:pPr>
-              <w:jc w:val="center"/>
-            </w:pPr>
-            <w:r>
-              <w:rPr>
-                <w:rFonts w:ascii="Calibri" w:hAnsi="Calibri"/>
-                <w:sz w:val="12"/>
-              </w:rPr>
-              <w:t>L6</w:t>
-            </w:r>
-          </w:p>
-        </w:tc>
-        <w:tc>
-          <w:tcPr>
-            <w:tcW w:type="dxa" w:w="1080"/>
-            <w:vAlign w:val="center"/>
-          </w:tcPr>
-          <w:p>
-            <w:pPr>
-              <w:jc w:val="center"/>
-            </w:pPr>
-            <w:r>
-              <w:rPr>
-                <w:rFonts w:ascii="Calibri" w:hAnsi="Calibri"/>
-                <w:sz w:val="12"/>
-              </w:rPr>
-              <w:t>NUO</w:t>
-            </w:r>
-          </w:p>
-        </w:tc>
-        <w:tc>
-          <w:tcPr>
-            <w:tcW w:type="dxa" w:w="1080"/>
-            <w:vAlign w:val="center"/>
-          </w:tcPr>
-          <w:p>
-            <w:pPr>
-              <w:jc w:val="center"/>
-            </w:pPr>
-            <w:r>
-              <w:rPr>
-                <w:rFonts w:ascii="Calibri" w:hAnsi="Calibri"/>
-                <w:sz w:val="12"/>
-              </w:rPr>
-              <w:t>CAT 2</w:t>
-            </w:r>
-          </w:p>
-        </w:tc>
-        <w:tc>
-          <w:tcPr>
-            <w:tcW w:type="dxa" w:w="1080"/>
-            <w:vAlign w:val="center"/>
-          </w:tcPr>
-          <w:p>
-            <w:pPr>
-              <w:jc w:val="center"/>
-            </w:pPr>
-            <w:r>
-              <w:rPr>
-                <w:rFonts w:ascii="Calibri" w:hAnsi="Calibri"/>
-                <w:sz w:val="12"/>
-              </w:rPr>
-              <w:t>2258844</w:t>
-            </w:r>
-          </w:p>
-        </w:tc>
-        <w:tc>
-          <w:tcPr>
-            <w:tcW w:type="dxa" w:w="1584"/>
-            <w:vAlign w:val="center"/>
-          </w:tcPr>
-          <w:p>
-            <w:pPr>
-              <w:jc w:val="center"/>
-            </w:pPr>
-            <w:r>
-              <w:rPr>
-                <w:rFonts w:ascii="Calibri" w:hAnsi="Calibri"/>
-                <w:sz w:val="12"/>
-              </w:rPr>
-              <w:t>2025-01-13</w:t>
-            </w:r>
-          </w:p>
-        </w:tc>
-        <w:tc>
-          <w:tcPr>
-            <w:tcW w:type="dxa" w:w="1080"/>
-            <w:vAlign w:val="center"/>
-          </w:tcPr>
-          <w:p/>
-        </w:tc>
-      </w:tr>
-      <w:tr>
-        <w:tc>
-          <w:tcPr>
-            <w:tcW w:type="dxa" w:w="1080"/>
-            <w:vAlign w:val="center"/>
-          </w:tcPr>
-          <w:p>
-            <w:pPr>
-              <w:jc w:val="center"/>
-            </w:pPr>
-            <w:r>
-              <w:rPr>
-                <w:rFonts w:ascii="Calibri" w:hAnsi="Calibri"/>
-                <w:sz w:val="12"/>
-              </w:rPr>
-              <w:t>18</w:t>
-            </w:r>
-          </w:p>
-        </w:tc>
-        <w:tc>
-          <w:tcPr>
-            <w:tcW w:type="dxa" w:w="4320"/>
-            <w:vAlign w:val="center"/>
-          </w:tcPr>
-          <w:p>
-            <w:pPr>
-              <w:jc w:val="center"/>
-            </w:pPr>
-            <w:r>
-              <w:rPr>
-                <w:rFonts w:ascii="Calibri" w:hAnsi="Calibri"/>
-                <w:sz w:val="12"/>
-              </w:rPr>
-              <w:t>Mantenimiento preventivo al sistema CCTV en 06E54-LTCD01 de la Estación NUO</w:t>
-            </w:r>
-          </w:p>
-        </w:tc>
-        <w:tc>
-          <w:tcPr>
-            <w:tcW w:type="dxa" w:w="1080"/>
-            <w:vAlign w:val="center"/>
-          </w:tcPr>
-          <w:p>
-            <w:pPr>
-              <w:jc w:val="center"/>
-            </w:pPr>
-            <w:r>
-              <w:rPr>
-                <w:rFonts w:ascii="Calibri" w:hAnsi="Calibri"/>
-                <w:sz w:val="12"/>
-              </w:rPr>
-              <w:t>L6</w:t>
-            </w:r>
-          </w:p>
-        </w:tc>
-        <w:tc>
-          <w:tcPr>
-            <w:tcW w:type="dxa" w:w="1080"/>
-            <w:vAlign w:val="center"/>
-          </w:tcPr>
-          <w:p>
-            <w:pPr>
-              <w:jc w:val="center"/>
-            </w:pPr>
-            <w:r>
-              <w:rPr>
-                <w:rFonts w:ascii="Calibri" w:hAnsi="Calibri"/>
-                <w:sz w:val="12"/>
-              </w:rPr>
-              <w:t>NUO</w:t>
-            </w:r>
-          </w:p>
-        </w:tc>
-        <w:tc>
-          <w:tcPr>
-            <w:tcW w:type="dxa" w:w="1080"/>
-            <w:vAlign w:val="center"/>
-          </w:tcPr>
-          <w:p>
-            <w:pPr>
-              <w:jc w:val="center"/>
-            </w:pPr>
-            <w:r>
-              <w:rPr>
-                <w:rFonts w:ascii="Calibri" w:hAnsi="Calibri"/>
-                <w:sz w:val="12"/>
-              </w:rPr>
-              <w:t>CAT 1</w:t>
-            </w:r>
-          </w:p>
-        </w:tc>
-        <w:tc>
-          <w:tcPr>
-            <w:tcW w:type="dxa" w:w="1080"/>
-            <w:vAlign w:val="center"/>
-          </w:tcPr>
-          <w:p>
-            <w:pPr>
-              <w:jc w:val="center"/>
-            </w:pPr>
-            <w:r>
-              <w:rPr>
-                <w:rFonts w:ascii="Calibri" w:hAnsi="Calibri"/>
-                <w:sz w:val="12"/>
-              </w:rPr>
-              <w:t>2258868</w:t>
-            </w:r>
-          </w:p>
-        </w:tc>
-        <w:tc>
-          <w:tcPr>
-            <w:tcW w:type="dxa" w:w="1584"/>
-            <w:vAlign w:val="center"/>
-          </w:tcPr>
-          <w:p>
-            <w:pPr>
-              <w:jc w:val="center"/>
-            </w:pPr>
-            <w:r>
-              <w:rPr>
-                <w:rFonts w:ascii="Calibri" w:hAnsi="Calibri"/>
-                <w:sz w:val="12"/>
-              </w:rPr>
-              <w:t>2025-01-13</w:t>
-            </w:r>
-          </w:p>
-        </w:tc>
-        <w:tc>
-          <w:tcPr>
-            <w:tcW w:type="dxa" w:w="1080"/>
-            <w:vAlign w:val="center"/>
-          </w:tcPr>
-          <w:p/>
-        </w:tc>
-      </w:tr>
-      <w:tr>
-        <w:tc>
-          <w:tcPr>
-            <w:tcW w:type="dxa" w:w="1080"/>
-            <w:vAlign w:val="center"/>
-          </w:tcPr>
-          <w:p>
-            <w:pPr>
-              <w:jc w:val="center"/>
-            </w:pPr>
-            <w:r>
-              <w:rPr>
-                <w:rFonts w:ascii="Calibri" w:hAnsi="Calibri"/>
-                <w:sz w:val="12"/>
-              </w:rPr>
-              <w:t>19</w:t>
-            </w:r>
-          </w:p>
-        </w:tc>
-        <w:tc>
-          <w:tcPr>
-            <w:tcW w:type="dxa" w:w="4320"/>
-            <w:vAlign w:val="center"/>
-          </w:tcPr>
-          <w:p>
-            <w:pPr>
-              <w:jc w:val="center"/>
-            </w:pPr>
-            <w:r>
-              <w:rPr>
-                <w:rFonts w:ascii="Calibri" w:hAnsi="Calibri"/>
-                <w:sz w:val="12"/>
-              </w:rPr>
-              <w:t>Mantenimiento preventivo al sistema RMS en 06E54-LTCD01 de la Estación NUO</w:t>
-            </w:r>
-          </w:p>
-        </w:tc>
-        <w:tc>
-          <w:tcPr>
-            <w:tcW w:type="dxa" w:w="1080"/>
-            <w:vAlign w:val="center"/>
-          </w:tcPr>
-          <w:p>
-            <w:pPr>
-              <w:jc w:val="center"/>
-            </w:pPr>
-            <w:r>
-              <w:rPr>
-                <w:rFonts w:ascii="Calibri" w:hAnsi="Calibri"/>
-                <w:sz w:val="12"/>
-              </w:rPr>
-              <w:t>L6</w:t>
-            </w:r>
-          </w:p>
-        </w:tc>
-        <w:tc>
-          <w:tcPr>
-            <w:tcW w:type="dxa" w:w="1080"/>
-            <w:vAlign w:val="center"/>
-          </w:tcPr>
-          <w:p>
-            <w:pPr>
-              <w:jc w:val="center"/>
-            </w:pPr>
-            <w:r>
-              <w:rPr>
-                <w:rFonts w:ascii="Calibri" w:hAnsi="Calibri"/>
-                <w:sz w:val="12"/>
-              </w:rPr>
-              <w:t>NUO</w:t>
-            </w:r>
-          </w:p>
-        </w:tc>
-        <w:tc>
-          <w:tcPr>
-            <w:tcW w:type="dxa" w:w="1080"/>
-            <w:vAlign w:val="center"/>
-          </w:tcPr>
-          <w:p>
-            <w:pPr>
-              <w:jc w:val="center"/>
-            </w:pPr>
-            <w:r>
-              <w:rPr>
-                <w:rFonts w:ascii="Calibri" w:hAnsi="Calibri"/>
-                <w:sz w:val="12"/>
-              </w:rPr>
-              <w:t>CAT 1</w:t>
-            </w:r>
-          </w:p>
-        </w:tc>
-        <w:tc>
-          <w:tcPr>
-            <w:tcW w:type="dxa" w:w="1080"/>
-            <w:vAlign w:val="center"/>
-          </w:tcPr>
-          <w:p>
-            <w:pPr>
-              <w:jc w:val="center"/>
-            </w:pPr>
-            <w:r>
-              <w:rPr>
-                <w:rFonts w:ascii="Calibri" w:hAnsi="Calibri"/>
-                <w:sz w:val="12"/>
-              </w:rPr>
-              <w:t>2258793</w:t>
-            </w:r>
-          </w:p>
-        </w:tc>
-        <w:tc>
-          <w:tcPr>
-            <w:tcW w:type="dxa" w:w="1584"/>
-            <w:vAlign w:val="center"/>
-          </w:tcPr>
-          <w:p>
-            <w:pPr>
-              <w:jc w:val="center"/>
-            </w:pPr>
-            <w:r>
-              <w:rPr>
-                <w:rFonts w:ascii="Calibri" w:hAnsi="Calibri"/>
-                <w:sz w:val="12"/>
-              </w:rPr>
-              <w:t>2025-01-13</w:t>
-            </w:r>
-          </w:p>
-        </w:tc>
-        <w:tc>
-          <w:tcPr>
-            <w:tcW w:type="dxa" w:w="1080"/>
-            <w:vAlign w:val="center"/>
-          </w:tcPr>
-          <w:p/>
-        </w:tc>
-      </w:tr>
-      <w:tr>
-        <w:tc>
-          <w:tcPr>
-            <w:tcW w:type="dxa" w:w="1080"/>
-            <w:vAlign w:val="center"/>
-          </w:tcPr>
-          <w:p>
-            <w:pPr>
-              <w:jc w:val="center"/>
-            </w:pPr>
-            <w:r>
-              <w:rPr>
-                <w:rFonts w:ascii="Calibri" w:hAnsi="Calibri"/>
-                <w:sz w:val="12"/>
-              </w:rPr>
-              <w:t>20</w:t>
-            </w:r>
-          </w:p>
-        </w:tc>
-        <w:tc>
-          <w:tcPr>
-            <w:tcW w:type="dxa" w:w="4320"/>
-            <w:vAlign w:val="center"/>
-          </w:tcPr>
-          <w:p>
-            <w:pPr>
-              <w:jc w:val="center"/>
-            </w:pPr>
-            <w:r>
-              <w:rPr>
-                <w:rFonts w:ascii="Calibri" w:hAnsi="Calibri"/>
-                <w:sz w:val="12"/>
-              </w:rPr>
-              <w:t>Mantenimiento preventivo al sistema SIP en 06E54-LTCD01 de la Estación NUO</w:t>
-            </w:r>
-          </w:p>
-        </w:tc>
-        <w:tc>
-          <w:tcPr>
-            <w:tcW w:type="dxa" w:w="1080"/>
-            <w:vAlign w:val="center"/>
-          </w:tcPr>
-          <w:p>
-            <w:pPr>
-              <w:jc w:val="center"/>
-            </w:pPr>
-            <w:r>
-              <w:rPr>
-                <w:rFonts w:ascii="Calibri" w:hAnsi="Calibri"/>
-                <w:sz w:val="12"/>
-              </w:rPr>
-              <w:t>L6</w:t>
-            </w:r>
-          </w:p>
-        </w:tc>
-        <w:tc>
-          <w:tcPr>
-            <w:tcW w:type="dxa" w:w="1080"/>
-            <w:vAlign w:val="center"/>
-          </w:tcPr>
-          <w:p>
-            <w:pPr>
-              <w:jc w:val="center"/>
-            </w:pPr>
-            <w:r>
-              <w:rPr>
-                <w:rFonts w:ascii="Calibri" w:hAnsi="Calibri"/>
-                <w:sz w:val="12"/>
-              </w:rPr>
-              <w:t>NUO</w:t>
-            </w:r>
-          </w:p>
-        </w:tc>
-        <w:tc>
-          <w:tcPr>
-            <w:tcW w:type="dxa" w:w="1080"/>
-            <w:vAlign w:val="center"/>
-          </w:tcPr>
-          <w:p>
-            <w:pPr>
-              <w:jc w:val="center"/>
-            </w:pPr>
-            <w:r>
-              <w:rPr>
-                <w:rFonts w:ascii="Calibri" w:hAnsi="Calibri"/>
-                <w:sz w:val="12"/>
-              </w:rPr>
-              <w:t>CAT 2</w:t>
-            </w:r>
-          </w:p>
-        </w:tc>
-        <w:tc>
-          <w:tcPr>
-            <w:tcW w:type="dxa" w:w="1080"/>
-            <w:vAlign w:val="center"/>
-          </w:tcPr>
-          <w:p>
-            <w:pPr>
-              <w:jc w:val="center"/>
-            </w:pPr>
-            <w:r>
-              <w:rPr>
-                <w:rFonts w:ascii="Calibri" w:hAnsi="Calibri"/>
-                <w:sz w:val="12"/>
-              </w:rPr>
-              <w:t>2258857</w:t>
-            </w:r>
-          </w:p>
-        </w:tc>
-        <w:tc>
-          <w:tcPr>
-            <w:tcW w:type="dxa" w:w="1584"/>
-            <w:vAlign w:val="center"/>
-          </w:tcPr>
-          <w:p>
-            <w:pPr>
-              <w:jc w:val="center"/>
-            </w:pPr>
-            <w:r>
-              <w:rPr>
-                <w:rFonts w:ascii="Calibri" w:hAnsi="Calibri"/>
-                <w:sz w:val="12"/>
-              </w:rPr>
-              <w:t>2025-01-13</w:t>
-            </w:r>
-          </w:p>
-        </w:tc>
-        <w:tc>
-          <w:tcPr>
-            <w:tcW w:type="dxa" w:w="1080"/>
-            <w:vAlign w:val="center"/>
-          </w:tcPr>
-          <w:p/>
-        </w:tc>
-      </w:tr>
-      <w:tr>
-        <w:tc>
-          <w:tcPr>
-            <w:tcW w:type="dxa" w:w="1080"/>
-            <w:vAlign w:val="center"/>
-          </w:tcPr>
-          <w:p>
-            <w:pPr>
-              <w:jc w:val="center"/>
-            </w:pPr>
-            <w:r>
-              <w:rPr>
-                <w:rFonts w:ascii="Calibri" w:hAnsi="Calibri"/>
-                <w:sz w:val="12"/>
-              </w:rPr>
-              <w:t>21</w:t>
-            </w:r>
-          </w:p>
-        </w:tc>
-        <w:tc>
-          <w:tcPr>
-            <w:tcW w:type="dxa" w:w="4320"/>
-            <w:vAlign w:val="center"/>
-          </w:tcPr>
-          <w:p>
-            <w:pPr>
-              <w:jc w:val="center"/>
-            </w:pPr>
-            <w:r>
-              <w:rPr>
-                <w:rFonts w:ascii="Calibri" w:hAnsi="Calibri"/>
-                <w:sz w:val="12"/>
-              </w:rPr>
-              <w:t>Mantenimiento preventivo al sistema TETRA en 06E54-LTCD01 de la Estación NUO</w:t>
-            </w:r>
-          </w:p>
-        </w:tc>
-        <w:tc>
-          <w:tcPr>
-            <w:tcW w:type="dxa" w:w="1080"/>
-            <w:vAlign w:val="center"/>
-          </w:tcPr>
-          <w:p>
-            <w:pPr>
-              <w:jc w:val="center"/>
-            </w:pPr>
-            <w:r>
-              <w:rPr>
-                <w:rFonts w:ascii="Calibri" w:hAnsi="Calibri"/>
-                <w:sz w:val="12"/>
-              </w:rPr>
-              <w:t>L6</w:t>
-            </w:r>
-          </w:p>
-        </w:tc>
-        <w:tc>
-          <w:tcPr>
-            <w:tcW w:type="dxa" w:w="1080"/>
-            <w:vAlign w:val="center"/>
-          </w:tcPr>
-          <w:p>
-            <w:pPr>
-              <w:jc w:val="center"/>
-            </w:pPr>
-            <w:r>
-              <w:rPr>
-                <w:rFonts w:ascii="Calibri" w:hAnsi="Calibri"/>
-                <w:sz w:val="12"/>
-              </w:rPr>
-              <w:t>NUO</w:t>
-            </w:r>
-          </w:p>
-        </w:tc>
-        <w:tc>
-          <w:tcPr>
-            <w:tcW w:type="dxa" w:w="1080"/>
-            <w:vAlign w:val="center"/>
-          </w:tcPr>
-          <w:p>
-            <w:pPr>
-              <w:jc w:val="center"/>
-            </w:pPr>
-            <w:r>
-              <w:rPr>
-                <w:rFonts w:ascii="Calibri" w:hAnsi="Calibri"/>
-                <w:sz w:val="12"/>
-              </w:rPr>
-              <w:t>CAT 1</w:t>
-            </w:r>
-          </w:p>
-        </w:tc>
-        <w:tc>
-          <w:tcPr>
-            <w:tcW w:type="dxa" w:w="1080"/>
-            <w:vAlign w:val="center"/>
-          </w:tcPr>
-          <w:p>
-            <w:pPr>
-              <w:jc w:val="center"/>
-            </w:pPr>
-            <w:r>
-              <w:rPr>
-                <w:rFonts w:ascii="Calibri" w:hAnsi="Calibri"/>
-                <w:sz w:val="12"/>
-              </w:rPr>
-              <w:t>2258823</w:t>
-            </w:r>
-          </w:p>
-        </w:tc>
-        <w:tc>
-          <w:tcPr>
-            <w:tcW w:type="dxa" w:w="1584"/>
-            <w:vAlign w:val="center"/>
-          </w:tcPr>
-          <w:p>
-            <w:pPr>
-              <w:jc w:val="center"/>
-            </w:pPr>
-            <w:r>
-              <w:rPr>
-                <w:rFonts w:ascii="Calibri" w:hAnsi="Calibri"/>
-                <w:sz w:val="12"/>
-              </w:rPr>
-              <w:t>2025-01-13</w:t>
-            </w:r>
-          </w:p>
-        </w:tc>
-        <w:tc>
-          <w:tcPr>
-            <w:tcW w:type="dxa" w:w="1080"/>
-            <w:vAlign w:val="center"/>
-          </w:tcPr>
-          <w:p/>
-        </w:tc>
-      </w:tr>
-      <w:tr>
-        <w:tc>
-          <w:tcPr>
-            <w:tcW w:type="dxa" w:w="1080"/>
-            <w:vAlign w:val="center"/>
-          </w:tcPr>
-          <w:p>
-            <w:pPr>
-              <w:jc w:val="center"/>
-            </w:pPr>
-            <w:r>
-              <w:rPr>
-                <w:rFonts w:ascii="Calibri" w:hAnsi="Calibri"/>
-                <w:sz w:val="12"/>
-              </w:rPr>
-              <w:t>22</w:t>
-            </w:r>
-          </w:p>
-        </w:tc>
-        <w:tc>
-          <w:tcPr>
-            <w:tcW w:type="dxa" w:w="4320"/>
-            <w:vAlign w:val="center"/>
-          </w:tcPr>
-          <w:p>
-            <w:pPr>
-              <w:jc w:val="center"/>
-            </w:pPr>
-            <w:r>
-              <w:rPr>
-                <w:rFonts w:ascii="Calibri" w:hAnsi="Calibri"/>
-                <w:sz w:val="12"/>
-              </w:rPr>
-              <w:t>Mantenimiento preventivo al sistema RMS en 06E54-LTCD02 de la Estación NUO</w:t>
-            </w:r>
-          </w:p>
-        </w:tc>
-        <w:tc>
-          <w:tcPr>
-            <w:tcW w:type="dxa" w:w="1080"/>
-            <w:vAlign w:val="center"/>
-          </w:tcPr>
-          <w:p>
-            <w:pPr>
-              <w:jc w:val="center"/>
-            </w:pPr>
-            <w:r>
-              <w:rPr>
-                <w:rFonts w:ascii="Calibri" w:hAnsi="Calibri"/>
-                <w:sz w:val="12"/>
-              </w:rPr>
-              <w:t>L6</w:t>
-            </w:r>
-          </w:p>
-        </w:tc>
-        <w:tc>
-          <w:tcPr>
-            <w:tcW w:type="dxa" w:w="1080"/>
-            <w:vAlign w:val="center"/>
-          </w:tcPr>
-          <w:p>
-            <w:pPr>
-              <w:jc w:val="center"/>
-            </w:pPr>
-            <w:r>
-              <w:rPr>
-                <w:rFonts w:ascii="Calibri" w:hAnsi="Calibri"/>
-                <w:sz w:val="12"/>
-              </w:rPr>
-              <w:t>NUO</w:t>
-            </w:r>
-          </w:p>
-        </w:tc>
-        <w:tc>
-          <w:tcPr>
-            <w:tcW w:type="dxa" w:w="1080"/>
-            <w:vAlign w:val="center"/>
-          </w:tcPr>
-          <w:p>
-            <w:pPr>
-              <w:jc w:val="center"/>
-            </w:pPr>
-            <w:r>
-              <w:rPr>
-                <w:rFonts w:ascii="Calibri" w:hAnsi="Calibri"/>
-                <w:sz w:val="12"/>
-              </w:rPr>
-              <w:t>CAT 1</w:t>
-            </w:r>
-          </w:p>
-        </w:tc>
-        <w:tc>
-          <w:tcPr>
-            <w:tcW w:type="dxa" w:w="1080"/>
-            <w:vAlign w:val="center"/>
-          </w:tcPr>
-          <w:p>
-            <w:pPr>
-              <w:jc w:val="center"/>
-            </w:pPr>
-            <w:r>
-              <w:rPr>
-                <w:rFonts w:ascii="Calibri" w:hAnsi="Calibri"/>
-                <w:sz w:val="12"/>
-              </w:rPr>
-              <w:t>2258794</w:t>
-            </w:r>
-          </w:p>
-        </w:tc>
-        <w:tc>
-          <w:tcPr>
-            <w:tcW w:type="dxa" w:w="1584"/>
-            <w:vAlign w:val="center"/>
-          </w:tcPr>
-          <w:p>
-            <w:pPr>
-              <w:jc w:val="center"/>
-            </w:pPr>
-            <w:r>
-              <w:rPr>
-                <w:rFonts w:ascii="Calibri" w:hAnsi="Calibri"/>
-                <w:sz w:val="12"/>
-              </w:rPr>
-              <w:t>2025-01-13</w:t>
-            </w:r>
-          </w:p>
-        </w:tc>
-        <w:tc>
-          <w:tcPr>
-            <w:tcW w:type="dxa" w:w="1080"/>
-            <w:vAlign w:val="center"/>
-          </w:tcPr>
-          <w:p/>
-        </w:tc>
-      </w:tr>
-      <w:tr>
-        <w:tc>
-          <w:tcPr>
-            <w:tcW w:type="dxa" w:w="1080"/>
-            <w:vAlign w:val="center"/>
-          </w:tcPr>
-          <w:p>
-            <w:pPr>
-              <w:jc w:val="center"/>
-            </w:pPr>
-            <w:r>
-              <w:rPr>
-                <w:rFonts w:ascii="Calibri" w:hAnsi="Calibri"/>
-                <w:sz w:val="12"/>
-              </w:rPr>
-              <w:t>23</w:t>
-            </w:r>
-          </w:p>
-        </w:tc>
-        <w:tc>
-          <w:tcPr>
-            <w:tcW w:type="dxa" w:w="4320"/>
-            <w:vAlign w:val="center"/>
-          </w:tcPr>
-          <w:p>
-            <w:pPr>
-              <w:jc w:val="center"/>
-            </w:pPr>
-            <w:r>
-              <w:rPr>
-                <w:rFonts w:ascii="Calibri" w:hAnsi="Calibri"/>
-                <w:sz w:val="12"/>
-              </w:rPr>
-              <w:t>Mantenimiento preventivo al sistema RMS en 06E54-LTCD03 de la Estación NUO</w:t>
-            </w:r>
-          </w:p>
-        </w:tc>
-        <w:tc>
-          <w:tcPr>
-            <w:tcW w:type="dxa" w:w="1080"/>
-            <w:vAlign w:val="center"/>
-          </w:tcPr>
-          <w:p>
-            <w:pPr>
-              <w:jc w:val="center"/>
-            </w:pPr>
-            <w:r>
-              <w:rPr>
-                <w:rFonts w:ascii="Calibri" w:hAnsi="Calibri"/>
-                <w:sz w:val="12"/>
-              </w:rPr>
-              <w:t>L6</w:t>
-            </w:r>
-          </w:p>
-        </w:tc>
-        <w:tc>
-          <w:tcPr>
-            <w:tcW w:type="dxa" w:w="1080"/>
-            <w:vAlign w:val="center"/>
-          </w:tcPr>
-          <w:p>
-            <w:pPr>
-              <w:jc w:val="center"/>
-            </w:pPr>
-            <w:r>
-              <w:rPr>
-                <w:rFonts w:ascii="Calibri" w:hAnsi="Calibri"/>
-                <w:sz w:val="12"/>
-              </w:rPr>
-              <w:t>NUO</w:t>
-            </w:r>
-          </w:p>
-        </w:tc>
-        <w:tc>
-          <w:tcPr>
-            <w:tcW w:type="dxa" w:w="1080"/>
-            <w:vAlign w:val="center"/>
-          </w:tcPr>
-          <w:p>
-            <w:pPr>
-              <w:jc w:val="center"/>
-            </w:pPr>
-            <w:r>
-              <w:rPr>
-                <w:rFonts w:ascii="Calibri" w:hAnsi="Calibri"/>
-                <w:sz w:val="12"/>
-              </w:rPr>
-              <w:t>CAT 1</w:t>
-            </w:r>
-          </w:p>
-        </w:tc>
-        <w:tc>
-          <w:tcPr>
-            <w:tcW w:type="dxa" w:w="1080"/>
-            <w:vAlign w:val="center"/>
-          </w:tcPr>
-          <w:p>
-            <w:pPr>
-              <w:jc w:val="center"/>
-            </w:pPr>
-            <w:r>
-              <w:rPr>
-                <w:rFonts w:ascii="Calibri" w:hAnsi="Calibri"/>
-                <w:sz w:val="12"/>
-              </w:rPr>
-              <w:t>2258792</w:t>
-            </w:r>
-          </w:p>
-        </w:tc>
-        <w:tc>
-          <w:tcPr>
-            <w:tcW w:type="dxa" w:w="1584"/>
-            <w:vAlign w:val="center"/>
-          </w:tcPr>
-          <w:p>
-            <w:pPr>
-              <w:jc w:val="center"/>
-            </w:pPr>
-            <w:r>
-              <w:rPr>
-                <w:rFonts w:ascii="Calibri" w:hAnsi="Calibri"/>
-                <w:sz w:val="12"/>
-              </w:rPr>
-              <w:t>2025-01-13</w:t>
-            </w:r>
-          </w:p>
-        </w:tc>
-        <w:tc>
-          <w:tcPr>
-            <w:tcW w:type="dxa" w:w="1080"/>
-            <w:vAlign w:val="center"/>
-          </w:tcPr>
-          <w:p/>
-        </w:tc>
-      </w:tr>
-      <w:tr>
-        <w:tc>
-          <w:tcPr>
-            <w:tcW w:type="dxa" w:w="1080"/>
-            <w:vAlign w:val="center"/>
-          </w:tcPr>
-          <w:p>
-            <w:pPr>
-              <w:jc w:val="center"/>
-            </w:pPr>
-            <w:r>
-              <w:rPr>
-                <w:rFonts w:ascii="Calibri" w:hAnsi="Calibri"/>
-                <w:sz w:val="12"/>
-              </w:rPr>
-              <w:t>24</w:t>
-            </w:r>
-          </w:p>
-        </w:tc>
-        <w:tc>
-          <w:tcPr>
-            <w:tcW w:type="dxa" w:w="4320"/>
-            <w:vAlign w:val="center"/>
-          </w:tcPr>
-          <w:p>
-            <w:pPr>
-              <w:jc w:val="center"/>
-            </w:pPr>
-            <w:r>
-              <w:rPr>
-                <w:rFonts w:ascii="Calibri" w:hAnsi="Calibri"/>
-                <w:sz w:val="12"/>
-              </w:rPr>
-              <w:t>Mantenimiento preventivo al sistema SCA en 06E54-MEZ01 de la Estación NUO</w:t>
-            </w:r>
-          </w:p>
-        </w:tc>
-        <w:tc>
-          <w:tcPr>
-            <w:tcW w:type="dxa" w:w="1080"/>
-            <w:vAlign w:val="center"/>
-          </w:tcPr>
-          <w:p>
-            <w:pPr>
-              <w:jc w:val="center"/>
-            </w:pPr>
-            <w:r>
-              <w:rPr>
-                <w:rFonts w:ascii="Calibri" w:hAnsi="Calibri"/>
-                <w:sz w:val="12"/>
-              </w:rPr>
-              <w:t>L6</w:t>
-            </w:r>
-          </w:p>
-        </w:tc>
-        <w:tc>
-          <w:tcPr>
-            <w:tcW w:type="dxa" w:w="1080"/>
-            <w:vAlign w:val="center"/>
-          </w:tcPr>
-          <w:p>
-            <w:pPr>
-              <w:jc w:val="center"/>
-            </w:pPr>
-            <w:r>
-              <w:rPr>
-                <w:rFonts w:ascii="Calibri" w:hAnsi="Calibri"/>
-                <w:sz w:val="12"/>
-              </w:rPr>
-              <w:t>NUO</w:t>
-            </w:r>
-          </w:p>
-        </w:tc>
-        <w:tc>
-          <w:tcPr>
-            <w:tcW w:type="dxa" w:w="1080"/>
-            <w:vAlign w:val="center"/>
-          </w:tcPr>
-          <w:p>
-            <w:pPr>
-              <w:jc w:val="center"/>
-            </w:pPr>
-            <w:r>
-              <w:rPr>
-                <w:rFonts w:ascii="Calibri" w:hAnsi="Calibri"/>
-                <w:sz w:val="12"/>
-              </w:rPr>
-              <w:t>CAT 3</w:t>
-            </w:r>
-          </w:p>
-        </w:tc>
-        <w:tc>
-          <w:tcPr>
-            <w:tcW w:type="dxa" w:w="1080"/>
-            <w:vAlign w:val="center"/>
-          </w:tcPr>
-          <w:p>
-            <w:pPr>
-              <w:jc w:val="center"/>
-            </w:pPr>
-            <w:r>
-              <w:rPr>
-                <w:rFonts w:ascii="Calibri" w:hAnsi="Calibri"/>
-                <w:sz w:val="12"/>
-              </w:rPr>
-              <w:t>2258888</w:t>
-            </w:r>
-          </w:p>
-        </w:tc>
-        <w:tc>
-          <w:tcPr>
-            <w:tcW w:type="dxa" w:w="1584"/>
-            <w:vAlign w:val="center"/>
-          </w:tcPr>
-          <w:p>
-            <w:pPr>
-              <w:jc w:val="center"/>
-            </w:pPr>
-            <w:r>
-              <w:rPr>
-                <w:rFonts w:ascii="Calibri" w:hAnsi="Calibri"/>
-                <w:sz w:val="12"/>
-              </w:rPr>
-              <w:t>2025-01-13</w:t>
             </w:r>
           </w:p>
         </w:tc>
@@ -14348,6 +11956,1425 @@
         </w:tc>
       </w:tr>
     </w:tbl>
+    <w:p>
+      <w:pPr>
+        <w:jc w:val="center"/>
+      </w:pPr>
+      <w:r>
+        <w:rPr>
+          <w:rFonts w:ascii="Calibri" w:hAnsi="Calibri"/>
+          <w:b w:val="0"/>
+          <w:sz w:val="19"/>
+        </w:rPr>
+        <w:br/>
+        <w:t xml:space="preserve">    Tabla N°10– Análisis de fallas operacionales mes de febrero.</w:t>
+      </w:r>
+    </w:p>
+    <w:p>
+      <w:r>
+        <w:br w:type="page"/>
+      </w:r>
+    </w:p>
+    <w:p>
+      <w:pPr>
+        <w:pStyle w:val="Heading2"/>
+      </w:pPr>
+      <w:r>
+        <w:rPr>
+          <w:rFonts w:ascii="Calibri" w:hAnsi="Calibri"/>
+          <w:color w:val="000000"/>
+          <w:sz w:val="20"/>
+        </w:rPr>
+        <w:t>3.6</w:t>
+        <w:tab/>
+        <w:t>Resumen fallas operacionales escaladas a proveedores</w:t>
+      </w:r>
+    </w:p>
+    <w:p>
+      <w:r>
+        <w:rPr>
+          <w:rFonts w:ascii="Calibri" w:hAnsi="Calibri"/>
+          <w:sz w:val="19"/>
+        </w:rPr>
+        <w:br/>
+        <w:t xml:space="preserve">      Durante la Semana 7 no se informan averías escaladas a proveedores para análisis y solución.</w:t>
+      </w:r>
+    </w:p>
+    <w:tbl>
+      <w:tblPr>
+        <w:tblStyle w:val="TableGrid"/>
+        <w:tblW w:type="auto" w:w="0"/>
+        <w:tblLook w:firstColumn="1" w:firstRow="1" w:lastColumn="0" w:lastRow="0" w:noHBand="0" w:noVBand="1" w:val="04A0"/>
+      </w:tblPr>
+      <w:tblGrid>
+        <w:gridCol w:w="960"/>
+        <w:gridCol w:w="960"/>
+        <w:gridCol w:w="960"/>
+        <w:gridCol w:w="960"/>
+        <w:gridCol w:w="960"/>
+        <w:gridCol w:w="960"/>
+        <w:gridCol w:w="960"/>
+        <w:gridCol w:w="960"/>
+        <w:gridCol w:w="960"/>
+      </w:tblGrid>
+      <w:tr>
+        <w:tc>
+          <w:tcPr>
+            <w:tcW w:type="dxa" w:w="8640"/>
+            <w:gridSpan w:val="9"/>
+            <w:vAlign w:val="center"/>
+          </w:tcPr>
+          <w:p>
+            <w:pPr>
+              <w:jc w:val="center"/>
+            </w:pPr>
+            <w:r>
+              <w:rPr>
+                <w:rFonts w:ascii="Calibri" w:hAnsi="Calibri"/>
+                <w:b/>
+                <w:sz w:val="12"/>
+              </w:rPr>
+              <w:br/>
+              <w:t>Fallas Operacionales Escaladas a Proveedores en la Semana 7.</w:t>
+              <w:br/>
+            </w:r>
+          </w:p>
+        </w:tc>
+      </w:tr>
+      <w:tr>
+        <w:tc>
+          <w:tcPr>
+            <w:tcW w:type="dxa" w:w="960"/>
+            <w:vAlign w:val="center"/>
+          </w:tcPr>
+          <w:p>
+            <w:pPr>
+              <w:jc w:val="center"/>
+            </w:pPr>
+            <w:r>
+              <w:rPr>
+                <w:rFonts w:ascii="Calibri" w:hAnsi="Calibri"/>
+                <w:b w:val="0"/>
+                <w:sz w:val="12"/>
+              </w:rPr>
+              <w:t>N°</w:t>
+            </w:r>
+          </w:p>
+        </w:tc>
+        <w:tc>
+          <w:tcPr>
+            <w:tcW w:type="dxa" w:w="960"/>
+            <w:vAlign w:val="center"/>
+          </w:tcPr>
+          <w:p>
+            <w:pPr>
+              <w:jc w:val="center"/>
+            </w:pPr>
+            <w:r>
+              <w:rPr>
+                <w:rFonts w:ascii="Calibri" w:hAnsi="Calibri"/>
+                <w:b w:val="0"/>
+                <w:sz w:val="12"/>
+              </w:rPr>
+              <w:t>Línea</w:t>
+            </w:r>
+          </w:p>
+        </w:tc>
+        <w:tc>
+          <w:tcPr>
+            <w:tcW w:type="dxa" w:w="960"/>
+            <w:vAlign w:val="center"/>
+          </w:tcPr>
+          <w:p>
+            <w:pPr>
+              <w:jc w:val="center"/>
+            </w:pPr>
+            <w:r>
+              <w:rPr>
+                <w:rFonts w:ascii="Calibri" w:hAnsi="Calibri"/>
+                <w:b w:val="0"/>
+                <w:sz w:val="12"/>
+              </w:rPr>
+              <w:t>Estación</w:t>
+            </w:r>
+          </w:p>
+        </w:tc>
+        <w:tc>
+          <w:tcPr>
+            <w:tcW w:type="dxa" w:w="960"/>
+            <w:vAlign w:val="center"/>
+          </w:tcPr>
+          <w:p>
+            <w:pPr>
+              <w:jc w:val="center"/>
+            </w:pPr>
+            <w:r>
+              <w:rPr>
+                <w:rFonts w:ascii="Calibri" w:hAnsi="Calibri"/>
+                <w:b w:val="0"/>
+                <w:sz w:val="12"/>
+              </w:rPr>
+              <w:t>OT</w:t>
+            </w:r>
+          </w:p>
+        </w:tc>
+        <w:tc>
+          <w:tcPr>
+            <w:tcW w:type="dxa" w:w="960"/>
+            <w:vAlign w:val="center"/>
+          </w:tcPr>
+          <w:p>
+            <w:pPr>
+              <w:jc w:val="center"/>
+            </w:pPr>
+            <w:r>
+              <w:rPr>
+                <w:rFonts w:ascii="Calibri" w:hAnsi="Calibri"/>
+                <w:b w:val="0"/>
+                <w:sz w:val="12"/>
+              </w:rPr>
+              <w:t>Descripción de la Falla</w:t>
+            </w:r>
+          </w:p>
+        </w:tc>
+        <w:tc>
+          <w:tcPr>
+            <w:tcW w:type="dxa" w:w="960"/>
+            <w:vAlign w:val="center"/>
+          </w:tcPr>
+          <w:p>
+            <w:pPr>
+              <w:jc w:val="center"/>
+            </w:pPr>
+            <w:r>
+              <w:rPr>
+                <w:rFonts w:ascii="Calibri" w:hAnsi="Calibri"/>
+                <w:b w:val="0"/>
+                <w:sz w:val="12"/>
+              </w:rPr>
+              <w:t>Categoría</w:t>
+            </w:r>
+          </w:p>
+        </w:tc>
+        <w:tc>
+          <w:tcPr>
+            <w:tcW w:type="dxa" w:w="960"/>
+            <w:vAlign w:val="center"/>
+          </w:tcPr>
+          <w:p>
+            <w:pPr>
+              <w:jc w:val="center"/>
+            </w:pPr>
+            <w:r>
+              <w:rPr>
+                <w:rFonts w:ascii="Calibri" w:hAnsi="Calibri"/>
+                <w:b w:val="0"/>
+                <w:sz w:val="12"/>
+              </w:rPr>
+              <w:t>Estado</w:t>
+            </w:r>
+          </w:p>
+        </w:tc>
+        <w:tc>
+          <w:tcPr>
+            <w:tcW w:type="dxa" w:w="960"/>
+            <w:vAlign w:val="center"/>
+          </w:tcPr>
+          <w:p>
+            <w:pPr>
+              <w:jc w:val="center"/>
+            </w:pPr>
+            <w:r>
+              <w:rPr>
+                <w:rFonts w:ascii="Calibri" w:hAnsi="Calibri"/>
+                <w:b w:val="0"/>
+                <w:sz w:val="12"/>
+              </w:rPr>
+              <w:t>Semana</w:t>
+            </w:r>
+          </w:p>
+        </w:tc>
+        <w:tc>
+          <w:tcPr>
+            <w:tcW w:type="dxa" w:w="960"/>
+            <w:vAlign w:val="center"/>
+          </w:tcPr>
+          <w:p>
+            <w:pPr>
+              <w:jc w:val="center"/>
+            </w:pPr>
+            <w:r>
+              <w:rPr>
+                <w:rFonts w:ascii="Calibri" w:hAnsi="Calibri"/>
+                <w:b w:val="0"/>
+                <w:sz w:val="12"/>
+              </w:rPr>
+              <w:t>Proveedor</w:t>
+            </w:r>
+          </w:p>
+        </w:tc>
+      </w:tr>
+      <w:tr>
+        <w:tc>
+          <w:tcPr>
+            <w:tcW w:type="dxa" w:w="960"/>
+          </w:tcPr>
+          <w:p/>
+        </w:tc>
+        <w:tc>
+          <w:tcPr>
+            <w:tcW w:type="dxa" w:w="960"/>
+          </w:tcPr>
+          <w:p/>
+        </w:tc>
+        <w:tc>
+          <w:tcPr>
+            <w:tcW w:type="dxa" w:w="960"/>
+          </w:tcPr>
+          <w:p/>
+        </w:tc>
+        <w:tc>
+          <w:tcPr>
+            <w:tcW w:type="dxa" w:w="960"/>
+          </w:tcPr>
+          <w:p/>
+        </w:tc>
+        <w:tc>
+          <w:tcPr>
+            <w:tcW w:type="dxa" w:w="960"/>
+          </w:tcPr>
+          <w:p/>
+        </w:tc>
+        <w:tc>
+          <w:tcPr>
+            <w:tcW w:type="dxa" w:w="960"/>
+          </w:tcPr>
+          <w:p/>
+        </w:tc>
+        <w:tc>
+          <w:tcPr>
+            <w:tcW w:type="dxa" w:w="960"/>
+          </w:tcPr>
+          <w:p/>
+        </w:tc>
+        <w:tc>
+          <w:tcPr>
+            <w:tcW w:type="dxa" w:w="960"/>
+          </w:tcPr>
+          <w:p/>
+        </w:tc>
+        <w:tc>
+          <w:tcPr>
+            <w:tcW w:type="dxa" w:w="960"/>
+          </w:tcPr>
+          <w:p/>
+        </w:tc>
+      </w:tr>
+    </w:tbl>
+    <w:p>
+      <w:pPr>
+        <w:jc w:val="center"/>
+      </w:pPr>
+      <w:r>
+        <w:rPr>
+          <w:rFonts w:ascii="Calibri" w:hAnsi="Calibri"/>
+          <w:b w:val="0"/>
+          <w:sz w:val="19"/>
+        </w:rPr>
+        <w:t>Tabla N°11– Análisis Falla Operacionales Semana 7.</w:t>
+      </w:r>
+    </w:p>
+    <w:p>
+      <w:r>
+        <w:br w:type="page"/>
+      </w:r>
+    </w:p>
+    <w:p>
+      <w:pPr>
+        <w:pStyle w:val="Heading1"/>
+      </w:pPr>
+      <w:r>
+        <w:rPr>
+          <w:rFonts w:ascii="Calibri" w:hAnsi="Calibri"/>
+          <w:color w:val="000000"/>
+          <w:sz w:val="20"/>
+        </w:rPr>
+        <w:t xml:space="preserve">4     Componente extraordinaria </w:t>
+      </w:r>
+    </w:p>
+    <w:p>
+      <w:r>
+        <w:rPr>
+          <w:rFonts w:ascii="Calibri" w:hAnsi="Calibri"/>
+          <w:sz w:val="19"/>
+        </w:rPr>
+        <w:br/>
+        <w:t xml:space="preserve">      A continuación, se detallan las componentes extraordinarias presentadas en el mes.</w:t>
+      </w:r>
+    </w:p>
+    <w:tbl>
+      <w:tblPr>
+        <w:tblStyle w:val="TableGrid"/>
+        <w:tblW w:type="auto" w:w="0"/>
+        <w:tblLook w:firstColumn="1" w:firstRow="1" w:lastColumn="0" w:lastRow="0" w:noHBand="0" w:noVBand="1" w:val="04A0"/>
+      </w:tblPr>
+      <w:tblGrid>
+        <w:gridCol w:w="864"/>
+        <w:gridCol w:w="864"/>
+        <w:gridCol w:w="864"/>
+        <w:gridCol w:w="864"/>
+        <w:gridCol w:w="864"/>
+        <w:gridCol w:w="864"/>
+        <w:gridCol w:w="864"/>
+        <w:gridCol w:w="864"/>
+        <w:gridCol w:w="864"/>
+        <w:gridCol w:w="864"/>
+      </w:tblGrid>
+      <w:tr>
+        <w:tc>
+          <w:tcPr>
+            <w:tcW w:type="dxa" w:w="8640"/>
+            <w:gridSpan w:val="10"/>
+            <w:vAlign w:val="center"/>
+          </w:tcPr>
+          <w:p>
+            <w:pPr>
+              <w:jc w:val="center"/>
+            </w:pPr>
+            <w:r>
+              <w:rPr>
+                <w:rFonts w:ascii="Calibri" w:hAnsi="Calibri"/>
+                <w:b/>
+                <w:sz w:val="12"/>
+              </w:rPr>
+              <w:br/>
+              <w:t>Fallas Operacionales Escaladas a Proveedores en la Semana 7.</w:t>
+              <w:br/>
+            </w:r>
+          </w:p>
+        </w:tc>
+      </w:tr>
+      <w:tr>
+        <w:tc>
+          <w:tcPr>
+            <w:tcW w:type="dxa" w:w="864"/>
+            <w:vAlign w:val="center"/>
+          </w:tcPr>
+          <w:p>
+            <w:pPr>
+              <w:jc w:val="center"/>
+            </w:pPr>
+            <w:r>
+              <w:rPr>
+                <w:rFonts w:ascii="Calibri" w:hAnsi="Calibri"/>
+                <w:b w:val="0"/>
+                <w:sz w:val="12"/>
+              </w:rPr>
+              <w:t>N°</w:t>
+            </w:r>
+          </w:p>
+        </w:tc>
+        <w:tc>
+          <w:tcPr>
+            <w:tcW w:type="dxa" w:w="864"/>
+            <w:vAlign w:val="center"/>
+          </w:tcPr>
+          <w:p>
+            <w:pPr>
+              <w:jc w:val="center"/>
+            </w:pPr>
+            <w:r>
+              <w:rPr>
+                <w:rFonts w:ascii="Calibri" w:hAnsi="Calibri"/>
+                <w:b w:val="0"/>
+                <w:sz w:val="12"/>
+              </w:rPr>
+              <w:t>Sistema</w:t>
+            </w:r>
+          </w:p>
+        </w:tc>
+        <w:tc>
+          <w:tcPr>
+            <w:tcW w:type="dxa" w:w="864"/>
+            <w:vAlign w:val="center"/>
+          </w:tcPr>
+          <w:p>
+            <w:pPr>
+              <w:jc w:val="center"/>
+            </w:pPr>
+            <w:r>
+              <w:rPr>
+                <w:rFonts w:ascii="Calibri" w:hAnsi="Calibri"/>
+                <w:b w:val="0"/>
+                <w:sz w:val="12"/>
+              </w:rPr>
+              <w:t>Línea</w:t>
+            </w:r>
+          </w:p>
+        </w:tc>
+        <w:tc>
+          <w:tcPr>
+            <w:tcW w:type="dxa" w:w="864"/>
+            <w:vAlign w:val="center"/>
+          </w:tcPr>
+          <w:p>
+            <w:pPr>
+              <w:jc w:val="center"/>
+            </w:pPr>
+            <w:r>
+              <w:rPr>
+                <w:rFonts w:ascii="Calibri" w:hAnsi="Calibri"/>
+                <w:b w:val="0"/>
+                <w:sz w:val="12"/>
+              </w:rPr>
+              <w:t>Estación</w:t>
+            </w:r>
+          </w:p>
+        </w:tc>
+        <w:tc>
+          <w:tcPr>
+            <w:tcW w:type="dxa" w:w="864"/>
+            <w:vAlign w:val="center"/>
+          </w:tcPr>
+          <w:p>
+            <w:pPr>
+              <w:jc w:val="center"/>
+            </w:pPr>
+            <w:r>
+              <w:rPr>
+                <w:rFonts w:ascii="Calibri" w:hAnsi="Calibri"/>
+                <w:b w:val="0"/>
+                <w:sz w:val="12"/>
+              </w:rPr>
+              <w:t>OT</w:t>
+            </w:r>
+          </w:p>
+        </w:tc>
+        <w:tc>
+          <w:tcPr>
+            <w:tcW w:type="dxa" w:w="864"/>
+            <w:vAlign w:val="center"/>
+          </w:tcPr>
+          <w:p>
+            <w:pPr>
+              <w:jc w:val="center"/>
+            </w:pPr>
+            <w:r>
+              <w:rPr>
+                <w:rFonts w:ascii="Calibri" w:hAnsi="Calibri"/>
+                <w:b w:val="0"/>
+                <w:sz w:val="12"/>
+              </w:rPr>
+              <w:t>Detalle</w:t>
+            </w:r>
+          </w:p>
+        </w:tc>
+        <w:tc>
+          <w:tcPr>
+            <w:tcW w:type="dxa" w:w="864"/>
+            <w:vAlign w:val="center"/>
+          </w:tcPr>
+          <w:p>
+            <w:pPr>
+              <w:jc w:val="center"/>
+            </w:pPr>
+            <w:r>
+              <w:rPr>
+                <w:rFonts w:ascii="Calibri" w:hAnsi="Calibri"/>
+                <w:b w:val="0"/>
+                <w:sz w:val="12"/>
+              </w:rPr>
+              <w:t>Fecha de solución</w:t>
+            </w:r>
+          </w:p>
+        </w:tc>
+        <w:tc>
+          <w:tcPr>
+            <w:tcW w:type="dxa" w:w="864"/>
+            <w:vAlign w:val="center"/>
+          </w:tcPr>
+          <w:p>
+            <w:pPr>
+              <w:jc w:val="center"/>
+            </w:pPr>
+            <w:r>
+              <w:rPr>
+                <w:rFonts w:ascii="Calibri" w:hAnsi="Calibri"/>
+                <w:b w:val="0"/>
+                <w:sz w:val="12"/>
+              </w:rPr>
+              <w:t>Autorizado</w:t>
+            </w:r>
+          </w:p>
+        </w:tc>
+        <w:tc>
+          <w:tcPr>
+            <w:tcW w:type="dxa" w:w="864"/>
+            <w:vAlign w:val="center"/>
+          </w:tcPr>
+          <w:p>
+            <w:pPr>
+              <w:jc w:val="center"/>
+            </w:pPr>
+            <w:r>
+              <w:rPr>
+                <w:rFonts w:ascii="Calibri" w:hAnsi="Calibri"/>
+                <w:b w:val="0"/>
+                <w:sz w:val="12"/>
+              </w:rPr>
+              <w:t>Código valor</w:t>
+            </w:r>
+          </w:p>
+        </w:tc>
+        <w:tc>
+          <w:tcPr>
+            <w:tcW w:type="dxa" w:w="864"/>
+            <w:vAlign w:val="center"/>
+          </w:tcPr>
+          <w:p>
+            <w:pPr>
+              <w:jc w:val="center"/>
+            </w:pPr>
+            <w:r>
+              <w:rPr>
+                <w:rFonts w:ascii="Calibri" w:hAnsi="Calibri"/>
+                <w:b w:val="0"/>
+                <w:sz w:val="12"/>
+              </w:rPr>
+              <w:t>Semana</w:t>
+            </w:r>
+          </w:p>
+        </w:tc>
+      </w:tr>
+      <w:tr>
+        <w:tc>
+          <w:tcPr>
+            <w:tcW w:type="dxa" w:w="864"/>
+          </w:tcPr>
+          <w:p/>
+        </w:tc>
+        <w:tc>
+          <w:tcPr>
+            <w:tcW w:type="dxa" w:w="864"/>
+          </w:tcPr>
+          <w:p/>
+        </w:tc>
+        <w:tc>
+          <w:tcPr>
+            <w:tcW w:type="dxa" w:w="864"/>
+          </w:tcPr>
+          <w:p/>
+        </w:tc>
+        <w:tc>
+          <w:tcPr>
+            <w:tcW w:type="dxa" w:w="864"/>
+          </w:tcPr>
+          <w:p/>
+        </w:tc>
+        <w:tc>
+          <w:tcPr>
+            <w:tcW w:type="dxa" w:w="864"/>
+          </w:tcPr>
+          <w:p/>
+        </w:tc>
+        <w:tc>
+          <w:tcPr>
+            <w:tcW w:type="dxa" w:w="864"/>
+          </w:tcPr>
+          <w:p/>
+        </w:tc>
+        <w:tc>
+          <w:tcPr>
+            <w:tcW w:type="dxa" w:w="864"/>
+          </w:tcPr>
+          <w:p/>
+        </w:tc>
+        <w:tc>
+          <w:tcPr>
+            <w:tcW w:type="dxa" w:w="864"/>
+          </w:tcPr>
+          <w:p/>
+        </w:tc>
+        <w:tc>
+          <w:tcPr>
+            <w:tcW w:type="dxa" w:w="864"/>
+          </w:tcPr>
+          <w:p/>
+        </w:tc>
+        <w:tc>
+          <w:tcPr>
+            <w:tcW w:type="dxa" w:w="864"/>
+          </w:tcPr>
+          <w:p/>
+        </w:tc>
+      </w:tr>
+    </w:tbl>
+    <w:p>
+      <w:pPr>
+        <w:jc w:val="center"/>
+      </w:pPr>
+      <w:r>
+        <w:rPr>
+          <w:rFonts w:ascii="Calibri" w:hAnsi="Calibri"/>
+          <w:b w:val="0"/>
+          <w:sz w:val="19"/>
+        </w:rPr>
+        <w:t>Tabla N°12 – Componente Extraordinaria febrero.</w:t>
+      </w:r>
+    </w:p>
+    <w:p>
+      <w:r>
+        <w:br w:type="page"/>
+      </w:r>
+    </w:p>
+    <w:p>
+      <w:pPr>
+        <w:pStyle w:val="Heading1"/>
+      </w:pPr>
+      <w:r>
+        <w:rPr>
+          <w:rFonts w:ascii="Calibri" w:hAnsi="Calibri"/>
+          <w:color w:val="000000"/>
+          <w:sz w:val="20"/>
+        </w:rPr>
+        <w:t xml:space="preserve">5     Gestión INFOR </w:t>
+      </w:r>
+    </w:p>
+    <w:p>
+      <w:r>
+        <w:rPr>
+          <w:rFonts w:ascii="Calibri" w:hAnsi="Calibri"/>
+          <w:sz w:val="19"/>
+        </w:rPr>
+        <w:br/>
+        <w:t xml:space="preserve">      A continuación, se muestra reporte del estado de las órdenes de trabajo.</w:t>
+      </w:r>
+    </w:p>
+    <w:tbl>
+      <w:tblPr>
+        <w:tblStyle w:val="TableGrid"/>
+        <w:tblW w:type="auto" w:w="0"/>
+        <w:tblLook w:firstColumn="1" w:firstRow="1" w:lastColumn="0" w:lastRow="0" w:noHBand="0" w:noVBand="1" w:val="04A0"/>
+      </w:tblPr>
+      <w:tblGrid>
+        <w:gridCol w:w="1234"/>
+        <w:gridCol w:w="1234"/>
+        <w:gridCol w:w="1234"/>
+        <w:gridCol w:w="1234"/>
+        <w:gridCol w:w="1234"/>
+        <w:gridCol w:w="1234"/>
+        <w:gridCol w:w="1234"/>
+      </w:tblGrid>
+      <w:tr>
+        <w:tc>
+          <w:tcPr>
+            <w:tcW w:type="dxa" w:w="8638"/>
+            <w:gridSpan w:val="7"/>
+            <w:vAlign w:val="center"/>
+          </w:tcPr>
+          <w:p>
+            <w:pPr>
+              <w:jc w:val="center"/>
+            </w:pPr>
+            <w:r>
+              <w:rPr>
+                <w:rFonts w:ascii="Calibri" w:hAnsi="Calibri"/>
+                <w:b/>
+                <w:sz w:val="16"/>
+              </w:rPr>
+              <w:br/>
+              <w:t>Estado de OT en Sistema INFOR</w:t>
+              <w:br/>
+            </w:r>
+          </w:p>
+        </w:tc>
+      </w:tr>
+      <w:tr>
+        <w:tc>
+          <w:tcPr>
+            <w:tcW w:type="dxa" w:w="1234"/>
+            <w:vAlign w:val="center"/>
+          </w:tcPr>
+          <w:p>
+            <w:pPr>
+              <w:jc w:val="center"/>
+            </w:pPr>
+            <w:r>
+              <w:rPr>
+                <w:rFonts w:ascii="Calibri" w:hAnsi="Calibri"/>
+                <w:b w:val="0"/>
+                <w:sz w:val="16"/>
+              </w:rPr>
+              <w:t>Estado</w:t>
+            </w:r>
+          </w:p>
+        </w:tc>
+        <w:tc>
+          <w:tcPr>
+            <w:tcW w:type="dxa" w:w="1234"/>
+            <w:vAlign w:val="center"/>
+          </w:tcPr>
+          <w:p>
+            <w:pPr>
+              <w:jc w:val="center"/>
+            </w:pPr>
+            <w:r>
+              <w:rPr>
+                <w:rFonts w:ascii="Calibri" w:hAnsi="Calibri"/>
+                <w:b w:val="0"/>
+                <w:sz w:val="16"/>
+              </w:rPr>
+              <w:t>En Curso</w:t>
+            </w:r>
+          </w:p>
+        </w:tc>
+        <w:tc>
+          <w:tcPr>
+            <w:tcW w:type="dxa" w:w="1234"/>
+            <w:vAlign w:val="center"/>
+          </w:tcPr>
+          <w:p>
+            <w:pPr>
+              <w:jc w:val="center"/>
+            </w:pPr>
+            <w:r>
+              <w:rPr>
+                <w:rFonts w:ascii="Calibri" w:hAnsi="Calibri"/>
+                <w:b w:val="0"/>
+                <w:sz w:val="16"/>
+              </w:rPr>
+              <w:t>Emitida</w:t>
+            </w:r>
+          </w:p>
+        </w:tc>
+        <w:tc>
+          <w:tcPr>
+            <w:tcW w:type="dxa" w:w="1234"/>
+            <w:vAlign w:val="center"/>
+          </w:tcPr>
+          <w:p>
+            <w:pPr>
+              <w:jc w:val="center"/>
+            </w:pPr>
+            <w:r>
+              <w:rPr>
+                <w:rFonts w:ascii="Calibri" w:hAnsi="Calibri"/>
+                <w:b w:val="0"/>
+                <w:sz w:val="16"/>
+              </w:rPr>
+              <w:t>Pendiente</w:t>
+            </w:r>
+          </w:p>
+        </w:tc>
+        <w:tc>
+          <w:tcPr>
+            <w:tcW w:type="dxa" w:w="1234"/>
+            <w:vAlign w:val="center"/>
+          </w:tcPr>
+          <w:p>
+            <w:pPr>
+              <w:jc w:val="center"/>
+            </w:pPr>
+            <w:r>
+              <w:rPr>
+                <w:rFonts w:ascii="Calibri" w:hAnsi="Calibri"/>
+                <w:b w:val="0"/>
+                <w:sz w:val="16"/>
+              </w:rPr>
+              <w:t>En Verificación</w:t>
+            </w:r>
+          </w:p>
+        </w:tc>
+        <w:tc>
+          <w:tcPr>
+            <w:tcW w:type="dxa" w:w="1234"/>
+            <w:vAlign w:val="center"/>
+          </w:tcPr>
+          <w:p>
+            <w:pPr>
+              <w:jc w:val="center"/>
+            </w:pPr>
+            <w:r>
+              <w:rPr>
+                <w:rFonts w:ascii="Calibri" w:hAnsi="Calibri"/>
+                <w:b w:val="0"/>
+                <w:sz w:val="16"/>
+              </w:rPr>
+              <w:t>Completada</w:t>
+            </w:r>
+          </w:p>
+        </w:tc>
+        <w:tc>
+          <w:tcPr>
+            <w:tcW w:type="dxa" w:w="1234"/>
+            <w:vAlign w:val="center"/>
+          </w:tcPr>
+          <w:p>
+            <w:pPr>
+              <w:jc w:val="center"/>
+            </w:pPr>
+            <w:r>
+              <w:rPr>
+                <w:rFonts w:ascii="Calibri" w:hAnsi="Calibri"/>
+                <w:b w:val="0"/>
+                <w:sz w:val="16"/>
+              </w:rPr>
+              <w:t>Cerrada</w:t>
+            </w:r>
+          </w:p>
+        </w:tc>
+      </w:tr>
+      <w:tr>
+        <w:tc>
+          <w:tcPr>
+            <w:tcW w:type="dxa" w:w="1234"/>
+            <w:vAlign w:val="center"/>
+          </w:tcPr>
+          <w:p>
+            <w:pPr>
+              <w:jc w:val="center"/>
+            </w:pPr>
+            <w:r>
+              <w:rPr>
+                <w:rFonts w:ascii="Calibri" w:hAnsi="Calibri"/>
+                <w:b w:val="0"/>
+                <w:sz w:val="16"/>
+              </w:rPr>
+              <w:t>Vandalismos</w:t>
+            </w:r>
+          </w:p>
+        </w:tc>
+        <w:tc>
+          <w:tcPr>
+            <w:tcW w:type="dxa" w:w="1234"/>
+            <w:vAlign w:val="center"/>
+          </w:tcPr>
+          <w:p>
+            <w:pPr>
+              <w:jc w:val="center"/>
+            </w:pPr>
+            <w:r>
+              <w:rPr>
+                <w:rFonts w:ascii="Calibri" w:hAnsi="Calibri"/>
+                <w:b w:val="0"/>
+                <w:sz w:val="16"/>
+              </w:rPr>
+              <w:t>0</w:t>
+            </w:r>
+          </w:p>
+        </w:tc>
+        <w:tc>
+          <w:tcPr>
+            <w:tcW w:type="dxa" w:w="1234"/>
+            <w:vAlign w:val="center"/>
+          </w:tcPr>
+          <w:p>
+            <w:pPr>
+              <w:jc w:val="center"/>
+            </w:pPr>
+            <w:r>
+              <w:rPr>
+                <w:rFonts w:ascii="Calibri" w:hAnsi="Calibri"/>
+                <w:b w:val="0"/>
+                <w:sz w:val="16"/>
+              </w:rPr>
+              <w:t>0</w:t>
+            </w:r>
+          </w:p>
+        </w:tc>
+        <w:tc>
+          <w:tcPr>
+            <w:tcW w:type="dxa" w:w="1234"/>
+            <w:vAlign w:val="center"/>
+          </w:tcPr>
+          <w:p>
+            <w:pPr>
+              <w:jc w:val="center"/>
+            </w:pPr>
+            <w:r>
+              <w:rPr>
+                <w:rFonts w:ascii="Calibri" w:hAnsi="Calibri"/>
+                <w:b w:val="0"/>
+                <w:sz w:val="16"/>
+              </w:rPr>
+              <w:t>0</w:t>
+            </w:r>
+          </w:p>
+        </w:tc>
+        <w:tc>
+          <w:tcPr>
+            <w:tcW w:type="dxa" w:w="1234"/>
+            <w:vAlign w:val="center"/>
+          </w:tcPr>
+          <w:p>
+            <w:pPr>
+              <w:jc w:val="center"/>
+            </w:pPr>
+            <w:r>
+              <w:rPr>
+                <w:rFonts w:ascii="Calibri" w:hAnsi="Calibri"/>
+                <w:b w:val="0"/>
+                <w:sz w:val="16"/>
+              </w:rPr>
+              <w:t>0</w:t>
+            </w:r>
+          </w:p>
+        </w:tc>
+        <w:tc>
+          <w:tcPr>
+            <w:tcW w:type="dxa" w:w="1234"/>
+            <w:vAlign w:val="center"/>
+          </w:tcPr>
+          <w:p>
+            <w:pPr>
+              <w:jc w:val="center"/>
+            </w:pPr>
+            <w:r>
+              <w:rPr>
+                <w:rFonts w:ascii="Calibri" w:hAnsi="Calibri"/>
+                <w:b w:val="0"/>
+                <w:sz w:val="16"/>
+              </w:rPr>
+              <w:t>0</w:t>
+            </w:r>
+          </w:p>
+        </w:tc>
+        <w:tc>
+          <w:tcPr>
+            <w:tcW w:type="dxa" w:w="1234"/>
+            <w:vAlign w:val="center"/>
+          </w:tcPr>
+          <w:p>
+            <w:pPr>
+              <w:jc w:val="center"/>
+            </w:pPr>
+            <w:r>
+              <w:rPr>
+                <w:rFonts w:ascii="Calibri" w:hAnsi="Calibri"/>
+                <w:b w:val="0"/>
+                <w:sz w:val="16"/>
+              </w:rPr>
+              <w:t>0</w:t>
+            </w:r>
+          </w:p>
+        </w:tc>
+      </w:tr>
+      <w:tr>
+        <w:tc>
+          <w:tcPr>
+            <w:tcW w:type="dxa" w:w="1234"/>
+            <w:vAlign w:val="center"/>
+          </w:tcPr>
+          <w:p>
+            <w:pPr>
+              <w:jc w:val="center"/>
+            </w:pPr>
+            <w:r>
+              <w:rPr>
+                <w:rFonts w:ascii="Calibri" w:hAnsi="Calibri"/>
+                <w:b w:val="0"/>
+                <w:sz w:val="16"/>
+              </w:rPr>
+              <w:t>Semana 7</w:t>
+            </w:r>
+          </w:p>
+        </w:tc>
+        <w:tc>
+          <w:tcPr>
+            <w:tcW w:type="dxa" w:w="1234"/>
+            <w:vAlign w:val="center"/>
+          </w:tcPr>
+          <w:p>
+            <w:pPr>
+              <w:jc w:val="center"/>
+            </w:pPr>
+            <w:r>
+              <w:rPr>
+                <w:rFonts w:ascii="Calibri" w:hAnsi="Calibri"/>
+                <w:b w:val="0"/>
+                <w:sz w:val="16"/>
+              </w:rPr>
+              <w:t>0</w:t>
+            </w:r>
+          </w:p>
+        </w:tc>
+        <w:tc>
+          <w:tcPr>
+            <w:tcW w:type="dxa" w:w="1234"/>
+            <w:vAlign w:val="center"/>
+          </w:tcPr>
+          <w:p>
+            <w:pPr>
+              <w:jc w:val="center"/>
+            </w:pPr>
+            <w:r>
+              <w:rPr>
+                <w:rFonts w:ascii="Calibri" w:hAnsi="Calibri"/>
+                <w:b w:val="0"/>
+                <w:sz w:val="16"/>
+              </w:rPr>
+              <w:t>0</w:t>
+            </w:r>
+          </w:p>
+        </w:tc>
+        <w:tc>
+          <w:tcPr>
+            <w:tcW w:type="dxa" w:w="1234"/>
+            <w:vAlign w:val="center"/>
+          </w:tcPr>
+          <w:p>
+            <w:pPr>
+              <w:jc w:val="center"/>
+            </w:pPr>
+            <w:r>
+              <w:rPr>
+                <w:rFonts w:ascii="Calibri" w:hAnsi="Calibri"/>
+                <w:b w:val="0"/>
+                <w:sz w:val="16"/>
+              </w:rPr>
+              <w:t>0</w:t>
+            </w:r>
+          </w:p>
+        </w:tc>
+        <w:tc>
+          <w:tcPr>
+            <w:tcW w:type="dxa" w:w="1234"/>
+            <w:vAlign w:val="center"/>
+          </w:tcPr>
+          <w:p>
+            <w:pPr>
+              <w:jc w:val="center"/>
+            </w:pPr>
+            <w:r>
+              <w:rPr>
+                <w:rFonts w:ascii="Calibri" w:hAnsi="Calibri"/>
+                <w:b w:val="0"/>
+                <w:sz w:val="16"/>
+              </w:rPr>
+              <w:t>0</w:t>
+            </w:r>
+          </w:p>
+        </w:tc>
+        <w:tc>
+          <w:tcPr>
+            <w:tcW w:type="dxa" w:w="1234"/>
+            <w:vAlign w:val="center"/>
+          </w:tcPr>
+          <w:p>
+            <w:pPr>
+              <w:jc w:val="center"/>
+            </w:pPr>
+            <w:r>
+              <w:rPr>
+                <w:rFonts w:ascii="Calibri" w:hAnsi="Calibri"/>
+                <w:b w:val="0"/>
+                <w:sz w:val="16"/>
+              </w:rPr>
+              <w:t>0</w:t>
+            </w:r>
+          </w:p>
+        </w:tc>
+        <w:tc>
+          <w:tcPr>
+            <w:tcW w:type="dxa" w:w="1234"/>
+            <w:vAlign w:val="center"/>
+          </w:tcPr>
+          <w:p>
+            <w:pPr>
+              <w:jc w:val="center"/>
+            </w:pPr>
+            <w:r>
+              <w:rPr>
+                <w:rFonts w:ascii="Calibri" w:hAnsi="Calibri"/>
+                <w:b w:val="0"/>
+                <w:sz w:val="16"/>
+              </w:rPr>
+              <w:t>0</w:t>
+            </w:r>
+          </w:p>
+        </w:tc>
+      </w:tr>
+      <w:tr>
+        <w:tc>
+          <w:tcPr>
+            <w:tcW w:type="dxa" w:w="1234"/>
+            <w:vAlign w:val="center"/>
+          </w:tcPr>
+          <w:p>
+            <w:pPr>
+              <w:jc w:val="center"/>
+            </w:pPr>
+            <w:r>
+              <w:rPr>
+                <w:rFonts w:ascii="Calibri" w:hAnsi="Calibri"/>
+                <w:b w:val="0"/>
+                <w:sz w:val="16"/>
+              </w:rPr>
+              <w:t>Histórico 2025</w:t>
+            </w:r>
+          </w:p>
+        </w:tc>
+        <w:tc>
+          <w:tcPr>
+            <w:tcW w:type="dxa" w:w="1234"/>
+            <w:vAlign w:val="center"/>
+          </w:tcPr>
+          <w:p>
+            <w:pPr>
+              <w:jc w:val="center"/>
+            </w:pPr>
+            <w:r>
+              <w:rPr>
+                <w:rFonts w:ascii="Calibri" w:hAnsi="Calibri"/>
+                <w:b w:val="0"/>
+                <w:sz w:val="16"/>
+              </w:rPr>
+              <w:t>0</w:t>
+            </w:r>
+          </w:p>
+        </w:tc>
+        <w:tc>
+          <w:tcPr>
+            <w:tcW w:type="dxa" w:w="1234"/>
+            <w:vAlign w:val="center"/>
+          </w:tcPr>
+          <w:p>
+            <w:pPr>
+              <w:jc w:val="center"/>
+            </w:pPr>
+            <w:r>
+              <w:rPr>
+                <w:rFonts w:ascii="Calibri" w:hAnsi="Calibri"/>
+                <w:b w:val="0"/>
+                <w:sz w:val="16"/>
+              </w:rPr>
+              <w:t>0</w:t>
+            </w:r>
+          </w:p>
+        </w:tc>
+        <w:tc>
+          <w:tcPr>
+            <w:tcW w:type="dxa" w:w="1234"/>
+            <w:vAlign w:val="center"/>
+          </w:tcPr>
+          <w:p>
+            <w:pPr>
+              <w:jc w:val="center"/>
+            </w:pPr>
+            <w:r>
+              <w:rPr>
+                <w:rFonts w:ascii="Calibri" w:hAnsi="Calibri"/>
+                <w:b w:val="0"/>
+                <w:sz w:val="16"/>
+              </w:rPr>
+              <w:t>0</w:t>
+            </w:r>
+          </w:p>
+        </w:tc>
+        <w:tc>
+          <w:tcPr>
+            <w:tcW w:type="dxa" w:w="1234"/>
+            <w:vAlign w:val="center"/>
+          </w:tcPr>
+          <w:p>
+            <w:pPr>
+              <w:jc w:val="center"/>
+            </w:pPr>
+            <w:r>
+              <w:rPr>
+                <w:rFonts w:ascii="Calibri" w:hAnsi="Calibri"/>
+                <w:b w:val="0"/>
+                <w:sz w:val="16"/>
+              </w:rPr>
+              <w:t>0</w:t>
+            </w:r>
+          </w:p>
+        </w:tc>
+        <w:tc>
+          <w:tcPr>
+            <w:tcW w:type="dxa" w:w="1234"/>
+            <w:vAlign w:val="center"/>
+          </w:tcPr>
+          <w:p>
+            <w:pPr>
+              <w:jc w:val="center"/>
+            </w:pPr>
+            <w:r>
+              <w:rPr>
+                <w:rFonts w:ascii="Calibri" w:hAnsi="Calibri"/>
+                <w:b w:val="0"/>
+                <w:sz w:val="16"/>
+              </w:rPr>
+              <w:t>0</w:t>
+            </w:r>
+          </w:p>
+        </w:tc>
+        <w:tc>
+          <w:tcPr>
+            <w:tcW w:type="dxa" w:w="1234"/>
+            <w:vAlign w:val="center"/>
+          </w:tcPr>
+          <w:p>
+            <w:pPr>
+              <w:jc w:val="center"/>
+            </w:pPr>
+            <w:r>
+              <w:rPr>
+                <w:rFonts w:ascii="Calibri" w:hAnsi="Calibri"/>
+                <w:b w:val="0"/>
+                <w:sz w:val="16"/>
+              </w:rPr>
+              <w:t>0</w:t>
+            </w:r>
+          </w:p>
+        </w:tc>
+      </w:tr>
+    </w:tbl>
+    <w:p>
+      <w:pPr>
+        <w:jc w:val="center"/>
+      </w:pPr>
+      <w:r>
+        <w:rPr>
+          <w:rFonts w:ascii="Calibri" w:hAnsi="Calibri"/>
+          <w:b w:val="0"/>
+          <w:sz w:val="19"/>
+        </w:rPr>
+        <w:t>Tabla N°13 – Tabla de gestión de INFOR Semana febrero.</w:t>
+      </w:r>
+    </w:p>
+    <w:p>
+      <w:r>
+        <w:br w:type="page"/>
+      </w:r>
+    </w:p>
+    <w:p>
+      <w:pPr>
+        <w:pStyle w:val="Heading1"/>
+      </w:pPr>
+      <w:r>
+        <w:rPr>
+          <w:rFonts w:ascii="Calibri" w:hAnsi="Calibri"/>
+          <w:color w:val="000000"/>
+          <w:sz w:val="20"/>
+        </w:rPr>
+        <w:t xml:space="preserve">6     Hallazgos de seguridad </w:t>
+      </w:r>
+    </w:p>
+    <w:p>
+      <w:r>
+        <w:rPr>
+          <w:rFonts w:ascii="Calibri" w:hAnsi="Calibri"/>
+          <w:sz w:val="19"/>
+        </w:rPr>
+        <w:br/>
+        <w:t xml:space="preserve">      A continuación, los hallazgos de seguridad de la semana en estudio.</w:t>
+      </w:r>
+    </w:p>
+    <w:tbl>
+      <w:tblPr>
+        <w:tblStyle w:val="TableGrid"/>
+        <w:tblW w:type="auto" w:w="0"/>
+        <w:tblLook w:firstColumn="1" w:firstRow="1" w:lastColumn="0" w:lastRow="0" w:noHBand="0" w:noVBand="1" w:val="04A0"/>
+      </w:tblPr>
+      <w:tblGrid>
+        <w:gridCol w:w="2880"/>
+        <w:gridCol w:w="2880"/>
+        <w:gridCol w:w="2880"/>
+      </w:tblGrid>
+      <w:tr>
+        <w:tc>
+          <w:tcPr>
+            <w:tcW w:type="dxa" w:w="2880"/>
+            <w:vAlign w:val="center"/>
+          </w:tcPr>
+          <w:p>
+            <w:pPr>
+              <w:jc w:val="center"/>
+            </w:pPr>
+            <w:r>
+              <w:rPr>
+                <w:rFonts w:ascii="Calibri" w:hAnsi="Calibri"/>
+                <w:b w:val="0"/>
+                <w:sz w:val="16"/>
+              </w:rPr>
+              <w:t>Hallazgo</w:t>
+            </w:r>
+          </w:p>
+        </w:tc>
+        <w:tc>
+          <w:tcPr>
+            <w:tcW w:type="dxa" w:w="2880"/>
+            <w:vAlign w:val="center"/>
+          </w:tcPr>
+          <w:p>
+            <w:pPr>
+              <w:jc w:val="center"/>
+            </w:pPr>
+            <w:r>
+              <w:rPr>
+                <w:rFonts w:ascii="Calibri" w:hAnsi="Calibri"/>
+                <w:b w:val="0"/>
+                <w:sz w:val="16"/>
+              </w:rPr>
+              <w:t>Plan de acción</w:t>
+            </w:r>
+          </w:p>
+        </w:tc>
+        <w:tc>
+          <w:tcPr>
+            <w:tcW w:type="dxa" w:w="2880"/>
+            <w:vAlign w:val="center"/>
+          </w:tcPr>
+          <w:p>
+            <w:pPr>
+              <w:jc w:val="center"/>
+            </w:pPr>
+            <w:r>
+              <w:rPr>
+                <w:rFonts w:ascii="Calibri" w:hAnsi="Calibri"/>
+                <w:b w:val="0"/>
+                <w:sz w:val="16"/>
+              </w:rPr>
+              <w:t>Fecha de solución</w:t>
+            </w:r>
+          </w:p>
+        </w:tc>
+      </w:tr>
+      <w:tr>
+        <w:tc>
+          <w:tcPr>
+            <w:tcW w:type="dxa" w:w="2880"/>
+          </w:tcPr>
+          <w:p/>
+        </w:tc>
+        <w:tc>
+          <w:tcPr>
+            <w:tcW w:type="dxa" w:w="2880"/>
+          </w:tcPr>
+          <w:p/>
+        </w:tc>
+        <w:tc>
+          <w:tcPr>
+            <w:tcW w:type="dxa" w:w="2880"/>
+          </w:tcPr>
+          <w:p/>
+        </w:tc>
+      </w:tr>
+    </w:tbl>
+    <w:p>
+      <w:pPr>
+        <w:jc w:val="center"/>
+      </w:pPr>
+      <w:r>
+        <w:rPr>
+          <w:rFonts w:ascii="Calibri" w:hAnsi="Calibri"/>
+          <w:b w:val="0"/>
+          <w:sz w:val="19"/>
+        </w:rPr>
+        <w:t>Tabla N°14 – Hallazgos de seguridad Semana 7.</w:t>
+      </w:r>
+    </w:p>
     <w:sectPr>
       <w:footerReference w:type="default" r:id="rId10"/>
       <w:headerReference w:type="default" r:id="rId11"/>

</xml_diff>

<commit_message>
Revert "informe semanal terminado V1"
This reverts commit 14c8d389858312805ccd1c1d65b3851bb544b908.
</commit_message>
<xml_diff>
--- a/prueba.docx
+++ b/prueba.docx
@@ -2936,6 +2936,826 @@
           </w:p>
         </w:tc>
       </w:tr>
+      <w:tr>
+        <w:tc>
+          <w:tcPr>
+            <w:tcW w:type="dxa" w:w="960"/>
+            <w:vAlign w:val="center"/>
+          </w:tcPr>
+          <w:p>
+            <w:pPr>
+              <w:jc w:val="center"/>
+            </w:pPr>
+            <w:r>
+              <w:rPr>
+                <w:rFonts w:ascii="Calibri" w:hAnsi="Calibri"/>
+                <w:sz w:val="12"/>
+              </w:rPr>
+              <w:t>12</w:t>
+            </w:r>
+          </w:p>
+        </w:tc>
+        <w:tc>
+          <w:tcPr>
+            <w:tcW w:type="dxa" w:w="4320"/>
+            <w:vAlign w:val="center"/>
+          </w:tcPr>
+          <w:p>
+            <w:pPr>
+              <w:jc w:val="center"/>
+            </w:pPr>
+            <w:r>
+              <w:rPr>
+                <w:rFonts w:ascii="Calibri" w:hAnsi="Calibri"/>
+                <w:sz w:val="12"/>
+              </w:rPr>
+              <w:t>Mantenimiento preventivo al sistema CCTV en 06E54-LTCD01 de la Estación NUO</w:t>
+            </w:r>
+          </w:p>
+        </w:tc>
+        <w:tc>
+          <w:tcPr>
+            <w:tcW w:type="dxa" w:w="960"/>
+            <w:vAlign w:val="center"/>
+          </w:tcPr>
+          <w:p>
+            <w:pPr>
+              <w:jc w:val="center"/>
+            </w:pPr>
+            <w:r>
+              <w:rPr>
+                <w:rFonts w:ascii="Calibri" w:hAnsi="Calibri"/>
+                <w:sz w:val="12"/>
+              </w:rPr>
+              <w:t>R60.608</w:t>
+            </w:r>
+          </w:p>
+        </w:tc>
+        <w:tc>
+          <w:tcPr>
+            <w:tcW w:type="dxa" w:w="960"/>
+            <w:vAlign w:val="center"/>
+          </w:tcPr>
+          <w:p>
+            <w:pPr>
+              <w:jc w:val="center"/>
+            </w:pPr>
+            <w:r>
+              <w:rPr>
+                <w:rFonts w:ascii="Calibri" w:hAnsi="Calibri"/>
+                <w:sz w:val="12"/>
+              </w:rPr>
+              <w:t>L6</w:t>
+            </w:r>
+          </w:p>
+        </w:tc>
+        <w:tc>
+          <w:tcPr>
+            <w:tcW w:type="dxa" w:w="960"/>
+            <w:vAlign w:val="center"/>
+          </w:tcPr>
+          <w:p>
+            <w:pPr>
+              <w:jc w:val="center"/>
+            </w:pPr>
+            <w:r>
+              <w:rPr>
+                <w:rFonts w:ascii="Calibri" w:hAnsi="Calibri"/>
+                <w:sz w:val="12"/>
+              </w:rPr>
+              <w:t>NUO</w:t>
+            </w:r>
+          </w:p>
+        </w:tc>
+        <w:tc>
+          <w:tcPr>
+            <w:tcW w:type="dxa" w:w="960"/>
+            <w:vAlign w:val="center"/>
+          </w:tcPr>
+          <w:p>
+            <w:pPr>
+              <w:jc w:val="center"/>
+            </w:pPr>
+            <w:r>
+              <w:rPr>
+                <w:rFonts w:ascii="Calibri" w:hAnsi="Calibri"/>
+                <w:sz w:val="12"/>
+              </w:rPr>
+              <w:t>CCTV</w:t>
+            </w:r>
+          </w:p>
+        </w:tc>
+        <w:tc>
+          <w:tcPr>
+            <w:tcW w:type="dxa" w:w="1584"/>
+            <w:vAlign w:val="center"/>
+          </w:tcPr>
+          <w:p>
+            <w:pPr>
+              <w:jc w:val="center"/>
+            </w:pPr>
+            <w:r>
+              <w:rPr>
+                <w:rFonts w:ascii="Calibri" w:hAnsi="Calibri"/>
+                <w:sz w:val="12"/>
+              </w:rPr>
+              <w:t>2025-01-10</w:t>
+            </w:r>
+          </w:p>
+        </w:tc>
+        <w:tc>
+          <w:tcPr>
+            <w:tcW w:type="dxa" w:w="960"/>
+            <w:vAlign w:val="center"/>
+          </w:tcPr>
+          <w:p>
+            <w:pPr>
+              <w:jc w:val="center"/>
+            </w:pPr>
+            <w:r>
+              <w:rPr>
+                <w:rFonts w:ascii="Calibri" w:hAnsi="Calibri"/>
+                <w:sz w:val="12"/>
+              </w:rPr>
+              <w:t>2025-01-13</w:t>
+            </w:r>
+          </w:p>
+        </w:tc>
+        <w:tc>
+          <w:tcPr>
+            <w:tcW w:type="dxa" w:w="960"/>
+            <w:vAlign w:val="center"/>
+          </w:tcPr>
+          <w:p>
+            <w:pPr>
+              <w:jc w:val="center"/>
+            </w:pPr>
+            <w:r>
+              <w:rPr>
+                <w:rFonts w:ascii="Calibri" w:hAnsi="Calibri"/>
+                <w:sz w:val="12"/>
+              </w:rPr>
+              <w:t>2258868</w:t>
+            </w:r>
+          </w:p>
+        </w:tc>
+      </w:tr>
+      <w:tr>
+        <w:tc>
+          <w:tcPr>
+            <w:tcW w:type="dxa" w:w="960"/>
+            <w:vAlign w:val="center"/>
+          </w:tcPr>
+          <w:p>
+            <w:pPr>
+              <w:jc w:val="center"/>
+            </w:pPr>
+            <w:r>
+              <w:rPr>
+                <w:rFonts w:ascii="Calibri" w:hAnsi="Calibri"/>
+                <w:sz w:val="12"/>
+              </w:rPr>
+              <w:t>13</w:t>
+            </w:r>
+          </w:p>
+        </w:tc>
+        <w:tc>
+          <w:tcPr>
+            <w:tcW w:type="dxa" w:w="4320"/>
+            <w:vAlign w:val="center"/>
+          </w:tcPr>
+          <w:p>
+            <w:pPr>
+              <w:jc w:val="center"/>
+            </w:pPr>
+            <w:r>
+              <w:rPr>
+                <w:rFonts w:ascii="Calibri" w:hAnsi="Calibri"/>
+                <w:sz w:val="12"/>
+              </w:rPr>
+              <w:t>Mantenimiento preventivo al sistema RMS en 06E54-LTCD01 de la Estación NUO</w:t>
+            </w:r>
+          </w:p>
+        </w:tc>
+        <w:tc>
+          <w:tcPr>
+            <w:tcW w:type="dxa" w:w="960"/>
+            <w:vAlign w:val="center"/>
+          </w:tcPr>
+          <w:p>
+            <w:pPr>
+              <w:jc w:val="center"/>
+            </w:pPr>
+            <w:r>
+              <w:rPr>
+                <w:rFonts w:ascii="Calibri" w:hAnsi="Calibri"/>
+                <w:sz w:val="12"/>
+              </w:rPr>
+              <w:t>P10.608</w:t>
+            </w:r>
+          </w:p>
+        </w:tc>
+        <w:tc>
+          <w:tcPr>
+            <w:tcW w:type="dxa" w:w="960"/>
+            <w:vAlign w:val="center"/>
+          </w:tcPr>
+          <w:p>
+            <w:pPr>
+              <w:jc w:val="center"/>
+            </w:pPr>
+            <w:r>
+              <w:rPr>
+                <w:rFonts w:ascii="Calibri" w:hAnsi="Calibri"/>
+                <w:sz w:val="12"/>
+              </w:rPr>
+              <w:t>L6</w:t>
+            </w:r>
+          </w:p>
+        </w:tc>
+        <w:tc>
+          <w:tcPr>
+            <w:tcW w:type="dxa" w:w="960"/>
+            <w:vAlign w:val="center"/>
+          </w:tcPr>
+          <w:p>
+            <w:pPr>
+              <w:jc w:val="center"/>
+            </w:pPr>
+            <w:r>
+              <w:rPr>
+                <w:rFonts w:ascii="Calibri" w:hAnsi="Calibri"/>
+                <w:sz w:val="12"/>
+              </w:rPr>
+              <w:t>NUO</w:t>
+            </w:r>
+          </w:p>
+        </w:tc>
+        <w:tc>
+          <w:tcPr>
+            <w:tcW w:type="dxa" w:w="960"/>
+            <w:vAlign w:val="center"/>
+          </w:tcPr>
+          <w:p>
+            <w:pPr>
+              <w:jc w:val="center"/>
+            </w:pPr>
+            <w:r>
+              <w:rPr>
+                <w:rFonts w:ascii="Calibri" w:hAnsi="Calibri"/>
+                <w:sz w:val="12"/>
+              </w:rPr>
+              <w:t>RMS</w:t>
+            </w:r>
+          </w:p>
+        </w:tc>
+        <w:tc>
+          <w:tcPr>
+            <w:tcW w:type="dxa" w:w="1584"/>
+            <w:vAlign w:val="center"/>
+          </w:tcPr>
+          <w:p>
+            <w:pPr>
+              <w:jc w:val="center"/>
+            </w:pPr>
+            <w:r>
+              <w:rPr>
+                <w:rFonts w:ascii="Calibri" w:hAnsi="Calibri"/>
+                <w:sz w:val="12"/>
+              </w:rPr>
+              <w:t>2025-01-10</w:t>
+            </w:r>
+          </w:p>
+        </w:tc>
+        <w:tc>
+          <w:tcPr>
+            <w:tcW w:type="dxa" w:w="960"/>
+            <w:vAlign w:val="center"/>
+          </w:tcPr>
+          <w:p>
+            <w:pPr>
+              <w:jc w:val="center"/>
+            </w:pPr>
+            <w:r>
+              <w:rPr>
+                <w:rFonts w:ascii="Calibri" w:hAnsi="Calibri"/>
+                <w:sz w:val="12"/>
+              </w:rPr>
+              <w:t>2025-01-13</w:t>
+            </w:r>
+          </w:p>
+        </w:tc>
+        <w:tc>
+          <w:tcPr>
+            <w:tcW w:type="dxa" w:w="960"/>
+            <w:vAlign w:val="center"/>
+          </w:tcPr>
+          <w:p>
+            <w:pPr>
+              <w:jc w:val="center"/>
+            </w:pPr>
+            <w:r>
+              <w:rPr>
+                <w:rFonts w:ascii="Calibri" w:hAnsi="Calibri"/>
+                <w:sz w:val="12"/>
+              </w:rPr>
+              <w:t>2258793</w:t>
+            </w:r>
+          </w:p>
+        </w:tc>
+      </w:tr>
+      <w:tr>
+        <w:tc>
+          <w:tcPr>
+            <w:tcW w:type="dxa" w:w="960"/>
+            <w:vAlign w:val="center"/>
+          </w:tcPr>
+          <w:p>
+            <w:pPr>
+              <w:jc w:val="center"/>
+            </w:pPr>
+            <w:r>
+              <w:rPr>
+                <w:rFonts w:ascii="Calibri" w:hAnsi="Calibri"/>
+                <w:sz w:val="12"/>
+              </w:rPr>
+              <w:t>14</w:t>
+            </w:r>
+          </w:p>
+        </w:tc>
+        <w:tc>
+          <w:tcPr>
+            <w:tcW w:type="dxa" w:w="4320"/>
+            <w:vAlign w:val="center"/>
+          </w:tcPr>
+          <w:p>
+            <w:pPr>
+              <w:jc w:val="center"/>
+            </w:pPr>
+            <w:r>
+              <w:rPr>
+                <w:rFonts w:ascii="Calibri" w:hAnsi="Calibri"/>
+                <w:sz w:val="12"/>
+              </w:rPr>
+              <w:t>Mantenimiento preventivo al sistema TETRA en 06E54-LTCD01 de la Estación NUO</w:t>
+            </w:r>
+          </w:p>
+        </w:tc>
+        <w:tc>
+          <w:tcPr>
+            <w:tcW w:type="dxa" w:w="960"/>
+            <w:vAlign w:val="center"/>
+          </w:tcPr>
+          <w:p>
+            <w:pPr>
+              <w:jc w:val="center"/>
+            </w:pPr>
+            <w:r>
+              <w:rPr>
+                <w:rFonts w:ascii="Calibri" w:hAnsi="Calibri"/>
+                <w:sz w:val="12"/>
+              </w:rPr>
+              <w:t>R10.608</w:t>
+            </w:r>
+          </w:p>
+        </w:tc>
+        <w:tc>
+          <w:tcPr>
+            <w:tcW w:type="dxa" w:w="960"/>
+            <w:vAlign w:val="center"/>
+          </w:tcPr>
+          <w:p>
+            <w:pPr>
+              <w:jc w:val="center"/>
+            </w:pPr>
+            <w:r>
+              <w:rPr>
+                <w:rFonts w:ascii="Calibri" w:hAnsi="Calibri"/>
+                <w:sz w:val="12"/>
+              </w:rPr>
+              <w:t>L6</w:t>
+            </w:r>
+          </w:p>
+        </w:tc>
+        <w:tc>
+          <w:tcPr>
+            <w:tcW w:type="dxa" w:w="960"/>
+            <w:vAlign w:val="center"/>
+          </w:tcPr>
+          <w:p>
+            <w:pPr>
+              <w:jc w:val="center"/>
+            </w:pPr>
+            <w:r>
+              <w:rPr>
+                <w:rFonts w:ascii="Calibri" w:hAnsi="Calibri"/>
+                <w:sz w:val="12"/>
+              </w:rPr>
+              <w:t>NUO</w:t>
+            </w:r>
+          </w:p>
+        </w:tc>
+        <w:tc>
+          <w:tcPr>
+            <w:tcW w:type="dxa" w:w="960"/>
+            <w:vAlign w:val="center"/>
+          </w:tcPr>
+          <w:p>
+            <w:pPr>
+              <w:jc w:val="center"/>
+            </w:pPr>
+            <w:r>
+              <w:rPr>
+                <w:rFonts w:ascii="Calibri" w:hAnsi="Calibri"/>
+                <w:sz w:val="12"/>
+              </w:rPr>
+              <w:t>TETRA</w:t>
+            </w:r>
+          </w:p>
+        </w:tc>
+        <w:tc>
+          <w:tcPr>
+            <w:tcW w:type="dxa" w:w="1584"/>
+            <w:vAlign w:val="center"/>
+          </w:tcPr>
+          <w:p>
+            <w:pPr>
+              <w:jc w:val="center"/>
+            </w:pPr>
+            <w:r>
+              <w:rPr>
+                <w:rFonts w:ascii="Calibri" w:hAnsi="Calibri"/>
+                <w:sz w:val="12"/>
+              </w:rPr>
+              <w:t>2025-01-10</w:t>
+            </w:r>
+          </w:p>
+        </w:tc>
+        <w:tc>
+          <w:tcPr>
+            <w:tcW w:type="dxa" w:w="960"/>
+            <w:vAlign w:val="center"/>
+          </w:tcPr>
+          <w:p>
+            <w:pPr>
+              <w:jc w:val="center"/>
+            </w:pPr>
+            <w:r>
+              <w:rPr>
+                <w:rFonts w:ascii="Calibri" w:hAnsi="Calibri"/>
+                <w:sz w:val="12"/>
+              </w:rPr>
+              <w:t>2025-01-13</w:t>
+            </w:r>
+          </w:p>
+        </w:tc>
+        <w:tc>
+          <w:tcPr>
+            <w:tcW w:type="dxa" w:w="960"/>
+            <w:vAlign w:val="center"/>
+          </w:tcPr>
+          <w:p>
+            <w:pPr>
+              <w:jc w:val="center"/>
+            </w:pPr>
+            <w:r>
+              <w:rPr>
+                <w:rFonts w:ascii="Calibri" w:hAnsi="Calibri"/>
+                <w:sz w:val="12"/>
+              </w:rPr>
+              <w:t>2258823</w:t>
+            </w:r>
+          </w:p>
+        </w:tc>
+      </w:tr>
+      <w:tr>
+        <w:tc>
+          <w:tcPr>
+            <w:tcW w:type="dxa" w:w="960"/>
+            <w:vAlign w:val="center"/>
+          </w:tcPr>
+          <w:p>
+            <w:pPr>
+              <w:jc w:val="center"/>
+            </w:pPr>
+            <w:r>
+              <w:rPr>
+                <w:rFonts w:ascii="Calibri" w:hAnsi="Calibri"/>
+                <w:sz w:val="12"/>
+              </w:rPr>
+              <w:t>15</w:t>
+            </w:r>
+          </w:p>
+        </w:tc>
+        <w:tc>
+          <w:tcPr>
+            <w:tcW w:type="dxa" w:w="4320"/>
+            <w:vAlign w:val="center"/>
+          </w:tcPr>
+          <w:p>
+            <w:pPr>
+              <w:jc w:val="center"/>
+            </w:pPr>
+            <w:r>
+              <w:rPr>
+                <w:rFonts w:ascii="Calibri" w:hAnsi="Calibri"/>
+                <w:sz w:val="12"/>
+              </w:rPr>
+              <w:t>Mantenimiento preventivo al sistema RMS en 06E54-LTCD02 de la Estación NUO</w:t>
+            </w:r>
+          </w:p>
+        </w:tc>
+        <w:tc>
+          <w:tcPr>
+            <w:tcW w:type="dxa" w:w="960"/>
+            <w:vAlign w:val="center"/>
+          </w:tcPr>
+          <w:p>
+            <w:pPr>
+              <w:jc w:val="center"/>
+            </w:pPr>
+            <w:r>
+              <w:rPr>
+                <w:rFonts w:ascii="Calibri" w:hAnsi="Calibri"/>
+                <w:sz w:val="12"/>
+              </w:rPr>
+              <w:t>P10.608</w:t>
+            </w:r>
+          </w:p>
+        </w:tc>
+        <w:tc>
+          <w:tcPr>
+            <w:tcW w:type="dxa" w:w="960"/>
+            <w:vAlign w:val="center"/>
+          </w:tcPr>
+          <w:p>
+            <w:pPr>
+              <w:jc w:val="center"/>
+            </w:pPr>
+            <w:r>
+              <w:rPr>
+                <w:rFonts w:ascii="Calibri" w:hAnsi="Calibri"/>
+                <w:sz w:val="12"/>
+              </w:rPr>
+              <w:t>L6</w:t>
+            </w:r>
+          </w:p>
+        </w:tc>
+        <w:tc>
+          <w:tcPr>
+            <w:tcW w:type="dxa" w:w="960"/>
+            <w:vAlign w:val="center"/>
+          </w:tcPr>
+          <w:p>
+            <w:pPr>
+              <w:jc w:val="center"/>
+            </w:pPr>
+            <w:r>
+              <w:rPr>
+                <w:rFonts w:ascii="Calibri" w:hAnsi="Calibri"/>
+                <w:sz w:val="12"/>
+              </w:rPr>
+              <w:t>NUO</w:t>
+            </w:r>
+          </w:p>
+        </w:tc>
+        <w:tc>
+          <w:tcPr>
+            <w:tcW w:type="dxa" w:w="960"/>
+            <w:vAlign w:val="center"/>
+          </w:tcPr>
+          <w:p>
+            <w:pPr>
+              <w:jc w:val="center"/>
+            </w:pPr>
+            <w:r>
+              <w:rPr>
+                <w:rFonts w:ascii="Calibri" w:hAnsi="Calibri"/>
+                <w:sz w:val="12"/>
+              </w:rPr>
+              <w:t>RMS</w:t>
+            </w:r>
+          </w:p>
+        </w:tc>
+        <w:tc>
+          <w:tcPr>
+            <w:tcW w:type="dxa" w:w="1584"/>
+            <w:vAlign w:val="center"/>
+          </w:tcPr>
+          <w:p>
+            <w:pPr>
+              <w:jc w:val="center"/>
+            </w:pPr>
+            <w:r>
+              <w:rPr>
+                <w:rFonts w:ascii="Calibri" w:hAnsi="Calibri"/>
+                <w:sz w:val="12"/>
+              </w:rPr>
+              <w:t>2025-01-10</w:t>
+            </w:r>
+          </w:p>
+        </w:tc>
+        <w:tc>
+          <w:tcPr>
+            <w:tcW w:type="dxa" w:w="960"/>
+            <w:vAlign w:val="center"/>
+          </w:tcPr>
+          <w:p>
+            <w:pPr>
+              <w:jc w:val="center"/>
+            </w:pPr>
+            <w:r>
+              <w:rPr>
+                <w:rFonts w:ascii="Calibri" w:hAnsi="Calibri"/>
+                <w:sz w:val="12"/>
+              </w:rPr>
+              <w:t>2025-01-13</w:t>
+            </w:r>
+          </w:p>
+        </w:tc>
+        <w:tc>
+          <w:tcPr>
+            <w:tcW w:type="dxa" w:w="960"/>
+            <w:vAlign w:val="center"/>
+          </w:tcPr>
+          <w:p>
+            <w:pPr>
+              <w:jc w:val="center"/>
+            </w:pPr>
+            <w:r>
+              <w:rPr>
+                <w:rFonts w:ascii="Calibri" w:hAnsi="Calibri"/>
+                <w:sz w:val="12"/>
+              </w:rPr>
+              <w:t>2258794</w:t>
+            </w:r>
+          </w:p>
+        </w:tc>
+      </w:tr>
+      <w:tr>
+        <w:tc>
+          <w:tcPr>
+            <w:tcW w:type="dxa" w:w="960"/>
+            <w:vAlign w:val="center"/>
+          </w:tcPr>
+          <w:p>
+            <w:pPr>
+              <w:jc w:val="center"/>
+            </w:pPr>
+            <w:r>
+              <w:rPr>
+                <w:rFonts w:ascii="Calibri" w:hAnsi="Calibri"/>
+                <w:sz w:val="12"/>
+              </w:rPr>
+              <w:t>16</w:t>
+            </w:r>
+          </w:p>
+        </w:tc>
+        <w:tc>
+          <w:tcPr>
+            <w:tcW w:type="dxa" w:w="4320"/>
+            <w:vAlign w:val="center"/>
+          </w:tcPr>
+          <w:p>
+            <w:pPr>
+              <w:jc w:val="center"/>
+            </w:pPr>
+            <w:r>
+              <w:rPr>
+                <w:rFonts w:ascii="Calibri" w:hAnsi="Calibri"/>
+                <w:sz w:val="12"/>
+              </w:rPr>
+              <w:t>Mantenimiento preventivo al sistema RMS en 06E54-LTCD03 de la Estación NUO</w:t>
+            </w:r>
+          </w:p>
+        </w:tc>
+        <w:tc>
+          <w:tcPr>
+            <w:tcW w:type="dxa" w:w="960"/>
+            <w:vAlign w:val="center"/>
+          </w:tcPr>
+          <w:p>
+            <w:pPr>
+              <w:jc w:val="center"/>
+            </w:pPr>
+            <w:r>
+              <w:rPr>
+                <w:rFonts w:ascii="Calibri" w:hAnsi="Calibri"/>
+                <w:sz w:val="12"/>
+              </w:rPr>
+              <w:t>P10.608</w:t>
+            </w:r>
+          </w:p>
+        </w:tc>
+        <w:tc>
+          <w:tcPr>
+            <w:tcW w:type="dxa" w:w="960"/>
+            <w:vAlign w:val="center"/>
+          </w:tcPr>
+          <w:p>
+            <w:pPr>
+              <w:jc w:val="center"/>
+            </w:pPr>
+            <w:r>
+              <w:rPr>
+                <w:rFonts w:ascii="Calibri" w:hAnsi="Calibri"/>
+                <w:sz w:val="12"/>
+              </w:rPr>
+              <w:t>L6</w:t>
+            </w:r>
+          </w:p>
+        </w:tc>
+        <w:tc>
+          <w:tcPr>
+            <w:tcW w:type="dxa" w:w="960"/>
+            <w:vAlign w:val="center"/>
+          </w:tcPr>
+          <w:p>
+            <w:pPr>
+              <w:jc w:val="center"/>
+            </w:pPr>
+            <w:r>
+              <w:rPr>
+                <w:rFonts w:ascii="Calibri" w:hAnsi="Calibri"/>
+                <w:sz w:val="12"/>
+              </w:rPr>
+              <w:t>NUO</w:t>
+            </w:r>
+          </w:p>
+        </w:tc>
+        <w:tc>
+          <w:tcPr>
+            <w:tcW w:type="dxa" w:w="960"/>
+            <w:vAlign w:val="center"/>
+          </w:tcPr>
+          <w:p>
+            <w:pPr>
+              <w:jc w:val="center"/>
+            </w:pPr>
+            <w:r>
+              <w:rPr>
+                <w:rFonts w:ascii="Calibri" w:hAnsi="Calibri"/>
+                <w:sz w:val="12"/>
+              </w:rPr>
+              <w:t>RMS</w:t>
+            </w:r>
+          </w:p>
+        </w:tc>
+        <w:tc>
+          <w:tcPr>
+            <w:tcW w:type="dxa" w:w="1584"/>
+            <w:vAlign w:val="center"/>
+          </w:tcPr>
+          <w:p>
+            <w:pPr>
+              <w:jc w:val="center"/>
+            </w:pPr>
+            <w:r>
+              <w:rPr>
+                <w:rFonts w:ascii="Calibri" w:hAnsi="Calibri"/>
+                <w:sz w:val="12"/>
+              </w:rPr>
+              <w:t>2025-01-10</w:t>
+            </w:r>
+          </w:p>
+        </w:tc>
+        <w:tc>
+          <w:tcPr>
+            <w:tcW w:type="dxa" w:w="960"/>
+            <w:vAlign w:val="center"/>
+          </w:tcPr>
+          <w:p>
+            <w:pPr>
+              <w:jc w:val="center"/>
+            </w:pPr>
+            <w:r>
+              <w:rPr>
+                <w:rFonts w:ascii="Calibri" w:hAnsi="Calibri"/>
+                <w:sz w:val="12"/>
+              </w:rPr>
+              <w:t>2025-01-13</w:t>
+            </w:r>
+          </w:p>
+        </w:tc>
+        <w:tc>
+          <w:tcPr>
+            <w:tcW w:type="dxa" w:w="960"/>
+            <w:vAlign w:val="center"/>
+          </w:tcPr>
+          <w:p>
+            <w:pPr>
+              <w:jc w:val="center"/>
+            </w:pPr>
+            <w:r>
+              <w:rPr>
+                <w:rFonts w:ascii="Calibri" w:hAnsi="Calibri"/>
+                <w:sz w:val="12"/>
+              </w:rPr>
+              <w:t>2258792</w:t>
+            </w:r>
+          </w:p>
+        </w:tc>
+      </w:tr>
     </w:tbl>
     <w:p>
       <w:pPr>
@@ -3656,6 +4476,334 @@
                 <w:sz w:val="12"/>
               </w:rPr>
               <w:t>2258858</w:t>
+            </w:r>
+          </w:p>
+        </w:tc>
+      </w:tr>
+      <w:tr>
+        <w:tc>
+          <w:tcPr>
+            <w:tcW w:type="dxa" w:w="960"/>
+            <w:vAlign w:val="center"/>
+          </w:tcPr>
+          <w:p>
+            <w:pPr>
+              <w:jc w:val="center"/>
+            </w:pPr>
+            <w:r>
+              <w:rPr>
+                <w:rFonts w:ascii="Calibri" w:hAnsi="Calibri"/>
+                <w:sz w:val="12"/>
+              </w:rPr>
+              <w:t>4</w:t>
+            </w:r>
+          </w:p>
+        </w:tc>
+        <w:tc>
+          <w:tcPr>
+            <w:tcW w:type="dxa" w:w="4320"/>
+            <w:vAlign w:val="center"/>
+          </w:tcPr>
+          <w:p>
+            <w:pPr>
+              <w:jc w:val="center"/>
+            </w:pPr>
+            <w:r>
+              <w:rPr>
+                <w:rFonts w:ascii="Calibri" w:hAnsi="Calibri"/>
+                <w:sz w:val="12"/>
+              </w:rPr>
+              <w:t>Mantenimiento preventivo al sistema SAP en 06E54-LTCD01 de la Estación NUO</w:t>
+            </w:r>
+          </w:p>
+        </w:tc>
+        <w:tc>
+          <w:tcPr>
+            <w:tcW w:type="dxa" w:w="960"/>
+            <w:vAlign w:val="center"/>
+          </w:tcPr>
+          <w:p>
+            <w:pPr>
+              <w:jc w:val="center"/>
+            </w:pPr>
+            <w:r>
+              <w:rPr>
+                <w:rFonts w:ascii="Calibri" w:hAnsi="Calibri"/>
+                <w:sz w:val="12"/>
+              </w:rPr>
+              <w:t>R42.608</w:t>
+            </w:r>
+          </w:p>
+        </w:tc>
+        <w:tc>
+          <w:tcPr>
+            <w:tcW w:type="dxa" w:w="960"/>
+            <w:vAlign w:val="center"/>
+          </w:tcPr>
+          <w:p>
+            <w:pPr>
+              <w:jc w:val="center"/>
+            </w:pPr>
+            <w:r>
+              <w:rPr>
+                <w:rFonts w:ascii="Calibri" w:hAnsi="Calibri"/>
+                <w:sz w:val="12"/>
+              </w:rPr>
+              <w:t>L6</w:t>
+            </w:r>
+          </w:p>
+        </w:tc>
+        <w:tc>
+          <w:tcPr>
+            <w:tcW w:type="dxa" w:w="960"/>
+            <w:vAlign w:val="center"/>
+          </w:tcPr>
+          <w:p>
+            <w:pPr>
+              <w:jc w:val="center"/>
+            </w:pPr>
+            <w:r>
+              <w:rPr>
+                <w:rFonts w:ascii="Calibri" w:hAnsi="Calibri"/>
+                <w:sz w:val="12"/>
+              </w:rPr>
+              <w:t>NUO</w:t>
+            </w:r>
+          </w:p>
+        </w:tc>
+        <w:tc>
+          <w:tcPr>
+            <w:tcW w:type="dxa" w:w="960"/>
+            <w:vAlign w:val="center"/>
+          </w:tcPr>
+          <w:p>
+            <w:pPr>
+              <w:jc w:val="center"/>
+            </w:pPr>
+            <w:r>
+              <w:rPr>
+                <w:rFonts w:ascii="Calibri" w:hAnsi="Calibri"/>
+                <w:sz w:val="12"/>
+              </w:rPr>
+              <w:t>SAP</w:t>
+            </w:r>
+          </w:p>
+        </w:tc>
+        <w:tc>
+          <w:tcPr>
+            <w:tcW w:type="dxa" w:w="1584"/>
+            <w:vAlign w:val="center"/>
+          </w:tcPr>
+          <w:p>
+            <w:pPr>
+              <w:jc w:val="center"/>
+            </w:pPr>
+            <w:r>
+              <w:rPr>
+                <w:rFonts w:ascii="Calibri" w:hAnsi="Calibri"/>
+                <w:sz w:val="12"/>
+              </w:rPr>
+              <w:t>2025-01-10</w:t>
+            </w:r>
+          </w:p>
+        </w:tc>
+        <w:tc>
+          <w:tcPr>
+            <w:tcW w:type="dxa" w:w="960"/>
+            <w:vAlign w:val="center"/>
+          </w:tcPr>
+          <w:p>
+            <w:pPr>
+              <w:jc w:val="center"/>
+            </w:pPr>
+            <w:r>
+              <w:rPr>
+                <w:rFonts w:ascii="Calibri" w:hAnsi="Calibri"/>
+                <w:sz w:val="12"/>
+              </w:rPr>
+              <w:t>2025-01-13</w:t>
+            </w:r>
+          </w:p>
+        </w:tc>
+        <w:tc>
+          <w:tcPr>
+            <w:tcW w:type="dxa" w:w="960"/>
+            <w:vAlign w:val="center"/>
+          </w:tcPr>
+          <w:p>
+            <w:pPr>
+              <w:jc w:val="center"/>
+            </w:pPr>
+            <w:r>
+              <w:rPr>
+                <w:rFonts w:ascii="Calibri" w:hAnsi="Calibri"/>
+                <w:sz w:val="12"/>
+              </w:rPr>
+              <w:t>2258844</w:t>
+            </w:r>
+          </w:p>
+        </w:tc>
+      </w:tr>
+      <w:tr>
+        <w:tc>
+          <w:tcPr>
+            <w:tcW w:type="dxa" w:w="960"/>
+            <w:vAlign w:val="center"/>
+          </w:tcPr>
+          <w:p>
+            <w:pPr>
+              <w:jc w:val="center"/>
+            </w:pPr>
+            <w:r>
+              <w:rPr>
+                <w:rFonts w:ascii="Calibri" w:hAnsi="Calibri"/>
+                <w:sz w:val="12"/>
+              </w:rPr>
+              <w:t>5</w:t>
+            </w:r>
+          </w:p>
+        </w:tc>
+        <w:tc>
+          <w:tcPr>
+            <w:tcW w:type="dxa" w:w="4320"/>
+            <w:vAlign w:val="center"/>
+          </w:tcPr>
+          <w:p>
+            <w:pPr>
+              <w:jc w:val="center"/>
+            </w:pPr>
+            <w:r>
+              <w:rPr>
+                <w:rFonts w:ascii="Calibri" w:hAnsi="Calibri"/>
+                <w:sz w:val="12"/>
+              </w:rPr>
+              <w:t>Mantenimiento preventivo al sistema SIP en 06E54-LTCD01 de la Estación NUO</w:t>
+            </w:r>
+          </w:p>
+        </w:tc>
+        <w:tc>
+          <w:tcPr>
+            <w:tcW w:type="dxa" w:w="960"/>
+            <w:vAlign w:val="center"/>
+          </w:tcPr>
+          <w:p>
+            <w:pPr>
+              <w:jc w:val="center"/>
+            </w:pPr>
+            <w:r>
+              <w:rPr>
+                <w:rFonts w:ascii="Calibri" w:hAnsi="Calibri"/>
+                <w:sz w:val="12"/>
+              </w:rPr>
+              <w:t>R44.608</w:t>
+            </w:r>
+          </w:p>
+        </w:tc>
+        <w:tc>
+          <w:tcPr>
+            <w:tcW w:type="dxa" w:w="960"/>
+            <w:vAlign w:val="center"/>
+          </w:tcPr>
+          <w:p>
+            <w:pPr>
+              <w:jc w:val="center"/>
+            </w:pPr>
+            <w:r>
+              <w:rPr>
+                <w:rFonts w:ascii="Calibri" w:hAnsi="Calibri"/>
+                <w:sz w:val="12"/>
+              </w:rPr>
+              <w:t>L6</w:t>
+            </w:r>
+          </w:p>
+        </w:tc>
+        <w:tc>
+          <w:tcPr>
+            <w:tcW w:type="dxa" w:w="960"/>
+            <w:vAlign w:val="center"/>
+          </w:tcPr>
+          <w:p>
+            <w:pPr>
+              <w:jc w:val="center"/>
+            </w:pPr>
+            <w:r>
+              <w:rPr>
+                <w:rFonts w:ascii="Calibri" w:hAnsi="Calibri"/>
+                <w:sz w:val="12"/>
+              </w:rPr>
+              <w:t>NUO</w:t>
+            </w:r>
+          </w:p>
+        </w:tc>
+        <w:tc>
+          <w:tcPr>
+            <w:tcW w:type="dxa" w:w="960"/>
+            <w:vAlign w:val="center"/>
+          </w:tcPr>
+          <w:p>
+            <w:pPr>
+              <w:jc w:val="center"/>
+            </w:pPr>
+            <w:r>
+              <w:rPr>
+                <w:rFonts w:ascii="Calibri" w:hAnsi="Calibri"/>
+                <w:sz w:val="12"/>
+              </w:rPr>
+              <w:t>SIP</w:t>
+            </w:r>
+          </w:p>
+        </w:tc>
+        <w:tc>
+          <w:tcPr>
+            <w:tcW w:type="dxa" w:w="1584"/>
+            <w:vAlign w:val="center"/>
+          </w:tcPr>
+          <w:p>
+            <w:pPr>
+              <w:jc w:val="center"/>
+            </w:pPr>
+            <w:r>
+              <w:rPr>
+                <w:rFonts w:ascii="Calibri" w:hAnsi="Calibri"/>
+                <w:sz w:val="12"/>
+              </w:rPr>
+              <w:t>2025-01-10</w:t>
+            </w:r>
+          </w:p>
+        </w:tc>
+        <w:tc>
+          <w:tcPr>
+            <w:tcW w:type="dxa" w:w="960"/>
+            <w:vAlign w:val="center"/>
+          </w:tcPr>
+          <w:p>
+            <w:pPr>
+              <w:jc w:val="center"/>
+            </w:pPr>
+            <w:r>
+              <w:rPr>
+                <w:rFonts w:ascii="Calibri" w:hAnsi="Calibri"/>
+                <w:sz w:val="12"/>
+              </w:rPr>
+              <w:t>2025-01-13</w:t>
+            </w:r>
+          </w:p>
+        </w:tc>
+        <w:tc>
+          <w:tcPr>
+            <w:tcW w:type="dxa" w:w="960"/>
+            <w:vAlign w:val="center"/>
+          </w:tcPr>
+          <w:p>
+            <w:pPr>
+              <w:jc w:val="center"/>
+            </w:pPr>
+            <w:r>
+              <w:rPr>
+                <w:rFonts w:ascii="Calibri" w:hAnsi="Calibri"/>
+                <w:sz w:val="12"/>
+              </w:rPr>
+              <w:t>2258857</w:t>
             </w:r>
           </w:p>
         </w:tc>
@@ -4216,6 +5364,170 @@
                 <w:sz w:val="12"/>
               </w:rPr>
               <w:t>2258889</w:t>
+            </w:r>
+          </w:p>
+        </w:tc>
+      </w:tr>
+      <w:tr>
+        <w:tc>
+          <w:tcPr>
+            <w:tcW w:type="dxa" w:w="960"/>
+            <w:vAlign w:val="center"/>
+          </w:tcPr>
+          <w:p>
+            <w:pPr>
+              <w:jc w:val="center"/>
+            </w:pPr>
+            <w:r>
+              <w:rPr>
+                <w:rFonts w:ascii="Calibri" w:hAnsi="Calibri"/>
+                <w:sz w:val="12"/>
+              </w:rPr>
+              <w:t>3</w:t>
+            </w:r>
+          </w:p>
+        </w:tc>
+        <w:tc>
+          <w:tcPr>
+            <w:tcW w:type="dxa" w:w="4320"/>
+            <w:vAlign w:val="center"/>
+          </w:tcPr>
+          <w:p>
+            <w:pPr>
+              <w:jc w:val="center"/>
+            </w:pPr>
+            <w:r>
+              <w:rPr>
+                <w:rFonts w:ascii="Calibri" w:hAnsi="Calibri"/>
+                <w:sz w:val="12"/>
+              </w:rPr>
+              <w:t>Mantenimiento preventivo al sistema SCA en 06E54-MEZ01 de la Estación NUO</w:t>
+            </w:r>
+          </w:p>
+        </w:tc>
+        <w:tc>
+          <w:tcPr>
+            <w:tcW w:type="dxa" w:w="960"/>
+            <w:vAlign w:val="center"/>
+          </w:tcPr>
+          <w:p>
+            <w:pPr>
+              <w:jc w:val="center"/>
+            </w:pPr>
+            <w:r>
+              <w:rPr>
+                <w:rFonts w:ascii="Calibri" w:hAnsi="Calibri"/>
+                <w:sz w:val="12"/>
+              </w:rPr>
+              <w:t>S80.608</w:t>
+            </w:r>
+          </w:p>
+        </w:tc>
+        <w:tc>
+          <w:tcPr>
+            <w:tcW w:type="dxa" w:w="960"/>
+            <w:vAlign w:val="center"/>
+          </w:tcPr>
+          <w:p>
+            <w:pPr>
+              <w:jc w:val="center"/>
+            </w:pPr>
+            <w:r>
+              <w:rPr>
+                <w:rFonts w:ascii="Calibri" w:hAnsi="Calibri"/>
+                <w:sz w:val="12"/>
+              </w:rPr>
+              <w:t>L6</w:t>
+            </w:r>
+          </w:p>
+        </w:tc>
+        <w:tc>
+          <w:tcPr>
+            <w:tcW w:type="dxa" w:w="960"/>
+            <w:vAlign w:val="center"/>
+          </w:tcPr>
+          <w:p>
+            <w:pPr>
+              <w:jc w:val="center"/>
+            </w:pPr>
+            <w:r>
+              <w:rPr>
+                <w:rFonts w:ascii="Calibri" w:hAnsi="Calibri"/>
+                <w:sz w:val="12"/>
+              </w:rPr>
+              <w:t>NUO</w:t>
+            </w:r>
+          </w:p>
+        </w:tc>
+        <w:tc>
+          <w:tcPr>
+            <w:tcW w:type="dxa" w:w="960"/>
+            <w:vAlign w:val="center"/>
+          </w:tcPr>
+          <w:p>
+            <w:pPr>
+              <w:jc w:val="center"/>
+            </w:pPr>
+            <w:r>
+              <w:rPr>
+                <w:rFonts w:ascii="Calibri" w:hAnsi="Calibri"/>
+                <w:sz w:val="12"/>
+              </w:rPr>
+              <w:t>SCA</w:t>
+            </w:r>
+          </w:p>
+        </w:tc>
+        <w:tc>
+          <w:tcPr>
+            <w:tcW w:type="dxa" w:w="1584"/>
+            <w:vAlign w:val="center"/>
+          </w:tcPr>
+          <w:p>
+            <w:pPr>
+              <w:jc w:val="center"/>
+            </w:pPr>
+            <w:r>
+              <w:rPr>
+                <w:rFonts w:ascii="Calibri" w:hAnsi="Calibri"/>
+                <w:sz w:val="12"/>
+              </w:rPr>
+              <w:t>2025-01-10</w:t>
+            </w:r>
+          </w:p>
+        </w:tc>
+        <w:tc>
+          <w:tcPr>
+            <w:tcW w:type="dxa" w:w="960"/>
+            <w:vAlign w:val="center"/>
+          </w:tcPr>
+          <w:p>
+            <w:pPr>
+              <w:jc w:val="center"/>
+            </w:pPr>
+            <w:r>
+              <w:rPr>
+                <w:rFonts w:ascii="Calibri" w:hAnsi="Calibri"/>
+                <w:sz w:val="12"/>
+              </w:rPr>
+              <w:t>2025-01-13</w:t>
+            </w:r>
+          </w:p>
+        </w:tc>
+        <w:tc>
+          <w:tcPr>
+            <w:tcW w:type="dxa" w:w="960"/>
+            <w:vAlign w:val="center"/>
+          </w:tcPr>
+          <w:p>
+            <w:pPr>
+              <w:jc w:val="center"/>
+            </w:pPr>
+            <w:r>
+              <w:rPr>
+                <w:rFonts w:ascii="Calibri" w:hAnsi="Calibri"/>
+                <w:sz w:val="12"/>
+              </w:rPr>
+              <w:t>2258888</w:t>
             </w:r>
           </w:p>
         </w:tc>
@@ -7507,6 +8819,1086 @@
                 <w:sz w:val="12"/>
               </w:rPr>
               <w:t>2025-01-12</w:t>
+            </w:r>
+          </w:p>
+        </w:tc>
+        <w:tc>
+          <w:tcPr>
+            <w:tcW w:type="dxa" w:w="1080"/>
+            <w:vAlign w:val="center"/>
+          </w:tcPr>
+          <w:p/>
+        </w:tc>
+      </w:tr>
+      <w:tr>
+        <w:tc>
+          <w:tcPr>
+            <w:tcW w:type="dxa" w:w="1080"/>
+            <w:vAlign w:val="center"/>
+          </w:tcPr>
+          <w:p>
+            <w:pPr>
+              <w:jc w:val="center"/>
+            </w:pPr>
+            <w:r>
+              <w:rPr>
+                <w:rFonts w:ascii="Calibri" w:hAnsi="Calibri"/>
+                <w:sz w:val="12"/>
+              </w:rPr>
+              <w:t>17</w:t>
+            </w:r>
+          </w:p>
+        </w:tc>
+        <w:tc>
+          <w:tcPr>
+            <w:tcW w:type="dxa" w:w="4320"/>
+            <w:vAlign w:val="center"/>
+          </w:tcPr>
+          <w:p>
+            <w:pPr>
+              <w:jc w:val="center"/>
+            </w:pPr>
+            <w:r>
+              <w:rPr>
+                <w:rFonts w:ascii="Calibri" w:hAnsi="Calibri"/>
+                <w:sz w:val="12"/>
+              </w:rPr>
+              <w:t>Mantenimiento preventivo al sistema SAP en 06E54-LTCD01 de la Estación NUO</w:t>
+            </w:r>
+          </w:p>
+        </w:tc>
+        <w:tc>
+          <w:tcPr>
+            <w:tcW w:type="dxa" w:w="1080"/>
+            <w:vAlign w:val="center"/>
+          </w:tcPr>
+          <w:p>
+            <w:pPr>
+              <w:jc w:val="center"/>
+            </w:pPr>
+            <w:r>
+              <w:rPr>
+                <w:rFonts w:ascii="Calibri" w:hAnsi="Calibri"/>
+                <w:sz w:val="12"/>
+              </w:rPr>
+              <w:t>L6</w:t>
+            </w:r>
+          </w:p>
+        </w:tc>
+        <w:tc>
+          <w:tcPr>
+            <w:tcW w:type="dxa" w:w="1080"/>
+            <w:vAlign w:val="center"/>
+          </w:tcPr>
+          <w:p>
+            <w:pPr>
+              <w:jc w:val="center"/>
+            </w:pPr>
+            <w:r>
+              <w:rPr>
+                <w:rFonts w:ascii="Calibri" w:hAnsi="Calibri"/>
+                <w:sz w:val="12"/>
+              </w:rPr>
+              <w:t>NUO</w:t>
+            </w:r>
+          </w:p>
+        </w:tc>
+        <w:tc>
+          <w:tcPr>
+            <w:tcW w:type="dxa" w:w="1080"/>
+            <w:vAlign w:val="center"/>
+          </w:tcPr>
+          <w:p>
+            <w:pPr>
+              <w:jc w:val="center"/>
+            </w:pPr>
+            <w:r>
+              <w:rPr>
+                <w:rFonts w:ascii="Calibri" w:hAnsi="Calibri"/>
+                <w:sz w:val="12"/>
+              </w:rPr>
+              <w:t>CAT 2</w:t>
+            </w:r>
+          </w:p>
+        </w:tc>
+        <w:tc>
+          <w:tcPr>
+            <w:tcW w:type="dxa" w:w="1080"/>
+            <w:vAlign w:val="center"/>
+          </w:tcPr>
+          <w:p>
+            <w:pPr>
+              <w:jc w:val="center"/>
+            </w:pPr>
+            <w:r>
+              <w:rPr>
+                <w:rFonts w:ascii="Calibri" w:hAnsi="Calibri"/>
+                <w:sz w:val="12"/>
+              </w:rPr>
+              <w:t>2258844</w:t>
+            </w:r>
+          </w:p>
+        </w:tc>
+        <w:tc>
+          <w:tcPr>
+            <w:tcW w:type="dxa" w:w="1584"/>
+            <w:vAlign w:val="center"/>
+          </w:tcPr>
+          <w:p>
+            <w:pPr>
+              <w:jc w:val="center"/>
+            </w:pPr>
+            <w:r>
+              <w:rPr>
+                <w:rFonts w:ascii="Calibri" w:hAnsi="Calibri"/>
+                <w:sz w:val="12"/>
+              </w:rPr>
+              <w:t>2025-01-13</w:t>
+            </w:r>
+          </w:p>
+        </w:tc>
+        <w:tc>
+          <w:tcPr>
+            <w:tcW w:type="dxa" w:w="1080"/>
+            <w:vAlign w:val="center"/>
+          </w:tcPr>
+          <w:p/>
+        </w:tc>
+      </w:tr>
+      <w:tr>
+        <w:tc>
+          <w:tcPr>
+            <w:tcW w:type="dxa" w:w="1080"/>
+            <w:vAlign w:val="center"/>
+          </w:tcPr>
+          <w:p>
+            <w:pPr>
+              <w:jc w:val="center"/>
+            </w:pPr>
+            <w:r>
+              <w:rPr>
+                <w:rFonts w:ascii="Calibri" w:hAnsi="Calibri"/>
+                <w:sz w:val="12"/>
+              </w:rPr>
+              <w:t>18</w:t>
+            </w:r>
+          </w:p>
+        </w:tc>
+        <w:tc>
+          <w:tcPr>
+            <w:tcW w:type="dxa" w:w="4320"/>
+            <w:vAlign w:val="center"/>
+          </w:tcPr>
+          <w:p>
+            <w:pPr>
+              <w:jc w:val="center"/>
+            </w:pPr>
+            <w:r>
+              <w:rPr>
+                <w:rFonts w:ascii="Calibri" w:hAnsi="Calibri"/>
+                <w:sz w:val="12"/>
+              </w:rPr>
+              <w:t>Mantenimiento preventivo al sistema CCTV en 06E54-LTCD01 de la Estación NUO</w:t>
+            </w:r>
+          </w:p>
+        </w:tc>
+        <w:tc>
+          <w:tcPr>
+            <w:tcW w:type="dxa" w:w="1080"/>
+            <w:vAlign w:val="center"/>
+          </w:tcPr>
+          <w:p>
+            <w:pPr>
+              <w:jc w:val="center"/>
+            </w:pPr>
+            <w:r>
+              <w:rPr>
+                <w:rFonts w:ascii="Calibri" w:hAnsi="Calibri"/>
+                <w:sz w:val="12"/>
+              </w:rPr>
+              <w:t>L6</w:t>
+            </w:r>
+          </w:p>
+        </w:tc>
+        <w:tc>
+          <w:tcPr>
+            <w:tcW w:type="dxa" w:w="1080"/>
+            <w:vAlign w:val="center"/>
+          </w:tcPr>
+          <w:p>
+            <w:pPr>
+              <w:jc w:val="center"/>
+            </w:pPr>
+            <w:r>
+              <w:rPr>
+                <w:rFonts w:ascii="Calibri" w:hAnsi="Calibri"/>
+                <w:sz w:val="12"/>
+              </w:rPr>
+              <w:t>NUO</w:t>
+            </w:r>
+          </w:p>
+        </w:tc>
+        <w:tc>
+          <w:tcPr>
+            <w:tcW w:type="dxa" w:w="1080"/>
+            <w:vAlign w:val="center"/>
+          </w:tcPr>
+          <w:p>
+            <w:pPr>
+              <w:jc w:val="center"/>
+            </w:pPr>
+            <w:r>
+              <w:rPr>
+                <w:rFonts w:ascii="Calibri" w:hAnsi="Calibri"/>
+                <w:sz w:val="12"/>
+              </w:rPr>
+              <w:t>CAT 1</w:t>
+            </w:r>
+          </w:p>
+        </w:tc>
+        <w:tc>
+          <w:tcPr>
+            <w:tcW w:type="dxa" w:w="1080"/>
+            <w:vAlign w:val="center"/>
+          </w:tcPr>
+          <w:p>
+            <w:pPr>
+              <w:jc w:val="center"/>
+            </w:pPr>
+            <w:r>
+              <w:rPr>
+                <w:rFonts w:ascii="Calibri" w:hAnsi="Calibri"/>
+                <w:sz w:val="12"/>
+              </w:rPr>
+              <w:t>2258868</w:t>
+            </w:r>
+          </w:p>
+        </w:tc>
+        <w:tc>
+          <w:tcPr>
+            <w:tcW w:type="dxa" w:w="1584"/>
+            <w:vAlign w:val="center"/>
+          </w:tcPr>
+          <w:p>
+            <w:pPr>
+              <w:jc w:val="center"/>
+            </w:pPr>
+            <w:r>
+              <w:rPr>
+                <w:rFonts w:ascii="Calibri" w:hAnsi="Calibri"/>
+                <w:sz w:val="12"/>
+              </w:rPr>
+              <w:t>2025-01-13</w:t>
+            </w:r>
+          </w:p>
+        </w:tc>
+        <w:tc>
+          <w:tcPr>
+            <w:tcW w:type="dxa" w:w="1080"/>
+            <w:vAlign w:val="center"/>
+          </w:tcPr>
+          <w:p/>
+        </w:tc>
+      </w:tr>
+      <w:tr>
+        <w:tc>
+          <w:tcPr>
+            <w:tcW w:type="dxa" w:w="1080"/>
+            <w:vAlign w:val="center"/>
+          </w:tcPr>
+          <w:p>
+            <w:pPr>
+              <w:jc w:val="center"/>
+            </w:pPr>
+            <w:r>
+              <w:rPr>
+                <w:rFonts w:ascii="Calibri" w:hAnsi="Calibri"/>
+                <w:sz w:val="12"/>
+              </w:rPr>
+              <w:t>19</w:t>
+            </w:r>
+          </w:p>
+        </w:tc>
+        <w:tc>
+          <w:tcPr>
+            <w:tcW w:type="dxa" w:w="4320"/>
+            <w:vAlign w:val="center"/>
+          </w:tcPr>
+          <w:p>
+            <w:pPr>
+              <w:jc w:val="center"/>
+            </w:pPr>
+            <w:r>
+              <w:rPr>
+                <w:rFonts w:ascii="Calibri" w:hAnsi="Calibri"/>
+                <w:sz w:val="12"/>
+              </w:rPr>
+              <w:t>Mantenimiento preventivo al sistema RMS en 06E54-LTCD01 de la Estación NUO</w:t>
+            </w:r>
+          </w:p>
+        </w:tc>
+        <w:tc>
+          <w:tcPr>
+            <w:tcW w:type="dxa" w:w="1080"/>
+            <w:vAlign w:val="center"/>
+          </w:tcPr>
+          <w:p>
+            <w:pPr>
+              <w:jc w:val="center"/>
+            </w:pPr>
+            <w:r>
+              <w:rPr>
+                <w:rFonts w:ascii="Calibri" w:hAnsi="Calibri"/>
+                <w:sz w:val="12"/>
+              </w:rPr>
+              <w:t>L6</w:t>
+            </w:r>
+          </w:p>
+        </w:tc>
+        <w:tc>
+          <w:tcPr>
+            <w:tcW w:type="dxa" w:w="1080"/>
+            <w:vAlign w:val="center"/>
+          </w:tcPr>
+          <w:p>
+            <w:pPr>
+              <w:jc w:val="center"/>
+            </w:pPr>
+            <w:r>
+              <w:rPr>
+                <w:rFonts w:ascii="Calibri" w:hAnsi="Calibri"/>
+                <w:sz w:val="12"/>
+              </w:rPr>
+              <w:t>NUO</w:t>
+            </w:r>
+          </w:p>
+        </w:tc>
+        <w:tc>
+          <w:tcPr>
+            <w:tcW w:type="dxa" w:w="1080"/>
+            <w:vAlign w:val="center"/>
+          </w:tcPr>
+          <w:p>
+            <w:pPr>
+              <w:jc w:val="center"/>
+            </w:pPr>
+            <w:r>
+              <w:rPr>
+                <w:rFonts w:ascii="Calibri" w:hAnsi="Calibri"/>
+                <w:sz w:val="12"/>
+              </w:rPr>
+              <w:t>CAT 1</w:t>
+            </w:r>
+          </w:p>
+        </w:tc>
+        <w:tc>
+          <w:tcPr>
+            <w:tcW w:type="dxa" w:w="1080"/>
+            <w:vAlign w:val="center"/>
+          </w:tcPr>
+          <w:p>
+            <w:pPr>
+              <w:jc w:val="center"/>
+            </w:pPr>
+            <w:r>
+              <w:rPr>
+                <w:rFonts w:ascii="Calibri" w:hAnsi="Calibri"/>
+                <w:sz w:val="12"/>
+              </w:rPr>
+              <w:t>2258793</w:t>
+            </w:r>
+          </w:p>
+        </w:tc>
+        <w:tc>
+          <w:tcPr>
+            <w:tcW w:type="dxa" w:w="1584"/>
+            <w:vAlign w:val="center"/>
+          </w:tcPr>
+          <w:p>
+            <w:pPr>
+              <w:jc w:val="center"/>
+            </w:pPr>
+            <w:r>
+              <w:rPr>
+                <w:rFonts w:ascii="Calibri" w:hAnsi="Calibri"/>
+                <w:sz w:val="12"/>
+              </w:rPr>
+              <w:t>2025-01-13</w:t>
+            </w:r>
+          </w:p>
+        </w:tc>
+        <w:tc>
+          <w:tcPr>
+            <w:tcW w:type="dxa" w:w="1080"/>
+            <w:vAlign w:val="center"/>
+          </w:tcPr>
+          <w:p/>
+        </w:tc>
+      </w:tr>
+      <w:tr>
+        <w:tc>
+          <w:tcPr>
+            <w:tcW w:type="dxa" w:w="1080"/>
+            <w:vAlign w:val="center"/>
+          </w:tcPr>
+          <w:p>
+            <w:pPr>
+              <w:jc w:val="center"/>
+            </w:pPr>
+            <w:r>
+              <w:rPr>
+                <w:rFonts w:ascii="Calibri" w:hAnsi="Calibri"/>
+                <w:sz w:val="12"/>
+              </w:rPr>
+              <w:t>20</w:t>
+            </w:r>
+          </w:p>
+        </w:tc>
+        <w:tc>
+          <w:tcPr>
+            <w:tcW w:type="dxa" w:w="4320"/>
+            <w:vAlign w:val="center"/>
+          </w:tcPr>
+          <w:p>
+            <w:pPr>
+              <w:jc w:val="center"/>
+            </w:pPr>
+            <w:r>
+              <w:rPr>
+                <w:rFonts w:ascii="Calibri" w:hAnsi="Calibri"/>
+                <w:sz w:val="12"/>
+              </w:rPr>
+              <w:t>Mantenimiento preventivo al sistema SIP en 06E54-LTCD01 de la Estación NUO</w:t>
+            </w:r>
+          </w:p>
+        </w:tc>
+        <w:tc>
+          <w:tcPr>
+            <w:tcW w:type="dxa" w:w="1080"/>
+            <w:vAlign w:val="center"/>
+          </w:tcPr>
+          <w:p>
+            <w:pPr>
+              <w:jc w:val="center"/>
+            </w:pPr>
+            <w:r>
+              <w:rPr>
+                <w:rFonts w:ascii="Calibri" w:hAnsi="Calibri"/>
+                <w:sz w:val="12"/>
+              </w:rPr>
+              <w:t>L6</w:t>
+            </w:r>
+          </w:p>
+        </w:tc>
+        <w:tc>
+          <w:tcPr>
+            <w:tcW w:type="dxa" w:w="1080"/>
+            <w:vAlign w:val="center"/>
+          </w:tcPr>
+          <w:p>
+            <w:pPr>
+              <w:jc w:val="center"/>
+            </w:pPr>
+            <w:r>
+              <w:rPr>
+                <w:rFonts w:ascii="Calibri" w:hAnsi="Calibri"/>
+                <w:sz w:val="12"/>
+              </w:rPr>
+              <w:t>NUO</w:t>
+            </w:r>
+          </w:p>
+        </w:tc>
+        <w:tc>
+          <w:tcPr>
+            <w:tcW w:type="dxa" w:w="1080"/>
+            <w:vAlign w:val="center"/>
+          </w:tcPr>
+          <w:p>
+            <w:pPr>
+              <w:jc w:val="center"/>
+            </w:pPr>
+            <w:r>
+              <w:rPr>
+                <w:rFonts w:ascii="Calibri" w:hAnsi="Calibri"/>
+                <w:sz w:val="12"/>
+              </w:rPr>
+              <w:t>CAT 2</w:t>
+            </w:r>
+          </w:p>
+        </w:tc>
+        <w:tc>
+          <w:tcPr>
+            <w:tcW w:type="dxa" w:w="1080"/>
+            <w:vAlign w:val="center"/>
+          </w:tcPr>
+          <w:p>
+            <w:pPr>
+              <w:jc w:val="center"/>
+            </w:pPr>
+            <w:r>
+              <w:rPr>
+                <w:rFonts w:ascii="Calibri" w:hAnsi="Calibri"/>
+                <w:sz w:val="12"/>
+              </w:rPr>
+              <w:t>2258857</w:t>
+            </w:r>
+          </w:p>
+        </w:tc>
+        <w:tc>
+          <w:tcPr>
+            <w:tcW w:type="dxa" w:w="1584"/>
+            <w:vAlign w:val="center"/>
+          </w:tcPr>
+          <w:p>
+            <w:pPr>
+              <w:jc w:val="center"/>
+            </w:pPr>
+            <w:r>
+              <w:rPr>
+                <w:rFonts w:ascii="Calibri" w:hAnsi="Calibri"/>
+                <w:sz w:val="12"/>
+              </w:rPr>
+              <w:t>2025-01-13</w:t>
+            </w:r>
+          </w:p>
+        </w:tc>
+        <w:tc>
+          <w:tcPr>
+            <w:tcW w:type="dxa" w:w="1080"/>
+            <w:vAlign w:val="center"/>
+          </w:tcPr>
+          <w:p/>
+        </w:tc>
+      </w:tr>
+      <w:tr>
+        <w:tc>
+          <w:tcPr>
+            <w:tcW w:type="dxa" w:w="1080"/>
+            <w:vAlign w:val="center"/>
+          </w:tcPr>
+          <w:p>
+            <w:pPr>
+              <w:jc w:val="center"/>
+            </w:pPr>
+            <w:r>
+              <w:rPr>
+                <w:rFonts w:ascii="Calibri" w:hAnsi="Calibri"/>
+                <w:sz w:val="12"/>
+              </w:rPr>
+              <w:t>21</w:t>
+            </w:r>
+          </w:p>
+        </w:tc>
+        <w:tc>
+          <w:tcPr>
+            <w:tcW w:type="dxa" w:w="4320"/>
+            <w:vAlign w:val="center"/>
+          </w:tcPr>
+          <w:p>
+            <w:pPr>
+              <w:jc w:val="center"/>
+            </w:pPr>
+            <w:r>
+              <w:rPr>
+                <w:rFonts w:ascii="Calibri" w:hAnsi="Calibri"/>
+                <w:sz w:val="12"/>
+              </w:rPr>
+              <w:t>Mantenimiento preventivo al sistema TETRA en 06E54-LTCD01 de la Estación NUO</w:t>
+            </w:r>
+          </w:p>
+        </w:tc>
+        <w:tc>
+          <w:tcPr>
+            <w:tcW w:type="dxa" w:w="1080"/>
+            <w:vAlign w:val="center"/>
+          </w:tcPr>
+          <w:p>
+            <w:pPr>
+              <w:jc w:val="center"/>
+            </w:pPr>
+            <w:r>
+              <w:rPr>
+                <w:rFonts w:ascii="Calibri" w:hAnsi="Calibri"/>
+                <w:sz w:val="12"/>
+              </w:rPr>
+              <w:t>L6</w:t>
+            </w:r>
+          </w:p>
+        </w:tc>
+        <w:tc>
+          <w:tcPr>
+            <w:tcW w:type="dxa" w:w="1080"/>
+            <w:vAlign w:val="center"/>
+          </w:tcPr>
+          <w:p>
+            <w:pPr>
+              <w:jc w:val="center"/>
+            </w:pPr>
+            <w:r>
+              <w:rPr>
+                <w:rFonts w:ascii="Calibri" w:hAnsi="Calibri"/>
+                <w:sz w:val="12"/>
+              </w:rPr>
+              <w:t>NUO</w:t>
+            </w:r>
+          </w:p>
+        </w:tc>
+        <w:tc>
+          <w:tcPr>
+            <w:tcW w:type="dxa" w:w="1080"/>
+            <w:vAlign w:val="center"/>
+          </w:tcPr>
+          <w:p>
+            <w:pPr>
+              <w:jc w:val="center"/>
+            </w:pPr>
+            <w:r>
+              <w:rPr>
+                <w:rFonts w:ascii="Calibri" w:hAnsi="Calibri"/>
+                <w:sz w:val="12"/>
+              </w:rPr>
+              <w:t>CAT 1</w:t>
+            </w:r>
+          </w:p>
+        </w:tc>
+        <w:tc>
+          <w:tcPr>
+            <w:tcW w:type="dxa" w:w="1080"/>
+            <w:vAlign w:val="center"/>
+          </w:tcPr>
+          <w:p>
+            <w:pPr>
+              <w:jc w:val="center"/>
+            </w:pPr>
+            <w:r>
+              <w:rPr>
+                <w:rFonts w:ascii="Calibri" w:hAnsi="Calibri"/>
+                <w:sz w:val="12"/>
+              </w:rPr>
+              <w:t>2258823</w:t>
+            </w:r>
+          </w:p>
+        </w:tc>
+        <w:tc>
+          <w:tcPr>
+            <w:tcW w:type="dxa" w:w="1584"/>
+            <w:vAlign w:val="center"/>
+          </w:tcPr>
+          <w:p>
+            <w:pPr>
+              <w:jc w:val="center"/>
+            </w:pPr>
+            <w:r>
+              <w:rPr>
+                <w:rFonts w:ascii="Calibri" w:hAnsi="Calibri"/>
+                <w:sz w:val="12"/>
+              </w:rPr>
+              <w:t>2025-01-13</w:t>
+            </w:r>
+          </w:p>
+        </w:tc>
+        <w:tc>
+          <w:tcPr>
+            <w:tcW w:type="dxa" w:w="1080"/>
+            <w:vAlign w:val="center"/>
+          </w:tcPr>
+          <w:p/>
+        </w:tc>
+      </w:tr>
+      <w:tr>
+        <w:tc>
+          <w:tcPr>
+            <w:tcW w:type="dxa" w:w="1080"/>
+            <w:vAlign w:val="center"/>
+          </w:tcPr>
+          <w:p>
+            <w:pPr>
+              <w:jc w:val="center"/>
+            </w:pPr>
+            <w:r>
+              <w:rPr>
+                <w:rFonts w:ascii="Calibri" w:hAnsi="Calibri"/>
+                <w:sz w:val="12"/>
+              </w:rPr>
+              <w:t>22</w:t>
+            </w:r>
+          </w:p>
+        </w:tc>
+        <w:tc>
+          <w:tcPr>
+            <w:tcW w:type="dxa" w:w="4320"/>
+            <w:vAlign w:val="center"/>
+          </w:tcPr>
+          <w:p>
+            <w:pPr>
+              <w:jc w:val="center"/>
+            </w:pPr>
+            <w:r>
+              <w:rPr>
+                <w:rFonts w:ascii="Calibri" w:hAnsi="Calibri"/>
+                <w:sz w:val="12"/>
+              </w:rPr>
+              <w:t>Mantenimiento preventivo al sistema RMS en 06E54-LTCD02 de la Estación NUO</w:t>
+            </w:r>
+          </w:p>
+        </w:tc>
+        <w:tc>
+          <w:tcPr>
+            <w:tcW w:type="dxa" w:w="1080"/>
+            <w:vAlign w:val="center"/>
+          </w:tcPr>
+          <w:p>
+            <w:pPr>
+              <w:jc w:val="center"/>
+            </w:pPr>
+            <w:r>
+              <w:rPr>
+                <w:rFonts w:ascii="Calibri" w:hAnsi="Calibri"/>
+                <w:sz w:val="12"/>
+              </w:rPr>
+              <w:t>L6</w:t>
+            </w:r>
+          </w:p>
+        </w:tc>
+        <w:tc>
+          <w:tcPr>
+            <w:tcW w:type="dxa" w:w="1080"/>
+            <w:vAlign w:val="center"/>
+          </w:tcPr>
+          <w:p>
+            <w:pPr>
+              <w:jc w:val="center"/>
+            </w:pPr>
+            <w:r>
+              <w:rPr>
+                <w:rFonts w:ascii="Calibri" w:hAnsi="Calibri"/>
+                <w:sz w:val="12"/>
+              </w:rPr>
+              <w:t>NUO</w:t>
+            </w:r>
+          </w:p>
+        </w:tc>
+        <w:tc>
+          <w:tcPr>
+            <w:tcW w:type="dxa" w:w="1080"/>
+            <w:vAlign w:val="center"/>
+          </w:tcPr>
+          <w:p>
+            <w:pPr>
+              <w:jc w:val="center"/>
+            </w:pPr>
+            <w:r>
+              <w:rPr>
+                <w:rFonts w:ascii="Calibri" w:hAnsi="Calibri"/>
+                <w:sz w:val="12"/>
+              </w:rPr>
+              <w:t>CAT 1</w:t>
+            </w:r>
+          </w:p>
+        </w:tc>
+        <w:tc>
+          <w:tcPr>
+            <w:tcW w:type="dxa" w:w="1080"/>
+            <w:vAlign w:val="center"/>
+          </w:tcPr>
+          <w:p>
+            <w:pPr>
+              <w:jc w:val="center"/>
+            </w:pPr>
+            <w:r>
+              <w:rPr>
+                <w:rFonts w:ascii="Calibri" w:hAnsi="Calibri"/>
+                <w:sz w:val="12"/>
+              </w:rPr>
+              <w:t>2258794</w:t>
+            </w:r>
+          </w:p>
+        </w:tc>
+        <w:tc>
+          <w:tcPr>
+            <w:tcW w:type="dxa" w:w="1584"/>
+            <w:vAlign w:val="center"/>
+          </w:tcPr>
+          <w:p>
+            <w:pPr>
+              <w:jc w:val="center"/>
+            </w:pPr>
+            <w:r>
+              <w:rPr>
+                <w:rFonts w:ascii="Calibri" w:hAnsi="Calibri"/>
+                <w:sz w:val="12"/>
+              </w:rPr>
+              <w:t>2025-01-13</w:t>
+            </w:r>
+          </w:p>
+        </w:tc>
+        <w:tc>
+          <w:tcPr>
+            <w:tcW w:type="dxa" w:w="1080"/>
+            <w:vAlign w:val="center"/>
+          </w:tcPr>
+          <w:p/>
+        </w:tc>
+      </w:tr>
+      <w:tr>
+        <w:tc>
+          <w:tcPr>
+            <w:tcW w:type="dxa" w:w="1080"/>
+            <w:vAlign w:val="center"/>
+          </w:tcPr>
+          <w:p>
+            <w:pPr>
+              <w:jc w:val="center"/>
+            </w:pPr>
+            <w:r>
+              <w:rPr>
+                <w:rFonts w:ascii="Calibri" w:hAnsi="Calibri"/>
+                <w:sz w:val="12"/>
+              </w:rPr>
+              <w:t>23</w:t>
+            </w:r>
+          </w:p>
+        </w:tc>
+        <w:tc>
+          <w:tcPr>
+            <w:tcW w:type="dxa" w:w="4320"/>
+            <w:vAlign w:val="center"/>
+          </w:tcPr>
+          <w:p>
+            <w:pPr>
+              <w:jc w:val="center"/>
+            </w:pPr>
+            <w:r>
+              <w:rPr>
+                <w:rFonts w:ascii="Calibri" w:hAnsi="Calibri"/>
+                <w:sz w:val="12"/>
+              </w:rPr>
+              <w:t>Mantenimiento preventivo al sistema RMS en 06E54-LTCD03 de la Estación NUO</w:t>
+            </w:r>
+          </w:p>
+        </w:tc>
+        <w:tc>
+          <w:tcPr>
+            <w:tcW w:type="dxa" w:w="1080"/>
+            <w:vAlign w:val="center"/>
+          </w:tcPr>
+          <w:p>
+            <w:pPr>
+              <w:jc w:val="center"/>
+            </w:pPr>
+            <w:r>
+              <w:rPr>
+                <w:rFonts w:ascii="Calibri" w:hAnsi="Calibri"/>
+                <w:sz w:val="12"/>
+              </w:rPr>
+              <w:t>L6</w:t>
+            </w:r>
+          </w:p>
+        </w:tc>
+        <w:tc>
+          <w:tcPr>
+            <w:tcW w:type="dxa" w:w="1080"/>
+            <w:vAlign w:val="center"/>
+          </w:tcPr>
+          <w:p>
+            <w:pPr>
+              <w:jc w:val="center"/>
+            </w:pPr>
+            <w:r>
+              <w:rPr>
+                <w:rFonts w:ascii="Calibri" w:hAnsi="Calibri"/>
+                <w:sz w:val="12"/>
+              </w:rPr>
+              <w:t>NUO</w:t>
+            </w:r>
+          </w:p>
+        </w:tc>
+        <w:tc>
+          <w:tcPr>
+            <w:tcW w:type="dxa" w:w="1080"/>
+            <w:vAlign w:val="center"/>
+          </w:tcPr>
+          <w:p>
+            <w:pPr>
+              <w:jc w:val="center"/>
+            </w:pPr>
+            <w:r>
+              <w:rPr>
+                <w:rFonts w:ascii="Calibri" w:hAnsi="Calibri"/>
+                <w:sz w:val="12"/>
+              </w:rPr>
+              <w:t>CAT 1</w:t>
+            </w:r>
+          </w:p>
+        </w:tc>
+        <w:tc>
+          <w:tcPr>
+            <w:tcW w:type="dxa" w:w="1080"/>
+            <w:vAlign w:val="center"/>
+          </w:tcPr>
+          <w:p>
+            <w:pPr>
+              <w:jc w:val="center"/>
+            </w:pPr>
+            <w:r>
+              <w:rPr>
+                <w:rFonts w:ascii="Calibri" w:hAnsi="Calibri"/>
+                <w:sz w:val="12"/>
+              </w:rPr>
+              <w:t>2258792</w:t>
+            </w:r>
+          </w:p>
+        </w:tc>
+        <w:tc>
+          <w:tcPr>
+            <w:tcW w:type="dxa" w:w="1584"/>
+            <w:vAlign w:val="center"/>
+          </w:tcPr>
+          <w:p>
+            <w:pPr>
+              <w:jc w:val="center"/>
+            </w:pPr>
+            <w:r>
+              <w:rPr>
+                <w:rFonts w:ascii="Calibri" w:hAnsi="Calibri"/>
+                <w:sz w:val="12"/>
+              </w:rPr>
+              <w:t>2025-01-13</w:t>
+            </w:r>
+          </w:p>
+        </w:tc>
+        <w:tc>
+          <w:tcPr>
+            <w:tcW w:type="dxa" w:w="1080"/>
+            <w:vAlign w:val="center"/>
+          </w:tcPr>
+          <w:p/>
+        </w:tc>
+      </w:tr>
+      <w:tr>
+        <w:tc>
+          <w:tcPr>
+            <w:tcW w:type="dxa" w:w="1080"/>
+            <w:vAlign w:val="center"/>
+          </w:tcPr>
+          <w:p>
+            <w:pPr>
+              <w:jc w:val="center"/>
+            </w:pPr>
+            <w:r>
+              <w:rPr>
+                <w:rFonts w:ascii="Calibri" w:hAnsi="Calibri"/>
+                <w:sz w:val="12"/>
+              </w:rPr>
+              <w:t>24</w:t>
+            </w:r>
+          </w:p>
+        </w:tc>
+        <w:tc>
+          <w:tcPr>
+            <w:tcW w:type="dxa" w:w="4320"/>
+            <w:vAlign w:val="center"/>
+          </w:tcPr>
+          <w:p>
+            <w:pPr>
+              <w:jc w:val="center"/>
+            </w:pPr>
+            <w:r>
+              <w:rPr>
+                <w:rFonts w:ascii="Calibri" w:hAnsi="Calibri"/>
+                <w:sz w:val="12"/>
+              </w:rPr>
+              <w:t>Mantenimiento preventivo al sistema SCA en 06E54-MEZ01 de la Estación NUO</w:t>
+            </w:r>
+          </w:p>
+        </w:tc>
+        <w:tc>
+          <w:tcPr>
+            <w:tcW w:type="dxa" w:w="1080"/>
+            <w:vAlign w:val="center"/>
+          </w:tcPr>
+          <w:p>
+            <w:pPr>
+              <w:jc w:val="center"/>
+            </w:pPr>
+            <w:r>
+              <w:rPr>
+                <w:rFonts w:ascii="Calibri" w:hAnsi="Calibri"/>
+                <w:sz w:val="12"/>
+              </w:rPr>
+              <w:t>L6</w:t>
+            </w:r>
+          </w:p>
+        </w:tc>
+        <w:tc>
+          <w:tcPr>
+            <w:tcW w:type="dxa" w:w="1080"/>
+            <w:vAlign w:val="center"/>
+          </w:tcPr>
+          <w:p>
+            <w:pPr>
+              <w:jc w:val="center"/>
+            </w:pPr>
+            <w:r>
+              <w:rPr>
+                <w:rFonts w:ascii="Calibri" w:hAnsi="Calibri"/>
+                <w:sz w:val="12"/>
+              </w:rPr>
+              <w:t>NUO</w:t>
+            </w:r>
+          </w:p>
+        </w:tc>
+        <w:tc>
+          <w:tcPr>
+            <w:tcW w:type="dxa" w:w="1080"/>
+            <w:vAlign w:val="center"/>
+          </w:tcPr>
+          <w:p>
+            <w:pPr>
+              <w:jc w:val="center"/>
+            </w:pPr>
+            <w:r>
+              <w:rPr>
+                <w:rFonts w:ascii="Calibri" w:hAnsi="Calibri"/>
+                <w:sz w:val="12"/>
+              </w:rPr>
+              <w:t>CAT 3</w:t>
+            </w:r>
+          </w:p>
+        </w:tc>
+        <w:tc>
+          <w:tcPr>
+            <w:tcW w:type="dxa" w:w="1080"/>
+            <w:vAlign w:val="center"/>
+          </w:tcPr>
+          <w:p>
+            <w:pPr>
+              <w:jc w:val="center"/>
+            </w:pPr>
+            <w:r>
+              <w:rPr>
+                <w:rFonts w:ascii="Calibri" w:hAnsi="Calibri"/>
+                <w:sz w:val="12"/>
+              </w:rPr>
+              <w:t>2258888</w:t>
+            </w:r>
+          </w:p>
+        </w:tc>
+        <w:tc>
+          <w:tcPr>
+            <w:tcW w:type="dxa" w:w="1584"/>
+            <w:vAlign w:val="center"/>
+          </w:tcPr>
+          <w:p>
+            <w:pPr>
+              <w:jc w:val="center"/>
+            </w:pPr>
+            <w:r>
+              <w:rPr>
+                <w:rFonts w:ascii="Calibri" w:hAnsi="Calibri"/>
+                <w:sz w:val="12"/>
+              </w:rPr>
+              <w:t>2025-01-13</w:t>
             </w:r>
           </w:p>
         </w:tc>
@@ -11956,1425 +14348,6 @@
         </w:tc>
       </w:tr>
     </w:tbl>
-    <w:p>
-      <w:pPr>
-        <w:jc w:val="center"/>
-      </w:pPr>
-      <w:r>
-        <w:rPr>
-          <w:rFonts w:ascii="Calibri" w:hAnsi="Calibri"/>
-          <w:b w:val="0"/>
-          <w:sz w:val="19"/>
-        </w:rPr>
-        <w:br/>
-        <w:t xml:space="preserve">    Tabla N°10– Análisis de fallas operacionales mes de febrero.</w:t>
-      </w:r>
-    </w:p>
-    <w:p>
-      <w:r>
-        <w:br w:type="page"/>
-      </w:r>
-    </w:p>
-    <w:p>
-      <w:pPr>
-        <w:pStyle w:val="Heading2"/>
-      </w:pPr>
-      <w:r>
-        <w:rPr>
-          <w:rFonts w:ascii="Calibri" w:hAnsi="Calibri"/>
-          <w:color w:val="000000"/>
-          <w:sz w:val="20"/>
-        </w:rPr>
-        <w:t>3.6</w:t>
-        <w:tab/>
-        <w:t>Resumen fallas operacionales escaladas a proveedores</w:t>
-      </w:r>
-    </w:p>
-    <w:p>
-      <w:r>
-        <w:rPr>
-          <w:rFonts w:ascii="Calibri" w:hAnsi="Calibri"/>
-          <w:sz w:val="19"/>
-        </w:rPr>
-        <w:br/>
-        <w:t xml:space="preserve">      Durante la Semana 7 no se informan averías escaladas a proveedores para análisis y solución.</w:t>
-      </w:r>
-    </w:p>
-    <w:tbl>
-      <w:tblPr>
-        <w:tblStyle w:val="TableGrid"/>
-        <w:tblW w:type="auto" w:w="0"/>
-        <w:tblLook w:firstColumn="1" w:firstRow="1" w:lastColumn="0" w:lastRow="0" w:noHBand="0" w:noVBand="1" w:val="04A0"/>
-      </w:tblPr>
-      <w:tblGrid>
-        <w:gridCol w:w="960"/>
-        <w:gridCol w:w="960"/>
-        <w:gridCol w:w="960"/>
-        <w:gridCol w:w="960"/>
-        <w:gridCol w:w="960"/>
-        <w:gridCol w:w="960"/>
-        <w:gridCol w:w="960"/>
-        <w:gridCol w:w="960"/>
-        <w:gridCol w:w="960"/>
-      </w:tblGrid>
-      <w:tr>
-        <w:tc>
-          <w:tcPr>
-            <w:tcW w:type="dxa" w:w="8640"/>
-            <w:gridSpan w:val="9"/>
-            <w:vAlign w:val="center"/>
-          </w:tcPr>
-          <w:p>
-            <w:pPr>
-              <w:jc w:val="center"/>
-            </w:pPr>
-            <w:r>
-              <w:rPr>
-                <w:rFonts w:ascii="Calibri" w:hAnsi="Calibri"/>
-                <w:b/>
-                <w:sz w:val="12"/>
-              </w:rPr>
-              <w:br/>
-              <w:t>Fallas Operacionales Escaladas a Proveedores en la Semana 7.</w:t>
-              <w:br/>
-            </w:r>
-          </w:p>
-        </w:tc>
-      </w:tr>
-      <w:tr>
-        <w:tc>
-          <w:tcPr>
-            <w:tcW w:type="dxa" w:w="960"/>
-            <w:vAlign w:val="center"/>
-          </w:tcPr>
-          <w:p>
-            <w:pPr>
-              <w:jc w:val="center"/>
-            </w:pPr>
-            <w:r>
-              <w:rPr>
-                <w:rFonts w:ascii="Calibri" w:hAnsi="Calibri"/>
-                <w:b w:val="0"/>
-                <w:sz w:val="12"/>
-              </w:rPr>
-              <w:t>N°</w:t>
-            </w:r>
-          </w:p>
-        </w:tc>
-        <w:tc>
-          <w:tcPr>
-            <w:tcW w:type="dxa" w:w="960"/>
-            <w:vAlign w:val="center"/>
-          </w:tcPr>
-          <w:p>
-            <w:pPr>
-              <w:jc w:val="center"/>
-            </w:pPr>
-            <w:r>
-              <w:rPr>
-                <w:rFonts w:ascii="Calibri" w:hAnsi="Calibri"/>
-                <w:b w:val="0"/>
-                <w:sz w:val="12"/>
-              </w:rPr>
-              <w:t>Línea</w:t>
-            </w:r>
-          </w:p>
-        </w:tc>
-        <w:tc>
-          <w:tcPr>
-            <w:tcW w:type="dxa" w:w="960"/>
-            <w:vAlign w:val="center"/>
-          </w:tcPr>
-          <w:p>
-            <w:pPr>
-              <w:jc w:val="center"/>
-            </w:pPr>
-            <w:r>
-              <w:rPr>
-                <w:rFonts w:ascii="Calibri" w:hAnsi="Calibri"/>
-                <w:b w:val="0"/>
-                <w:sz w:val="12"/>
-              </w:rPr>
-              <w:t>Estación</w:t>
-            </w:r>
-          </w:p>
-        </w:tc>
-        <w:tc>
-          <w:tcPr>
-            <w:tcW w:type="dxa" w:w="960"/>
-            <w:vAlign w:val="center"/>
-          </w:tcPr>
-          <w:p>
-            <w:pPr>
-              <w:jc w:val="center"/>
-            </w:pPr>
-            <w:r>
-              <w:rPr>
-                <w:rFonts w:ascii="Calibri" w:hAnsi="Calibri"/>
-                <w:b w:val="0"/>
-                <w:sz w:val="12"/>
-              </w:rPr>
-              <w:t>OT</w:t>
-            </w:r>
-          </w:p>
-        </w:tc>
-        <w:tc>
-          <w:tcPr>
-            <w:tcW w:type="dxa" w:w="960"/>
-            <w:vAlign w:val="center"/>
-          </w:tcPr>
-          <w:p>
-            <w:pPr>
-              <w:jc w:val="center"/>
-            </w:pPr>
-            <w:r>
-              <w:rPr>
-                <w:rFonts w:ascii="Calibri" w:hAnsi="Calibri"/>
-                <w:b w:val="0"/>
-                <w:sz w:val="12"/>
-              </w:rPr>
-              <w:t>Descripción de la Falla</w:t>
-            </w:r>
-          </w:p>
-        </w:tc>
-        <w:tc>
-          <w:tcPr>
-            <w:tcW w:type="dxa" w:w="960"/>
-            <w:vAlign w:val="center"/>
-          </w:tcPr>
-          <w:p>
-            <w:pPr>
-              <w:jc w:val="center"/>
-            </w:pPr>
-            <w:r>
-              <w:rPr>
-                <w:rFonts w:ascii="Calibri" w:hAnsi="Calibri"/>
-                <w:b w:val="0"/>
-                <w:sz w:val="12"/>
-              </w:rPr>
-              <w:t>Categoría</w:t>
-            </w:r>
-          </w:p>
-        </w:tc>
-        <w:tc>
-          <w:tcPr>
-            <w:tcW w:type="dxa" w:w="960"/>
-            <w:vAlign w:val="center"/>
-          </w:tcPr>
-          <w:p>
-            <w:pPr>
-              <w:jc w:val="center"/>
-            </w:pPr>
-            <w:r>
-              <w:rPr>
-                <w:rFonts w:ascii="Calibri" w:hAnsi="Calibri"/>
-                <w:b w:val="0"/>
-                <w:sz w:val="12"/>
-              </w:rPr>
-              <w:t>Estado</w:t>
-            </w:r>
-          </w:p>
-        </w:tc>
-        <w:tc>
-          <w:tcPr>
-            <w:tcW w:type="dxa" w:w="960"/>
-            <w:vAlign w:val="center"/>
-          </w:tcPr>
-          <w:p>
-            <w:pPr>
-              <w:jc w:val="center"/>
-            </w:pPr>
-            <w:r>
-              <w:rPr>
-                <w:rFonts w:ascii="Calibri" w:hAnsi="Calibri"/>
-                <w:b w:val="0"/>
-                <w:sz w:val="12"/>
-              </w:rPr>
-              <w:t>Semana</w:t>
-            </w:r>
-          </w:p>
-        </w:tc>
-        <w:tc>
-          <w:tcPr>
-            <w:tcW w:type="dxa" w:w="960"/>
-            <w:vAlign w:val="center"/>
-          </w:tcPr>
-          <w:p>
-            <w:pPr>
-              <w:jc w:val="center"/>
-            </w:pPr>
-            <w:r>
-              <w:rPr>
-                <w:rFonts w:ascii="Calibri" w:hAnsi="Calibri"/>
-                <w:b w:val="0"/>
-                <w:sz w:val="12"/>
-              </w:rPr>
-              <w:t>Proveedor</w:t>
-            </w:r>
-          </w:p>
-        </w:tc>
-      </w:tr>
-      <w:tr>
-        <w:tc>
-          <w:tcPr>
-            <w:tcW w:type="dxa" w:w="960"/>
-          </w:tcPr>
-          <w:p/>
-        </w:tc>
-        <w:tc>
-          <w:tcPr>
-            <w:tcW w:type="dxa" w:w="960"/>
-          </w:tcPr>
-          <w:p/>
-        </w:tc>
-        <w:tc>
-          <w:tcPr>
-            <w:tcW w:type="dxa" w:w="960"/>
-          </w:tcPr>
-          <w:p/>
-        </w:tc>
-        <w:tc>
-          <w:tcPr>
-            <w:tcW w:type="dxa" w:w="960"/>
-          </w:tcPr>
-          <w:p/>
-        </w:tc>
-        <w:tc>
-          <w:tcPr>
-            <w:tcW w:type="dxa" w:w="960"/>
-          </w:tcPr>
-          <w:p/>
-        </w:tc>
-        <w:tc>
-          <w:tcPr>
-            <w:tcW w:type="dxa" w:w="960"/>
-          </w:tcPr>
-          <w:p/>
-        </w:tc>
-        <w:tc>
-          <w:tcPr>
-            <w:tcW w:type="dxa" w:w="960"/>
-          </w:tcPr>
-          <w:p/>
-        </w:tc>
-        <w:tc>
-          <w:tcPr>
-            <w:tcW w:type="dxa" w:w="960"/>
-          </w:tcPr>
-          <w:p/>
-        </w:tc>
-        <w:tc>
-          <w:tcPr>
-            <w:tcW w:type="dxa" w:w="960"/>
-          </w:tcPr>
-          <w:p/>
-        </w:tc>
-      </w:tr>
-    </w:tbl>
-    <w:p>
-      <w:pPr>
-        <w:jc w:val="center"/>
-      </w:pPr>
-      <w:r>
-        <w:rPr>
-          <w:rFonts w:ascii="Calibri" w:hAnsi="Calibri"/>
-          <w:b w:val="0"/>
-          <w:sz w:val="19"/>
-        </w:rPr>
-        <w:t>Tabla N°11– Análisis Falla Operacionales Semana 7.</w:t>
-      </w:r>
-    </w:p>
-    <w:p>
-      <w:r>
-        <w:br w:type="page"/>
-      </w:r>
-    </w:p>
-    <w:p>
-      <w:pPr>
-        <w:pStyle w:val="Heading1"/>
-      </w:pPr>
-      <w:r>
-        <w:rPr>
-          <w:rFonts w:ascii="Calibri" w:hAnsi="Calibri"/>
-          <w:color w:val="000000"/>
-          <w:sz w:val="20"/>
-        </w:rPr>
-        <w:t xml:space="preserve">4     Componente extraordinaria </w:t>
-      </w:r>
-    </w:p>
-    <w:p>
-      <w:r>
-        <w:rPr>
-          <w:rFonts w:ascii="Calibri" w:hAnsi="Calibri"/>
-          <w:sz w:val="19"/>
-        </w:rPr>
-        <w:br/>
-        <w:t xml:space="preserve">      A continuación, se detallan las componentes extraordinarias presentadas en el mes.</w:t>
-      </w:r>
-    </w:p>
-    <w:tbl>
-      <w:tblPr>
-        <w:tblStyle w:val="TableGrid"/>
-        <w:tblW w:type="auto" w:w="0"/>
-        <w:tblLook w:firstColumn="1" w:firstRow="1" w:lastColumn="0" w:lastRow="0" w:noHBand="0" w:noVBand="1" w:val="04A0"/>
-      </w:tblPr>
-      <w:tblGrid>
-        <w:gridCol w:w="864"/>
-        <w:gridCol w:w="864"/>
-        <w:gridCol w:w="864"/>
-        <w:gridCol w:w="864"/>
-        <w:gridCol w:w="864"/>
-        <w:gridCol w:w="864"/>
-        <w:gridCol w:w="864"/>
-        <w:gridCol w:w="864"/>
-        <w:gridCol w:w="864"/>
-        <w:gridCol w:w="864"/>
-      </w:tblGrid>
-      <w:tr>
-        <w:tc>
-          <w:tcPr>
-            <w:tcW w:type="dxa" w:w="8640"/>
-            <w:gridSpan w:val="10"/>
-            <w:vAlign w:val="center"/>
-          </w:tcPr>
-          <w:p>
-            <w:pPr>
-              <w:jc w:val="center"/>
-            </w:pPr>
-            <w:r>
-              <w:rPr>
-                <w:rFonts w:ascii="Calibri" w:hAnsi="Calibri"/>
-                <w:b/>
-                <w:sz w:val="12"/>
-              </w:rPr>
-              <w:br/>
-              <w:t>Fallas Operacionales Escaladas a Proveedores en la Semana 7.</w:t>
-              <w:br/>
-            </w:r>
-          </w:p>
-        </w:tc>
-      </w:tr>
-      <w:tr>
-        <w:tc>
-          <w:tcPr>
-            <w:tcW w:type="dxa" w:w="864"/>
-            <w:vAlign w:val="center"/>
-          </w:tcPr>
-          <w:p>
-            <w:pPr>
-              <w:jc w:val="center"/>
-            </w:pPr>
-            <w:r>
-              <w:rPr>
-                <w:rFonts w:ascii="Calibri" w:hAnsi="Calibri"/>
-                <w:b w:val="0"/>
-                <w:sz w:val="12"/>
-              </w:rPr>
-              <w:t>N°</w:t>
-            </w:r>
-          </w:p>
-        </w:tc>
-        <w:tc>
-          <w:tcPr>
-            <w:tcW w:type="dxa" w:w="864"/>
-            <w:vAlign w:val="center"/>
-          </w:tcPr>
-          <w:p>
-            <w:pPr>
-              <w:jc w:val="center"/>
-            </w:pPr>
-            <w:r>
-              <w:rPr>
-                <w:rFonts w:ascii="Calibri" w:hAnsi="Calibri"/>
-                <w:b w:val="0"/>
-                <w:sz w:val="12"/>
-              </w:rPr>
-              <w:t>Sistema</w:t>
-            </w:r>
-          </w:p>
-        </w:tc>
-        <w:tc>
-          <w:tcPr>
-            <w:tcW w:type="dxa" w:w="864"/>
-            <w:vAlign w:val="center"/>
-          </w:tcPr>
-          <w:p>
-            <w:pPr>
-              <w:jc w:val="center"/>
-            </w:pPr>
-            <w:r>
-              <w:rPr>
-                <w:rFonts w:ascii="Calibri" w:hAnsi="Calibri"/>
-                <w:b w:val="0"/>
-                <w:sz w:val="12"/>
-              </w:rPr>
-              <w:t>Línea</w:t>
-            </w:r>
-          </w:p>
-        </w:tc>
-        <w:tc>
-          <w:tcPr>
-            <w:tcW w:type="dxa" w:w="864"/>
-            <w:vAlign w:val="center"/>
-          </w:tcPr>
-          <w:p>
-            <w:pPr>
-              <w:jc w:val="center"/>
-            </w:pPr>
-            <w:r>
-              <w:rPr>
-                <w:rFonts w:ascii="Calibri" w:hAnsi="Calibri"/>
-                <w:b w:val="0"/>
-                <w:sz w:val="12"/>
-              </w:rPr>
-              <w:t>Estación</w:t>
-            </w:r>
-          </w:p>
-        </w:tc>
-        <w:tc>
-          <w:tcPr>
-            <w:tcW w:type="dxa" w:w="864"/>
-            <w:vAlign w:val="center"/>
-          </w:tcPr>
-          <w:p>
-            <w:pPr>
-              <w:jc w:val="center"/>
-            </w:pPr>
-            <w:r>
-              <w:rPr>
-                <w:rFonts w:ascii="Calibri" w:hAnsi="Calibri"/>
-                <w:b w:val="0"/>
-                <w:sz w:val="12"/>
-              </w:rPr>
-              <w:t>OT</w:t>
-            </w:r>
-          </w:p>
-        </w:tc>
-        <w:tc>
-          <w:tcPr>
-            <w:tcW w:type="dxa" w:w="864"/>
-            <w:vAlign w:val="center"/>
-          </w:tcPr>
-          <w:p>
-            <w:pPr>
-              <w:jc w:val="center"/>
-            </w:pPr>
-            <w:r>
-              <w:rPr>
-                <w:rFonts w:ascii="Calibri" w:hAnsi="Calibri"/>
-                <w:b w:val="0"/>
-                <w:sz w:val="12"/>
-              </w:rPr>
-              <w:t>Detalle</w:t>
-            </w:r>
-          </w:p>
-        </w:tc>
-        <w:tc>
-          <w:tcPr>
-            <w:tcW w:type="dxa" w:w="864"/>
-            <w:vAlign w:val="center"/>
-          </w:tcPr>
-          <w:p>
-            <w:pPr>
-              <w:jc w:val="center"/>
-            </w:pPr>
-            <w:r>
-              <w:rPr>
-                <w:rFonts w:ascii="Calibri" w:hAnsi="Calibri"/>
-                <w:b w:val="0"/>
-                <w:sz w:val="12"/>
-              </w:rPr>
-              <w:t>Fecha de solución</w:t>
-            </w:r>
-          </w:p>
-        </w:tc>
-        <w:tc>
-          <w:tcPr>
-            <w:tcW w:type="dxa" w:w="864"/>
-            <w:vAlign w:val="center"/>
-          </w:tcPr>
-          <w:p>
-            <w:pPr>
-              <w:jc w:val="center"/>
-            </w:pPr>
-            <w:r>
-              <w:rPr>
-                <w:rFonts w:ascii="Calibri" w:hAnsi="Calibri"/>
-                <w:b w:val="0"/>
-                <w:sz w:val="12"/>
-              </w:rPr>
-              <w:t>Autorizado</w:t>
-            </w:r>
-          </w:p>
-        </w:tc>
-        <w:tc>
-          <w:tcPr>
-            <w:tcW w:type="dxa" w:w="864"/>
-            <w:vAlign w:val="center"/>
-          </w:tcPr>
-          <w:p>
-            <w:pPr>
-              <w:jc w:val="center"/>
-            </w:pPr>
-            <w:r>
-              <w:rPr>
-                <w:rFonts w:ascii="Calibri" w:hAnsi="Calibri"/>
-                <w:b w:val="0"/>
-                <w:sz w:val="12"/>
-              </w:rPr>
-              <w:t>Código valor</w:t>
-            </w:r>
-          </w:p>
-        </w:tc>
-        <w:tc>
-          <w:tcPr>
-            <w:tcW w:type="dxa" w:w="864"/>
-            <w:vAlign w:val="center"/>
-          </w:tcPr>
-          <w:p>
-            <w:pPr>
-              <w:jc w:val="center"/>
-            </w:pPr>
-            <w:r>
-              <w:rPr>
-                <w:rFonts w:ascii="Calibri" w:hAnsi="Calibri"/>
-                <w:b w:val="0"/>
-                <w:sz w:val="12"/>
-              </w:rPr>
-              <w:t>Semana</w:t>
-            </w:r>
-          </w:p>
-        </w:tc>
-      </w:tr>
-      <w:tr>
-        <w:tc>
-          <w:tcPr>
-            <w:tcW w:type="dxa" w:w="864"/>
-          </w:tcPr>
-          <w:p/>
-        </w:tc>
-        <w:tc>
-          <w:tcPr>
-            <w:tcW w:type="dxa" w:w="864"/>
-          </w:tcPr>
-          <w:p/>
-        </w:tc>
-        <w:tc>
-          <w:tcPr>
-            <w:tcW w:type="dxa" w:w="864"/>
-          </w:tcPr>
-          <w:p/>
-        </w:tc>
-        <w:tc>
-          <w:tcPr>
-            <w:tcW w:type="dxa" w:w="864"/>
-          </w:tcPr>
-          <w:p/>
-        </w:tc>
-        <w:tc>
-          <w:tcPr>
-            <w:tcW w:type="dxa" w:w="864"/>
-          </w:tcPr>
-          <w:p/>
-        </w:tc>
-        <w:tc>
-          <w:tcPr>
-            <w:tcW w:type="dxa" w:w="864"/>
-          </w:tcPr>
-          <w:p/>
-        </w:tc>
-        <w:tc>
-          <w:tcPr>
-            <w:tcW w:type="dxa" w:w="864"/>
-          </w:tcPr>
-          <w:p/>
-        </w:tc>
-        <w:tc>
-          <w:tcPr>
-            <w:tcW w:type="dxa" w:w="864"/>
-          </w:tcPr>
-          <w:p/>
-        </w:tc>
-        <w:tc>
-          <w:tcPr>
-            <w:tcW w:type="dxa" w:w="864"/>
-          </w:tcPr>
-          <w:p/>
-        </w:tc>
-        <w:tc>
-          <w:tcPr>
-            <w:tcW w:type="dxa" w:w="864"/>
-          </w:tcPr>
-          <w:p/>
-        </w:tc>
-      </w:tr>
-    </w:tbl>
-    <w:p>
-      <w:pPr>
-        <w:jc w:val="center"/>
-      </w:pPr>
-      <w:r>
-        <w:rPr>
-          <w:rFonts w:ascii="Calibri" w:hAnsi="Calibri"/>
-          <w:b w:val="0"/>
-          <w:sz w:val="19"/>
-        </w:rPr>
-        <w:t>Tabla N°12 – Componente Extraordinaria febrero.</w:t>
-      </w:r>
-    </w:p>
-    <w:p>
-      <w:r>
-        <w:br w:type="page"/>
-      </w:r>
-    </w:p>
-    <w:p>
-      <w:pPr>
-        <w:pStyle w:val="Heading1"/>
-      </w:pPr>
-      <w:r>
-        <w:rPr>
-          <w:rFonts w:ascii="Calibri" w:hAnsi="Calibri"/>
-          <w:color w:val="000000"/>
-          <w:sz w:val="20"/>
-        </w:rPr>
-        <w:t xml:space="preserve">5     Gestión INFOR </w:t>
-      </w:r>
-    </w:p>
-    <w:p>
-      <w:r>
-        <w:rPr>
-          <w:rFonts w:ascii="Calibri" w:hAnsi="Calibri"/>
-          <w:sz w:val="19"/>
-        </w:rPr>
-        <w:br/>
-        <w:t xml:space="preserve">      A continuación, se muestra reporte del estado de las órdenes de trabajo.</w:t>
-      </w:r>
-    </w:p>
-    <w:tbl>
-      <w:tblPr>
-        <w:tblStyle w:val="TableGrid"/>
-        <w:tblW w:type="auto" w:w="0"/>
-        <w:tblLook w:firstColumn="1" w:firstRow="1" w:lastColumn="0" w:lastRow="0" w:noHBand="0" w:noVBand="1" w:val="04A0"/>
-      </w:tblPr>
-      <w:tblGrid>
-        <w:gridCol w:w="1234"/>
-        <w:gridCol w:w="1234"/>
-        <w:gridCol w:w="1234"/>
-        <w:gridCol w:w="1234"/>
-        <w:gridCol w:w="1234"/>
-        <w:gridCol w:w="1234"/>
-        <w:gridCol w:w="1234"/>
-      </w:tblGrid>
-      <w:tr>
-        <w:tc>
-          <w:tcPr>
-            <w:tcW w:type="dxa" w:w="8638"/>
-            <w:gridSpan w:val="7"/>
-            <w:vAlign w:val="center"/>
-          </w:tcPr>
-          <w:p>
-            <w:pPr>
-              <w:jc w:val="center"/>
-            </w:pPr>
-            <w:r>
-              <w:rPr>
-                <w:rFonts w:ascii="Calibri" w:hAnsi="Calibri"/>
-                <w:b/>
-                <w:sz w:val="16"/>
-              </w:rPr>
-              <w:br/>
-              <w:t>Estado de OT en Sistema INFOR</w:t>
-              <w:br/>
-            </w:r>
-          </w:p>
-        </w:tc>
-      </w:tr>
-      <w:tr>
-        <w:tc>
-          <w:tcPr>
-            <w:tcW w:type="dxa" w:w="1234"/>
-            <w:vAlign w:val="center"/>
-          </w:tcPr>
-          <w:p>
-            <w:pPr>
-              <w:jc w:val="center"/>
-            </w:pPr>
-            <w:r>
-              <w:rPr>
-                <w:rFonts w:ascii="Calibri" w:hAnsi="Calibri"/>
-                <w:b w:val="0"/>
-                <w:sz w:val="16"/>
-              </w:rPr>
-              <w:t>Estado</w:t>
-            </w:r>
-          </w:p>
-        </w:tc>
-        <w:tc>
-          <w:tcPr>
-            <w:tcW w:type="dxa" w:w="1234"/>
-            <w:vAlign w:val="center"/>
-          </w:tcPr>
-          <w:p>
-            <w:pPr>
-              <w:jc w:val="center"/>
-            </w:pPr>
-            <w:r>
-              <w:rPr>
-                <w:rFonts w:ascii="Calibri" w:hAnsi="Calibri"/>
-                <w:b w:val="0"/>
-                <w:sz w:val="16"/>
-              </w:rPr>
-              <w:t>En Curso</w:t>
-            </w:r>
-          </w:p>
-        </w:tc>
-        <w:tc>
-          <w:tcPr>
-            <w:tcW w:type="dxa" w:w="1234"/>
-            <w:vAlign w:val="center"/>
-          </w:tcPr>
-          <w:p>
-            <w:pPr>
-              <w:jc w:val="center"/>
-            </w:pPr>
-            <w:r>
-              <w:rPr>
-                <w:rFonts w:ascii="Calibri" w:hAnsi="Calibri"/>
-                <w:b w:val="0"/>
-                <w:sz w:val="16"/>
-              </w:rPr>
-              <w:t>Emitida</w:t>
-            </w:r>
-          </w:p>
-        </w:tc>
-        <w:tc>
-          <w:tcPr>
-            <w:tcW w:type="dxa" w:w="1234"/>
-            <w:vAlign w:val="center"/>
-          </w:tcPr>
-          <w:p>
-            <w:pPr>
-              <w:jc w:val="center"/>
-            </w:pPr>
-            <w:r>
-              <w:rPr>
-                <w:rFonts w:ascii="Calibri" w:hAnsi="Calibri"/>
-                <w:b w:val="0"/>
-                <w:sz w:val="16"/>
-              </w:rPr>
-              <w:t>Pendiente</w:t>
-            </w:r>
-          </w:p>
-        </w:tc>
-        <w:tc>
-          <w:tcPr>
-            <w:tcW w:type="dxa" w:w="1234"/>
-            <w:vAlign w:val="center"/>
-          </w:tcPr>
-          <w:p>
-            <w:pPr>
-              <w:jc w:val="center"/>
-            </w:pPr>
-            <w:r>
-              <w:rPr>
-                <w:rFonts w:ascii="Calibri" w:hAnsi="Calibri"/>
-                <w:b w:val="0"/>
-                <w:sz w:val="16"/>
-              </w:rPr>
-              <w:t>En Verificación</w:t>
-            </w:r>
-          </w:p>
-        </w:tc>
-        <w:tc>
-          <w:tcPr>
-            <w:tcW w:type="dxa" w:w="1234"/>
-            <w:vAlign w:val="center"/>
-          </w:tcPr>
-          <w:p>
-            <w:pPr>
-              <w:jc w:val="center"/>
-            </w:pPr>
-            <w:r>
-              <w:rPr>
-                <w:rFonts w:ascii="Calibri" w:hAnsi="Calibri"/>
-                <w:b w:val="0"/>
-                <w:sz w:val="16"/>
-              </w:rPr>
-              <w:t>Completada</w:t>
-            </w:r>
-          </w:p>
-        </w:tc>
-        <w:tc>
-          <w:tcPr>
-            <w:tcW w:type="dxa" w:w="1234"/>
-            <w:vAlign w:val="center"/>
-          </w:tcPr>
-          <w:p>
-            <w:pPr>
-              <w:jc w:val="center"/>
-            </w:pPr>
-            <w:r>
-              <w:rPr>
-                <w:rFonts w:ascii="Calibri" w:hAnsi="Calibri"/>
-                <w:b w:val="0"/>
-                <w:sz w:val="16"/>
-              </w:rPr>
-              <w:t>Cerrada</w:t>
-            </w:r>
-          </w:p>
-        </w:tc>
-      </w:tr>
-      <w:tr>
-        <w:tc>
-          <w:tcPr>
-            <w:tcW w:type="dxa" w:w="1234"/>
-            <w:vAlign w:val="center"/>
-          </w:tcPr>
-          <w:p>
-            <w:pPr>
-              <w:jc w:val="center"/>
-            </w:pPr>
-            <w:r>
-              <w:rPr>
-                <w:rFonts w:ascii="Calibri" w:hAnsi="Calibri"/>
-                <w:b w:val="0"/>
-                <w:sz w:val="16"/>
-              </w:rPr>
-              <w:t>Vandalismos</w:t>
-            </w:r>
-          </w:p>
-        </w:tc>
-        <w:tc>
-          <w:tcPr>
-            <w:tcW w:type="dxa" w:w="1234"/>
-            <w:vAlign w:val="center"/>
-          </w:tcPr>
-          <w:p>
-            <w:pPr>
-              <w:jc w:val="center"/>
-            </w:pPr>
-            <w:r>
-              <w:rPr>
-                <w:rFonts w:ascii="Calibri" w:hAnsi="Calibri"/>
-                <w:b w:val="0"/>
-                <w:sz w:val="16"/>
-              </w:rPr>
-              <w:t>0</w:t>
-            </w:r>
-          </w:p>
-        </w:tc>
-        <w:tc>
-          <w:tcPr>
-            <w:tcW w:type="dxa" w:w="1234"/>
-            <w:vAlign w:val="center"/>
-          </w:tcPr>
-          <w:p>
-            <w:pPr>
-              <w:jc w:val="center"/>
-            </w:pPr>
-            <w:r>
-              <w:rPr>
-                <w:rFonts w:ascii="Calibri" w:hAnsi="Calibri"/>
-                <w:b w:val="0"/>
-                <w:sz w:val="16"/>
-              </w:rPr>
-              <w:t>0</w:t>
-            </w:r>
-          </w:p>
-        </w:tc>
-        <w:tc>
-          <w:tcPr>
-            <w:tcW w:type="dxa" w:w="1234"/>
-            <w:vAlign w:val="center"/>
-          </w:tcPr>
-          <w:p>
-            <w:pPr>
-              <w:jc w:val="center"/>
-            </w:pPr>
-            <w:r>
-              <w:rPr>
-                <w:rFonts w:ascii="Calibri" w:hAnsi="Calibri"/>
-                <w:b w:val="0"/>
-                <w:sz w:val="16"/>
-              </w:rPr>
-              <w:t>0</w:t>
-            </w:r>
-          </w:p>
-        </w:tc>
-        <w:tc>
-          <w:tcPr>
-            <w:tcW w:type="dxa" w:w="1234"/>
-            <w:vAlign w:val="center"/>
-          </w:tcPr>
-          <w:p>
-            <w:pPr>
-              <w:jc w:val="center"/>
-            </w:pPr>
-            <w:r>
-              <w:rPr>
-                <w:rFonts w:ascii="Calibri" w:hAnsi="Calibri"/>
-                <w:b w:val="0"/>
-                <w:sz w:val="16"/>
-              </w:rPr>
-              <w:t>0</w:t>
-            </w:r>
-          </w:p>
-        </w:tc>
-        <w:tc>
-          <w:tcPr>
-            <w:tcW w:type="dxa" w:w="1234"/>
-            <w:vAlign w:val="center"/>
-          </w:tcPr>
-          <w:p>
-            <w:pPr>
-              <w:jc w:val="center"/>
-            </w:pPr>
-            <w:r>
-              <w:rPr>
-                <w:rFonts w:ascii="Calibri" w:hAnsi="Calibri"/>
-                <w:b w:val="0"/>
-                <w:sz w:val="16"/>
-              </w:rPr>
-              <w:t>0</w:t>
-            </w:r>
-          </w:p>
-        </w:tc>
-        <w:tc>
-          <w:tcPr>
-            <w:tcW w:type="dxa" w:w="1234"/>
-            <w:vAlign w:val="center"/>
-          </w:tcPr>
-          <w:p>
-            <w:pPr>
-              <w:jc w:val="center"/>
-            </w:pPr>
-            <w:r>
-              <w:rPr>
-                <w:rFonts w:ascii="Calibri" w:hAnsi="Calibri"/>
-                <w:b w:val="0"/>
-                <w:sz w:val="16"/>
-              </w:rPr>
-              <w:t>0</w:t>
-            </w:r>
-          </w:p>
-        </w:tc>
-      </w:tr>
-      <w:tr>
-        <w:tc>
-          <w:tcPr>
-            <w:tcW w:type="dxa" w:w="1234"/>
-            <w:vAlign w:val="center"/>
-          </w:tcPr>
-          <w:p>
-            <w:pPr>
-              <w:jc w:val="center"/>
-            </w:pPr>
-            <w:r>
-              <w:rPr>
-                <w:rFonts w:ascii="Calibri" w:hAnsi="Calibri"/>
-                <w:b w:val="0"/>
-                <w:sz w:val="16"/>
-              </w:rPr>
-              <w:t>Semana 7</w:t>
-            </w:r>
-          </w:p>
-        </w:tc>
-        <w:tc>
-          <w:tcPr>
-            <w:tcW w:type="dxa" w:w="1234"/>
-            <w:vAlign w:val="center"/>
-          </w:tcPr>
-          <w:p>
-            <w:pPr>
-              <w:jc w:val="center"/>
-            </w:pPr>
-            <w:r>
-              <w:rPr>
-                <w:rFonts w:ascii="Calibri" w:hAnsi="Calibri"/>
-                <w:b w:val="0"/>
-                <w:sz w:val="16"/>
-              </w:rPr>
-              <w:t>0</w:t>
-            </w:r>
-          </w:p>
-        </w:tc>
-        <w:tc>
-          <w:tcPr>
-            <w:tcW w:type="dxa" w:w="1234"/>
-            <w:vAlign w:val="center"/>
-          </w:tcPr>
-          <w:p>
-            <w:pPr>
-              <w:jc w:val="center"/>
-            </w:pPr>
-            <w:r>
-              <w:rPr>
-                <w:rFonts w:ascii="Calibri" w:hAnsi="Calibri"/>
-                <w:b w:val="0"/>
-                <w:sz w:val="16"/>
-              </w:rPr>
-              <w:t>0</w:t>
-            </w:r>
-          </w:p>
-        </w:tc>
-        <w:tc>
-          <w:tcPr>
-            <w:tcW w:type="dxa" w:w="1234"/>
-            <w:vAlign w:val="center"/>
-          </w:tcPr>
-          <w:p>
-            <w:pPr>
-              <w:jc w:val="center"/>
-            </w:pPr>
-            <w:r>
-              <w:rPr>
-                <w:rFonts w:ascii="Calibri" w:hAnsi="Calibri"/>
-                <w:b w:val="0"/>
-                <w:sz w:val="16"/>
-              </w:rPr>
-              <w:t>0</w:t>
-            </w:r>
-          </w:p>
-        </w:tc>
-        <w:tc>
-          <w:tcPr>
-            <w:tcW w:type="dxa" w:w="1234"/>
-            <w:vAlign w:val="center"/>
-          </w:tcPr>
-          <w:p>
-            <w:pPr>
-              <w:jc w:val="center"/>
-            </w:pPr>
-            <w:r>
-              <w:rPr>
-                <w:rFonts w:ascii="Calibri" w:hAnsi="Calibri"/>
-                <w:b w:val="0"/>
-                <w:sz w:val="16"/>
-              </w:rPr>
-              <w:t>0</w:t>
-            </w:r>
-          </w:p>
-        </w:tc>
-        <w:tc>
-          <w:tcPr>
-            <w:tcW w:type="dxa" w:w="1234"/>
-            <w:vAlign w:val="center"/>
-          </w:tcPr>
-          <w:p>
-            <w:pPr>
-              <w:jc w:val="center"/>
-            </w:pPr>
-            <w:r>
-              <w:rPr>
-                <w:rFonts w:ascii="Calibri" w:hAnsi="Calibri"/>
-                <w:b w:val="0"/>
-                <w:sz w:val="16"/>
-              </w:rPr>
-              <w:t>0</w:t>
-            </w:r>
-          </w:p>
-        </w:tc>
-        <w:tc>
-          <w:tcPr>
-            <w:tcW w:type="dxa" w:w="1234"/>
-            <w:vAlign w:val="center"/>
-          </w:tcPr>
-          <w:p>
-            <w:pPr>
-              <w:jc w:val="center"/>
-            </w:pPr>
-            <w:r>
-              <w:rPr>
-                <w:rFonts w:ascii="Calibri" w:hAnsi="Calibri"/>
-                <w:b w:val="0"/>
-                <w:sz w:val="16"/>
-              </w:rPr>
-              <w:t>0</w:t>
-            </w:r>
-          </w:p>
-        </w:tc>
-      </w:tr>
-      <w:tr>
-        <w:tc>
-          <w:tcPr>
-            <w:tcW w:type="dxa" w:w="1234"/>
-            <w:vAlign w:val="center"/>
-          </w:tcPr>
-          <w:p>
-            <w:pPr>
-              <w:jc w:val="center"/>
-            </w:pPr>
-            <w:r>
-              <w:rPr>
-                <w:rFonts w:ascii="Calibri" w:hAnsi="Calibri"/>
-                <w:b w:val="0"/>
-                <w:sz w:val="16"/>
-              </w:rPr>
-              <w:t>Histórico 2025</w:t>
-            </w:r>
-          </w:p>
-        </w:tc>
-        <w:tc>
-          <w:tcPr>
-            <w:tcW w:type="dxa" w:w="1234"/>
-            <w:vAlign w:val="center"/>
-          </w:tcPr>
-          <w:p>
-            <w:pPr>
-              <w:jc w:val="center"/>
-            </w:pPr>
-            <w:r>
-              <w:rPr>
-                <w:rFonts w:ascii="Calibri" w:hAnsi="Calibri"/>
-                <w:b w:val="0"/>
-                <w:sz w:val="16"/>
-              </w:rPr>
-              <w:t>0</w:t>
-            </w:r>
-          </w:p>
-        </w:tc>
-        <w:tc>
-          <w:tcPr>
-            <w:tcW w:type="dxa" w:w="1234"/>
-            <w:vAlign w:val="center"/>
-          </w:tcPr>
-          <w:p>
-            <w:pPr>
-              <w:jc w:val="center"/>
-            </w:pPr>
-            <w:r>
-              <w:rPr>
-                <w:rFonts w:ascii="Calibri" w:hAnsi="Calibri"/>
-                <w:b w:val="0"/>
-                <w:sz w:val="16"/>
-              </w:rPr>
-              <w:t>0</w:t>
-            </w:r>
-          </w:p>
-        </w:tc>
-        <w:tc>
-          <w:tcPr>
-            <w:tcW w:type="dxa" w:w="1234"/>
-            <w:vAlign w:val="center"/>
-          </w:tcPr>
-          <w:p>
-            <w:pPr>
-              <w:jc w:val="center"/>
-            </w:pPr>
-            <w:r>
-              <w:rPr>
-                <w:rFonts w:ascii="Calibri" w:hAnsi="Calibri"/>
-                <w:b w:val="0"/>
-                <w:sz w:val="16"/>
-              </w:rPr>
-              <w:t>0</w:t>
-            </w:r>
-          </w:p>
-        </w:tc>
-        <w:tc>
-          <w:tcPr>
-            <w:tcW w:type="dxa" w:w="1234"/>
-            <w:vAlign w:val="center"/>
-          </w:tcPr>
-          <w:p>
-            <w:pPr>
-              <w:jc w:val="center"/>
-            </w:pPr>
-            <w:r>
-              <w:rPr>
-                <w:rFonts w:ascii="Calibri" w:hAnsi="Calibri"/>
-                <w:b w:val="0"/>
-                <w:sz w:val="16"/>
-              </w:rPr>
-              <w:t>0</w:t>
-            </w:r>
-          </w:p>
-        </w:tc>
-        <w:tc>
-          <w:tcPr>
-            <w:tcW w:type="dxa" w:w="1234"/>
-            <w:vAlign w:val="center"/>
-          </w:tcPr>
-          <w:p>
-            <w:pPr>
-              <w:jc w:val="center"/>
-            </w:pPr>
-            <w:r>
-              <w:rPr>
-                <w:rFonts w:ascii="Calibri" w:hAnsi="Calibri"/>
-                <w:b w:val="0"/>
-                <w:sz w:val="16"/>
-              </w:rPr>
-              <w:t>0</w:t>
-            </w:r>
-          </w:p>
-        </w:tc>
-        <w:tc>
-          <w:tcPr>
-            <w:tcW w:type="dxa" w:w="1234"/>
-            <w:vAlign w:val="center"/>
-          </w:tcPr>
-          <w:p>
-            <w:pPr>
-              <w:jc w:val="center"/>
-            </w:pPr>
-            <w:r>
-              <w:rPr>
-                <w:rFonts w:ascii="Calibri" w:hAnsi="Calibri"/>
-                <w:b w:val="0"/>
-                <w:sz w:val="16"/>
-              </w:rPr>
-              <w:t>0</w:t>
-            </w:r>
-          </w:p>
-        </w:tc>
-      </w:tr>
-    </w:tbl>
-    <w:p>
-      <w:pPr>
-        <w:jc w:val="center"/>
-      </w:pPr>
-      <w:r>
-        <w:rPr>
-          <w:rFonts w:ascii="Calibri" w:hAnsi="Calibri"/>
-          <w:b w:val="0"/>
-          <w:sz w:val="19"/>
-        </w:rPr>
-        <w:t>Tabla N°13 – Tabla de gestión de INFOR Semana febrero.</w:t>
-      </w:r>
-    </w:p>
-    <w:p>
-      <w:r>
-        <w:br w:type="page"/>
-      </w:r>
-    </w:p>
-    <w:p>
-      <w:pPr>
-        <w:pStyle w:val="Heading1"/>
-      </w:pPr>
-      <w:r>
-        <w:rPr>
-          <w:rFonts w:ascii="Calibri" w:hAnsi="Calibri"/>
-          <w:color w:val="000000"/>
-          <w:sz w:val="20"/>
-        </w:rPr>
-        <w:t xml:space="preserve">6     Hallazgos de seguridad </w:t>
-      </w:r>
-    </w:p>
-    <w:p>
-      <w:r>
-        <w:rPr>
-          <w:rFonts w:ascii="Calibri" w:hAnsi="Calibri"/>
-          <w:sz w:val="19"/>
-        </w:rPr>
-        <w:br/>
-        <w:t xml:space="preserve">      A continuación, los hallazgos de seguridad de la semana en estudio.</w:t>
-      </w:r>
-    </w:p>
-    <w:tbl>
-      <w:tblPr>
-        <w:tblStyle w:val="TableGrid"/>
-        <w:tblW w:type="auto" w:w="0"/>
-        <w:tblLook w:firstColumn="1" w:firstRow="1" w:lastColumn="0" w:lastRow="0" w:noHBand="0" w:noVBand="1" w:val="04A0"/>
-      </w:tblPr>
-      <w:tblGrid>
-        <w:gridCol w:w="2880"/>
-        <w:gridCol w:w="2880"/>
-        <w:gridCol w:w="2880"/>
-      </w:tblGrid>
-      <w:tr>
-        <w:tc>
-          <w:tcPr>
-            <w:tcW w:type="dxa" w:w="2880"/>
-            <w:vAlign w:val="center"/>
-          </w:tcPr>
-          <w:p>
-            <w:pPr>
-              <w:jc w:val="center"/>
-            </w:pPr>
-            <w:r>
-              <w:rPr>
-                <w:rFonts w:ascii="Calibri" w:hAnsi="Calibri"/>
-                <w:b w:val="0"/>
-                <w:sz w:val="16"/>
-              </w:rPr>
-              <w:t>Hallazgo</w:t>
-            </w:r>
-          </w:p>
-        </w:tc>
-        <w:tc>
-          <w:tcPr>
-            <w:tcW w:type="dxa" w:w="2880"/>
-            <w:vAlign w:val="center"/>
-          </w:tcPr>
-          <w:p>
-            <w:pPr>
-              <w:jc w:val="center"/>
-            </w:pPr>
-            <w:r>
-              <w:rPr>
-                <w:rFonts w:ascii="Calibri" w:hAnsi="Calibri"/>
-                <w:b w:val="0"/>
-                <w:sz w:val="16"/>
-              </w:rPr>
-              <w:t>Plan de acción</w:t>
-            </w:r>
-          </w:p>
-        </w:tc>
-        <w:tc>
-          <w:tcPr>
-            <w:tcW w:type="dxa" w:w="2880"/>
-            <w:vAlign w:val="center"/>
-          </w:tcPr>
-          <w:p>
-            <w:pPr>
-              <w:jc w:val="center"/>
-            </w:pPr>
-            <w:r>
-              <w:rPr>
-                <w:rFonts w:ascii="Calibri" w:hAnsi="Calibri"/>
-                <w:b w:val="0"/>
-                <w:sz w:val="16"/>
-              </w:rPr>
-              <w:t>Fecha de solución</w:t>
-            </w:r>
-          </w:p>
-        </w:tc>
-      </w:tr>
-      <w:tr>
-        <w:tc>
-          <w:tcPr>
-            <w:tcW w:type="dxa" w:w="2880"/>
-          </w:tcPr>
-          <w:p/>
-        </w:tc>
-        <w:tc>
-          <w:tcPr>
-            <w:tcW w:type="dxa" w:w="2880"/>
-          </w:tcPr>
-          <w:p/>
-        </w:tc>
-        <w:tc>
-          <w:tcPr>
-            <w:tcW w:type="dxa" w:w="2880"/>
-          </w:tcPr>
-          <w:p/>
-        </w:tc>
-      </w:tr>
-    </w:tbl>
-    <w:p>
-      <w:pPr>
-        <w:jc w:val="center"/>
-      </w:pPr>
-      <w:r>
-        <w:rPr>
-          <w:rFonts w:ascii="Calibri" w:hAnsi="Calibri"/>
-          <w:b w:val="0"/>
-          <w:sz w:val="19"/>
-        </w:rPr>
-        <w:t>Tabla N°14 – Hallazgos de seguridad Semana 7.</w:t>
-      </w:r>
-    </w:p>
     <w:sectPr>
       <w:footerReference w:type="default" r:id="rId10"/>
       <w:headerReference w:type="default" r:id="rId11"/>

</xml_diff>